<commit_message>
Ability to update Session DB now up and running
</commit_message>
<xml_diff>
--- a/Project Planning/Project Planning.docx
+++ b/Project Planning/Project Planning.docx
@@ -17,15 +17,7 @@
     </w:p>
     <w:p>
       <w:r>
-        <w:t xml:space="preserve">A local gym has asked you to build a piece of software to help them to manage </w:t>
-      </w:r>
-      <w:proofErr w:type="gramStart"/>
-      <w:r>
-        <w:t>memberships, and</w:t>
-      </w:r>
-      <w:proofErr w:type="gramEnd"/>
-      <w:r>
-        <w:t xml:space="preserve"> register members for classes.</w:t>
+        <w:t>A local gym has asked you to build a piece of software to help them to manage memberships, and register members for classes.</w:t>
       </w:r>
     </w:p>
     <w:p/>
@@ -51,12 +43,7 @@
         </w:numPr>
       </w:pPr>
       <w:r>
-        <w:t>The app should allow the gym to c</w:t>
-      </w:r>
-      <w:bookmarkStart w:id="0" w:name="_GoBack"/>
-      <w:bookmarkEnd w:id="0"/>
-      <w:r>
-        <w:t>reate and edit Members</w:t>
+        <w:t>The app should allow the gym to create and edit Members</w:t>
       </w:r>
     </w:p>
     <w:p>
@@ -129,13 +116,8 @@
           <w:numId w:val="4"/>
         </w:numPr>
       </w:pPr>
-      <w:proofErr w:type="spellStart"/>
-      <w:r>
-        <w:t>Glofox</w:t>
-      </w:r>
-      <w:proofErr w:type="spellEnd"/>
-      <w:r>
-        <w:t>, Pike13</w:t>
+      <w:r>
+        <w:t>Glofox, Pike13</w:t>
       </w:r>
     </w:p>
     <w:p/>
@@ -364,15 +346,7 @@
         </w:numPr>
       </w:pPr>
       <w:r>
-        <w:t xml:space="preserve">type (strength, extreme, </w:t>
-      </w:r>
-      <w:proofErr w:type="gramStart"/>
-      <w:r>
-        <w:t>Olympic..</w:t>
-      </w:r>
-      <w:proofErr w:type="gramEnd"/>
-      <w:r>
-        <w:t>)</w:t>
+        <w:t>type (strength, extreme, Olympic..)</w:t>
       </w:r>
     </w:p>
     <w:p>
@@ -467,11 +441,9 @@
           <w:numId w:val="5"/>
         </w:numPr>
       </w:pPr>
-      <w:proofErr w:type="spellStart"/>
       <w:r>
         <w:t>customer_id</w:t>
       </w:r>
-      <w:proofErr w:type="spellEnd"/>
     </w:p>
     <w:p>
       <w:pPr>
@@ -481,11 +453,9 @@
           <w:numId w:val="5"/>
         </w:numPr>
       </w:pPr>
-      <w:proofErr w:type="spellStart"/>
       <w:r>
         <w:t>class_id</w:t>
       </w:r>
-      <w:proofErr w:type="spellEnd"/>
     </w:p>
     <w:p>
       <w:pPr>
@@ -499,15 +469,7 @@
         <w:t>(d</w:t>
       </w:r>
       <w:r>
-        <w:t xml:space="preserve">ate of class) -&gt; </w:t>
-      </w:r>
-      <w:proofErr w:type="spellStart"/>
-      <w:r>
-        <w:t>incase</w:t>
-      </w:r>
-      <w:proofErr w:type="spellEnd"/>
-      <w:r>
-        <w:t xml:space="preserve"> we want to limit some users to one class a day</w:t>
+        <w:t>ate of class) -&gt; incase we want to limit some users to one class a day</w:t>
       </w:r>
       <w:r>
         <w:t>, some other parameters for so many sessions per month</w:t>
@@ -530,9 +492,352 @@
         </w:sectPr>
       </w:pPr>
     </w:p>
+    <w:p>
+      <w:pPr>
+        <w:rPr>
+          <w:b/>
+          <w:bCs/>
+        </w:rPr>
+      </w:pPr>
+      <w:r>
+        <w:rPr>
+          <w:b/>
+          <w:bCs/>
+        </w:rPr>
+        <w:lastRenderedPageBreak/>
+        <w:t>Still To Do:</w:t>
+      </w:r>
+    </w:p>
     <w:p/>
+    <w:p>
+      <w:pPr>
+        <w:pStyle w:val="ListParagraph"/>
+        <w:numPr>
+          <w:ilvl w:val="0"/>
+          <w:numId w:val="6"/>
+        </w:numPr>
+      </w:pPr>
+      <w:r>
+        <w:t>Wireframe diagrams</w:t>
+      </w:r>
+      <w:bookmarkStart w:id="0" w:name="_GoBack"/>
+      <w:bookmarkEnd w:id="0"/>
+    </w:p>
+    <w:p>
+      <w:pPr>
+        <w:pStyle w:val="ListParagraph"/>
+        <w:numPr>
+          <w:ilvl w:val="0"/>
+          <w:numId w:val="6"/>
+        </w:numPr>
+      </w:pPr>
+      <w:r>
+        <w:t>All CSS</w:t>
+      </w:r>
+    </w:p>
+    <w:p>
+      <w:pPr>
+        <w:pStyle w:val="ListParagraph"/>
+        <w:numPr>
+          <w:ilvl w:val="0"/>
+          <w:numId w:val="6"/>
+        </w:numPr>
+      </w:pPr>
+      <w:r>
+        <w:t>Customer</w:t>
+      </w:r>
+      <w:r>
+        <w:t xml:space="preserve"> DB</w:t>
+      </w:r>
+    </w:p>
+    <w:p>
+      <w:pPr>
+        <w:pStyle w:val="ListParagraph"/>
+        <w:numPr>
+          <w:ilvl w:val="1"/>
+          <w:numId w:val="6"/>
+        </w:numPr>
+      </w:pPr>
+      <w:r>
+        <w:t>New</w:t>
+      </w:r>
+    </w:p>
+    <w:p>
+      <w:pPr>
+        <w:pStyle w:val="ListParagraph"/>
+        <w:numPr>
+          <w:ilvl w:val="1"/>
+          <w:numId w:val="6"/>
+        </w:numPr>
+      </w:pPr>
+      <w:r>
+        <w:t>Update</w:t>
+      </w:r>
+    </w:p>
+    <w:p>
+      <w:pPr>
+        <w:pStyle w:val="ListParagraph"/>
+        <w:numPr>
+          <w:ilvl w:val="1"/>
+          <w:numId w:val="6"/>
+        </w:numPr>
+      </w:pPr>
+      <w:r>
+        <w:t>Delete</w:t>
+      </w:r>
+    </w:p>
+    <w:p>
+      <w:pPr>
+        <w:pStyle w:val="ListParagraph"/>
+        <w:numPr>
+          <w:ilvl w:val="0"/>
+          <w:numId w:val="6"/>
+        </w:numPr>
+      </w:pPr>
+      <w:r>
+        <w:t>Session</w:t>
+      </w:r>
+      <w:r>
+        <w:t xml:space="preserve"> DB</w:t>
+      </w:r>
+    </w:p>
+    <w:p>
+      <w:pPr>
+        <w:pStyle w:val="ListParagraph"/>
+        <w:numPr>
+          <w:ilvl w:val="1"/>
+          <w:numId w:val="6"/>
+        </w:numPr>
+      </w:pPr>
+      <w:r>
+        <w:t>New</w:t>
+      </w:r>
+    </w:p>
+    <w:p>
+      <w:pPr>
+        <w:pStyle w:val="ListParagraph"/>
+        <w:numPr>
+          <w:ilvl w:val="1"/>
+          <w:numId w:val="6"/>
+        </w:numPr>
+      </w:pPr>
+      <w:r>
+        <w:t>Delete</w:t>
+      </w:r>
+    </w:p>
+    <w:p>
+      <w:pPr>
+        <w:pStyle w:val="ListParagraph"/>
+        <w:numPr>
+          <w:ilvl w:val="0"/>
+          <w:numId w:val="6"/>
+        </w:numPr>
+      </w:pPr>
+      <w:r>
+        <w:t>Booking</w:t>
+      </w:r>
+      <w:r>
+        <w:t xml:space="preserve"> DB</w:t>
+      </w:r>
+    </w:p>
+    <w:p>
+      <w:pPr>
+        <w:pStyle w:val="ListParagraph"/>
+        <w:numPr>
+          <w:ilvl w:val="1"/>
+          <w:numId w:val="6"/>
+        </w:numPr>
+      </w:pPr>
+      <w:r>
+        <w:t>New</w:t>
+      </w:r>
+    </w:p>
+    <w:p>
+      <w:pPr>
+        <w:pStyle w:val="ListParagraph"/>
+        <w:numPr>
+          <w:ilvl w:val="1"/>
+          <w:numId w:val="6"/>
+        </w:numPr>
+      </w:pPr>
+      <w:r>
+        <w:t>(delete)</w:t>
+      </w:r>
+    </w:p>
+    <w:p>
+      <w:pPr>
+        <w:pStyle w:val="ListParagraph"/>
+        <w:numPr>
+          <w:ilvl w:val="1"/>
+          <w:numId w:val="6"/>
+        </w:numPr>
+      </w:pPr>
+      <w:r>
+        <w:t>(update)</w:t>
+      </w:r>
+    </w:p>
+    <w:p>
+      <w:pPr>
+        <w:pStyle w:val="ListParagraph"/>
+        <w:numPr>
+          <w:ilvl w:val="0"/>
+          <w:numId w:val="6"/>
+        </w:numPr>
+      </w:pPr>
+      <w:r>
+        <w:t>Update and complete diagrams</w:t>
+      </w:r>
+    </w:p>
+    <w:p>
+      <w:pPr>
+        <w:pStyle w:val="ListParagraph"/>
+        <w:numPr>
+          <w:ilvl w:val="0"/>
+          <w:numId w:val="6"/>
+        </w:numPr>
+      </w:pPr>
+      <w:r>
+        <w:t>Evidence on testing</w:t>
+      </w:r>
+    </w:p>
+    <w:p/>
+    <w:p>
+      <w:pPr>
+        <w:rPr>
+          <w:b/>
+          <w:bCs/>
+        </w:rPr>
+      </w:pPr>
+      <w:r>
+        <w:rPr>
+          <w:b/>
+          <w:bCs/>
+        </w:rPr>
+        <w:t>Extensions:</w:t>
+      </w:r>
+    </w:p>
+    <w:p>
+      <w:pPr>
+        <w:pStyle w:val="ListParagraph"/>
+        <w:numPr>
+          <w:ilvl w:val="0"/>
+          <w:numId w:val="7"/>
+        </w:numPr>
+      </w:pPr>
+      <w:r>
+        <w:t>Customer Class</w:t>
+      </w:r>
+    </w:p>
+    <w:p>
+      <w:pPr>
+        <w:pStyle w:val="ListParagraph"/>
+        <w:numPr>
+          <w:ilvl w:val="1"/>
+          <w:numId w:val="7"/>
+        </w:numPr>
+      </w:pPr>
+      <w:r>
+        <w:t>Membership level</w:t>
+      </w:r>
+    </w:p>
+    <w:p>
+      <w:pPr>
+        <w:pStyle w:val="ListParagraph"/>
+        <w:numPr>
+          <w:ilvl w:val="1"/>
+          <w:numId w:val="7"/>
+        </w:numPr>
+      </w:pPr>
+      <w:r>
+        <w:t>Membership status</w:t>
+      </w:r>
+    </w:p>
+    <w:p>
+      <w:pPr>
+        <w:pStyle w:val="ListParagraph"/>
+        <w:numPr>
+          <w:ilvl w:val="1"/>
+          <w:numId w:val="7"/>
+        </w:numPr>
+      </w:pPr>
+      <w:r>
+        <w:t>Number of sessions had this month</w:t>
+      </w:r>
+    </w:p>
+    <w:p>
+      <w:pPr>
+        <w:pStyle w:val="ListParagraph"/>
+        <w:numPr>
+          <w:ilvl w:val="0"/>
+          <w:numId w:val="7"/>
+        </w:numPr>
+      </w:pPr>
+      <w:r>
+        <w:t>Session Class</w:t>
+      </w:r>
+    </w:p>
+    <w:p>
+      <w:pPr>
+        <w:pStyle w:val="ListParagraph"/>
+        <w:numPr>
+          <w:ilvl w:val="1"/>
+          <w:numId w:val="7"/>
+        </w:numPr>
+      </w:pPr>
+      <w:r>
+        <w:t>Maximum capacity</w:t>
+      </w:r>
+    </w:p>
+    <w:p>
+      <w:pPr>
+        <w:pStyle w:val="ListParagraph"/>
+        <w:numPr>
+          <w:ilvl w:val="0"/>
+          <w:numId w:val="7"/>
+        </w:numPr>
+      </w:pPr>
+      <w:r>
+        <w:t>Rooms</w:t>
+      </w:r>
+    </w:p>
+    <w:p>
+      <w:pPr>
+        <w:pStyle w:val="ListParagraph"/>
+        <w:numPr>
+          <w:ilvl w:val="1"/>
+          <w:numId w:val="7"/>
+        </w:numPr>
+      </w:pPr>
+      <w:r>
+        <w:t>Can add another DB of rooms</w:t>
+      </w:r>
+    </w:p>
+    <w:p>
+      <w:pPr>
+        <w:pStyle w:val="ListParagraph"/>
+        <w:numPr>
+          <w:ilvl w:val="1"/>
+          <w:numId w:val="7"/>
+        </w:numPr>
+      </w:pPr>
+      <w:r>
+        <w:t>Each session is assigned to a room</w:t>
+      </w:r>
+    </w:p>
+    <w:p>
+      <w:pPr>
+        <w:pStyle w:val="ListParagraph"/>
+        <w:numPr>
+          <w:ilvl w:val="1"/>
+          <w:numId w:val="7"/>
+        </w:numPr>
+      </w:pPr>
+      <w:r>
+        <w:t>Each room and each session has a capacity</w:t>
+      </w:r>
+    </w:p>
     <w:sectPr>
-      <w:pgSz w:w="16840" w:h="11900" w:orient="landscape"/>
+      <w:pgSz w:w="11900" w:h="16840"/>
       <w:pgMar w:top="1440" w:right="1440" w:bottom="1440" w:left="1440" w:header="708" w:footer="708" w:gutter="0"/>
       <w:cols w:space="708"/>
       <w:docGrid w:linePitch="360"/>
@@ -544,6 +849,92 @@
 <file path=word/numbering.xml><?xml version="1.0" encoding="utf-8"?>
 <w:numbering xmlns:wpc="http://schemas.microsoft.com/office/word/2010/wordprocessingCanvas" xmlns:cx="http://schemas.microsoft.com/office/drawing/2014/chartex" xmlns:cx1="http://schemas.microsoft.com/office/drawing/2015/9/8/chartex" xmlns:cx2="http://schemas.microsoft.com/office/drawing/2015/10/21/chartex" xmlns:cx3="http://schemas.microsoft.com/office/drawing/2016/5/9/chartex" xmlns:cx4="http://schemas.microsoft.com/office/drawing/2016/5/10/chartex" xmlns:cx5="http://schemas.microsoft.com/office/drawing/2016/5/11/chartex" xmlns:cx6="http://schemas.microsoft.com/office/drawing/2016/5/12/chartex" xmlns:cx7="http://schemas.microsoft.com/office/drawing/2016/5/13/chartex" xmlns:cx8="http://schemas.microsoft.com/office/drawing/2016/5/14/chartex" xmlns:mc="http://schemas.openxmlformats.org/markup-compatibility/2006" xmlns:aink="http://schemas.microsoft.com/office/drawing/2016/ink" xmlns:am3d="http://schemas.microsoft.com/office/drawing/2017/model3d" xmlns:o="urn:schemas-microsoft-com:office:office" xmlns:r="http://schemas.openxmlformats.org/officeDocument/2006/relationships" xmlns:m="http://schemas.openxmlformats.org/officeDocument/2006/math" xmlns:v="urn:schemas-microsoft-com:vml" xmlns:wp14="http://schemas.microsoft.com/office/word/2010/wordprocessingDrawing" xmlns:wp="http://schemas.openxmlformats.org/drawingml/2006/wordprocessingDrawing" xmlns:w10="urn:schemas-microsoft-com:office:word" xmlns:w="http://schemas.openxmlformats.org/wordprocessingml/2006/main" xmlns:w14="http://schemas.microsoft.com/office/word/2010/wordml" xmlns:w15="http://schemas.microsoft.com/office/word/2012/wordml" xmlns:w16cex="http://schemas.microsoft.com/office/word/2018/wordml/cex" xmlns:w16cid="http://schemas.microsoft.com/office/word/2016/wordml/cid" xmlns:w16="http://schemas.microsoft.com/office/word/2018/wordml" xmlns:w16se="http://schemas.microsoft.com/office/word/2015/wordml/symex" xmlns:wpg="http://schemas.microsoft.com/office/word/2010/wordprocessingGroup" xmlns:wpi="http://schemas.microsoft.com/office/word/2010/wordprocessingInk" xmlns:wne="http://schemas.microsoft.com/office/word/2006/wordml" xmlns:wps="http://schemas.microsoft.com/office/word/2010/wordprocessingShape" mc:Ignorable="w14 w15 w16se w16cid w16 w16cex wp14">
   <w:abstractNum w:abstractNumId="0" w15:restartNumberingAfterBreak="0">
+    <w:nsid w:val="11633D45"/>
+    <w:multiLevelType w:val="hybridMultilevel"/>
+    <w:tmpl w:val="924E4EA6"/>
+    <w:lvl w:ilvl="0" w:tplc="0809000F">
+      <w:start w:val="1"/>
+      <w:numFmt w:val="decimal"/>
+      <w:lvlText w:val="%1."/>
+      <w:lvlJc w:val="left"/>
+      <w:pPr>
+        <w:ind w:left="720" w:hanging="360"/>
+      </w:pPr>
+    </w:lvl>
+    <w:lvl w:ilvl="1" w:tplc="08090019">
+      <w:start w:val="1"/>
+      <w:numFmt w:val="lowerLetter"/>
+      <w:lvlText w:val="%2."/>
+      <w:lvlJc w:val="left"/>
+      <w:pPr>
+        <w:ind w:left="1440" w:hanging="360"/>
+      </w:pPr>
+    </w:lvl>
+    <w:lvl w:ilvl="2" w:tplc="0809001B" w:tentative="1">
+      <w:start w:val="1"/>
+      <w:numFmt w:val="lowerRoman"/>
+      <w:lvlText w:val="%3."/>
+      <w:lvlJc w:val="right"/>
+      <w:pPr>
+        <w:ind w:left="2160" w:hanging="180"/>
+      </w:pPr>
+    </w:lvl>
+    <w:lvl w:ilvl="3" w:tplc="0809000F" w:tentative="1">
+      <w:start w:val="1"/>
+      <w:numFmt w:val="decimal"/>
+      <w:lvlText w:val="%4."/>
+      <w:lvlJc w:val="left"/>
+      <w:pPr>
+        <w:ind w:left="2880" w:hanging="360"/>
+      </w:pPr>
+    </w:lvl>
+    <w:lvl w:ilvl="4" w:tplc="08090019" w:tentative="1">
+      <w:start w:val="1"/>
+      <w:numFmt w:val="lowerLetter"/>
+      <w:lvlText w:val="%5."/>
+      <w:lvlJc w:val="left"/>
+      <w:pPr>
+        <w:ind w:left="3600" w:hanging="360"/>
+      </w:pPr>
+    </w:lvl>
+    <w:lvl w:ilvl="5" w:tplc="0809001B" w:tentative="1">
+      <w:start w:val="1"/>
+      <w:numFmt w:val="lowerRoman"/>
+      <w:lvlText w:val="%6."/>
+      <w:lvlJc w:val="right"/>
+      <w:pPr>
+        <w:ind w:left="4320" w:hanging="180"/>
+      </w:pPr>
+    </w:lvl>
+    <w:lvl w:ilvl="6" w:tplc="0809000F" w:tentative="1">
+      <w:start w:val="1"/>
+      <w:numFmt w:val="decimal"/>
+      <w:lvlText w:val="%7."/>
+      <w:lvlJc w:val="left"/>
+      <w:pPr>
+        <w:ind w:left="5040" w:hanging="360"/>
+      </w:pPr>
+    </w:lvl>
+    <w:lvl w:ilvl="7" w:tplc="08090019" w:tentative="1">
+      <w:start w:val="1"/>
+      <w:numFmt w:val="lowerLetter"/>
+      <w:lvlText w:val="%8."/>
+      <w:lvlJc w:val="left"/>
+      <w:pPr>
+        <w:ind w:left="5760" w:hanging="360"/>
+      </w:pPr>
+    </w:lvl>
+    <w:lvl w:ilvl="8" w:tplc="0809001B" w:tentative="1">
+      <w:start w:val="1"/>
+      <w:numFmt w:val="lowerRoman"/>
+      <w:lvlText w:val="%9."/>
+      <w:lvlJc w:val="right"/>
+      <w:pPr>
+        <w:ind w:left="6480" w:hanging="180"/>
+      </w:pPr>
+    </w:lvl>
+  </w:abstractNum>
+  <w:abstractNum w:abstractNumId="1" w15:restartNumberingAfterBreak="0">
     <w:nsid w:val="252D773E"/>
     <w:multiLevelType w:val="hybridMultilevel"/>
     <w:tmpl w:val="97A8B07A"/>
@@ -656,7 +1047,7 @@
       </w:rPr>
     </w:lvl>
   </w:abstractNum>
-  <w:abstractNum w:abstractNumId="1" w15:restartNumberingAfterBreak="0">
+  <w:abstractNum w:abstractNumId="2" w15:restartNumberingAfterBreak="0">
     <w:nsid w:val="312D374E"/>
     <w:multiLevelType w:val="hybridMultilevel"/>
     <w:tmpl w:val="C94AD9AA"/>
@@ -769,7 +1160,7 @@
       </w:rPr>
     </w:lvl>
   </w:abstractNum>
-  <w:abstractNum w:abstractNumId="2" w15:restartNumberingAfterBreak="0">
+  <w:abstractNum w:abstractNumId="3" w15:restartNumberingAfterBreak="0">
     <w:nsid w:val="64165E75"/>
     <w:multiLevelType w:val="hybridMultilevel"/>
     <w:tmpl w:val="ECCAA866"/>
@@ -882,7 +1273,7 @@
       </w:rPr>
     </w:lvl>
   </w:abstractNum>
-  <w:abstractNum w:abstractNumId="3" w15:restartNumberingAfterBreak="0">
+  <w:abstractNum w:abstractNumId="4" w15:restartNumberingAfterBreak="0">
     <w:nsid w:val="68485A2F"/>
     <w:multiLevelType w:val="hybridMultilevel"/>
     <w:tmpl w:val="F36AC876"/>
@@ -995,7 +1386,93 @@
       </w:rPr>
     </w:lvl>
   </w:abstractNum>
-  <w:abstractNum w:abstractNumId="4" w15:restartNumberingAfterBreak="0">
+  <w:abstractNum w:abstractNumId="5" w15:restartNumberingAfterBreak="0">
+    <w:nsid w:val="6A336652"/>
+    <w:multiLevelType w:val="hybridMultilevel"/>
+    <w:tmpl w:val="48241492"/>
+    <w:lvl w:ilvl="0" w:tplc="0809000F">
+      <w:start w:val="1"/>
+      <w:numFmt w:val="decimal"/>
+      <w:lvlText w:val="%1."/>
+      <w:lvlJc w:val="left"/>
+      <w:pPr>
+        <w:ind w:left="720" w:hanging="360"/>
+      </w:pPr>
+    </w:lvl>
+    <w:lvl w:ilvl="1" w:tplc="08090019">
+      <w:start w:val="1"/>
+      <w:numFmt w:val="lowerLetter"/>
+      <w:lvlText w:val="%2."/>
+      <w:lvlJc w:val="left"/>
+      <w:pPr>
+        <w:ind w:left="1440" w:hanging="360"/>
+      </w:pPr>
+    </w:lvl>
+    <w:lvl w:ilvl="2" w:tplc="0809001B" w:tentative="1">
+      <w:start w:val="1"/>
+      <w:numFmt w:val="lowerRoman"/>
+      <w:lvlText w:val="%3."/>
+      <w:lvlJc w:val="right"/>
+      <w:pPr>
+        <w:ind w:left="2160" w:hanging="180"/>
+      </w:pPr>
+    </w:lvl>
+    <w:lvl w:ilvl="3" w:tplc="0809000F" w:tentative="1">
+      <w:start w:val="1"/>
+      <w:numFmt w:val="decimal"/>
+      <w:lvlText w:val="%4."/>
+      <w:lvlJc w:val="left"/>
+      <w:pPr>
+        <w:ind w:left="2880" w:hanging="360"/>
+      </w:pPr>
+    </w:lvl>
+    <w:lvl w:ilvl="4" w:tplc="08090019" w:tentative="1">
+      <w:start w:val="1"/>
+      <w:numFmt w:val="lowerLetter"/>
+      <w:lvlText w:val="%5."/>
+      <w:lvlJc w:val="left"/>
+      <w:pPr>
+        <w:ind w:left="3600" w:hanging="360"/>
+      </w:pPr>
+    </w:lvl>
+    <w:lvl w:ilvl="5" w:tplc="0809001B" w:tentative="1">
+      <w:start w:val="1"/>
+      <w:numFmt w:val="lowerRoman"/>
+      <w:lvlText w:val="%6."/>
+      <w:lvlJc w:val="right"/>
+      <w:pPr>
+        <w:ind w:left="4320" w:hanging="180"/>
+      </w:pPr>
+    </w:lvl>
+    <w:lvl w:ilvl="6" w:tplc="0809000F" w:tentative="1">
+      <w:start w:val="1"/>
+      <w:numFmt w:val="decimal"/>
+      <w:lvlText w:val="%7."/>
+      <w:lvlJc w:val="left"/>
+      <w:pPr>
+        <w:ind w:left="5040" w:hanging="360"/>
+      </w:pPr>
+    </w:lvl>
+    <w:lvl w:ilvl="7" w:tplc="08090019" w:tentative="1">
+      <w:start w:val="1"/>
+      <w:numFmt w:val="lowerLetter"/>
+      <w:lvlText w:val="%8."/>
+      <w:lvlJc w:val="left"/>
+      <w:pPr>
+        <w:ind w:left="5760" w:hanging="360"/>
+      </w:pPr>
+    </w:lvl>
+    <w:lvl w:ilvl="8" w:tplc="0809001B" w:tentative="1">
+      <w:start w:val="1"/>
+      <w:numFmt w:val="lowerRoman"/>
+      <w:lvlText w:val="%9."/>
+      <w:lvlJc w:val="right"/>
+      <w:pPr>
+        <w:ind w:left="6480" w:hanging="180"/>
+      </w:pPr>
+    </w:lvl>
+  </w:abstractNum>
+  <w:abstractNum w:abstractNumId="6" w15:restartNumberingAfterBreak="0">
     <w:nsid w:val="76127412"/>
     <w:multiLevelType w:val="hybridMultilevel"/>
     <w:tmpl w:val="6248FCDE"/>
@@ -1082,19 +1559,25 @@
     </w:lvl>
   </w:abstractNum>
   <w:num w:numId="1">
+    <w:abstractNumId w:val="6"/>
+  </w:num>
+  <w:num w:numId="2">
+    <w:abstractNumId w:val="2"/>
+  </w:num>
+  <w:num w:numId="3">
+    <w:abstractNumId w:val="1"/>
+  </w:num>
+  <w:num w:numId="4">
+    <w:abstractNumId w:val="3"/>
+  </w:num>
+  <w:num w:numId="5">
     <w:abstractNumId w:val="4"/>
   </w:num>
-  <w:num w:numId="2">
-    <w:abstractNumId w:val="1"/>
+  <w:num w:numId="6">
+    <w:abstractNumId w:val="5"/>
   </w:num>
-  <w:num w:numId="3">
+  <w:num w:numId="7">
     <w:abstractNumId w:val="0"/>
-  </w:num>
-  <w:num w:numId="4">
-    <w:abstractNumId w:val="2"/>
-  </w:num>
-  <w:num w:numId="5">
-    <w:abstractNumId w:val="3"/>
   </w:num>
 </w:numbering>
 </file>

</xml_diff>

<commit_message>
Bug repairs - Update and Delete now working with DB
</commit_message>
<xml_diff>
--- a/Project Planning/Project Planning.docx
+++ b/Project Planning/Project Planning.docx
@@ -520,320 +520,903 @@
       <w:r>
         <w:t>Wireframe diagrams</w:t>
       </w:r>
+    </w:p>
+    <w:p>
+      <w:pPr>
+        <w:pStyle w:val="ListParagraph"/>
+        <w:numPr>
+          <w:ilvl w:val="0"/>
+          <w:numId w:val="6"/>
+        </w:numPr>
+      </w:pPr>
+      <w:r>
+        <w:t>All CSS</w:t>
+      </w:r>
+    </w:p>
+    <w:p>
+      <w:pPr>
+        <w:pStyle w:val="ListParagraph"/>
+        <w:numPr>
+          <w:ilvl w:val="0"/>
+          <w:numId w:val="6"/>
+        </w:numPr>
+      </w:pPr>
+      <w:r>
+        <w:t>Customer</w:t>
+      </w:r>
+      <w:r>
+        <w:t xml:space="preserve"> DB</w:t>
+      </w:r>
+    </w:p>
+    <w:p>
+      <w:pPr>
+        <w:pStyle w:val="ListParagraph"/>
+        <w:numPr>
+          <w:ilvl w:val="1"/>
+          <w:numId w:val="6"/>
+        </w:numPr>
+      </w:pPr>
+      <w:r>
+        <w:t>New</w:t>
+      </w:r>
+    </w:p>
+    <w:p>
+      <w:pPr>
+        <w:pStyle w:val="ListParagraph"/>
+        <w:numPr>
+          <w:ilvl w:val="1"/>
+          <w:numId w:val="6"/>
+        </w:numPr>
+      </w:pPr>
+      <w:r>
+        <w:t>Update</w:t>
+      </w:r>
+    </w:p>
+    <w:p>
+      <w:pPr>
+        <w:pStyle w:val="ListParagraph"/>
+        <w:numPr>
+          <w:ilvl w:val="1"/>
+          <w:numId w:val="6"/>
+        </w:numPr>
+      </w:pPr>
+      <w:r>
+        <w:t>Delete</w:t>
+      </w:r>
+    </w:p>
+    <w:p>
+      <w:pPr>
+        <w:pStyle w:val="ListParagraph"/>
+        <w:numPr>
+          <w:ilvl w:val="0"/>
+          <w:numId w:val="6"/>
+        </w:numPr>
+      </w:pPr>
+      <w:r>
+        <w:t>Session</w:t>
+      </w:r>
+      <w:r>
+        <w:t xml:space="preserve"> DB</w:t>
+      </w:r>
+    </w:p>
+    <w:p>
+      <w:pPr>
+        <w:pStyle w:val="ListParagraph"/>
+        <w:numPr>
+          <w:ilvl w:val="1"/>
+          <w:numId w:val="6"/>
+        </w:numPr>
+      </w:pPr>
+      <w:r>
+        <w:t>New</w:t>
+      </w:r>
+    </w:p>
+    <w:p>
+      <w:pPr>
+        <w:pStyle w:val="ListParagraph"/>
+        <w:numPr>
+          <w:ilvl w:val="0"/>
+          <w:numId w:val="6"/>
+        </w:numPr>
+      </w:pPr>
+      <w:r>
+        <w:t>Booking</w:t>
+      </w:r>
+      <w:r>
+        <w:t xml:space="preserve"> DB</w:t>
+      </w:r>
+    </w:p>
+    <w:p>
+      <w:pPr>
+        <w:pStyle w:val="ListParagraph"/>
+        <w:numPr>
+          <w:ilvl w:val="1"/>
+          <w:numId w:val="6"/>
+        </w:numPr>
+      </w:pPr>
+      <w:r>
+        <w:t>New</w:t>
+      </w:r>
+    </w:p>
+    <w:p>
+      <w:pPr>
+        <w:pStyle w:val="ListParagraph"/>
+        <w:numPr>
+          <w:ilvl w:val="1"/>
+          <w:numId w:val="6"/>
+        </w:numPr>
+      </w:pPr>
+      <w:r>
+        <w:t>(delete)</w:t>
+      </w:r>
+    </w:p>
+    <w:p>
+      <w:pPr>
+        <w:pStyle w:val="ListParagraph"/>
+        <w:numPr>
+          <w:ilvl w:val="1"/>
+          <w:numId w:val="6"/>
+        </w:numPr>
+      </w:pPr>
+      <w:r>
+        <w:t>(update)</w:t>
+      </w:r>
+    </w:p>
+    <w:p>
+      <w:pPr>
+        <w:pStyle w:val="ListParagraph"/>
+        <w:numPr>
+          <w:ilvl w:val="0"/>
+          <w:numId w:val="6"/>
+        </w:numPr>
+      </w:pPr>
+      <w:r>
+        <w:t>Update and complete diagrams</w:t>
+      </w:r>
+    </w:p>
+    <w:p>
+      <w:pPr>
+        <w:pStyle w:val="ListParagraph"/>
+        <w:numPr>
+          <w:ilvl w:val="0"/>
+          <w:numId w:val="6"/>
+        </w:numPr>
+      </w:pPr>
+      <w:r>
+        <w:t>Evidence on testing</w:t>
+      </w:r>
+    </w:p>
+    <w:p/>
+    <w:p>
+      <w:pPr>
+        <w:rPr>
+          <w:b/>
+          <w:bCs/>
+        </w:rPr>
+      </w:pPr>
+      <w:r>
+        <w:rPr>
+          <w:b/>
+          <w:bCs/>
+        </w:rPr>
+        <w:t>Extensions:</w:t>
+      </w:r>
+    </w:p>
+    <w:p>
+      <w:pPr>
+        <w:pStyle w:val="ListParagraph"/>
+        <w:numPr>
+          <w:ilvl w:val="0"/>
+          <w:numId w:val="7"/>
+        </w:numPr>
+      </w:pPr>
+      <w:r>
+        <w:t>Customer Class</w:t>
+      </w:r>
+    </w:p>
+    <w:p>
+      <w:pPr>
+        <w:pStyle w:val="ListParagraph"/>
+        <w:numPr>
+          <w:ilvl w:val="1"/>
+          <w:numId w:val="7"/>
+        </w:numPr>
+      </w:pPr>
+      <w:r>
+        <w:t>Membership level</w:t>
+      </w:r>
+    </w:p>
+    <w:p>
+      <w:pPr>
+        <w:pStyle w:val="ListParagraph"/>
+        <w:numPr>
+          <w:ilvl w:val="1"/>
+          <w:numId w:val="7"/>
+        </w:numPr>
+      </w:pPr>
+      <w:r>
+        <w:t>Membership status</w:t>
+      </w:r>
+    </w:p>
+    <w:p>
+      <w:pPr>
+        <w:pStyle w:val="ListParagraph"/>
+        <w:numPr>
+          <w:ilvl w:val="1"/>
+          <w:numId w:val="7"/>
+        </w:numPr>
+      </w:pPr>
+      <w:r>
+        <w:t>Number of sessions had this month</w:t>
+      </w:r>
+    </w:p>
+    <w:p>
+      <w:pPr>
+        <w:pStyle w:val="ListParagraph"/>
+        <w:numPr>
+          <w:ilvl w:val="0"/>
+          <w:numId w:val="7"/>
+        </w:numPr>
+      </w:pPr>
+      <w:r>
+        <w:t>Session Class</w:t>
+      </w:r>
+    </w:p>
+    <w:p>
+      <w:pPr>
+        <w:pStyle w:val="ListParagraph"/>
+        <w:numPr>
+          <w:ilvl w:val="1"/>
+          <w:numId w:val="7"/>
+        </w:numPr>
+      </w:pPr>
+      <w:r>
+        <w:t>Maximum capacity</w:t>
+      </w:r>
+    </w:p>
+    <w:p>
+      <w:pPr>
+        <w:pStyle w:val="ListParagraph"/>
+        <w:numPr>
+          <w:ilvl w:val="0"/>
+          <w:numId w:val="7"/>
+        </w:numPr>
+      </w:pPr>
+      <w:r>
+        <w:t>Rooms</w:t>
+      </w:r>
+    </w:p>
+    <w:p>
+      <w:pPr>
+        <w:pStyle w:val="ListParagraph"/>
+        <w:numPr>
+          <w:ilvl w:val="1"/>
+          <w:numId w:val="7"/>
+        </w:numPr>
+      </w:pPr>
+      <w:r>
+        <w:t>Can add another DB of rooms</w:t>
+      </w:r>
+    </w:p>
+    <w:p>
+      <w:pPr>
+        <w:pStyle w:val="ListParagraph"/>
+        <w:numPr>
+          <w:ilvl w:val="1"/>
+          <w:numId w:val="7"/>
+        </w:numPr>
+      </w:pPr>
+      <w:r>
+        <w:t>Each session is assigned to a room</w:t>
+      </w:r>
+    </w:p>
+    <w:p>
+      <w:pPr>
+        <w:pStyle w:val="ListParagraph"/>
+        <w:numPr>
+          <w:ilvl w:val="1"/>
+          <w:numId w:val="7"/>
+        </w:numPr>
+      </w:pPr>
+      <w:r>
+        <w:t>Each room and each session has a capacity</w:t>
+      </w:r>
+    </w:p>
+    <w:p/>
+    <w:p>
+      <w:r>
+        <w:br w:type="page"/>
+      </w:r>
+    </w:p>
+    <w:p>
+      <w:pPr>
+        <w:rPr>
+          <w:b/>
+          <w:bCs/>
+        </w:rPr>
+      </w:pPr>
+      <w:r>
+        <w:rPr>
+          <w:b/>
+          <w:bCs/>
+        </w:rPr>
+        <w:lastRenderedPageBreak/>
+        <w:t>Logbook of my process:</w:t>
+      </w:r>
+    </w:p>
+    <w:p>
+      <w:pPr>
+        <w:pStyle w:val="ListParagraph"/>
+        <w:numPr>
+          <w:ilvl w:val="0"/>
+          <w:numId w:val="8"/>
+        </w:numPr>
+      </w:pPr>
+      <w:r>
+        <w:t>Went through each brief, what’s most interesting, what would I do for each one, how could I grow each one, and chose my brief</w:t>
+      </w:r>
+    </w:p>
+    <w:p>
+      <w:pPr>
+        <w:pStyle w:val="ListParagraph"/>
+        <w:numPr>
+          <w:ilvl w:val="0"/>
+          <w:numId w:val="8"/>
+        </w:numPr>
+      </w:pPr>
+      <w:r>
+        <w:t>Made an Excel file for all my draft drawings, made my DB drawings, classes. Thought what do I want the user to be able to do</w:t>
+      </w:r>
+    </w:p>
+    <w:p>
+      <w:pPr>
+        <w:pStyle w:val="ListParagraph"/>
+        <w:numPr>
+          <w:ilvl w:val="0"/>
+          <w:numId w:val="8"/>
+        </w:numPr>
+      </w:pPr>
+      <w:r>
+        <w:t>Set my</w:t>
+      </w:r>
+      <w:r>
+        <w:t xml:space="preserve"> rough plan:</w:t>
+      </w:r>
+    </w:p>
+    <w:p>
+      <w:pPr>
+        <w:pStyle w:val="ListParagraph"/>
+        <w:numPr>
+          <w:ilvl w:val="1"/>
+          <w:numId w:val="8"/>
+        </w:numPr>
+      </w:pPr>
+      <w:r>
+        <w:t>Set up a git repo, make all my files/folders, get my standard code in, make my classes and some instances, test</w:t>
+      </w:r>
+    </w:p>
+    <w:p>
+      <w:pPr>
+        <w:pStyle w:val="ListParagraph"/>
+        <w:numPr>
+          <w:ilvl w:val="1"/>
+          <w:numId w:val="8"/>
+        </w:numPr>
+      </w:pPr>
+      <w:r>
+        <w:t>Set up my repositories and controllers, with plain HTML for testing</w:t>
+      </w:r>
+    </w:p>
+    <w:p>
+      <w:pPr>
+        <w:pStyle w:val="ListParagraph"/>
+        <w:numPr>
+          <w:ilvl w:val="1"/>
+          <w:numId w:val="8"/>
+        </w:numPr>
+      </w:pPr>
+      <w:r>
+        <w:t>Test all my basic functionality of initial desires</w:t>
+      </w:r>
+    </w:p>
+    <w:p>
+      <w:pPr>
+        <w:pStyle w:val="ListParagraph"/>
+        <w:numPr>
+          <w:ilvl w:val="1"/>
+          <w:numId w:val="8"/>
+        </w:numPr>
+      </w:pPr>
+      <w:r>
+        <w:t>Work through the pages with CSS and images, make it look good</w:t>
+      </w:r>
+    </w:p>
+    <w:p>
+      <w:pPr>
+        <w:pStyle w:val="ListParagraph"/>
+        <w:numPr>
+          <w:ilvl w:val="1"/>
+          <w:numId w:val="8"/>
+        </w:numPr>
+      </w:pPr>
+      <w:r>
+        <w:t>Start on further improvements</w:t>
+      </w:r>
+    </w:p>
+    <w:p>
+      <w:pPr>
+        <w:pStyle w:val="ListParagraph"/>
+        <w:numPr>
+          <w:ilvl w:val="0"/>
+          <w:numId w:val="8"/>
+        </w:numPr>
+      </w:pPr>
+      <w:r>
+        <w:t>Ma</w:t>
+      </w:r>
+      <w:r>
+        <w:t>d</w:t>
+      </w:r>
+      <w:r>
+        <w:t>e all my files/folders</w:t>
+      </w:r>
+    </w:p>
+    <w:p>
+      <w:pPr>
+        <w:pStyle w:val="ListParagraph"/>
+        <w:numPr>
+          <w:ilvl w:val="0"/>
+          <w:numId w:val="8"/>
+        </w:numPr>
+      </w:pPr>
+      <w:r>
+        <w:t>G</w:t>
+      </w:r>
+      <w:r>
+        <w:t>ot</w:t>
+      </w:r>
+      <w:r>
+        <w:t xml:space="preserve"> my standard code in (e.g. in app.py)</w:t>
+      </w:r>
+    </w:p>
+    <w:p>
+      <w:pPr>
+        <w:pStyle w:val="ListParagraph"/>
+        <w:numPr>
+          <w:ilvl w:val="0"/>
+          <w:numId w:val="8"/>
+        </w:numPr>
+      </w:pPr>
+      <w:r>
+        <w:t>Ma</w:t>
+      </w:r>
+      <w:r>
+        <w:t>d</w:t>
+      </w:r>
+      <w:r>
+        <w:t>e my classes</w:t>
+      </w:r>
+    </w:p>
+    <w:p>
+      <w:pPr>
+        <w:pStyle w:val="ListParagraph"/>
+        <w:numPr>
+          <w:ilvl w:val="0"/>
+          <w:numId w:val="8"/>
+        </w:numPr>
+      </w:pPr>
+      <w:r>
+        <w:t>Ma</w:t>
+      </w:r>
+      <w:r>
+        <w:t>d</w:t>
+      </w:r>
+      <w:r>
+        <w:t>e some class instances/objects in console.py</w:t>
+      </w:r>
+    </w:p>
+    <w:p>
+      <w:pPr>
+        <w:pStyle w:val="ListParagraph"/>
+        <w:numPr>
+          <w:ilvl w:val="1"/>
+          <w:numId w:val="8"/>
+        </w:numPr>
+      </w:pPr>
+      <w:r>
+        <w:t>Then found the first thing I need, is to save them</w:t>
+      </w:r>
+    </w:p>
+    <w:p>
+      <w:pPr>
+        <w:pStyle w:val="ListParagraph"/>
+        <w:numPr>
+          <w:ilvl w:val="0"/>
+          <w:numId w:val="8"/>
+        </w:numPr>
+      </w:pPr>
+      <w:r>
+        <w:t>Started in customer repository, made save/delete</w:t>
+      </w:r>
+    </w:p>
+    <w:p>
+      <w:pPr>
+        <w:pStyle w:val="ListParagraph"/>
+        <w:numPr>
+          <w:ilvl w:val="0"/>
+          <w:numId w:val="8"/>
+        </w:numPr>
+      </w:pPr>
+      <w:r>
+        <w:t xml:space="preserve">Then </w:t>
+      </w:r>
+      <w:r>
+        <w:t>sam</w:t>
+      </w:r>
       <w:bookmarkStart w:id="0" w:name="_GoBack"/>
       <w:bookmarkEnd w:id="0"/>
-    </w:p>
-    <w:p>
-      <w:pPr>
-        <w:pStyle w:val="ListParagraph"/>
-        <w:numPr>
-          <w:ilvl w:val="0"/>
-          <w:numId w:val="6"/>
-        </w:numPr>
-      </w:pPr>
-      <w:r>
-        <w:t>All CSS</w:t>
-      </w:r>
-    </w:p>
-    <w:p>
-      <w:pPr>
-        <w:pStyle w:val="ListParagraph"/>
-        <w:numPr>
-          <w:ilvl w:val="0"/>
-          <w:numId w:val="6"/>
-        </w:numPr>
-      </w:pPr>
-      <w:r>
-        <w:t>Customer</w:t>
-      </w:r>
-      <w:r>
-        <w:t xml:space="preserve"> DB</w:t>
-      </w:r>
-    </w:p>
-    <w:p>
-      <w:pPr>
-        <w:pStyle w:val="ListParagraph"/>
-        <w:numPr>
-          <w:ilvl w:val="1"/>
-          <w:numId w:val="6"/>
-        </w:numPr>
-      </w:pPr>
-      <w:r>
-        <w:t>New</w:t>
-      </w:r>
-    </w:p>
-    <w:p>
-      <w:pPr>
-        <w:pStyle w:val="ListParagraph"/>
-        <w:numPr>
-          <w:ilvl w:val="1"/>
-          <w:numId w:val="6"/>
-        </w:numPr>
-      </w:pPr>
-      <w:r>
-        <w:t>Update</w:t>
-      </w:r>
-    </w:p>
-    <w:p>
-      <w:pPr>
-        <w:pStyle w:val="ListParagraph"/>
-        <w:numPr>
-          <w:ilvl w:val="1"/>
-          <w:numId w:val="6"/>
-        </w:numPr>
-      </w:pPr>
-      <w:r>
-        <w:t>Delete</w:t>
-      </w:r>
-    </w:p>
-    <w:p>
-      <w:pPr>
-        <w:pStyle w:val="ListParagraph"/>
-        <w:numPr>
-          <w:ilvl w:val="0"/>
-          <w:numId w:val="6"/>
-        </w:numPr>
-      </w:pPr>
-      <w:r>
-        <w:t>Session</w:t>
-      </w:r>
-      <w:r>
-        <w:t xml:space="preserve"> DB</w:t>
-      </w:r>
-    </w:p>
-    <w:p>
-      <w:pPr>
-        <w:pStyle w:val="ListParagraph"/>
-        <w:numPr>
-          <w:ilvl w:val="1"/>
-          <w:numId w:val="6"/>
-        </w:numPr>
-      </w:pPr>
-      <w:r>
-        <w:t>New</w:t>
-      </w:r>
-    </w:p>
-    <w:p>
-      <w:pPr>
-        <w:pStyle w:val="ListParagraph"/>
-        <w:numPr>
-          <w:ilvl w:val="1"/>
-          <w:numId w:val="6"/>
-        </w:numPr>
-      </w:pPr>
-      <w:r>
-        <w:t>Delete</w:t>
-      </w:r>
-    </w:p>
-    <w:p>
-      <w:pPr>
-        <w:pStyle w:val="ListParagraph"/>
-        <w:numPr>
-          <w:ilvl w:val="0"/>
-          <w:numId w:val="6"/>
-        </w:numPr>
-      </w:pPr>
-      <w:r>
-        <w:t>Booking</w:t>
-      </w:r>
-      <w:r>
-        <w:t xml:space="preserve"> DB</w:t>
-      </w:r>
-    </w:p>
-    <w:p>
-      <w:pPr>
-        <w:pStyle w:val="ListParagraph"/>
-        <w:numPr>
-          <w:ilvl w:val="1"/>
-          <w:numId w:val="6"/>
-        </w:numPr>
-      </w:pPr>
-      <w:r>
-        <w:t>New</w:t>
-      </w:r>
-    </w:p>
-    <w:p>
-      <w:pPr>
-        <w:pStyle w:val="ListParagraph"/>
-        <w:numPr>
-          <w:ilvl w:val="1"/>
-          <w:numId w:val="6"/>
-        </w:numPr>
-      </w:pPr>
-      <w:r>
-        <w:t>(delete)</w:t>
-      </w:r>
-    </w:p>
-    <w:p>
-      <w:pPr>
-        <w:pStyle w:val="ListParagraph"/>
-        <w:numPr>
-          <w:ilvl w:val="1"/>
-          <w:numId w:val="6"/>
-        </w:numPr>
-      </w:pPr>
-      <w:r>
-        <w:t>(update)</w:t>
-      </w:r>
-    </w:p>
-    <w:p>
-      <w:pPr>
-        <w:pStyle w:val="ListParagraph"/>
-        <w:numPr>
-          <w:ilvl w:val="0"/>
-          <w:numId w:val="6"/>
-        </w:numPr>
-      </w:pPr>
-      <w:r>
-        <w:t>Update and complete diagrams</w:t>
-      </w:r>
-    </w:p>
-    <w:p>
-      <w:pPr>
-        <w:pStyle w:val="ListParagraph"/>
-        <w:numPr>
-          <w:ilvl w:val="0"/>
-          <w:numId w:val="6"/>
-        </w:numPr>
-      </w:pPr>
-      <w:r>
-        <w:t>Evidence on testing</w:t>
-      </w:r>
-    </w:p>
-    <w:p/>
-    <w:p>
-      <w:pPr>
-        <w:rPr>
-          <w:b/>
-          <w:bCs/>
-        </w:rPr>
-      </w:pPr>
-      <w:r>
-        <w:rPr>
-          <w:b/>
-          <w:bCs/>
-        </w:rPr>
-        <w:t>Extensions:</w:t>
-      </w:r>
-    </w:p>
-    <w:p>
-      <w:pPr>
-        <w:pStyle w:val="ListParagraph"/>
-        <w:numPr>
-          <w:ilvl w:val="0"/>
-          <w:numId w:val="7"/>
-        </w:numPr>
-      </w:pPr>
-      <w:r>
-        <w:t>Customer Class</w:t>
-      </w:r>
-    </w:p>
-    <w:p>
-      <w:pPr>
-        <w:pStyle w:val="ListParagraph"/>
-        <w:numPr>
-          <w:ilvl w:val="1"/>
-          <w:numId w:val="7"/>
-        </w:numPr>
-      </w:pPr>
-      <w:r>
-        <w:t>Membership level</w:t>
-      </w:r>
-    </w:p>
-    <w:p>
-      <w:pPr>
-        <w:pStyle w:val="ListParagraph"/>
-        <w:numPr>
-          <w:ilvl w:val="1"/>
-          <w:numId w:val="7"/>
-        </w:numPr>
-      </w:pPr>
-      <w:r>
-        <w:t>Membership status</w:t>
-      </w:r>
-    </w:p>
-    <w:p>
-      <w:pPr>
-        <w:pStyle w:val="ListParagraph"/>
-        <w:numPr>
-          <w:ilvl w:val="1"/>
-          <w:numId w:val="7"/>
-        </w:numPr>
-      </w:pPr>
-      <w:r>
-        <w:t>Number of sessions had this month</w:t>
-      </w:r>
-    </w:p>
-    <w:p>
-      <w:pPr>
-        <w:pStyle w:val="ListParagraph"/>
-        <w:numPr>
-          <w:ilvl w:val="0"/>
-          <w:numId w:val="7"/>
-        </w:numPr>
-      </w:pPr>
-      <w:r>
-        <w:t>Session Class</w:t>
-      </w:r>
-    </w:p>
-    <w:p>
-      <w:pPr>
-        <w:pStyle w:val="ListParagraph"/>
-        <w:numPr>
-          <w:ilvl w:val="1"/>
-          <w:numId w:val="7"/>
-        </w:numPr>
-      </w:pPr>
-      <w:r>
-        <w:t>Maximum capacity</w:t>
-      </w:r>
-    </w:p>
-    <w:p>
-      <w:pPr>
-        <w:pStyle w:val="ListParagraph"/>
-        <w:numPr>
-          <w:ilvl w:val="0"/>
-          <w:numId w:val="7"/>
-        </w:numPr>
-      </w:pPr>
-      <w:r>
-        <w:t>Rooms</w:t>
-      </w:r>
-    </w:p>
-    <w:p>
-      <w:pPr>
-        <w:pStyle w:val="ListParagraph"/>
-        <w:numPr>
-          <w:ilvl w:val="1"/>
-          <w:numId w:val="7"/>
-        </w:numPr>
-      </w:pPr>
-      <w:r>
-        <w:t>Can add another DB of rooms</w:t>
-      </w:r>
-    </w:p>
-    <w:p>
-      <w:pPr>
-        <w:pStyle w:val="ListParagraph"/>
-        <w:numPr>
-          <w:ilvl w:val="1"/>
-          <w:numId w:val="7"/>
-        </w:numPr>
-      </w:pPr>
-      <w:r>
-        <w:t>Each session is assigned to a room</w:t>
-      </w:r>
-    </w:p>
-    <w:p>
-      <w:pPr>
-        <w:pStyle w:val="ListParagraph"/>
-        <w:numPr>
-          <w:ilvl w:val="1"/>
-          <w:numId w:val="7"/>
-        </w:numPr>
-      </w:pPr>
-      <w:r>
-        <w:t>Each room and each session has a capacity</w:t>
+      <w:r>
+        <w:t>e for session, then booking, which uses customer and session</w:t>
+      </w:r>
+    </w:p>
+    <w:p>
+      <w:pPr>
+        <w:pStyle w:val="ListParagraph"/>
+        <w:numPr>
+          <w:ilvl w:val="0"/>
+          <w:numId w:val="8"/>
+        </w:numPr>
+      </w:pPr>
+      <w:r>
+        <w:t>Think about what I want to be able to do first on the website – I want to see my customers, see my sessions, and see my bookings in lists, and individually (not necessarily bookings individually at this point)</w:t>
+      </w:r>
+    </w:p>
+    <w:p>
+      <w:pPr>
+        <w:pStyle w:val="ListParagraph"/>
+        <w:numPr>
+          <w:ilvl w:val="0"/>
+          <w:numId w:val="8"/>
+        </w:numPr>
+      </w:pPr>
+      <w:r>
+        <w:t>Then made the select all and select by id functions in customers, session, and select all for bookings</w:t>
+      </w:r>
+    </w:p>
+    <w:p>
+      <w:pPr>
+        <w:pStyle w:val="ListParagraph"/>
+        <w:numPr>
+          <w:ilvl w:val="0"/>
+          <w:numId w:val="8"/>
+        </w:numPr>
+      </w:pPr>
+      <w:r>
+        <w:t xml:space="preserve">Test my DB </w:t>
+      </w:r>
+      <w:r>
+        <w:t>connections work in the terminal by viewing the tables</w:t>
+      </w:r>
+    </w:p>
+    <w:p>
+      <w:pPr>
+        <w:pStyle w:val="ListParagraph"/>
+        <w:numPr>
+          <w:ilvl w:val="0"/>
+          <w:numId w:val="8"/>
+        </w:numPr>
+      </w:pPr>
+      <w:r>
+        <w:t xml:space="preserve">Stopped, recheck over plans, </w:t>
+      </w:r>
+      <w:r>
+        <w:t>what else do I want to do? I want to edit, delete, and add new</w:t>
+      </w:r>
+    </w:p>
+    <w:p>
+      <w:pPr>
+        <w:pStyle w:val="ListParagraph"/>
+        <w:numPr>
+          <w:ilvl w:val="0"/>
+          <w:numId w:val="8"/>
+        </w:numPr>
+      </w:pPr>
+      <w:r>
+        <w:t>Started with delete – Had a problem, session was tied to a customer through a booking. Simple fix, then had to redo terminal psql etc, and tested. Then tested in website, works</w:t>
+      </w:r>
+    </w:p>
+    <w:p>
+      <w:pPr>
+        <w:pStyle w:val="ListParagraph"/>
+        <w:numPr>
+          <w:ilvl w:val="0"/>
+          <w:numId w:val="8"/>
+        </w:numPr>
+        <w:rPr>
+          <w:highlight w:val="yellow"/>
+        </w:rPr>
+      </w:pPr>
+      <w:r>
+        <w:rPr>
+          <w:highlight w:val="yellow"/>
+        </w:rPr>
+        <w:t xml:space="preserve">Then </w:t>
+      </w:r>
+      <w:r>
+        <w:rPr>
+          <w:highlight w:val="yellow"/>
+        </w:rPr>
+        <w:t>made the edit function for customer. And repeated both for session</w:t>
+      </w:r>
+    </w:p>
+    <w:p>
+      <w:pPr>
+        <w:pStyle w:val="ListParagraph"/>
+        <w:numPr>
+          <w:ilvl w:val="0"/>
+          <w:numId w:val="8"/>
+        </w:numPr>
+        <w:rPr>
+          <w:highlight w:val="yellow"/>
+        </w:rPr>
+      </w:pPr>
+      <w:r>
+        <w:rPr>
+          <w:highlight w:val="yellow"/>
+        </w:rPr>
+        <w:t>Then added new function for customer, session, and booking</w:t>
+      </w:r>
+    </w:p>
+    <w:p>
+      <w:pPr>
+        <w:pStyle w:val="ListParagraph"/>
+        <w:numPr>
+          <w:ilvl w:val="0"/>
+          <w:numId w:val="8"/>
+        </w:numPr>
+        <w:rPr>
+          <w:highlight w:val="yellow"/>
+        </w:rPr>
+      </w:pPr>
+      <w:r>
+        <w:rPr>
+          <w:highlight w:val="yellow"/>
+        </w:rPr>
+        <w:t>We can now:</w:t>
+      </w:r>
+    </w:p>
+    <w:p>
+      <w:pPr>
+        <w:pStyle w:val="ListParagraph"/>
+        <w:numPr>
+          <w:ilvl w:val="1"/>
+          <w:numId w:val="8"/>
+        </w:numPr>
+        <w:rPr>
+          <w:highlight w:val="yellow"/>
+        </w:rPr>
+      </w:pPr>
+      <w:r>
+        <w:rPr>
+          <w:highlight w:val="yellow"/>
+        </w:rPr>
+        <w:t>View (all and individual), Add, Edit and Remove Customers</w:t>
+      </w:r>
+    </w:p>
+    <w:p>
+      <w:pPr>
+        <w:pStyle w:val="ListParagraph"/>
+        <w:numPr>
+          <w:ilvl w:val="1"/>
+          <w:numId w:val="8"/>
+        </w:numPr>
+        <w:rPr>
+          <w:highlight w:val="yellow"/>
+        </w:rPr>
+      </w:pPr>
+      <w:r>
+        <w:rPr>
+          <w:highlight w:val="yellow"/>
+        </w:rPr>
+        <w:t>View (all and individual), Add, Edit and Remove Sessions</w:t>
+      </w:r>
+    </w:p>
+    <w:p>
+      <w:pPr>
+        <w:pStyle w:val="ListParagraph"/>
+        <w:numPr>
+          <w:ilvl w:val="1"/>
+          <w:numId w:val="8"/>
+        </w:numPr>
+        <w:rPr>
+          <w:highlight w:val="yellow"/>
+        </w:rPr>
+      </w:pPr>
+      <w:r>
+        <w:rPr>
+          <w:highlight w:val="yellow"/>
+        </w:rPr>
+        <w:t>View (all), Add, and Delete bookings</w:t>
+      </w:r>
+    </w:p>
+    <w:p>
+      <w:pPr>
+        <w:pStyle w:val="ListParagraph"/>
+        <w:numPr>
+          <w:ilvl w:val="0"/>
+          <w:numId w:val="8"/>
+        </w:numPr>
+        <w:rPr>
+          <w:highlight w:val="yellow"/>
+        </w:rPr>
+      </w:pPr>
+      <w:r>
+        <w:rPr>
+          <w:highlight w:val="yellow"/>
+        </w:rPr>
+        <w:t>Next step – Editing bookings. This will involve editing Customers and Sessions</w:t>
+      </w:r>
+    </w:p>
+    <w:p>
+      <w:pPr>
+        <w:pStyle w:val="ListParagraph"/>
+        <w:numPr>
+          <w:ilvl w:val="0"/>
+          <w:numId w:val="8"/>
+        </w:numPr>
+        <w:rPr>
+          <w:highlight w:val="yellow"/>
+        </w:rPr>
+      </w:pPr>
+      <w:r>
+        <w:rPr>
+          <w:highlight w:val="yellow"/>
+        </w:rPr>
+        <w:t>Fully test every form, and record how this was done</w:t>
+      </w:r>
+    </w:p>
+    <w:p>
+      <w:pPr>
+        <w:pStyle w:val="ListParagraph"/>
+        <w:numPr>
+          <w:ilvl w:val="0"/>
+          <w:numId w:val="8"/>
+        </w:numPr>
+        <w:rPr>
+          <w:highlight w:val="yellow"/>
+        </w:rPr>
+      </w:pPr>
+      <w:r>
+        <w:rPr>
+          <w:highlight w:val="yellow"/>
+        </w:rPr>
+        <w:t>Update all diagrams</w:t>
+      </w:r>
+    </w:p>
+    <w:p>
+      <w:pPr>
+        <w:pStyle w:val="ListParagraph"/>
+        <w:numPr>
+          <w:ilvl w:val="0"/>
+          <w:numId w:val="8"/>
+        </w:numPr>
+        <w:rPr>
+          <w:highlight w:val="yellow"/>
+        </w:rPr>
+      </w:pPr>
+      <w:r>
+        <w:rPr>
+          <w:highlight w:val="yellow"/>
+        </w:rPr>
+        <w:t>Format the website with CSS, including Images</w:t>
+      </w:r>
+    </w:p>
+    <w:p>
+      <w:pPr>
+        <w:pStyle w:val="ListParagraph"/>
+        <w:numPr>
+          <w:ilvl w:val="0"/>
+          <w:numId w:val="8"/>
+        </w:numPr>
+        <w:rPr>
+          <w:highlight w:val="yellow"/>
+        </w:rPr>
+      </w:pPr>
+      <w:r>
+        <w:rPr>
+          <w:highlight w:val="yellow"/>
+        </w:rPr>
+        <w:t>Then onto extensions. What else would be useful, that we’ve noted en route?</w:t>
+      </w:r>
+    </w:p>
+    <w:p>
+      <w:pPr>
+        <w:pStyle w:val="ListParagraph"/>
+        <w:numPr>
+          <w:ilvl w:val="0"/>
+          <w:numId w:val="8"/>
+        </w:numPr>
+        <w:rPr>
+          <w:highlight w:val="yellow"/>
+        </w:rPr>
+      </w:pPr>
+      <w:r>
+        <w:rPr>
+          <w:highlight w:val="yellow"/>
+        </w:rPr>
+        <w:t>Changing the dates and times to actual dates/times</w:t>
+      </w:r>
+    </w:p>
+    <w:p>
+      <w:pPr>
+        <w:pStyle w:val="ListParagraph"/>
+        <w:numPr>
+          <w:ilvl w:val="0"/>
+          <w:numId w:val="8"/>
+        </w:numPr>
+        <w:rPr>
+          <w:highlight w:val="yellow"/>
+        </w:rPr>
+      </w:pPr>
+      <w:r>
+        <w:rPr>
+          <w:highlight w:val="yellow"/>
+        </w:rPr>
+        <w:t>Added a membership status to Customers, which will allow/disallow them from booking sessions if expired</w:t>
+      </w:r>
+    </w:p>
+    <w:p>
+      <w:pPr>
+        <w:pStyle w:val="ListParagraph"/>
+        <w:numPr>
+          <w:ilvl w:val="0"/>
+          <w:numId w:val="8"/>
+        </w:numPr>
+        <w:rPr>
+          <w:highlight w:val="yellow"/>
+        </w:rPr>
+      </w:pPr>
+      <w:r>
+        <w:rPr>
+          <w:highlight w:val="yellow"/>
+        </w:rPr>
+        <w:t>Added a membership_level to customers, currently just for a view</w:t>
+      </w:r>
+    </w:p>
+    <w:p>
+      <w:pPr>
+        <w:pStyle w:val="ListParagraph"/>
+        <w:numPr>
+          <w:ilvl w:val="0"/>
+          <w:numId w:val="8"/>
+        </w:numPr>
+        <w:rPr>
+          <w:highlight w:val="yellow"/>
+        </w:rPr>
+      </w:pPr>
+      <w:r>
+        <w:rPr>
+          <w:highlight w:val="yellow"/>
+        </w:rPr>
+        <w:t>Then a tally of how many sessions a customer has had in total or in that month</w:t>
+      </w:r>
+    </w:p>
+    <w:p>
+      <w:pPr>
+        <w:pStyle w:val="ListParagraph"/>
+        <w:numPr>
+          <w:ilvl w:val="0"/>
+          <w:numId w:val="8"/>
+        </w:numPr>
+        <w:rPr>
+          <w:highlight w:val="yellow"/>
+        </w:rPr>
+      </w:pPr>
+      <w:r>
+        <w:rPr>
+          <w:highlight w:val="yellow"/>
+        </w:rPr>
+        <w:t>Adding rooms, with maximum capacities. Or maximum capacities to Sessions</w:t>
       </w:r>
     </w:p>
     <w:sectPr>
@@ -849,6 +1432,92 @@
 <file path=word/numbering.xml><?xml version="1.0" encoding="utf-8"?>
 <w:numbering xmlns:wpc="http://schemas.microsoft.com/office/word/2010/wordprocessingCanvas" xmlns:cx="http://schemas.microsoft.com/office/drawing/2014/chartex" xmlns:cx1="http://schemas.microsoft.com/office/drawing/2015/9/8/chartex" xmlns:cx2="http://schemas.microsoft.com/office/drawing/2015/10/21/chartex" xmlns:cx3="http://schemas.microsoft.com/office/drawing/2016/5/9/chartex" xmlns:cx4="http://schemas.microsoft.com/office/drawing/2016/5/10/chartex" xmlns:cx5="http://schemas.microsoft.com/office/drawing/2016/5/11/chartex" xmlns:cx6="http://schemas.microsoft.com/office/drawing/2016/5/12/chartex" xmlns:cx7="http://schemas.microsoft.com/office/drawing/2016/5/13/chartex" xmlns:cx8="http://schemas.microsoft.com/office/drawing/2016/5/14/chartex" xmlns:mc="http://schemas.openxmlformats.org/markup-compatibility/2006" xmlns:aink="http://schemas.microsoft.com/office/drawing/2016/ink" xmlns:am3d="http://schemas.microsoft.com/office/drawing/2017/model3d" xmlns:o="urn:schemas-microsoft-com:office:office" xmlns:r="http://schemas.openxmlformats.org/officeDocument/2006/relationships" xmlns:m="http://schemas.openxmlformats.org/officeDocument/2006/math" xmlns:v="urn:schemas-microsoft-com:vml" xmlns:wp14="http://schemas.microsoft.com/office/word/2010/wordprocessingDrawing" xmlns:wp="http://schemas.openxmlformats.org/drawingml/2006/wordprocessingDrawing" xmlns:w10="urn:schemas-microsoft-com:office:word" xmlns:w="http://schemas.openxmlformats.org/wordprocessingml/2006/main" xmlns:w14="http://schemas.microsoft.com/office/word/2010/wordml" xmlns:w15="http://schemas.microsoft.com/office/word/2012/wordml" xmlns:w16cex="http://schemas.microsoft.com/office/word/2018/wordml/cex" xmlns:w16cid="http://schemas.microsoft.com/office/word/2016/wordml/cid" xmlns:w16="http://schemas.microsoft.com/office/word/2018/wordml" xmlns:w16se="http://schemas.microsoft.com/office/word/2015/wordml/symex" xmlns:wpg="http://schemas.microsoft.com/office/word/2010/wordprocessingGroup" xmlns:wpi="http://schemas.microsoft.com/office/word/2010/wordprocessingInk" xmlns:wne="http://schemas.microsoft.com/office/word/2006/wordml" xmlns:wps="http://schemas.microsoft.com/office/word/2010/wordprocessingShape" mc:Ignorable="w14 w15 w16se w16cid w16 w16cex wp14">
   <w:abstractNum w:abstractNumId="0" w15:restartNumberingAfterBreak="0">
+    <w:nsid w:val="00322F82"/>
+    <w:multiLevelType w:val="hybridMultilevel"/>
+    <w:tmpl w:val="7AD842B8"/>
+    <w:lvl w:ilvl="0" w:tplc="0809000F">
+      <w:start w:val="1"/>
+      <w:numFmt w:val="decimal"/>
+      <w:lvlText w:val="%1."/>
+      <w:lvlJc w:val="left"/>
+      <w:pPr>
+        <w:ind w:left="720" w:hanging="360"/>
+      </w:pPr>
+    </w:lvl>
+    <w:lvl w:ilvl="1" w:tplc="08090019">
+      <w:start w:val="1"/>
+      <w:numFmt w:val="lowerLetter"/>
+      <w:lvlText w:val="%2."/>
+      <w:lvlJc w:val="left"/>
+      <w:pPr>
+        <w:ind w:left="1440" w:hanging="360"/>
+      </w:pPr>
+    </w:lvl>
+    <w:lvl w:ilvl="2" w:tplc="0809001B">
+      <w:start w:val="1"/>
+      <w:numFmt w:val="lowerRoman"/>
+      <w:lvlText w:val="%3."/>
+      <w:lvlJc w:val="right"/>
+      <w:pPr>
+        <w:ind w:left="2160" w:hanging="180"/>
+      </w:pPr>
+    </w:lvl>
+    <w:lvl w:ilvl="3" w:tplc="0809000F" w:tentative="1">
+      <w:start w:val="1"/>
+      <w:numFmt w:val="decimal"/>
+      <w:lvlText w:val="%4."/>
+      <w:lvlJc w:val="left"/>
+      <w:pPr>
+        <w:ind w:left="2880" w:hanging="360"/>
+      </w:pPr>
+    </w:lvl>
+    <w:lvl w:ilvl="4" w:tplc="08090019" w:tentative="1">
+      <w:start w:val="1"/>
+      <w:numFmt w:val="lowerLetter"/>
+      <w:lvlText w:val="%5."/>
+      <w:lvlJc w:val="left"/>
+      <w:pPr>
+        <w:ind w:left="3600" w:hanging="360"/>
+      </w:pPr>
+    </w:lvl>
+    <w:lvl w:ilvl="5" w:tplc="0809001B" w:tentative="1">
+      <w:start w:val="1"/>
+      <w:numFmt w:val="lowerRoman"/>
+      <w:lvlText w:val="%6."/>
+      <w:lvlJc w:val="right"/>
+      <w:pPr>
+        <w:ind w:left="4320" w:hanging="180"/>
+      </w:pPr>
+    </w:lvl>
+    <w:lvl w:ilvl="6" w:tplc="0809000F" w:tentative="1">
+      <w:start w:val="1"/>
+      <w:numFmt w:val="decimal"/>
+      <w:lvlText w:val="%7."/>
+      <w:lvlJc w:val="left"/>
+      <w:pPr>
+        <w:ind w:left="5040" w:hanging="360"/>
+      </w:pPr>
+    </w:lvl>
+    <w:lvl w:ilvl="7" w:tplc="08090019" w:tentative="1">
+      <w:start w:val="1"/>
+      <w:numFmt w:val="lowerLetter"/>
+      <w:lvlText w:val="%8."/>
+      <w:lvlJc w:val="left"/>
+      <w:pPr>
+        <w:ind w:left="5760" w:hanging="360"/>
+      </w:pPr>
+    </w:lvl>
+    <w:lvl w:ilvl="8" w:tplc="0809001B" w:tentative="1">
+      <w:start w:val="1"/>
+      <w:numFmt w:val="lowerRoman"/>
+      <w:lvlText w:val="%9."/>
+      <w:lvlJc w:val="right"/>
+      <w:pPr>
+        <w:ind w:left="6480" w:hanging="180"/>
+      </w:pPr>
+    </w:lvl>
+  </w:abstractNum>
+  <w:abstractNum w:abstractNumId="1" w15:restartNumberingAfterBreak="0">
     <w:nsid w:val="11633D45"/>
     <w:multiLevelType w:val="hybridMultilevel"/>
     <w:tmpl w:val="924E4EA6"/>
@@ -934,7 +1603,7 @@
       </w:pPr>
     </w:lvl>
   </w:abstractNum>
-  <w:abstractNum w:abstractNumId="1" w15:restartNumberingAfterBreak="0">
+  <w:abstractNum w:abstractNumId="2" w15:restartNumberingAfterBreak="0">
     <w:nsid w:val="252D773E"/>
     <w:multiLevelType w:val="hybridMultilevel"/>
     <w:tmpl w:val="97A8B07A"/>
@@ -1047,7 +1716,7 @@
       </w:rPr>
     </w:lvl>
   </w:abstractNum>
-  <w:abstractNum w:abstractNumId="2" w15:restartNumberingAfterBreak="0">
+  <w:abstractNum w:abstractNumId="3" w15:restartNumberingAfterBreak="0">
     <w:nsid w:val="312D374E"/>
     <w:multiLevelType w:val="hybridMultilevel"/>
     <w:tmpl w:val="C94AD9AA"/>
@@ -1160,7 +1829,7 @@
       </w:rPr>
     </w:lvl>
   </w:abstractNum>
-  <w:abstractNum w:abstractNumId="3" w15:restartNumberingAfterBreak="0">
+  <w:abstractNum w:abstractNumId="4" w15:restartNumberingAfterBreak="0">
     <w:nsid w:val="64165E75"/>
     <w:multiLevelType w:val="hybridMultilevel"/>
     <w:tmpl w:val="ECCAA866"/>
@@ -1273,7 +1942,7 @@
       </w:rPr>
     </w:lvl>
   </w:abstractNum>
-  <w:abstractNum w:abstractNumId="4" w15:restartNumberingAfterBreak="0">
+  <w:abstractNum w:abstractNumId="5" w15:restartNumberingAfterBreak="0">
     <w:nsid w:val="68485A2F"/>
     <w:multiLevelType w:val="hybridMultilevel"/>
     <w:tmpl w:val="F36AC876"/>
@@ -1386,7 +2055,7 @@
       </w:rPr>
     </w:lvl>
   </w:abstractNum>
-  <w:abstractNum w:abstractNumId="5" w15:restartNumberingAfterBreak="0">
+  <w:abstractNum w:abstractNumId="6" w15:restartNumberingAfterBreak="0">
     <w:nsid w:val="6A336652"/>
     <w:multiLevelType w:val="hybridMultilevel"/>
     <w:tmpl w:val="48241492"/>
@@ -1472,7 +2141,7 @@
       </w:pPr>
     </w:lvl>
   </w:abstractNum>
-  <w:abstractNum w:abstractNumId="6" w15:restartNumberingAfterBreak="0">
+  <w:abstractNum w:abstractNumId="7" w15:restartNumberingAfterBreak="0">
     <w:nsid w:val="76127412"/>
     <w:multiLevelType w:val="hybridMultilevel"/>
     <w:tmpl w:val="6248FCDE"/>
@@ -1559,24 +2228,27 @@
     </w:lvl>
   </w:abstractNum>
   <w:num w:numId="1">
+    <w:abstractNumId w:val="7"/>
+  </w:num>
+  <w:num w:numId="2">
+    <w:abstractNumId w:val="3"/>
+  </w:num>
+  <w:num w:numId="3">
+    <w:abstractNumId w:val="2"/>
+  </w:num>
+  <w:num w:numId="4">
+    <w:abstractNumId w:val="4"/>
+  </w:num>
+  <w:num w:numId="5">
+    <w:abstractNumId w:val="5"/>
+  </w:num>
+  <w:num w:numId="6">
     <w:abstractNumId w:val="6"/>
   </w:num>
-  <w:num w:numId="2">
-    <w:abstractNumId w:val="2"/>
-  </w:num>
-  <w:num w:numId="3">
+  <w:num w:numId="7">
     <w:abstractNumId w:val="1"/>
   </w:num>
-  <w:num w:numId="4">
-    <w:abstractNumId w:val="3"/>
-  </w:num>
-  <w:num w:numId="5">
-    <w:abstractNumId w:val="4"/>
-  </w:num>
-  <w:num w:numId="6">
-    <w:abstractNumId w:val="5"/>
-  </w:num>
-  <w:num w:numId="7">
+  <w:num w:numId="8">
     <w:abstractNumId w:val="0"/>
   </w:num>
 </w:numbering>

</xml_diff>

<commit_message>
Code tidied up - customer update not working yet
</commit_message>
<xml_diff>
--- a/Project Planning/Project Planning.docx
+++ b/Project Planning/Project Planning.docx
@@ -17,7 +17,15 @@
     </w:p>
     <w:p>
       <w:r>
-        <w:t>A local gym has asked you to build a piece of software to help them to manage memberships, and register members for classes.</w:t>
+        <w:t xml:space="preserve">A local gym has asked you to build a piece of software to help them to manage </w:t>
+      </w:r>
+      <w:proofErr w:type="gramStart"/>
+      <w:r>
+        <w:t>memberships, and</w:t>
+      </w:r>
+      <w:proofErr w:type="gramEnd"/>
+      <w:r>
+        <w:t xml:space="preserve"> register members for classes.</w:t>
       </w:r>
     </w:p>
     <w:p/>
@@ -116,8 +124,13 @@
           <w:numId w:val="4"/>
         </w:numPr>
       </w:pPr>
-      <w:r>
-        <w:t>Glofox, Pike13</w:t>
+      <w:proofErr w:type="spellStart"/>
+      <w:r>
+        <w:t>Glofox</w:t>
+      </w:r>
+      <w:proofErr w:type="spellEnd"/>
+      <w:r>
+        <w:t>, Pike13</w:t>
       </w:r>
     </w:p>
     <w:p/>
@@ -346,7 +359,15 @@
         </w:numPr>
       </w:pPr>
       <w:r>
-        <w:t>type (strength, extreme, Olympic..)</w:t>
+        <w:t xml:space="preserve">type (strength, extreme, </w:t>
+      </w:r>
+      <w:proofErr w:type="gramStart"/>
+      <w:r>
+        <w:t>Olympic..</w:t>
+      </w:r>
+      <w:proofErr w:type="gramEnd"/>
+      <w:r>
+        <w:t>)</w:t>
       </w:r>
     </w:p>
     <w:p>
@@ -441,9 +462,11 @@
           <w:numId w:val="5"/>
         </w:numPr>
       </w:pPr>
+      <w:proofErr w:type="spellStart"/>
       <w:r>
         <w:t>customer_id</w:t>
       </w:r>
+      <w:proofErr w:type="spellEnd"/>
     </w:p>
     <w:p>
       <w:pPr>
@@ -453,9 +476,11 @@
           <w:numId w:val="5"/>
         </w:numPr>
       </w:pPr>
+      <w:proofErr w:type="spellStart"/>
       <w:r>
         <w:t>class_id</w:t>
       </w:r>
+      <w:proofErr w:type="spellEnd"/>
     </w:p>
     <w:p>
       <w:pPr>
@@ -469,7 +494,15 @@
         <w:t>(d</w:t>
       </w:r>
       <w:r>
-        <w:t>ate of class) -&gt; incase we want to limit some users to one class a day</w:t>
+        <w:t xml:space="preserve">ate of class) -&gt; </w:t>
+      </w:r>
+      <w:proofErr w:type="spellStart"/>
+      <w:r>
+        <w:t>incase</w:t>
+      </w:r>
+      <w:proofErr w:type="spellEnd"/>
+      <w:r>
+        <w:t xml:space="preserve"> we want to limit some users to one class a day</w:t>
       </w:r>
       <w:r>
         <w:t>, some other parameters for so many sessions per month</w:t>
@@ -505,329 +538,204 @@
           <w:bCs/>
         </w:rPr>
         <w:lastRenderedPageBreak/>
-        <w:t>Still To Do:</w:t>
-      </w:r>
-    </w:p>
-    <w:p/>
-    <w:p>
-      <w:pPr>
-        <w:pStyle w:val="ListParagraph"/>
-        <w:numPr>
-          <w:ilvl w:val="0"/>
-          <w:numId w:val="6"/>
-        </w:numPr>
-      </w:pPr>
-      <w:r>
-        <w:t>Wireframe diagrams</w:t>
-      </w:r>
-    </w:p>
-    <w:p>
-      <w:pPr>
-        <w:pStyle w:val="ListParagraph"/>
-        <w:numPr>
-          <w:ilvl w:val="0"/>
-          <w:numId w:val="6"/>
-        </w:numPr>
-      </w:pPr>
-      <w:r>
-        <w:t>All CSS</w:t>
-      </w:r>
-    </w:p>
-    <w:p>
-      <w:pPr>
-        <w:pStyle w:val="ListParagraph"/>
-        <w:numPr>
-          <w:ilvl w:val="0"/>
-          <w:numId w:val="6"/>
-        </w:numPr>
-      </w:pPr>
-      <w:r>
-        <w:t>Customer</w:t>
-      </w:r>
-      <w:r>
-        <w:t xml:space="preserve"> DB</w:t>
-      </w:r>
-    </w:p>
-    <w:p>
-      <w:pPr>
-        <w:pStyle w:val="ListParagraph"/>
-        <w:numPr>
-          <w:ilvl w:val="1"/>
-          <w:numId w:val="6"/>
-        </w:numPr>
-      </w:pPr>
-      <w:r>
-        <w:t>New</w:t>
-      </w:r>
-    </w:p>
-    <w:p>
-      <w:pPr>
-        <w:pStyle w:val="ListParagraph"/>
-        <w:numPr>
-          <w:ilvl w:val="1"/>
-          <w:numId w:val="6"/>
-        </w:numPr>
-      </w:pPr>
-      <w:r>
-        <w:t>Update</w:t>
-      </w:r>
-    </w:p>
-    <w:p>
-      <w:pPr>
-        <w:pStyle w:val="ListParagraph"/>
-        <w:numPr>
-          <w:ilvl w:val="1"/>
-          <w:numId w:val="6"/>
-        </w:numPr>
-      </w:pPr>
-      <w:r>
-        <w:t>Delete</w:t>
-      </w:r>
-    </w:p>
-    <w:p>
-      <w:pPr>
-        <w:pStyle w:val="ListParagraph"/>
-        <w:numPr>
-          <w:ilvl w:val="0"/>
-          <w:numId w:val="6"/>
-        </w:numPr>
-      </w:pPr>
-      <w:r>
-        <w:t>Session</w:t>
-      </w:r>
-      <w:r>
-        <w:t xml:space="preserve"> DB</w:t>
-      </w:r>
-    </w:p>
-    <w:p>
-      <w:pPr>
-        <w:pStyle w:val="ListParagraph"/>
-        <w:numPr>
-          <w:ilvl w:val="1"/>
-          <w:numId w:val="6"/>
-        </w:numPr>
-      </w:pPr>
-      <w:r>
-        <w:t>New</w:t>
-      </w:r>
-    </w:p>
-    <w:p>
-      <w:pPr>
-        <w:pStyle w:val="ListParagraph"/>
-        <w:numPr>
-          <w:ilvl w:val="0"/>
-          <w:numId w:val="6"/>
-        </w:numPr>
-      </w:pPr>
-      <w:r>
-        <w:t>Booking</w:t>
-      </w:r>
-      <w:r>
-        <w:t xml:space="preserve"> DB</w:t>
-      </w:r>
-    </w:p>
-    <w:p>
-      <w:pPr>
-        <w:pStyle w:val="ListParagraph"/>
-        <w:numPr>
-          <w:ilvl w:val="1"/>
-          <w:numId w:val="6"/>
-        </w:numPr>
-      </w:pPr>
-      <w:r>
-        <w:t>New</w:t>
-      </w:r>
-    </w:p>
-    <w:p>
-      <w:pPr>
-        <w:pStyle w:val="ListParagraph"/>
-        <w:numPr>
-          <w:ilvl w:val="1"/>
-          <w:numId w:val="6"/>
-        </w:numPr>
-      </w:pPr>
-      <w:r>
-        <w:t>(delete)</w:t>
-      </w:r>
-    </w:p>
-    <w:p>
-      <w:pPr>
-        <w:pStyle w:val="ListParagraph"/>
-        <w:numPr>
-          <w:ilvl w:val="1"/>
-          <w:numId w:val="6"/>
-        </w:numPr>
-      </w:pPr>
-      <w:r>
-        <w:t>(update)</w:t>
-      </w:r>
-    </w:p>
-    <w:p>
-      <w:pPr>
-        <w:pStyle w:val="ListParagraph"/>
-        <w:numPr>
-          <w:ilvl w:val="0"/>
-          <w:numId w:val="6"/>
-        </w:numPr>
-      </w:pPr>
-      <w:r>
-        <w:t>Update and complete diagrams</w:t>
-      </w:r>
-    </w:p>
-    <w:p>
-      <w:pPr>
-        <w:pStyle w:val="ListParagraph"/>
-        <w:numPr>
-          <w:ilvl w:val="0"/>
-          <w:numId w:val="6"/>
-        </w:numPr>
-      </w:pPr>
-      <w:r>
-        <w:t>Evidence on testing</w:t>
-      </w:r>
-    </w:p>
-    <w:p/>
-    <w:p>
-      <w:pPr>
+        <w:t xml:space="preserve">Still </w:t>
+      </w:r>
+      <w:proofErr w:type="gramStart"/>
+      <w:r>
         <w:rPr>
           <w:b/>
           <w:bCs/>
         </w:rPr>
-      </w:pPr>
+        <w:t>To</w:t>
+      </w:r>
+      <w:proofErr w:type="gramEnd"/>
       <w:r>
         <w:rPr>
           <w:b/>
           <w:bCs/>
         </w:rPr>
-        <w:t>Extensions:</w:t>
-      </w:r>
-    </w:p>
-    <w:p>
-      <w:pPr>
-        <w:pStyle w:val="ListParagraph"/>
-        <w:numPr>
-          <w:ilvl w:val="0"/>
-          <w:numId w:val="7"/>
-        </w:numPr>
-      </w:pPr>
-      <w:r>
-        <w:t>Customer Class</w:t>
-      </w:r>
-    </w:p>
-    <w:p>
-      <w:pPr>
-        <w:pStyle w:val="ListParagraph"/>
-        <w:numPr>
-          <w:ilvl w:val="1"/>
-          <w:numId w:val="7"/>
-        </w:numPr>
-      </w:pPr>
-      <w:r>
-        <w:t>Membership level</w:t>
-      </w:r>
-    </w:p>
-    <w:p>
-      <w:pPr>
-        <w:pStyle w:val="ListParagraph"/>
-        <w:numPr>
-          <w:ilvl w:val="1"/>
-          <w:numId w:val="7"/>
-        </w:numPr>
-      </w:pPr>
-      <w:r>
-        <w:t>Membership status</w:t>
-      </w:r>
-    </w:p>
-    <w:p>
-      <w:pPr>
-        <w:pStyle w:val="ListParagraph"/>
-        <w:numPr>
-          <w:ilvl w:val="1"/>
-          <w:numId w:val="7"/>
-        </w:numPr>
-      </w:pPr>
-      <w:r>
-        <w:t>Number of sessions had this month</w:t>
-      </w:r>
-    </w:p>
-    <w:p>
-      <w:pPr>
-        <w:pStyle w:val="ListParagraph"/>
-        <w:numPr>
-          <w:ilvl w:val="0"/>
-          <w:numId w:val="7"/>
-        </w:numPr>
-      </w:pPr>
-      <w:r>
-        <w:t>Session Class</w:t>
-      </w:r>
-    </w:p>
-    <w:p>
-      <w:pPr>
-        <w:pStyle w:val="ListParagraph"/>
-        <w:numPr>
-          <w:ilvl w:val="1"/>
-          <w:numId w:val="7"/>
-        </w:numPr>
-      </w:pPr>
-      <w:r>
-        <w:t>Maximum capacity</w:t>
-      </w:r>
-    </w:p>
-    <w:p>
-      <w:pPr>
-        <w:pStyle w:val="ListParagraph"/>
-        <w:numPr>
-          <w:ilvl w:val="0"/>
-          <w:numId w:val="7"/>
-        </w:numPr>
-      </w:pPr>
-      <w:r>
-        <w:t>Rooms</w:t>
-      </w:r>
-    </w:p>
-    <w:p>
-      <w:pPr>
-        <w:pStyle w:val="ListParagraph"/>
-        <w:numPr>
-          <w:ilvl w:val="1"/>
-          <w:numId w:val="7"/>
-        </w:numPr>
-      </w:pPr>
-      <w:r>
-        <w:t>Can add another DB of rooms</w:t>
-      </w:r>
-    </w:p>
-    <w:p>
-      <w:pPr>
-        <w:pStyle w:val="ListParagraph"/>
-        <w:numPr>
-          <w:ilvl w:val="1"/>
-          <w:numId w:val="7"/>
-        </w:numPr>
-      </w:pPr>
-      <w:r>
-        <w:t>Each session is assigned to a room</w:t>
-      </w:r>
-    </w:p>
-    <w:p>
-      <w:pPr>
-        <w:pStyle w:val="ListParagraph"/>
-        <w:numPr>
-          <w:ilvl w:val="1"/>
-          <w:numId w:val="7"/>
-        </w:numPr>
-      </w:pPr>
-      <w:r>
-        <w:t>Each room and each session has a capacity</w:t>
+        <w:t xml:space="preserve"> Do:</w:t>
       </w:r>
     </w:p>
     <w:p/>
     <w:p>
-      <w:r>
-        <w:br w:type="page"/>
-      </w:r>
-    </w:p>
+      <w:pPr>
+        <w:pStyle w:val="ListParagraph"/>
+        <w:numPr>
+          <w:ilvl w:val="0"/>
+          <w:numId w:val="6"/>
+        </w:numPr>
+      </w:pPr>
+      <w:r>
+        <w:t>Wireframe diagrams</w:t>
+      </w:r>
+    </w:p>
+    <w:p>
+      <w:pPr>
+        <w:pStyle w:val="ListParagraph"/>
+        <w:numPr>
+          <w:ilvl w:val="0"/>
+          <w:numId w:val="6"/>
+        </w:numPr>
+      </w:pPr>
+      <w:r>
+        <w:t>All CSS</w:t>
+      </w:r>
+    </w:p>
+    <w:p>
+      <w:pPr>
+        <w:pStyle w:val="ListParagraph"/>
+        <w:numPr>
+          <w:ilvl w:val="0"/>
+          <w:numId w:val="6"/>
+        </w:numPr>
+      </w:pPr>
+      <w:r>
+        <w:t>Customer</w:t>
+      </w:r>
+      <w:r>
+        <w:t xml:space="preserve"> DB</w:t>
+      </w:r>
+    </w:p>
+    <w:p>
+      <w:pPr>
+        <w:pStyle w:val="ListParagraph"/>
+        <w:numPr>
+          <w:ilvl w:val="1"/>
+          <w:numId w:val="6"/>
+        </w:numPr>
+      </w:pPr>
+      <w:r>
+        <w:t>New</w:t>
+      </w:r>
+    </w:p>
+    <w:p>
+      <w:pPr>
+        <w:pStyle w:val="ListParagraph"/>
+        <w:numPr>
+          <w:ilvl w:val="1"/>
+          <w:numId w:val="6"/>
+        </w:numPr>
+      </w:pPr>
+      <w:r>
+        <w:t>Update</w:t>
+      </w:r>
+    </w:p>
+    <w:p>
+      <w:pPr>
+        <w:pStyle w:val="ListParagraph"/>
+        <w:numPr>
+          <w:ilvl w:val="1"/>
+          <w:numId w:val="6"/>
+        </w:numPr>
+      </w:pPr>
+      <w:r>
+        <w:t>Delete</w:t>
+      </w:r>
+    </w:p>
+    <w:p>
+      <w:pPr>
+        <w:pStyle w:val="ListParagraph"/>
+        <w:numPr>
+          <w:ilvl w:val="0"/>
+          <w:numId w:val="6"/>
+        </w:numPr>
+      </w:pPr>
+      <w:r>
+        <w:t>Session</w:t>
+      </w:r>
+      <w:r>
+        <w:t xml:space="preserve"> DB</w:t>
+      </w:r>
+    </w:p>
+    <w:p>
+      <w:pPr>
+        <w:pStyle w:val="ListParagraph"/>
+        <w:numPr>
+          <w:ilvl w:val="1"/>
+          <w:numId w:val="6"/>
+        </w:numPr>
+      </w:pPr>
+      <w:r>
+        <w:t>New</w:t>
+      </w:r>
+    </w:p>
+    <w:p>
+      <w:pPr>
+        <w:pStyle w:val="ListParagraph"/>
+        <w:numPr>
+          <w:ilvl w:val="0"/>
+          <w:numId w:val="6"/>
+        </w:numPr>
+      </w:pPr>
+      <w:r>
+        <w:t>Booking</w:t>
+      </w:r>
+      <w:r>
+        <w:t xml:space="preserve"> DB</w:t>
+      </w:r>
+    </w:p>
+    <w:p>
+      <w:pPr>
+        <w:pStyle w:val="ListParagraph"/>
+        <w:numPr>
+          <w:ilvl w:val="1"/>
+          <w:numId w:val="6"/>
+        </w:numPr>
+      </w:pPr>
+      <w:r>
+        <w:t>New</w:t>
+      </w:r>
+    </w:p>
+    <w:p>
+      <w:pPr>
+        <w:pStyle w:val="ListParagraph"/>
+        <w:numPr>
+          <w:ilvl w:val="1"/>
+          <w:numId w:val="6"/>
+        </w:numPr>
+      </w:pPr>
+      <w:r>
+        <w:t>(delete)</w:t>
+      </w:r>
+    </w:p>
+    <w:p>
+      <w:pPr>
+        <w:pStyle w:val="ListParagraph"/>
+        <w:numPr>
+          <w:ilvl w:val="1"/>
+          <w:numId w:val="6"/>
+        </w:numPr>
+      </w:pPr>
+      <w:r>
+        <w:t>(update)</w:t>
+      </w:r>
+    </w:p>
+    <w:p>
+      <w:pPr>
+        <w:pStyle w:val="ListParagraph"/>
+        <w:numPr>
+          <w:ilvl w:val="0"/>
+          <w:numId w:val="6"/>
+        </w:numPr>
+      </w:pPr>
+      <w:r>
+        <w:t>Update and complete diagrams</w:t>
+      </w:r>
+    </w:p>
+    <w:p>
+      <w:pPr>
+        <w:pStyle w:val="ListParagraph"/>
+        <w:numPr>
+          <w:ilvl w:val="0"/>
+          <w:numId w:val="6"/>
+        </w:numPr>
+      </w:pPr>
+      <w:r>
+        <w:t>Evidence on testing</w:t>
+      </w:r>
+    </w:p>
+    <w:p/>
     <w:p>
       <w:pPr>
         <w:rPr>
@@ -840,6 +748,155 @@
           <w:b/>
           <w:bCs/>
         </w:rPr>
+        <w:t>Extensions:</w:t>
+      </w:r>
+    </w:p>
+    <w:p>
+      <w:pPr>
+        <w:pStyle w:val="ListParagraph"/>
+        <w:numPr>
+          <w:ilvl w:val="0"/>
+          <w:numId w:val="7"/>
+        </w:numPr>
+      </w:pPr>
+      <w:r>
+        <w:t>Customer Class</w:t>
+      </w:r>
+    </w:p>
+    <w:p>
+      <w:pPr>
+        <w:pStyle w:val="ListParagraph"/>
+        <w:numPr>
+          <w:ilvl w:val="1"/>
+          <w:numId w:val="7"/>
+        </w:numPr>
+      </w:pPr>
+      <w:r>
+        <w:t>Membership level</w:t>
+      </w:r>
+    </w:p>
+    <w:p>
+      <w:pPr>
+        <w:pStyle w:val="ListParagraph"/>
+        <w:numPr>
+          <w:ilvl w:val="1"/>
+          <w:numId w:val="7"/>
+        </w:numPr>
+      </w:pPr>
+      <w:r>
+        <w:t>Membership status</w:t>
+      </w:r>
+    </w:p>
+    <w:p>
+      <w:pPr>
+        <w:pStyle w:val="ListParagraph"/>
+        <w:numPr>
+          <w:ilvl w:val="1"/>
+          <w:numId w:val="7"/>
+        </w:numPr>
+      </w:pPr>
+      <w:r>
+        <w:t>Number of sessions had this month</w:t>
+      </w:r>
+    </w:p>
+    <w:p>
+      <w:pPr>
+        <w:pStyle w:val="ListParagraph"/>
+        <w:numPr>
+          <w:ilvl w:val="0"/>
+          <w:numId w:val="7"/>
+        </w:numPr>
+      </w:pPr>
+      <w:r>
+        <w:t>Session Class</w:t>
+      </w:r>
+    </w:p>
+    <w:p>
+      <w:pPr>
+        <w:pStyle w:val="ListParagraph"/>
+        <w:numPr>
+          <w:ilvl w:val="1"/>
+          <w:numId w:val="7"/>
+        </w:numPr>
+      </w:pPr>
+      <w:r>
+        <w:t>Maximum capacity</w:t>
+      </w:r>
+    </w:p>
+    <w:p>
+      <w:pPr>
+        <w:pStyle w:val="ListParagraph"/>
+        <w:numPr>
+          <w:ilvl w:val="0"/>
+          <w:numId w:val="7"/>
+        </w:numPr>
+      </w:pPr>
+      <w:r>
+        <w:t>Rooms</w:t>
+      </w:r>
+    </w:p>
+    <w:p>
+      <w:pPr>
+        <w:pStyle w:val="ListParagraph"/>
+        <w:numPr>
+          <w:ilvl w:val="1"/>
+          <w:numId w:val="7"/>
+        </w:numPr>
+      </w:pPr>
+      <w:r>
+        <w:t>Can add another DB of rooms</w:t>
+      </w:r>
+    </w:p>
+    <w:p>
+      <w:pPr>
+        <w:pStyle w:val="ListParagraph"/>
+        <w:numPr>
+          <w:ilvl w:val="1"/>
+          <w:numId w:val="7"/>
+        </w:numPr>
+      </w:pPr>
+      <w:r>
+        <w:t>Each session is assigned to a room</w:t>
+      </w:r>
+    </w:p>
+    <w:p>
+      <w:pPr>
+        <w:pStyle w:val="ListParagraph"/>
+        <w:numPr>
+          <w:ilvl w:val="1"/>
+          <w:numId w:val="7"/>
+        </w:numPr>
+      </w:pPr>
+      <w:r>
+        <w:t xml:space="preserve">Each room and each session </w:t>
+      </w:r>
+      <w:proofErr w:type="gramStart"/>
+      <w:r>
+        <w:t>has</w:t>
+      </w:r>
+      <w:proofErr w:type="gramEnd"/>
+      <w:r>
+        <w:t xml:space="preserve"> a capacity</w:t>
+      </w:r>
+    </w:p>
+    <w:p/>
+    <w:p>
+      <w:r>
+        <w:br w:type="page"/>
+      </w:r>
+    </w:p>
+    <w:p>
+      <w:pPr>
+        <w:rPr>
+          <w:b/>
+          <w:bCs/>
+        </w:rPr>
+      </w:pPr>
+      <w:r>
+        <w:rPr>
+          <w:b/>
+          <w:bCs/>
+        </w:rPr>
         <w:lastRenderedPageBreak/>
         <w:t>Logbook of my process:</w:t>
       </w:r>
@@ -865,7 +922,15 @@
         </w:numPr>
       </w:pPr>
       <w:r>
-        <w:t>Made an Excel file for all my draft drawings, made my DB drawings, classes. Thought what do I want the user to be able to do</w:t>
+        <w:t xml:space="preserve">Made an Excel file for all my draft drawings, made my DB drawings, classes. Thought what </w:t>
+      </w:r>
+      <w:proofErr w:type="gramStart"/>
+      <w:r>
+        <w:t>do I want</w:t>
+      </w:r>
+      <w:proofErr w:type="gramEnd"/>
+      <w:r>
+        <w:t xml:space="preserve"> the user to be able to do</w:t>
       </w:r>
     </w:p>
     <w:p>
@@ -892,7 +957,15 @@
         </w:numPr>
       </w:pPr>
       <w:r>
-        <w:t>Set up a git repo, make all my files/folders, get my standard code in, make my classes and some instances, test</w:t>
+        <w:t xml:space="preserve">Set up a </w:t>
+      </w:r>
+      <w:proofErr w:type="spellStart"/>
+      <w:r>
+        <w:t>git</w:t>
+      </w:r>
+      <w:proofErr w:type="spellEnd"/>
+      <w:r>
+        <w:t xml:space="preserve"> repo, make all my files/folders, get my standard code in, make my classes and some instances, test</w:t>
       </w:r>
     </w:p>
     <w:p>
@@ -1051,79 +1124,96 @@
         <w:t xml:space="preserve">Then </w:t>
       </w:r>
       <w:r>
-        <w:t>sam</w:t>
+        <w:t>same for session, then booking, which uses customer and session</w:t>
+      </w:r>
+    </w:p>
+    <w:p>
+      <w:pPr>
+        <w:pStyle w:val="ListParagraph"/>
+        <w:numPr>
+          <w:ilvl w:val="0"/>
+          <w:numId w:val="8"/>
+        </w:numPr>
+      </w:pPr>
+      <w:r>
+        <w:t>Think about what I want to be able to do first on the website – I want to see my customers, see my sessions, and see my bookings in lists, and individually (not necessarily bookings individually at this point)</w:t>
+      </w:r>
+    </w:p>
+    <w:p>
+      <w:pPr>
+        <w:pStyle w:val="ListParagraph"/>
+        <w:numPr>
+          <w:ilvl w:val="0"/>
+          <w:numId w:val="8"/>
+        </w:numPr>
+      </w:pPr>
+      <w:r>
+        <w:t>Then made the select all and select by id functions in customers, session, and select all for bookings</w:t>
+      </w:r>
+    </w:p>
+    <w:p>
+      <w:pPr>
+        <w:pStyle w:val="ListParagraph"/>
+        <w:numPr>
+          <w:ilvl w:val="0"/>
+          <w:numId w:val="8"/>
+        </w:numPr>
+      </w:pPr>
+      <w:r>
+        <w:t xml:space="preserve">Test my DB </w:t>
+      </w:r>
+      <w:r>
+        <w:t>connections work in the terminal by viewing the tables</w:t>
+      </w:r>
+    </w:p>
+    <w:p>
+      <w:pPr>
+        <w:pStyle w:val="ListParagraph"/>
+        <w:numPr>
+          <w:ilvl w:val="0"/>
+          <w:numId w:val="8"/>
+        </w:numPr>
+      </w:pPr>
+      <w:r>
+        <w:t xml:space="preserve">Stopped, recheck over plans, </w:t>
+      </w:r>
+      <w:r>
+        <w:t>what else do I want to do? I want to edit, delete, and add new</w:t>
+      </w:r>
+    </w:p>
+    <w:p>
+      <w:pPr>
+        <w:pStyle w:val="ListParagraph"/>
+        <w:numPr>
+          <w:ilvl w:val="0"/>
+          <w:numId w:val="8"/>
+        </w:numPr>
+      </w:pPr>
+      <w:r>
+        <w:t xml:space="preserve">Started with delete – Had a problem, session was tied to a customer through a booking. Simple fix, then had to redo terminal </w:t>
+      </w:r>
+      <w:proofErr w:type="spellStart"/>
+      <w:r>
+        <w:t>psql</w:t>
+      </w:r>
+      <w:proofErr w:type="spellEnd"/>
+      <w:r>
+        <w:t xml:space="preserve"> etc, and tested. Then tested in website, works</w:t>
+      </w:r>
+    </w:p>
+    <w:p>
+      <w:pPr>
+        <w:pStyle w:val="ListParagraph"/>
+        <w:numPr>
+          <w:ilvl w:val="0"/>
+          <w:numId w:val="8"/>
+        </w:numPr>
+      </w:pPr>
+      <w:r>
+        <w:t>Edit function likewise had a problem, it would redirect but it wouldn’t change anything. Problem was related to the ID</w:t>
       </w:r>
       <w:bookmarkStart w:id="0" w:name="_GoBack"/>
       <w:bookmarkEnd w:id="0"/>
-      <w:r>
-        <w:t>e for session, then booking, which uses customer and session</w:t>
-      </w:r>
-    </w:p>
-    <w:p>
-      <w:pPr>
-        <w:pStyle w:val="ListParagraph"/>
-        <w:numPr>
-          <w:ilvl w:val="0"/>
-          <w:numId w:val="8"/>
-        </w:numPr>
-      </w:pPr>
-      <w:r>
-        <w:t>Think about what I want to be able to do first on the website – I want to see my customers, see my sessions, and see my bookings in lists, and individually (not necessarily bookings individually at this point)</w:t>
-      </w:r>
-    </w:p>
-    <w:p>
-      <w:pPr>
-        <w:pStyle w:val="ListParagraph"/>
-        <w:numPr>
-          <w:ilvl w:val="0"/>
-          <w:numId w:val="8"/>
-        </w:numPr>
-      </w:pPr>
-      <w:r>
-        <w:t>Then made the select all and select by id functions in customers, session, and select all for bookings</w:t>
-      </w:r>
-    </w:p>
-    <w:p>
-      <w:pPr>
-        <w:pStyle w:val="ListParagraph"/>
-        <w:numPr>
-          <w:ilvl w:val="0"/>
-          <w:numId w:val="8"/>
-        </w:numPr>
-      </w:pPr>
-      <w:r>
-        <w:t xml:space="preserve">Test my DB </w:t>
-      </w:r>
-      <w:r>
-        <w:t>connections work in the terminal by viewing the tables</w:t>
-      </w:r>
-    </w:p>
-    <w:p>
-      <w:pPr>
-        <w:pStyle w:val="ListParagraph"/>
-        <w:numPr>
-          <w:ilvl w:val="0"/>
-          <w:numId w:val="8"/>
-        </w:numPr>
-      </w:pPr>
-      <w:r>
-        <w:t xml:space="preserve">Stopped, recheck over plans, </w:t>
-      </w:r>
-      <w:r>
-        <w:t>what else do I want to do? I want to edit, delete, and add new</w:t>
-      </w:r>
-    </w:p>
-    <w:p>
-      <w:pPr>
-        <w:pStyle w:val="ListParagraph"/>
-        <w:numPr>
-          <w:ilvl w:val="0"/>
-          <w:numId w:val="8"/>
-        </w:numPr>
-      </w:pPr>
-      <w:r>
-        <w:t>Started with delete – Had a problem, session was tied to a customer through a booking. Simple fix, then had to redo terminal psql etc, and tested. Then tested in website, works</w:t>
-      </w:r>
     </w:p>
     <w:p>
       <w:pPr>
@@ -1326,7 +1416,21 @@
         <w:rPr>
           <w:highlight w:val="yellow"/>
         </w:rPr>
-        <w:t>Then onto extensions. What else would be useful, that we’ve noted en route?</w:t>
+        <w:t xml:space="preserve">Then onto extensions. What else would be useful, that we’ve noted </w:t>
+      </w:r>
+      <w:proofErr w:type="spellStart"/>
+      <w:r>
+        <w:rPr>
+          <w:highlight w:val="yellow"/>
+        </w:rPr>
+        <w:t>en</w:t>
+      </w:r>
+      <w:proofErr w:type="spellEnd"/>
+      <w:r>
+        <w:rPr>
+          <w:highlight w:val="yellow"/>
+        </w:rPr>
+        <w:t xml:space="preserve"> route?</w:t>
       </w:r>
     </w:p>
     <w:p>
@@ -1380,24 +1484,39 @@
         <w:rPr>
           <w:highlight w:val="yellow"/>
         </w:rPr>
-        <w:t>Added a membership_level to customers, currently just for a view</w:t>
-      </w:r>
-    </w:p>
-    <w:p>
-      <w:pPr>
-        <w:pStyle w:val="ListParagraph"/>
-        <w:numPr>
-          <w:ilvl w:val="0"/>
-          <w:numId w:val="8"/>
-        </w:numPr>
-        <w:rPr>
-          <w:highlight w:val="yellow"/>
-        </w:rPr>
-      </w:pPr>
-      <w:r>
-        <w:rPr>
-          <w:highlight w:val="yellow"/>
-        </w:rPr>
+        <w:t xml:space="preserve">Added a </w:t>
+      </w:r>
+      <w:proofErr w:type="spellStart"/>
+      <w:r>
+        <w:rPr>
+          <w:highlight w:val="yellow"/>
+        </w:rPr>
+        <w:t>membership_level</w:t>
+      </w:r>
+      <w:proofErr w:type="spellEnd"/>
+      <w:r>
+        <w:rPr>
+          <w:highlight w:val="yellow"/>
+        </w:rPr>
+        <w:t xml:space="preserve"> to customers, currently just for a view</w:t>
+      </w:r>
+    </w:p>
+    <w:p>
+      <w:pPr>
+        <w:pStyle w:val="ListParagraph"/>
+        <w:numPr>
+          <w:ilvl w:val="0"/>
+          <w:numId w:val="8"/>
+        </w:numPr>
+        <w:rPr>
+          <w:highlight w:val="yellow"/>
+        </w:rPr>
+      </w:pPr>
+      <w:r>
+        <w:rPr>
+          <w:highlight w:val="yellow"/>
+        </w:rPr>
+        <w:lastRenderedPageBreak/>
         <w:t>Then a tally of how many sessions a customer has had in total or in that month</w:t>
       </w:r>
     </w:p>

</xml_diff>

<commit_message>
Add new customer, session, booking all working. Pre-double book prevention trial
</commit_message>
<xml_diff>
--- a/Project Planning/Project Planning.docx
+++ b/Project Planning/Project Planning.docx
@@ -567,7 +567,7 @@
         </w:numPr>
       </w:pPr>
       <w:r>
-        <w:t>Wireframe diagrams</w:t>
+        <w:t>All CSS</w:t>
       </w:r>
     </w:p>
     <w:p>
@@ -579,122 +579,23 @@
         </w:numPr>
       </w:pPr>
       <w:r>
-        <w:t>All CSS</w:t>
-      </w:r>
-    </w:p>
-    <w:p>
-      <w:pPr>
-        <w:pStyle w:val="ListParagraph"/>
-        <w:numPr>
-          <w:ilvl w:val="0"/>
+        <w:t>Booking</w:t>
+      </w:r>
+      <w:r>
+        <w:t xml:space="preserve"> DB</w:t>
+      </w:r>
+    </w:p>
+    <w:p>
+      <w:pPr>
+        <w:pStyle w:val="ListParagraph"/>
+        <w:numPr>
+          <w:ilvl w:val="1"/>
           <w:numId w:val="6"/>
         </w:numPr>
       </w:pPr>
       <w:r>
-        <w:t>Customer</w:t>
-      </w:r>
-      <w:r>
-        <w:t xml:space="preserve"> DB</w:t>
-      </w:r>
-    </w:p>
-    <w:p>
-      <w:pPr>
-        <w:pStyle w:val="ListParagraph"/>
-        <w:numPr>
-          <w:ilvl w:val="1"/>
-          <w:numId w:val="6"/>
-        </w:numPr>
-      </w:pPr>
-      <w:r>
-        <w:t>New</w:t>
-      </w:r>
-    </w:p>
-    <w:p>
-      <w:pPr>
-        <w:pStyle w:val="ListParagraph"/>
-        <w:numPr>
-          <w:ilvl w:val="1"/>
-          <w:numId w:val="6"/>
-        </w:numPr>
-      </w:pPr>
-      <w:r>
-        <w:t>Update</w:t>
-      </w:r>
-    </w:p>
-    <w:p>
-      <w:pPr>
-        <w:pStyle w:val="ListParagraph"/>
-        <w:numPr>
-          <w:ilvl w:val="1"/>
-          <w:numId w:val="6"/>
-        </w:numPr>
-      </w:pPr>
-      <w:r>
-        <w:t>Delete</w:t>
-      </w:r>
-    </w:p>
-    <w:p>
-      <w:pPr>
-        <w:pStyle w:val="ListParagraph"/>
-        <w:numPr>
-          <w:ilvl w:val="0"/>
-          <w:numId w:val="6"/>
-        </w:numPr>
-      </w:pPr>
-      <w:r>
-        <w:t>Session</w:t>
-      </w:r>
-      <w:r>
-        <w:t xml:space="preserve"> DB</w:t>
-      </w:r>
-    </w:p>
-    <w:p>
-      <w:pPr>
-        <w:pStyle w:val="ListParagraph"/>
-        <w:numPr>
-          <w:ilvl w:val="1"/>
-          <w:numId w:val="6"/>
-        </w:numPr>
-      </w:pPr>
-      <w:r>
-        <w:t>New</w:t>
-      </w:r>
-    </w:p>
-    <w:p>
-      <w:pPr>
-        <w:pStyle w:val="ListParagraph"/>
-        <w:numPr>
-          <w:ilvl w:val="0"/>
-          <w:numId w:val="6"/>
-        </w:numPr>
-      </w:pPr>
-      <w:r>
-        <w:t>Booking</w:t>
-      </w:r>
-      <w:r>
-        <w:t xml:space="preserve"> DB</w:t>
-      </w:r>
-    </w:p>
-    <w:p>
-      <w:pPr>
-        <w:pStyle w:val="ListParagraph"/>
-        <w:numPr>
-          <w:ilvl w:val="1"/>
-          <w:numId w:val="6"/>
-        </w:numPr>
-      </w:pPr>
-      <w:r>
-        <w:t>New</w:t>
-      </w:r>
-    </w:p>
-    <w:p>
-      <w:pPr>
-        <w:pStyle w:val="ListParagraph"/>
-        <w:numPr>
-          <w:ilvl w:val="1"/>
-          <w:numId w:val="6"/>
-        </w:numPr>
-      </w:pPr>
+        <w:t xml:space="preserve"> </w:t>
+      </w:r>
       <w:r>
         <w:t>(delete)</w:t>
       </w:r>
@@ -760,6 +661,18 @@
         </w:numPr>
       </w:pPr>
       <w:r>
+        <w:t>If a customer has already been booked into the class, they can no longer attend that same class</w:t>
+      </w:r>
+    </w:p>
+    <w:p>
+      <w:pPr>
+        <w:pStyle w:val="ListParagraph"/>
+        <w:numPr>
+          <w:ilvl w:val="0"/>
+          <w:numId w:val="7"/>
+        </w:numPr>
+      </w:pPr>
+      <w:r>
         <w:t>Customer Class</w:t>
       </w:r>
     </w:p>
@@ -879,7 +792,20 @@
         <w:t xml:space="preserve"> a capacity</w:t>
       </w:r>
     </w:p>
-    <w:p/>
+    <w:p>
+      <w:pPr>
+        <w:pStyle w:val="ListParagraph"/>
+        <w:numPr>
+          <w:ilvl w:val="0"/>
+          <w:numId w:val="7"/>
+        </w:numPr>
+      </w:pPr>
+      <w:r>
+        <w:t>Change all date/times to actual date/times</w:t>
+      </w:r>
+      <w:bookmarkStart w:id="0" w:name="_GoBack"/>
+      <w:bookmarkEnd w:id="0"/>
+    </w:p>
     <w:p>
       <w:r>
         <w:br w:type="page"/>
@@ -1212,8 +1138,6 @@
       <w:r>
         <w:t>Edit function likewise had a problem, it would redirect but it wouldn’t change anything. Problem was related to the ID</w:t>
       </w:r>
-      <w:bookmarkStart w:id="0" w:name="_GoBack"/>
-      <w:bookmarkEnd w:id="0"/>
     </w:p>
     <w:p>
       <w:pPr>

</xml_diff>

<commit_message>
Moved bookings duplicate check from controller, to a function in bookings repo - Files added
</commit_message>
<xml_diff>
--- a/Project Planning/Project Planning.docx
+++ b/Project Planning/Project Planning.docx
@@ -597,7 +597,7 @@
         <w:t xml:space="preserve"> </w:t>
       </w:r>
       <w:r>
-        <w:t>(delete)</w:t>
+        <w:t>(update)</w:t>
       </w:r>
     </w:p>
     <w:p>
@@ -608,9 +608,6 @@
           <w:numId w:val="6"/>
         </w:numPr>
       </w:pPr>
-      <w:r>
-        <w:t>(update)</w:t>
-      </w:r>
     </w:p>
     <w:p>
       <w:pPr>
@@ -803,6 +800,117 @@
       <w:r>
         <w:t>Change all date/times to actual date/times</w:t>
       </w:r>
+    </w:p>
+    <w:p/>
+    <w:p>
+      <w:pPr>
+        <w:rPr>
+          <w:b/>
+          <w:bCs/>
+        </w:rPr>
+      </w:pPr>
+      <w:r>
+        <w:rPr>
+          <w:b/>
+          <w:bCs/>
+        </w:rPr>
+        <w:t>Basic functionality</w:t>
+      </w:r>
+      <w:r>
+        <w:rPr>
+          <w:b/>
+          <w:bCs/>
+        </w:rPr>
+        <w:t xml:space="preserve"> done:</w:t>
+      </w:r>
+    </w:p>
+    <w:p>
+      <w:pPr>
+        <w:pStyle w:val="ListParagraph"/>
+        <w:numPr>
+          <w:ilvl w:val="0"/>
+          <w:numId w:val="9"/>
+        </w:numPr>
+      </w:pPr>
+      <w:r>
+        <w:t>Customers:</w:t>
+      </w:r>
+    </w:p>
+    <w:p>
+      <w:pPr>
+        <w:pStyle w:val="ListParagraph"/>
+        <w:numPr>
+          <w:ilvl w:val="1"/>
+          <w:numId w:val="9"/>
+        </w:numPr>
+      </w:pPr>
+      <w:r>
+        <w:t>See all in one page</w:t>
+      </w:r>
+    </w:p>
+    <w:p>
+      <w:pPr>
+        <w:pStyle w:val="ListParagraph"/>
+        <w:numPr>
+          <w:ilvl w:val="1"/>
+          <w:numId w:val="9"/>
+        </w:numPr>
+      </w:pPr>
+      <w:r>
+        <w:t>See individual</w:t>
+      </w:r>
+    </w:p>
+    <w:p>
+      <w:pPr>
+        <w:pStyle w:val="ListParagraph"/>
+        <w:numPr>
+          <w:ilvl w:val="1"/>
+          <w:numId w:val="9"/>
+        </w:numPr>
+      </w:pPr>
+      <w:r>
+        <w:t>Edit, delete, add new</w:t>
+      </w:r>
+    </w:p>
+    <w:p>
+      <w:pPr>
+        <w:pStyle w:val="ListParagraph"/>
+        <w:numPr>
+          <w:ilvl w:val="0"/>
+          <w:numId w:val="9"/>
+        </w:numPr>
+      </w:pPr>
+      <w:r>
+        <w:t>As above, for sessions and bookings</w:t>
+      </w:r>
+    </w:p>
+    <w:p/>
+    <w:p>
+      <w:pPr>
+        <w:rPr>
+          <w:b/>
+          <w:bCs/>
+        </w:rPr>
+      </w:pPr>
+      <w:r>
+        <w:rPr>
+          <w:b/>
+          <w:bCs/>
+        </w:rPr>
+        <w:t>Extra functionality:</w:t>
+      </w:r>
+    </w:p>
+    <w:p>
+      <w:pPr>
+        <w:pStyle w:val="ListParagraph"/>
+        <w:numPr>
+          <w:ilvl w:val="0"/>
+          <w:numId w:val="10"/>
+        </w:numPr>
+      </w:pPr>
+      <w:r>
+        <w:t>Bookings can check for duplicates</w:t>
+      </w:r>
       <w:bookmarkStart w:id="0" w:name="_GoBack"/>
       <w:bookmarkEnd w:id="0"/>
     </w:p>
@@ -1136,7 +1244,100 @@
         </w:numPr>
       </w:pPr>
       <w:r>
-        <w:t>Edit function likewise had a problem, it would redirect but it wouldn’t change anything. Problem was related to the ID</w:t>
+        <w:t xml:space="preserve">Edit function likewise had a problem, it would redirect but it wouldn’t change </w:t>
+      </w:r>
+      <w:r>
+        <w:t>anything. Problem was related to the ID</w:t>
+      </w:r>
+    </w:p>
+    <w:p>
+      <w:pPr>
+        <w:pStyle w:val="ListParagraph"/>
+        <w:numPr>
+          <w:ilvl w:val="0"/>
+          <w:numId w:val="8"/>
+        </w:numPr>
+      </w:pPr>
+      <w:r>
+        <w:t xml:space="preserve">Then </w:t>
+      </w:r>
+      <w:r>
+        <w:t>made the edit function for customer. And repeated both for session</w:t>
+      </w:r>
+    </w:p>
+    <w:p>
+      <w:pPr>
+        <w:pStyle w:val="ListParagraph"/>
+        <w:numPr>
+          <w:ilvl w:val="0"/>
+          <w:numId w:val="8"/>
+        </w:numPr>
+      </w:pPr>
+      <w:r>
+        <w:t>Then added new function for customer, session, and booking</w:t>
+      </w:r>
+    </w:p>
+    <w:p>
+      <w:pPr>
+        <w:pStyle w:val="ListParagraph"/>
+        <w:numPr>
+          <w:ilvl w:val="0"/>
+          <w:numId w:val="8"/>
+        </w:numPr>
+      </w:pPr>
+      <w:r>
+        <w:t>We can now:</w:t>
+      </w:r>
+    </w:p>
+    <w:p>
+      <w:pPr>
+        <w:pStyle w:val="ListParagraph"/>
+        <w:numPr>
+          <w:ilvl w:val="1"/>
+          <w:numId w:val="8"/>
+        </w:numPr>
+      </w:pPr>
+      <w:r>
+        <w:t>View (all and individual), Add, Edit and Remove Customers</w:t>
+      </w:r>
+    </w:p>
+    <w:p>
+      <w:pPr>
+        <w:pStyle w:val="ListParagraph"/>
+        <w:numPr>
+          <w:ilvl w:val="1"/>
+          <w:numId w:val="8"/>
+        </w:numPr>
+      </w:pPr>
+      <w:r>
+        <w:t>View (all and individual), Add, Edit and Remove Sessions</w:t>
+      </w:r>
+    </w:p>
+    <w:p>
+      <w:pPr>
+        <w:pStyle w:val="ListParagraph"/>
+        <w:numPr>
+          <w:ilvl w:val="1"/>
+          <w:numId w:val="8"/>
+        </w:numPr>
+      </w:pPr>
+      <w:r>
+        <w:t>View (all), Add, and Delete bookings</w:t>
+      </w:r>
+    </w:p>
+    <w:p>
+      <w:pPr>
+        <w:pStyle w:val="ListParagraph"/>
+        <w:numPr>
+          <w:ilvl w:val="0"/>
+          <w:numId w:val="8"/>
+        </w:numPr>
+      </w:pPr>
+      <w:r>
+        <w:t>Added a feature to check for duplicates to booking</w:t>
+      </w:r>
+      <w:r>
+        <w:t>s</w:t>
       </w:r>
     </w:p>
     <w:p>
@@ -1154,293 +1355,215 @@
         <w:rPr>
           <w:highlight w:val="yellow"/>
         </w:rPr>
-        <w:t xml:space="preserve">Then </w:t>
-      </w:r>
-      <w:r>
+        <w:t>Repeated for customers</w:t>
+      </w:r>
+    </w:p>
+    <w:p>
+      <w:pPr>
+        <w:pStyle w:val="ListParagraph"/>
+        <w:numPr>
+          <w:ilvl w:val="0"/>
+          <w:numId w:val="8"/>
+        </w:numPr>
         <w:rPr>
           <w:highlight w:val="yellow"/>
         </w:rPr>
-        <w:t>made the edit function for customer. And repeated both for session</w:t>
-      </w:r>
-    </w:p>
-    <w:p>
-      <w:pPr>
-        <w:pStyle w:val="ListParagraph"/>
-        <w:numPr>
-          <w:ilvl w:val="0"/>
-          <w:numId w:val="8"/>
-        </w:numPr>
+      </w:pPr>
+      <w:r>
         <w:rPr>
           <w:highlight w:val="yellow"/>
         </w:rPr>
-      </w:pPr>
-      <w:r>
+        <w:t>Repeated for sessions</w:t>
+      </w:r>
+    </w:p>
+    <w:p>
+      <w:pPr>
+        <w:pStyle w:val="ListParagraph"/>
+        <w:numPr>
+          <w:ilvl w:val="0"/>
+          <w:numId w:val="8"/>
+        </w:numPr>
         <w:rPr>
           <w:highlight w:val="yellow"/>
         </w:rPr>
-        <w:t>Then added new function for customer, session, and booking</w:t>
-      </w:r>
-    </w:p>
-    <w:p>
-      <w:pPr>
-        <w:pStyle w:val="ListParagraph"/>
-        <w:numPr>
-          <w:ilvl w:val="0"/>
-          <w:numId w:val="8"/>
-        </w:numPr>
+      </w:pPr>
+      <w:r>
         <w:rPr>
           <w:highlight w:val="yellow"/>
         </w:rPr>
-      </w:pPr>
-      <w:r>
+        <w:t>Next step – Editing bookings. This will involve editing Customers and Sessions</w:t>
+      </w:r>
+    </w:p>
+    <w:p>
+      <w:pPr>
+        <w:pStyle w:val="ListParagraph"/>
+        <w:numPr>
+          <w:ilvl w:val="0"/>
+          <w:numId w:val="8"/>
+        </w:numPr>
         <w:rPr>
           <w:highlight w:val="yellow"/>
         </w:rPr>
-        <w:t>We can now:</w:t>
-      </w:r>
-    </w:p>
-    <w:p>
-      <w:pPr>
-        <w:pStyle w:val="ListParagraph"/>
-        <w:numPr>
-          <w:ilvl w:val="1"/>
-          <w:numId w:val="8"/>
-        </w:numPr>
+      </w:pPr>
+      <w:r>
         <w:rPr>
           <w:highlight w:val="yellow"/>
         </w:rPr>
-      </w:pPr>
-      <w:r>
+        <w:t>Fully test every form, and record how this was done</w:t>
+      </w:r>
+    </w:p>
+    <w:p>
+      <w:pPr>
+        <w:pStyle w:val="ListParagraph"/>
+        <w:numPr>
+          <w:ilvl w:val="0"/>
+          <w:numId w:val="8"/>
+        </w:numPr>
         <w:rPr>
           <w:highlight w:val="yellow"/>
         </w:rPr>
-        <w:t>View (all and individual), Add, Edit and Remove Customers</w:t>
-      </w:r>
-    </w:p>
-    <w:p>
-      <w:pPr>
-        <w:pStyle w:val="ListParagraph"/>
-        <w:numPr>
-          <w:ilvl w:val="1"/>
-          <w:numId w:val="8"/>
-        </w:numPr>
+      </w:pPr>
+      <w:r>
         <w:rPr>
           <w:highlight w:val="yellow"/>
         </w:rPr>
-      </w:pPr>
-      <w:r>
+        <w:t>Update all diagrams</w:t>
+      </w:r>
+    </w:p>
+    <w:p>
+      <w:pPr>
+        <w:pStyle w:val="ListParagraph"/>
+        <w:numPr>
+          <w:ilvl w:val="0"/>
+          <w:numId w:val="8"/>
+        </w:numPr>
         <w:rPr>
           <w:highlight w:val="yellow"/>
         </w:rPr>
-        <w:t>View (all and individual), Add, Edit and Remove Sessions</w:t>
-      </w:r>
-    </w:p>
-    <w:p>
-      <w:pPr>
-        <w:pStyle w:val="ListParagraph"/>
-        <w:numPr>
-          <w:ilvl w:val="1"/>
-          <w:numId w:val="8"/>
-        </w:numPr>
+      </w:pPr>
+      <w:r>
         <w:rPr>
           <w:highlight w:val="yellow"/>
         </w:rPr>
-      </w:pPr>
-      <w:r>
+        <w:t>Format the website with CSS, including Images</w:t>
+      </w:r>
+    </w:p>
+    <w:p>
+      <w:pPr>
+        <w:pStyle w:val="ListParagraph"/>
+        <w:numPr>
+          <w:ilvl w:val="0"/>
+          <w:numId w:val="8"/>
+        </w:numPr>
         <w:rPr>
           <w:highlight w:val="yellow"/>
         </w:rPr>
-        <w:t>View (all), Add, and Delete bookings</w:t>
-      </w:r>
-    </w:p>
-    <w:p>
-      <w:pPr>
-        <w:pStyle w:val="ListParagraph"/>
-        <w:numPr>
-          <w:ilvl w:val="0"/>
-          <w:numId w:val="8"/>
-        </w:numPr>
+      </w:pPr>
+      <w:r>
         <w:rPr>
           <w:highlight w:val="yellow"/>
         </w:rPr>
-      </w:pPr>
+        <w:t xml:space="preserve">Then onto extensions. What else would be useful, that we’ve noted </w:t>
+      </w:r>
+      <w:proofErr w:type="spellStart"/>
       <w:r>
         <w:rPr>
           <w:highlight w:val="yellow"/>
         </w:rPr>
-        <w:t>Next step – Editing bookings. This will involve editing Customers and Sessions</w:t>
-      </w:r>
-    </w:p>
-    <w:p>
-      <w:pPr>
-        <w:pStyle w:val="ListParagraph"/>
-        <w:numPr>
-          <w:ilvl w:val="0"/>
-          <w:numId w:val="8"/>
-        </w:numPr>
+        <w:t>en</w:t>
+      </w:r>
+      <w:proofErr w:type="spellEnd"/>
+      <w:r>
         <w:rPr>
           <w:highlight w:val="yellow"/>
         </w:rPr>
-      </w:pPr>
-      <w:r>
+        <w:t xml:space="preserve"> route?</w:t>
+      </w:r>
+    </w:p>
+    <w:p>
+      <w:pPr>
+        <w:pStyle w:val="ListParagraph"/>
+        <w:numPr>
+          <w:ilvl w:val="0"/>
+          <w:numId w:val="8"/>
+        </w:numPr>
         <w:rPr>
           <w:highlight w:val="yellow"/>
         </w:rPr>
-        <w:t>Fully test every form, and record how this was done</w:t>
-      </w:r>
-    </w:p>
-    <w:p>
-      <w:pPr>
-        <w:pStyle w:val="ListParagraph"/>
-        <w:numPr>
-          <w:ilvl w:val="0"/>
-          <w:numId w:val="8"/>
-        </w:numPr>
+      </w:pPr>
+      <w:r>
         <w:rPr>
           <w:highlight w:val="yellow"/>
         </w:rPr>
-      </w:pPr>
-      <w:r>
+        <w:t>Changing the dates and times to actual dates/times</w:t>
+      </w:r>
+    </w:p>
+    <w:p>
+      <w:pPr>
+        <w:pStyle w:val="ListParagraph"/>
+        <w:numPr>
+          <w:ilvl w:val="0"/>
+          <w:numId w:val="8"/>
+        </w:numPr>
         <w:rPr>
           <w:highlight w:val="yellow"/>
         </w:rPr>
-        <w:t>Update all diagrams</w:t>
-      </w:r>
-    </w:p>
-    <w:p>
-      <w:pPr>
-        <w:pStyle w:val="ListParagraph"/>
-        <w:numPr>
-          <w:ilvl w:val="0"/>
-          <w:numId w:val="8"/>
-        </w:numPr>
+      </w:pPr>
+      <w:r>
         <w:rPr>
           <w:highlight w:val="yellow"/>
         </w:rPr>
-      </w:pPr>
-      <w:r>
+        <w:lastRenderedPageBreak/>
+        <w:t>Added a membership status to Customers, which will allow/disallow them from booking sessions if expired</w:t>
+      </w:r>
+    </w:p>
+    <w:p>
+      <w:pPr>
+        <w:pStyle w:val="ListParagraph"/>
+        <w:numPr>
+          <w:ilvl w:val="0"/>
+          <w:numId w:val="8"/>
+        </w:numPr>
         <w:rPr>
           <w:highlight w:val="yellow"/>
         </w:rPr>
-        <w:t>Format the website with CSS, including Images</w:t>
-      </w:r>
-    </w:p>
-    <w:p>
-      <w:pPr>
-        <w:pStyle w:val="ListParagraph"/>
-        <w:numPr>
-          <w:ilvl w:val="0"/>
-          <w:numId w:val="8"/>
-        </w:numPr>
+      </w:pPr>
+      <w:r>
         <w:rPr>
           <w:highlight w:val="yellow"/>
         </w:rPr>
-      </w:pPr>
+        <w:t xml:space="preserve">Added a </w:t>
+      </w:r>
+      <w:proofErr w:type="spellStart"/>
       <w:r>
         <w:rPr>
           <w:highlight w:val="yellow"/>
         </w:rPr>
-        <w:t xml:space="preserve">Then onto extensions. What else would be useful, that we’ve noted </w:t>
-      </w:r>
-      <w:proofErr w:type="spellStart"/>
+        <w:t>membership_level</w:t>
+      </w:r>
+      <w:proofErr w:type="spellEnd"/>
       <w:r>
         <w:rPr>
           <w:highlight w:val="yellow"/>
         </w:rPr>
-        <w:t>en</w:t>
-      </w:r>
-      <w:proofErr w:type="spellEnd"/>
-      <w:r>
+        <w:t xml:space="preserve"> to customers, currently just for a view</w:t>
+      </w:r>
+    </w:p>
+    <w:p>
+      <w:pPr>
+        <w:pStyle w:val="ListParagraph"/>
+        <w:numPr>
+          <w:ilvl w:val="0"/>
+          <w:numId w:val="8"/>
+        </w:numPr>
         <w:rPr>
           <w:highlight w:val="yellow"/>
         </w:rPr>
-        <w:t xml:space="preserve"> route?</w:t>
-      </w:r>
-    </w:p>
-    <w:p>
-      <w:pPr>
-        <w:pStyle w:val="ListParagraph"/>
-        <w:numPr>
-          <w:ilvl w:val="0"/>
-          <w:numId w:val="8"/>
-        </w:numPr>
+      </w:pPr>
+      <w:r>
         <w:rPr>
           <w:highlight w:val="yellow"/>
         </w:rPr>
-      </w:pPr>
-      <w:r>
-        <w:rPr>
-          <w:highlight w:val="yellow"/>
-        </w:rPr>
-        <w:t>Changing the dates and times to actual dates/times</w:t>
-      </w:r>
-    </w:p>
-    <w:p>
-      <w:pPr>
-        <w:pStyle w:val="ListParagraph"/>
-        <w:numPr>
-          <w:ilvl w:val="0"/>
-          <w:numId w:val="8"/>
-        </w:numPr>
-        <w:rPr>
-          <w:highlight w:val="yellow"/>
-        </w:rPr>
-      </w:pPr>
-      <w:r>
-        <w:rPr>
-          <w:highlight w:val="yellow"/>
-        </w:rPr>
-        <w:t>Added a membership status to Customers, which will allow/disallow them from booking sessions if expired</w:t>
-      </w:r>
-    </w:p>
-    <w:p>
-      <w:pPr>
-        <w:pStyle w:val="ListParagraph"/>
-        <w:numPr>
-          <w:ilvl w:val="0"/>
-          <w:numId w:val="8"/>
-        </w:numPr>
-        <w:rPr>
-          <w:highlight w:val="yellow"/>
-        </w:rPr>
-      </w:pPr>
-      <w:r>
-        <w:rPr>
-          <w:highlight w:val="yellow"/>
-        </w:rPr>
-        <w:t xml:space="preserve">Added a </w:t>
-      </w:r>
-      <w:proofErr w:type="spellStart"/>
-      <w:r>
-        <w:rPr>
-          <w:highlight w:val="yellow"/>
-        </w:rPr>
-        <w:t>membership_level</w:t>
-      </w:r>
-      <w:proofErr w:type="spellEnd"/>
-      <w:r>
-        <w:rPr>
-          <w:highlight w:val="yellow"/>
-        </w:rPr>
-        <w:t xml:space="preserve"> to customers, currently just for a view</w:t>
-      </w:r>
-    </w:p>
-    <w:p>
-      <w:pPr>
-        <w:pStyle w:val="ListParagraph"/>
-        <w:numPr>
-          <w:ilvl w:val="0"/>
-          <w:numId w:val="8"/>
-        </w:numPr>
-        <w:rPr>
-          <w:highlight w:val="yellow"/>
-        </w:rPr>
-      </w:pPr>
-      <w:r>
-        <w:rPr>
-          <w:highlight w:val="yellow"/>
-        </w:rPr>
-        <w:lastRenderedPageBreak/>
         <w:t>Then a tally of how many sessions a customer has had in total or in that month</w:t>
       </w:r>
     </w:p>
@@ -1873,6 +1996,232 @@
     </w:lvl>
   </w:abstractNum>
   <w:abstractNum w:abstractNumId="4" w15:restartNumberingAfterBreak="0">
+    <w:nsid w:val="3D617143"/>
+    <w:multiLevelType w:val="hybridMultilevel"/>
+    <w:tmpl w:val="EC2AB08A"/>
+    <w:lvl w:ilvl="0" w:tplc="08090001">
+      <w:start w:val="1"/>
+      <w:numFmt w:val="bullet"/>
+      <w:lvlText w:val=""/>
+      <w:lvlJc w:val="left"/>
+      <w:pPr>
+        <w:ind w:left="720" w:hanging="360"/>
+      </w:pPr>
+      <w:rPr>
+        <w:rFonts w:ascii="Symbol" w:hAnsi="Symbol" w:hint="default"/>
+      </w:rPr>
+    </w:lvl>
+    <w:lvl w:ilvl="1" w:tplc="08090003" w:tentative="1">
+      <w:start w:val="1"/>
+      <w:numFmt w:val="bullet"/>
+      <w:lvlText w:val="o"/>
+      <w:lvlJc w:val="left"/>
+      <w:pPr>
+        <w:ind w:left="1440" w:hanging="360"/>
+      </w:pPr>
+      <w:rPr>
+        <w:rFonts w:ascii="Courier New" w:hAnsi="Courier New" w:hint="default"/>
+      </w:rPr>
+    </w:lvl>
+    <w:lvl w:ilvl="2" w:tplc="08090005" w:tentative="1">
+      <w:start w:val="1"/>
+      <w:numFmt w:val="bullet"/>
+      <w:lvlText w:val=""/>
+      <w:lvlJc w:val="left"/>
+      <w:pPr>
+        <w:ind w:left="2160" w:hanging="360"/>
+      </w:pPr>
+      <w:rPr>
+        <w:rFonts w:ascii="Wingdings" w:hAnsi="Wingdings" w:hint="default"/>
+      </w:rPr>
+    </w:lvl>
+    <w:lvl w:ilvl="3" w:tplc="08090001" w:tentative="1">
+      <w:start w:val="1"/>
+      <w:numFmt w:val="bullet"/>
+      <w:lvlText w:val=""/>
+      <w:lvlJc w:val="left"/>
+      <w:pPr>
+        <w:ind w:left="2880" w:hanging="360"/>
+      </w:pPr>
+      <w:rPr>
+        <w:rFonts w:ascii="Symbol" w:hAnsi="Symbol" w:hint="default"/>
+      </w:rPr>
+    </w:lvl>
+    <w:lvl w:ilvl="4" w:tplc="08090003" w:tentative="1">
+      <w:start w:val="1"/>
+      <w:numFmt w:val="bullet"/>
+      <w:lvlText w:val="o"/>
+      <w:lvlJc w:val="left"/>
+      <w:pPr>
+        <w:ind w:left="3600" w:hanging="360"/>
+      </w:pPr>
+      <w:rPr>
+        <w:rFonts w:ascii="Courier New" w:hAnsi="Courier New" w:hint="default"/>
+      </w:rPr>
+    </w:lvl>
+    <w:lvl w:ilvl="5" w:tplc="08090005" w:tentative="1">
+      <w:start w:val="1"/>
+      <w:numFmt w:val="bullet"/>
+      <w:lvlText w:val=""/>
+      <w:lvlJc w:val="left"/>
+      <w:pPr>
+        <w:ind w:left="4320" w:hanging="360"/>
+      </w:pPr>
+      <w:rPr>
+        <w:rFonts w:ascii="Wingdings" w:hAnsi="Wingdings" w:hint="default"/>
+      </w:rPr>
+    </w:lvl>
+    <w:lvl w:ilvl="6" w:tplc="08090001" w:tentative="1">
+      <w:start w:val="1"/>
+      <w:numFmt w:val="bullet"/>
+      <w:lvlText w:val=""/>
+      <w:lvlJc w:val="left"/>
+      <w:pPr>
+        <w:ind w:left="5040" w:hanging="360"/>
+      </w:pPr>
+      <w:rPr>
+        <w:rFonts w:ascii="Symbol" w:hAnsi="Symbol" w:hint="default"/>
+      </w:rPr>
+    </w:lvl>
+    <w:lvl w:ilvl="7" w:tplc="08090003" w:tentative="1">
+      <w:start w:val="1"/>
+      <w:numFmt w:val="bullet"/>
+      <w:lvlText w:val="o"/>
+      <w:lvlJc w:val="left"/>
+      <w:pPr>
+        <w:ind w:left="5760" w:hanging="360"/>
+      </w:pPr>
+      <w:rPr>
+        <w:rFonts w:ascii="Courier New" w:hAnsi="Courier New" w:hint="default"/>
+      </w:rPr>
+    </w:lvl>
+    <w:lvl w:ilvl="8" w:tplc="08090005" w:tentative="1">
+      <w:start w:val="1"/>
+      <w:numFmt w:val="bullet"/>
+      <w:lvlText w:val=""/>
+      <w:lvlJc w:val="left"/>
+      <w:pPr>
+        <w:ind w:left="6480" w:hanging="360"/>
+      </w:pPr>
+      <w:rPr>
+        <w:rFonts w:ascii="Wingdings" w:hAnsi="Wingdings" w:hint="default"/>
+      </w:rPr>
+    </w:lvl>
+  </w:abstractNum>
+  <w:abstractNum w:abstractNumId="5" w15:restartNumberingAfterBreak="0">
+    <w:nsid w:val="46737343"/>
+    <w:multiLevelType w:val="hybridMultilevel"/>
+    <w:tmpl w:val="2F5A1CCC"/>
+    <w:lvl w:ilvl="0" w:tplc="08090001">
+      <w:start w:val="1"/>
+      <w:numFmt w:val="bullet"/>
+      <w:lvlText w:val=""/>
+      <w:lvlJc w:val="left"/>
+      <w:pPr>
+        <w:ind w:left="720" w:hanging="360"/>
+      </w:pPr>
+      <w:rPr>
+        <w:rFonts w:ascii="Symbol" w:hAnsi="Symbol" w:hint="default"/>
+      </w:rPr>
+    </w:lvl>
+    <w:lvl w:ilvl="1" w:tplc="08090003">
+      <w:start w:val="1"/>
+      <w:numFmt w:val="bullet"/>
+      <w:lvlText w:val="o"/>
+      <w:lvlJc w:val="left"/>
+      <w:pPr>
+        <w:ind w:left="1440" w:hanging="360"/>
+      </w:pPr>
+      <w:rPr>
+        <w:rFonts w:ascii="Courier New" w:hAnsi="Courier New" w:hint="default"/>
+      </w:rPr>
+    </w:lvl>
+    <w:lvl w:ilvl="2" w:tplc="08090005" w:tentative="1">
+      <w:start w:val="1"/>
+      <w:numFmt w:val="bullet"/>
+      <w:lvlText w:val=""/>
+      <w:lvlJc w:val="left"/>
+      <w:pPr>
+        <w:ind w:left="2160" w:hanging="360"/>
+      </w:pPr>
+      <w:rPr>
+        <w:rFonts w:ascii="Wingdings" w:hAnsi="Wingdings" w:hint="default"/>
+      </w:rPr>
+    </w:lvl>
+    <w:lvl w:ilvl="3" w:tplc="08090001" w:tentative="1">
+      <w:start w:val="1"/>
+      <w:numFmt w:val="bullet"/>
+      <w:lvlText w:val=""/>
+      <w:lvlJc w:val="left"/>
+      <w:pPr>
+        <w:ind w:left="2880" w:hanging="360"/>
+      </w:pPr>
+      <w:rPr>
+        <w:rFonts w:ascii="Symbol" w:hAnsi="Symbol" w:hint="default"/>
+      </w:rPr>
+    </w:lvl>
+    <w:lvl w:ilvl="4" w:tplc="08090003" w:tentative="1">
+      <w:start w:val="1"/>
+      <w:numFmt w:val="bullet"/>
+      <w:lvlText w:val="o"/>
+      <w:lvlJc w:val="left"/>
+      <w:pPr>
+        <w:ind w:left="3600" w:hanging="360"/>
+      </w:pPr>
+      <w:rPr>
+        <w:rFonts w:ascii="Courier New" w:hAnsi="Courier New" w:hint="default"/>
+      </w:rPr>
+    </w:lvl>
+    <w:lvl w:ilvl="5" w:tplc="08090005" w:tentative="1">
+      <w:start w:val="1"/>
+      <w:numFmt w:val="bullet"/>
+      <w:lvlText w:val=""/>
+      <w:lvlJc w:val="left"/>
+      <w:pPr>
+        <w:ind w:left="4320" w:hanging="360"/>
+      </w:pPr>
+      <w:rPr>
+        <w:rFonts w:ascii="Wingdings" w:hAnsi="Wingdings" w:hint="default"/>
+      </w:rPr>
+    </w:lvl>
+    <w:lvl w:ilvl="6" w:tplc="08090001" w:tentative="1">
+      <w:start w:val="1"/>
+      <w:numFmt w:val="bullet"/>
+      <w:lvlText w:val=""/>
+      <w:lvlJc w:val="left"/>
+      <w:pPr>
+        <w:ind w:left="5040" w:hanging="360"/>
+      </w:pPr>
+      <w:rPr>
+        <w:rFonts w:ascii="Symbol" w:hAnsi="Symbol" w:hint="default"/>
+      </w:rPr>
+    </w:lvl>
+    <w:lvl w:ilvl="7" w:tplc="08090003" w:tentative="1">
+      <w:start w:val="1"/>
+      <w:numFmt w:val="bullet"/>
+      <w:lvlText w:val="o"/>
+      <w:lvlJc w:val="left"/>
+      <w:pPr>
+        <w:ind w:left="5760" w:hanging="360"/>
+      </w:pPr>
+      <w:rPr>
+        <w:rFonts w:ascii="Courier New" w:hAnsi="Courier New" w:hint="default"/>
+      </w:rPr>
+    </w:lvl>
+    <w:lvl w:ilvl="8" w:tplc="08090005" w:tentative="1">
+      <w:start w:val="1"/>
+      <w:numFmt w:val="bullet"/>
+      <w:lvlText w:val=""/>
+      <w:lvlJc w:val="left"/>
+      <w:pPr>
+        <w:ind w:left="6480" w:hanging="360"/>
+      </w:pPr>
+      <w:rPr>
+        <w:rFonts w:ascii="Wingdings" w:hAnsi="Wingdings" w:hint="default"/>
+      </w:rPr>
+    </w:lvl>
+  </w:abstractNum>
+  <w:abstractNum w:abstractNumId="6" w15:restartNumberingAfterBreak="0">
     <w:nsid w:val="64165E75"/>
     <w:multiLevelType w:val="hybridMultilevel"/>
     <w:tmpl w:val="ECCAA866"/>
@@ -1985,7 +2334,7 @@
       </w:rPr>
     </w:lvl>
   </w:abstractNum>
-  <w:abstractNum w:abstractNumId="5" w15:restartNumberingAfterBreak="0">
+  <w:abstractNum w:abstractNumId="7" w15:restartNumberingAfterBreak="0">
     <w:nsid w:val="68485A2F"/>
     <w:multiLevelType w:val="hybridMultilevel"/>
     <w:tmpl w:val="F36AC876"/>
@@ -2098,7 +2447,7 @@
       </w:rPr>
     </w:lvl>
   </w:abstractNum>
-  <w:abstractNum w:abstractNumId="6" w15:restartNumberingAfterBreak="0">
+  <w:abstractNum w:abstractNumId="8" w15:restartNumberingAfterBreak="0">
     <w:nsid w:val="6A336652"/>
     <w:multiLevelType w:val="hybridMultilevel"/>
     <w:tmpl w:val="48241492"/>
@@ -2184,7 +2533,7 @@
       </w:pPr>
     </w:lvl>
   </w:abstractNum>
-  <w:abstractNum w:abstractNumId="7" w15:restartNumberingAfterBreak="0">
+  <w:abstractNum w:abstractNumId="9" w15:restartNumberingAfterBreak="0">
     <w:nsid w:val="76127412"/>
     <w:multiLevelType w:val="hybridMultilevel"/>
     <w:tmpl w:val="6248FCDE"/>
@@ -2271,7 +2620,7 @@
     </w:lvl>
   </w:abstractNum>
   <w:num w:numId="1">
-    <w:abstractNumId w:val="7"/>
+    <w:abstractNumId w:val="9"/>
   </w:num>
   <w:num w:numId="2">
     <w:abstractNumId w:val="3"/>
@@ -2280,19 +2629,25 @@
     <w:abstractNumId w:val="2"/>
   </w:num>
   <w:num w:numId="4">
-    <w:abstractNumId w:val="4"/>
+    <w:abstractNumId w:val="6"/>
   </w:num>
   <w:num w:numId="5">
-    <w:abstractNumId w:val="5"/>
+    <w:abstractNumId w:val="7"/>
   </w:num>
   <w:num w:numId="6">
-    <w:abstractNumId w:val="6"/>
+    <w:abstractNumId w:val="8"/>
   </w:num>
   <w:num w:numId="7">
     <w:abstractNumId w:val="1"/>
   </w:num>
   <w:num w:numId="8">
     <w:abstractNumId w:val="0"/>
+  </w:num>
+  <w:num w:numId="9">
+    <w:abstractNumId w:val="5"/>
+  </w:num>
+  <w:num w:numId="10">
+    <w:abstractNumId w:val="4"/>
   </w:num>
 </w:numbering>
 </file>

</xml_diff>

<commit_message>
Added new customer properties - Forename, surname, membership status, membership type. Name gone
</commit_message>
<xml_diff>
--- a/Project Planning/Project Planning.docx
+++ b/Project Planning/Project Planning.docx
@@ -801,6 +801,30 @@
         <w:t>Change all date/times to actual date/times</w:t>
       </w:r>
     </w:p>
+    <w:p>
+      <w:pPr>
+        <w:pStyle w:val="ListParagraph"/>
+        <w:numPr>
+          <w:ilvl w:val="0"/>
+          <w:numId w:val="7"/>
+        </w:numPr>
+      </w:pPr>
+      <w:r>
+        <w:t>Customer duplication – Add more unique details to allow check</w:t>
+      </w:r>
+    </w:p>
+    <w:p>
+      <w:pPr>
+        <w:pStyle w:val="ListParagraph"/>
+        <w:numPr>
+          <w:ilvl w:val="0"/>
+          <w:numId w:val="7"/>
+        </w:numPr>
+      </w:pPr>
+      <w:r>
+        <w:t>Time overlap check in sessions</w:t>
+      </w:r>
+    </w:p>
     <w:p/>
     <w:p>
       <w:pPr>
@@ -911,10 +935,11 @@
       <w:r>
         <w:t>Bookings can check for duplicates</w:t>
       </w:r>
+      <w:r>
+        <w:t xml:space="preserve"> (did not do for customers, as we don’t want customers with the same name to suffer)</w:t>
+      </w:r>
       <w:bookmarkStart w:id="0" w:name="_GoBack"/>
       <w:bookmarkEnd w:id="0"/>
-    </w:p>
-    <w:p>
       <w:r>
         <w:br w:type="page"/>
       </w:r>
@@ -1684,6 +1709,92 @@
     </w:lvl>
   </w:abstractNum>
   <w:abstractNum w:abstractNumId="1" w15:restartNumberingAfterBreak="0">
+    <w:nsid w:val="10FB21DF"/>
+    <w:multiLevelType w:val="hybridMultilevel"/>
+    <w:tmpl w:val="53DA6AA6"/>
+    <w:lvl w:ilvl="0" w:tplc="0809000F">
+      <w:start w:val="1"/>
+      <w:numFmt w:val="decimal"/>
+      <w:lvlText w:val="%1."/>
+      <w:lvlJc w:val="left"/>
+      <w:pPr>
+        <w:ind w:left="720" w:hanging="360"/>
+      </w:pPr>
+    </w:lvl>
+    <w:lvl w:ilvl="1" w:tplc="08090019" w:tentative="1">
+      <w:start w:val="1"/>
+      <w:numFmt w:val="lowerLetter"/>
+      <w:lvlText w:val="%2."/>
+      <w:lvlJc w:val="left"/>
+      <w:pPr>
+        <w:ind w:left="1440" w:hanging="360"/>
+      </w:pPr>
+    </w:lvl>
+    <w:lvl w:ilvl="2" w:tplc="0809001B" w:tentative="1">
+      <w:start w:val="1"/>
+      <w:numFmt w:val="lowerRoman"/>
+      <w:lvlText w:val="%3."/>
+      <w:lvlJc w:val="right"/>
+      <w:pPr>
+        <w:ind w:left="2160" w:hanging="180"/>
+      </w:pPr>
+    </w:lvl>
+    <w:lvl w:ilvl="3" w:tplc="0809000F" w:tentative="1">
+      <w:start w:val="1"/>
+      <w:numFmt w:val="decimal"/>
+      <w:lvlText w:val="%4."/>
+      <w:lvlJc w:val="left"/>
+      <w:pPr>
+        <w:ind w:left="2880" w:hanging="360"/>
+      </w:pPr>
+    </w:lvl>
+    <w:lvl w:ilvl="4" w:tplc="08090019" w:tentative="1">
+      <w:start w:val="1"/>
+      <w:numFmt w:val="lowerLetter"/>
+      <w:lvlText w:val="%5."/>
+      <w:lvlJc w:val="left"/>
+      <w:pPr>
+        <w:ind w:left="3600" w:hanging="360"/>
+      </w:pPr>
+    </w:lvl>
+    <w:lvl w:ilvl="5" w:tplc="0809001B" w:tentative="1">
+      <w:start w:val="1"/>
+      <w:numFmt w:val="lowerRoman"/>
+      <w:lvlText w:val="%6."/>
+      <w:lvlJc w:val="right"/>
+      <w:pPr>
+        <w:ind w:left="4320" w:hanging="180"/>
+      </w:pPr>
+    </w:lvl>
+    <w:lvl w:ilvl="6" w:tplc="0809000F" w:tentative="1">
+      <w:start w:val="1"/>
+      <w:numFmt w:val="decimal"/>
+      <w:lvlText w:val="%7."/>
+      <w:lvlJc w:val="left"/>
+      <w:pPr>
+        <w:ind w:left="5040" w:hanging="360"/>
+      </w:pPr>
+    </w:lvl>
+    <w:lvl w:ilvl="7" w:tplc="08090019" w:tentative="1">
+      <w:start w:val="1"/>
+      <w:numFmt w:val="lowerLetter"/>
+      <w:lvlText w:val="%8."/>
+      <w:lvlJc w:val="left"/>
+      <w:pPr>
+        <w:ind w:left="5760" w:hanging="360"/>
+      </w:pPr>
+    </w:lvl>
+    <w:lvl w:ilvl="8" w:tplc="0809001B" w:tentative="1">
+      <w:start w:val="1"/>
+      <w:numFmt w:val="lowerRoman"/>
+      <w:lvlText w:val="%9."/>
+      <w:lvlJc w:val="right"/>
+      <w:pPr>
+        <w:ind w:left="6480" w:hanging="180"/>
+      </w:pPr>
+    </w:lvl>
+  </w:abstractNum>
+  <w:abstractNum w:abstractNumId="2" w15:restartNumberingAfterBreak="0">
     <w:nsid w:val="11633D45"/>
     <w:multiLevelType w:val="hybridMultilevel"/>
     <w:tmpl w:val="924E4EA6"/>
@@ -1769,7 +1880,7 @@
       </w:pPr>
     </w:lvl>
   </w:abstractNum>
-  <w:abstractNum w:abstractNumId="2" w15:restartNumberingAfterBreak="0">
+  <w:abstractNum w:abstractNumId="3" w15:restartNumberingAfterBreak="0">
     <w:nsid w:val="252D773E"/>
     <w:multiLevelType w:val="hybridMultilevel"/>
     <w:tmpl w:val="97A8B07A"/>
@@ -1882,7 +1993,7 @@
       </w:rPr>
     </w:lvl>
   </w:abstractNum>
-  <w:abstractNum w:abstractNumId="3" w15:restartNumberingAfterBreak="0">
+  <w:abstractNum w:abstractNumId="4" w15:restartNumberingAfterBreak="0">
     <w:nsid w:val="312D374E"/>
     <w:multiLevelType w:val="hybridMultilevel"/>
     <w:tmpl w:val="C94AD9AA"/>
@@ -1995,10 +2106,10 @@
       </w:rPr>
     </w:lvl>
   </w:abstractNum>
-  <w:abstractNum w:abstractNumId="4" w15:restartNumberingAfterBreak="0">
+  <w:abstractNum w:abstractNumId="5" w15:restartNumberingAfterBreak="0">
     <w:nsid w:val="3D617143"/>
     <w:multiLevelType w:val="hybridMultilevel"/>
-    <w:tmpl w:val="EC2AB08A"/>
+    <w:tmpl w:val="F4786814"/>
     <w:lvl w:ilvl="0" w:tplc="08090001">
       <w:start w:val="1"/>
       <w:numFmt w:val="bullet"/>
@@ -2108,7 +2219,7 @@
       </w:rPr>
     </w:lvl>
   </w:abstractNum>
-  <w:abstractNum w:abstractNumId="5" w15:restartNumberingAfterBreak="0">
+  <w:abstractNum w:abstractNumId="6" w15:restartNumberingAfterBreak="0">
     <w:nsid w:val="46737343"/>
     <w:multiLevelType w:val="hybridMultilevel"/>
     <w:tmpl w:val="2F5A1CCC"/>
@@ -2221,7 +2332,7 @@
       </w:rPr>
     </w:lvl>
   </w:abstractNum>
-  <w:abstractNum w:abstractNumId="6" w15:restartNumberingAfterBreak="0">
+  <w:abstractNum w:abstractNumId="7" w15:restartNumberingAfterBreak="0">
     <w:nsid w:val="64165E75"/>
     <w:multiLevelType w:val="hybridMultilevel"/>
     <w:tmpl w:val="ECCAA866"/>
@@ -2334,7 +2445,7 @@
       </w:rPr>
     </w:lvl>
   </w:abstractNum>
-  <w:abstractNum w:abstractNumId="7" w15:restartNumberingAfterBreak="0">
+  <w:abstractNum w:abstractNumId="8" w15:restartNumberingAfterBreak="0">
     <w:nsid w:val="68485A2F"/>
     <w:multiLevelType w:val="hybridMultilevel"/>
     <w:tmpl w:val="F36AC876"/>
@@ -2447,7 +2558,7 @@
       </w:rPr>
     </w:lvl>
   </w:abstractNum>
-  <w:abstractNum w:abstractNumId="8" w15:restartNumberingAfterBreak="0">
+  <w:abstractNum w:abstractNumId="9" w15:restartNumberingAfterBreak="0">
     <w:nsid w:val="6A336652"/>
     <w:multiLevelType w:val="hybridMultilevel"/>
     <w:tmpl w:val="48241492"/>
@@ -2533,7 +2644,7 @@
       </w:pPr>
     </w:lvl>
   </w:abstractNum>
-  <w:abstractNum w:abstractNumId="9" w15:restartNumberingAfterBreak="0">
+  <w:abstractNum w:abstractNumId="10" w15:restartNumberingAfterBreak="0">
     <w:nsid w:val="76127412"/>
     <w:multiLevelType w:val="hybridMultilevel"/>
     <w:tmpl w:val="6248FCDE"/>
@@ -2620,34 +2731,37 @@
     </w:lvl>
   </w:abstractNum>
   <w:num w:numId="1">
+    <w:abstractNumId w:val="10"/>
+  </w:num>
+  <w:num w:numId="2">
+    <w:abstractNumId w:val="4"/>
+  </w:num>
+  <w:num w:numId="3">
+    <w:abstractNumId w:val="3"/>
+  </w:num>
+  <w:num w:numId="4">
+    <w:abstractNumId w:val="7"/>
+  </w:num>
+  <w:num w:numId="5">
+    <w:abstractNumId w:val="8"/>
+  </w:num>
+  <w:num w:numId="6">
     <w:abstractNumId w:val="9"/>
   </w:num>
-  <w:num w:numId="2">
-    <w:abstractNumId w:val="3"/>
-  </w:num>
-  <w:num w:numId="3">
+  <w:num w:numId="7">
     <w:abstractNumId w:val="2"/>
-  </w:num>
-  <w:num w:numId="4">
-    <w:abstractNumId w:val="6"/>
-  </w:num>
-  <w:num w:numId="5">
-    <w:abstractNumId w:val="7"/>
-  </w:num>
-  <w:num w:numId="6">
-    <w:abstractNumId w:val="8"/>
-  </w:num>
-  <w:num w:numId="7">
-    <w:abstractNumId w:val="1"/>
   </w:num>
   <w:num w:numId="8">
     <w:abstractNumId w:val="0"/>
   </w:num>
   <w:num w:numId="9">
+    <w:abstractNumId w:val="6"/>
+  </w:num>
+  <w:num w:numId="10">
     <w:abstractNumId w:val="5"/>
   </w:num>
-  <w:num w:numId="10">
-    <w:abstractNumId w:val="4"/>
+  <w:num w:numId="11">
+    <w:abstractNumId w:val="1"/>
   </w:num>
 </w:numbering>
 </file>

</xml_diff>

<commit_message>
Started code to add current customer session bookings, onto customer show.html
</commit_message>
<xml_diff>
--- a/Project Planning/Project Planning.docx
+++ b/Project Planning/Project Planning.docx
@@ -597,17 +597,44 @@
         <w:t xml:space="preserve"> </w:t>
       </w:r>
       <w:r>
-        <w:t>(update)</w:t>
-      </w:r>
-    </w:p>
-    <w:p>
-      <w:pPr>
-        <w:pStyle w:val="ListParagraph"/>
-        <w:numPr>
-          <w:ilvl w:val="1"/>
+        <w:t>Delete a booking</w:t>
+      </w:r>
+    </w:p>
+    <w:p>
+      <w:pPr>
+        <w:pStyle w:val="ListParagraph"/>
+        <w:numPr>
+          <w:ilvl w:val="0"/>
           <w:numId w:val="6"/>
         </w:numPr>
       </w:pPr>
+      <w:r>
+        <w:t>Customer DB</w:t>
+      </w:r>
+    </w:p>
+    <w:p>
+      <w:pPr>
+        <w:pStyle w:val="ListParagraph"/>
+        <w:numPr>
+          <w:ilvl w:val="1"/>
+          <w:numId w:val="6"/>
+        </w:numPr>
+      </w:pPr>
+      <w:r>
+        <w:t>Disallow duplicate alias</w:t>
+      </w:r>
+    </w:p>
+    <w:p>
+      <w:pPr>
+        <w:pStyle w:val="ListParagraph"/>
+        <w:numPr>
+          <w:ilvl w:val="0"/>
+          <w:numId w:val="6"/>
+        </w:numPr>
+      </w:pPr>
+      <w:r>
+        <w:t>Modify home page for instructions. All customers must have a unique alias</w:t>
+      </w:r>
     </w:p>
     <w:p>
       <w:pPr>
@@ -658,7 +685,7 @@
         </w:numPr>
       </w:pPr>
       <w:r>
-        <w:t>If a customer has already been booked into the class, they can no longer attend that same class</w:t>
+        <w:t>Change all date/times to actual date/times</w:t>
       </w:r>
     </w:p>
     <w:p>
@@ -682,19 +709,19 @@
         </w:numPr>
       </w:pPr>
       <w:r>
-        <w:t>Membership level</w:t>
-      </w:r>
-    </w:p>
-    <w:p>
-      <w:pPr>
-        <w:pStyle w:val="ListParagraph"/>
-        <w:numPr>
-          <w:ilvl w:val="1"/>
+        <w:t>Number of sessions had this month</w:t>
+      </w:r>
+    </w:p>
+    <w:p>
+      <w:pPr>
+        <w:pStyle w:val="ListParagraph"/>
+        <w:numPr>
+          <w:ilvl w:val="0"/>
           <w:numId w:val="7"/>
         </w:numPr>
       </w:pPr>
       <w:r>
-        <w:t>Membership status</w:t>
+        <w:t>Session Class</w:t>
       </w:r>
     </w:p>
     <w:p>
@@ -706,19 +733,19 @@
         </w:numPr>
       </w:pPr>
       <w:r>
-        <w:t>Number of sessions had this month</w:t>
-      </w:r>
-    </w:p>
-    <w:p>
-      <w:pPr>
-        <w:pStyle w:val="ListParagraph"/>
-        <w:numPr>
-          <w:ilvl w:val="0"/>
+        <w:t>Maximum capacity</w:t>
+      </w:r>
+    </w:p>
+    <w:p>
+      <w:pPr>
+        <w:pStyle w:val="ListParagraph"/>
+        <w:numPr>
+          <w:ilvl w:val="1"/>
           <w:numId w:val="7"/>
         </w:numPr>
       </w:pPr>
       <w:r>
-        <w:t>Session Class</w:t>
+        <w:t>Duration calculation</w:t>
       </w:r>
     </w:p>
     <w:p>
@@ -730,7 +757,7 @@
         </w:numPr>
       </w:pPr>
       <w:r>
-        <w:t>Maximum capacity</w:t>
+        <w:t>Disallow sessions to be booked at the same time (this assumes the gym has one room only)</w:t>
       </w:r>
     </w:p>
     <w:p>
@@ -787,42 +814,6 @@
       <w:proofErr w:type="gramEnd"/>
       <w:r>
         <w:t xml:space="preserve"> a capacity</w:t>
-      </w:r>
-    </w:p>
-    <w:p>
-      <w:pPr>
-        <w:pStyle w:val="ListParagraph"/>
-        <w:numPr>
-          <w:ilvl w:val="0"/>
-          <w:numId w:val="7"/>
-        </w:numPr>
-      </w:pPr>
-      <w:r>
-        <w:t>Change all date/times to actual date/times</w:t>
-      </w:r>
-    </w:p>
-    <w:p>
-      <w:pPr>
-        <w:pStyle w:val="ListParagraph"/>
-        <w:numPr>
-          <w:ilvl w:val="0"/>
-          <w:numId w:val="7"/>
-        </w:numPr>
-      </w:pPr>
-      <w:r>
-        <w:t>Customer duplication – Add more unique details to allow check</w:t>
-      </w:r>
-    </w:p>
-    <w:p>
-      <w:pPr>
-        <w:pStyle w:val="ListParagraph"/>
-        <w:numPr>
-          <w:ilvl w:val="0"/>
-          <w:numId w:val="7"/>
-        </w:numPr>
-      </w:pPr>
-      <w:r>
-        <w:t>Time overlap check in sessions</w:t>
       </w:r>
     </w:p>
     <w:p/>
@@ -936,592 +927,571 @@
         <w:t>Bookings can check for duplicates</w:t>
       </w:r>
       <w:r>
-        <w:t xml:space="preserve"> (did not do for customers, as we don’t want customers with the same name to suffer)</w:t>
+        <w:t xml:space="preserve"> </w:t>
+      </w:r>
+      <w:r>
+        <w:t>i.e. a customer cannot be booked into a session they are already booked in for</w:t>
+      </w:r>
+      <w:r>
+        <w:br w:type="page"/>
+      </w:r>
+    </w:p>
+    <w:p>
+      <w:pPr>
+        <w:rPr>
+          <w:b/>
+          <w:bCs/>
+        </w:rPr>
+      </w:pPr>
+      <w:r>
+        <w:rPr>
+          <w:b/>
+          <w:bCs/>
+        </w:rPr>
+        <w:lastRenderedPageBreak/>
+        <w:t>Logbook of my process:</w:t>
+      </w:r>
+    </w:p>
+    <w:p>
+      <w:pPr>
+        <w:pStyle w:val="ListParagraph"/>
+        <w:numPr>
+          <w:ilvl w:val="0"/>
+          <w:numId w:val="8"/>
+        </w:numPr>
+      </w:pPr>
+      <w:r>
+        <w:t>Went through each brief, what’s most interesting, what would I do for each one, how could I grow each one, and chose my brief</w:t>
+      </w:r>
+    </w:p>
+    <w:p>
+      <w:pPr>
+        <w:pStyle w:val="ListParagraph"/>
+        <w:numPr>
+          <w:ilvl w:val="0"/>
+          <w:numId w:val="8"/>
+        </w:numPr>
+      </w:pPr>
+      <w:r>
+        <w:t xml:space="preserve">Made an Excel file for all my draft drawings, made my DB drawings, classes. Thought what </w:t>
+      </w:r>
+      <w:proofErr w:type="gramStart"/>
+      <w:r>
+        <w:t>do I want</w:t>
+      </w:r>
+      <w:proofErr w:type="gramEnd"/>
+      <w:r>
+        <w:t xml:space="preserve"> the user to be able to do</w:t>
+      </w:r>
+    </w:p>
+    <w:p>
+      <w:pPr>
+        <w:pStyle w:val="ListParagraph"/>
+        <w:numPr>
+          <w:ilvl w:val="0"/>
+          <w:numId w:val="8"/>
+        </w:numPr>
+      </w:pPr>
+      <w:r>
+        <w:t>Set my</w:t>
+      </w:r>
+      <w:r>
+        <w:t xml:space="preserve"> rough plan:</w:t>
+      </w:r>
+    </w:p>
+    <w:p>
+      <w:pPr>
+        <w:pStyle w:val="ListParagraph"/>
+        <w:numPr>
+          <w:ilvl w:val="1"/>
+          <w:numId w:val="8"/>
+        </w:numPr>
+      </w:pPr>
+      <w:r>
+        <w:t xml:space="preserve">Set up a </w:t>
+      </w:r>
+      <w:proofErr w:type="spellStart"/>
+      <w:r>
+        <w:t>git</w:t>
+      </w:r>
+      <w:proofErr w:type="spellEnd"/>
+      <w:r>
+        <w:t xml:space="preserve"> repo, make all my files/folders, get my standard code in, make my classes and some instances, test</w:t>
+      </w:r>
+    </w:p>
+    <w:p>
+      <w:pPr>
+        <w:pStyle w:val="ListParagraph"/>
+        <w:numPr>
+          <w:ilvl w:val="1"/>
+          <w:numId w:val="8"/>
+        </w:numPr>
+      </w:pPr>
+      <w:r>
+        <w:t>Set up my repositories and controllers, with plain HTML for testing</w:t>
+      </w:r>
+    </w:p>
+    <w:p>
+      <w:pPr>
+        <w:pStyle w:val="ListParagraph"/>
+        <w:numPr>
+          <w:ilvl w:val="1"/>
+          <w:numId w:val="8"/>
+        </w:numPr>
+      </w:pPr>
+      <w:r>
+        <w:t>Test all my basic functionality of initial desires</w:t>
+      </w:r>
+    </w:p>
+    <w:p>
+      <w:pPr>
+        <w:pStyle w:val="ListParagraph"/>
+        <w:numPr>
+          <w:ilvl w:val="1"/>
+          <w:numId w:val="8"/>
+        </w:numPr>
+      </w:pPr>
+      <w:r>
+        <w:t>Work through the pages with CSS and images, make it look good</w:t>
+      </w:r>
+    </w:p>
+    <w:p>
+      <w:pPr>
+        <w:pStyle w:val="ListParagraph"/>
+        <w:numPr>
+          <w:ilvl w:val="1"/>
+          <w:numId w:val="8"/>
+        </w:numPr>
+      </w:pPr>
+      <w:r>
+        <w:t>Start on further improvements</w:t>
+      </w:r>
+    </w:p>
+    <w:p>
+      <w:pPr>
+        <w:pStyle w:val="ListParagraph"/>
+        <w:numPr>
+          <w:ilvl w:val="0"/>
+          <w:numId w:val="8"/>
+        </w:numPr>
+      </w:pPr>
+      <w:r>
+        <w:t>Ma</w:t>
+      </w:r>
+      <w:r>
+        <w:t>d</w:t>
+      </w:r>
+      <w:r>
+        <w:t>e all my files/folders</w:t>
+      </w:r>
+    </w:p>
+    <w:p>
+      <w:pPr>
+        <w:pStyle w:val="ListParagraph"/>
+        <w:numPr>
+          <w:ilvl w:val="0"/>
+          <w:numId w:val="8"/>
+        </w:numPr>
+      </w:pPr>
+      <w:r>
+        <w:t>G</w:t>
+      </w:r>
+      <w:r>
+        <w:t>ot</w:t>
+      </w:r>
+      <w:r>
+        <w:t xml:space="preserve"> my standard code in (e.g. in app.py)</w:t>
+      </w:r>
+    </w:p>
+    <w:p>
+      <w:pPr>
+        <w:pStyle w:val="ListParagraph"/>
+        <w:numPr>
+          <w:ilvl w:val="0"/>
+          <w:numId w:val="8"/>
+        </w:numPr>
+      </w:pPr>
+      <w:r>
+        <w:t>Ma</w:t>
+      </w:r>
+      <w:r>
+        <w:t>d</w:t>
+      </w:r>
+      <w:r>
+        <w:t>e my classes</w:t>
+      </w:r>
+    </w:p>
+    <w:p>
+      <w:pPr>
+        <w:pStyle w:val="ListParagraph"/>
+        <w:numPr>
+          <w:ilvl w:val="0"/>
+          <w:numId w:val="8"/>
+        </w:numPr>
+      </w:pPr>
+      <w:r>
+        <w:t>Ma</w:t>
+      </w:r>
+      <w:r>
+        <w:t>d</w:t>
+      </w:r>
+      <w:r>
+        <w:t>e some class instances/objects in console.py</w:t>
+      </w:r>
+    </w:p>
+    <w:p>
+      <w:pPr>
+        <w:pStyle w:val="ListParagraph"/>
+        <w:numPr>
+          <w:ilvl w:val="1"/>
+          <w:numId w:val="8"/>
+        </w:numPr>
+      </w:pPr>
+      <w:r>
+        <w:t>Then found the first thing I need, is to save them</w:t>
+      </w:r>
+    </w:p>
+    <w:p>
+      <w:pPr>
+        <w:pStyle w:val="ListParagraph"/>
+        <w:numPr>
+          <w:ilvl w:val="0"/>
+          <w:numId w:val="8"/>
+        </w:numPr>
+      </w:pPr>
+      <w:r>
+        <w:t>Started in customer repository, made save/delete</w:t>
+      </w:r>
+    </w:p>
+    <w:p>
+      <w:pPr>
+        <w:pStyle w:val="ListParagraph"/>
+        <w:numPr>
+          <w:ilvl w:val="0"/>
+          <w:numId w:val="8"/>
+        </w:numPr>
+      </w:pPr>
+      <w:r>
+        <w:t xml:space="preserve">Then </w:t>
+      </w:r>
+      <w:r>
+        <w:t>same for session, then booking, which uses customer and session</w:t>
+      </w:r>
+    </w:p>
+    <w:p>
+      <w:pPr>
+        <w:pStyle w:val="ListParagraph"/>
+        <w:numPr>
+          <w:ilvl w:val="0"/>
+          <w:numId w:val="8"/>
+        </w:numPr>
+      </w:pPr>
+      <w:r>
+        <w:t>Think about what I want to be able to do first on the website – I want to see my customers, see my sessions, and see my bookings in lists, and individually (not necessarily bookings individually at this point)</w:t>
+      </w:r>
+    </w:p>
+    <w:p>
+      <w:pPr>
+        <w:pStyle w:val="ListParagraph"/>
+        <w:numPr>
+          <w:ilvl w:val="0"/>
+          <w:numId w:val="8"/>
+        </w:numPr>
+      </w:pPr>
+      <w:r>
+        <w:t>Then made the select all and select by id functions in customers, session, and select all for bookings</w:t>
+      </w:r>
+    </w:p>
+    <w:p>
+      <w:pPr>
+        <w:pStyle w:val="ListParagraph"/>
+        <w:numPr>
+          <w:ilvl w:val="0"/>
+          <w:numId w:val="8"/>
+        </w:numPr>
+      </w:pPr>
+      <w:r>
+        <w:t xml:space="preserve">Test my DB </w:t>
+      </w:r>
+      <w:r>
+        <w:t>connections work in the terminal by viewing the tables</w:t>
+      </w:r>
+    </w:p>
+    <w:p>
+      <w:pPr>
+        <w:pStyle w:val="ListParagraph"/>
+        <w:numPr>
+          <w:ilvl w:val="0"/>
+          <w:numId w:val="8"/>
+        </w:numPr>
+      </w:pPr>
+      <w:r>
+        <w:t xml:space="preserve">Stopped, recheck over plans, </w:t>
+      </w:r>
+      <w:r>
+        <w:t>what else do I want to do? I want to edit, delete, and add new</w:t>
+      </w:r>
+    </w:p>
+    <w:p>
+      <w:pPr>
+        <w:pStyle w:val="ListParagraph"/>
+        <w:numPr>
+          <w:ilvl w:val="0"/>
+          <w:numId w:val="8"/>
+        </w:numPr>
+      </w:pPr>
+      <w:r>
+        <w:t xml:space="preserve">Started with delete – Had a problem, session was tied to a customer through a booking. Simple fix, then had to redo terminal </w:t>
+      </w:r>
+      <w:proofErr w:type="spellStart"/>
+      <w:r>
+        <w:t>psql</w:t>
+      </w:r>
+      <w:proofErr w:type="spellEnd"/>
+      <w:r>
+        <w:t xml:space="preserve"> etc, and tested. Then tested in website, works</w:t>
+      </w:r>
+    </w:p>
+    <w:p>
+      <w:pPr>
+        <w:pStyle w:val="ListParagraph"/>
+        <w:numPr>
+          <w:ilvl w:val="0"/>
+          <w:numId w:val="8"/>
+        </w:numPr>
+      </w:pPr>
+      <w:r>
+        <w:t xml:space="preserve">Edit function likewise had a problem, it would redirect but it wouldn’t change </w:t>
+      </w:r>
+      <w:r>
+        <w:t>anything. Problem was related to the ID</w:t>
+      </w:r>
+    </w:p>
+    <w:p>
+      <w:pPr>
+        <w:pStyle w:val="ListParagraph"/>
+        <w:numPr>
+          <w:ilvl w:val="0"/>
+          <w:numId w:val="8"/>
+        </w:numPr>
+      </w:pPr>
+      <w:r>
+        <w:t xml:space="preserve">Then </w:t>
+      </w:r>
+      <w:r>
+        <w:t>made the edit function for customer. And repeated both for session</w:t>
+      </w:r>
+    </w:p>
+    <w:p>
+      <w:pPr>
+        <w:pStyle w:val="ListParagraph"/>
+        <w:numPr>
+          <w:ilvl w:val="0"/>
+          <w:numId w:val="8"/>
+        </w:numPr>
+      </w:pPr>
+      <w:r>
+        <w:t>Then added new function for customer, session, and booking</w:t>
+      </w:r>
+    </w:p>
+    <w:p>
+      <w:pPr>
+        <w:pStyle w:val="ListParagraph"/>
+        <w:numPr>
+          <w:ilvl w:val="0"/>
+          <w:numId w:val="8"/>
+        </w:numPr>
+      </w:pPr>
+      <w:r>
+        <w:t>We can now:</w:t>
+      </w:r>
+    </w:p>
+    <w:p>
+      <w:pPr>
+        <w:pStyle w:val="ListParagraph"/>
+        <w:numPr>
+          <w:ilvl w:val="1"/>
+          <w:numId w:val="8"/>
+        </w:numPr>
+      </w:pPr>
+      <w:r>
+        <w:t>View (all and individual), Add, Edit and Remove Customers</w:t>
+      </w:r>
+    </w:p>
+    <w:p>
+      <w:pPr>
+        <w:pStyle w:val="ListParagraph"/>
+        <w:numPr>
+          <w:ilvl w:val="1"/>
+          <w:numId w:val="8"/>
+        </w:numPr>
+      </w:pPr>
+      <w:r>
+        <w:t>View (all and individual), Add, Edit and Remove Sessions</w:t>
+      </w:r>
+    </w:p>
+    <w:p>
+      <w:pPr>
+        <w:pStyle w:val="ListParagraph"/>
+        <w:numPr>
+          <w:ilvl w:val="1"/>
+          <w:numId w:val="8"/>
+        </w:numPr>
+      </w:pPr>
+      <w:r>
+        <w:t>View (all), Add, and Delete bookings</w:t>
+      </w:r>
+    </w:p>
+    <w:p>
+      <w:pPr>
+        <w:pStyle w:val="ListParagraph"/>
+        <w:numPr>
+          <w:ilvl w:val="0"/>
+          <w:numId w:val="8"/>
+        </w:numPr>
+      </w:pPr>
+      <w:r>
+        <w:t>Added a feature to check for duplicates to booking</w:t>
+      </w:r>
+      <w:r>
+        <w:t>s</w:t>
+      </w:r>
+    </w:p>
+    <w:p>
+      <w:pPr>
+        <w:pStyle w:val="ListParagraph"/>
+        <w:numPr>
+          <w:ilvl w:val="0"/>
+          <w:numId w:val="8"/>
+        </w:numPr>
+      </w:pPr>
+      <w:r>
+        <w:t>Repeated for customers</w:t>
+      </w:r>
+    </w:p>
+    <w:p>
+      <w:pPr>
+        <w:pStyle w:val="ListParagraph"/>
+        <w:numPr>
+          <w:ilvl w:val="0"/>
+          <w:numId w:val="8"/>
+        </w:numPr>
+        <w:rPr>
+          <w:highlight w:val="yellow"/>
+        </w:rPr>
+      </w:pPr>
+      <w:r>
+        <w:rPr>
+          <w:highlight w:val="yellow"/>
+        </w:rPr>
+        <w:t>Repeated for sessions</w:t>
+      </w:r>
+    </w:p>
+    <w:p>
+      <w:pPr>
+        <w:pStyle w:val="ListParagraph"/>
+        <w:numPr>
+          <w:ilvl w:val="0"/>
+          <w:numId w:val="8"/>
+        </w:numPr>
+        <w:rPr>
+          <w:highlight w:val="yellow"/>
+        </w:rPr>
+      </w:pPr>
+      <w:r>
+        <w:rPr>
+          <w:highlight w:val="yellow"/>
+        </w:rPr>
+        <w:t>Ability to delete bookings</w:t>
+      </w:r>
+    </w:p>
+    <w:p>
+      <w:pPr>
+        <w:pStyle w:val="ListParagraph"/>
+        <w:numPr>
+          <w:ilvl w:val="0"/>
+          <w:numId w:val="8"/>
+        </w:numPr>
+        <w:rPr>
+          <w:highlight w:val="yellow"/>
+        </w:rPr>
+      </w:pPr>
+      <w:r>
+        <w:rPr>
+          <w:highlight w:val="yellow"/>
+        </w:rPr>
+        <w:t>Update all diagrams</w:t>
+      </w:r>
+    </w:p>
+    <w:p>
+      <w:pPr>
+        <w:pStyle w:val="ListParagraph"/>
+        <w:numPr>
+          <w:ilvl w:val="0"/>
+          <w:numId w:val="8"/>
+        </w:numPr>
+        <w:rPr>
+          <w:highlight w:val="yellow"/>
+        </w:rPr>
+      </w:pPr>
+      <w:r>
+        <w:rPr>
+          <w:highlight w:val="yellow"/>
+        </w:rPr>
+        <w:t>Format the website with CSS, including Images</w:t>
+      </w:r>
+    </w:p>
+    <w:p>
+      <w:pPr>
+        <w:pStyle w:val="ListParagraph"/>
+        <w:numPr>
+          <w:ilvl w:val="0"/>
+          <w:numId w:val="8"/>
+        </w:numPr>
+        <w:rPr>
+          <w:highlight w:val="yellow"/>
+        </w:rPr>
+      </w:pPr>
+      <w:r>
+        <w:rPr>
+          <w:highlight w:val="yellow"/>
+        </w:rPr>
+        <w:t xml:space="preserve">Then onto extensions. What else would be useful, that we’ve noted </w:t>
+      </w:r>
+      <w:proofErr w:type="spellStart"/>
+      <w:r>
+        <w:rPr>
+          <w:highlight w:val="yellow"/>
+        </w:rPr>
+        <w:t>en</w:t>
+      </w:r>
+      <w:proofErr w:type="spellEnd"/>
+      <w:r>
+        <w:rPr>
+          <w:highlight w:val="yellow"/>
+        </w:rPr>
+        <w:t xml:space="preserve"> route?</w:t>
+      </w:r>
+    </w:p>
+    <w:p>
+      <w:pPr>
+        <w:pStyle w:val="ListParagraph"/>
+        <w:numPr>
+          <w:ilvl w:val="0"/>
+          <w:numId w:val="8"/>
+        </w:numPr>
+        <w:rPr>
+          <w:highlight w:val="yellow"/>
+        </w:rPr>
+      </w:pPr>
+      <w:r>
+        <w:rPr>
+          <w:highlight w:val="yellow"/>
+        </w:rPr>
+        <w:t>Changing the dates and times to actual dates/times</w:t>
       </w:r>
       <w:bookmarkStart w:id="0" w:name="_GoBack"/>
       <w:bookmarkEnd w:id="0"/>
-      <w:r>
-        <w:br w:type="page"/>
-      </w:r>
-    </w:p>
-    <w:p>
-      <w:pPr>
-        <w:rPr>
-          <w:b/>
-          <w:bCs/>
-        </w:rPr>
-      </w:pPr>
-      <w:r>
-        <w:rPr>
-          <w:b/>
-          <w:bCs/>
-        </w:rPr>
-        <w:lastRenderedPageBreak/>
-        <w:t>Logbook of my process:</w:t>
-      </w:r>
-    </w:p>
-    <w:p>
-      <w:pPr>
-        <w:pStyle w:val="ListParagraph"/>
-        <w:numPr>
-          <w:ilvl w:val="0"/>
-          <w:numId w:val="8"/>
-        </w:numPr>
-      </w:pPr>
-      <w:r>
-        <w:t>Went through each brief, what’s most interesting, what would I do for each one, how could I grow each one, and chose my brief</w:t>
-      </w:r>
-    </w:p>
-    <w:p>
-      <w:pPr>
-        <w:pStyle w:val="ListParagraph"/>
-        <w:numPr>
-          <w:ilvl w:val="0"/>
-          <w:numId w:val="8"/>
-        </w:numPr>
-      </w:pPr>
-      <w:r>
-        <w:t xml:space="preserve">Made an Excel file for all my draft drawings, made my DB drawings, classes. Thought what </w:t>
-      </w:r>
-      <w:proofErr w:type="gramStart"/>
-      <w:r>
-        <w:t>do I want</w:t>
-      </w:r>
-      <w:proofErr w:type="gramEnd"/>
-      <w:r>
-        <w:t xml:space="preserve"> the user to be able to do</w:t>
-      </w:r>
-    </w:p>
-    <w:p>
-      <w:pPr>
-        <w:pStyle w:val="ListParagraph"/>
-        <w:numPr>
-          <w:ilvl w:val="0"/>
-          <w:numId w:val="8"/>
-        </w:numPr>
-      </w:pPr>
-      <w:r>
-        <w:t>Set my</w:t>
-      </w:r>
-      <w:r>
-        <w:t xml:space="preserve"> rough plan:</w:t>
-      </w:r>
-    </w:p>
-    <w:p>
-      <w:pPr>
-        <w:pStyle w:val="ListParagraph"/>
-        <w:numPr>
-          <w:ilvl w:val="1"/>
-          <w:numId w:val="8"/>
-        </w:numPr>
-      </w:pPr>
-      <w:r>
-        <w:t xml:space="preserve">Set up a </w:t>
-      </w:r>
-      <w:proofErr w:type="spellStart"/>
-      <w:r>
-        <w:t>git</w:t>
-      </w:r>
-      <w:proofErr w:type="spellEnd"/>
-      <w:r>
-        <w:t xml:space="preserve"> repo, make all my files/folders, get my standard code in, make my classes and some instances, test</w:t>
-      </w:r>
-    </w:p>
-    <w:p>
-      <w:pPr>
-        <w:pStyle w:val="ListParagraph"/>
-        <w:numPr>
-          <w:ilvl w:val="1"/>
-          <w:numId w:val="8"/>
-        </w:numPr>
-      </w:pPr>
-      <w:r>
-        <w:t>Set up my repositories and controllers, with plain HTML for testing</w:t>
-      </w:r>
-    </w:p>
-    <w:p>
-      <w:pPr>
-        <w:pStyle w:val="ListParagraph"/>
-        <w:numPr>
-          <w:ilvl w:val="1"/>
-          <w:numId w:val="8"/>
-        </w:numPr>
-      </w:pPr>
-      <w:r>
-        <w:t>Test all my basic functionality of initial desires</w:t>
-      </w:r>
-    </w:p>
-    <w:p>
-      <w:pPr>
-        <w:pStyle w:val="ListParagraph"/>
-        <w:numPr>
-          <w:ilvl w:val="1"/>
-          <w:numId w:val="8"/>
-        </w:numPr>
-      </w:pPr>
-      <w:r>
-        <w:t>Work through the pages with CSS and images, make it look good</w:t>
-      </w:r>
-    </w:p>
-    <w:p>
-      <w:pPr>
-        <w:pStyle w:val="ListParagraph"/>
-        <w:numPr>
-          <w:ilvl w:val="1"/>
-          <w:numId w:val="8"/>
-        </w:numPr>
-      </w:pPr>
-      <w:r>
-        <w:t>Start on further improvements</w:t>
-      </w:r>
-    </w:p>
-    <w:p>
-      <w:pPr>
-        <w:pStyle w:val="ListParagraph"/>
-        <w:numPr>
-          <w:ilvl w:val="0"/>
-          <w:numId w:val="8"/>
-        </w:numPr>
-      </w:pPr>
-      <w:r>
-        <w:t>Ma</w:t>
-      </w:r>
-      <w:r>
-        <w:t>d</w:t>
-      </w:r>
-      <w:r>
-        <w:t>e all my files/folders</w:t>
-      </w:r>
-    </w:p>
-    <w:p>
-      <w:pPr>
-        <w:pStyle w:val="ListParagraph"/>
-        <w:numPr>
-          <w:ilvl w:val="0"/>
-          <w:numId w:val="8"/>
-        </w:numPr>
-      </w:pPr>
-      <w:r>
-        <w:t>G</w:t>
-      </w:r>
-      <w:r>
-        <w:t>ot</w:t>
-      </w:r>
-      <w:r>
-        <w:t xml:space="preserve"> my standard code in (e.g. in app.py)</w:t>
-      </w:r>
-    </w:p>
-    <w:p>
-      <w:pPr>
-        <w:pStyle w:val="ListParagraph"/>
-        <w:numPr>
-          <w:ilvl w:val="0"/>
-          <w:numId w:val="8"/>
-        </w:numPr>
-      </w:pPr>
-      <w:r>
-        <w:t>Ma</w:t>
-      </w:r>
-      <w:r>
-        <w:t>d</w:t>
-      </w:r>
-      <w:r>
-        <w:t>e my classes</w:t>
-      </w:r>
-    </w:p>
-    <w:p>
-      <w:pPr>
-        <w:pStyle w:val="ListParagraph"/>
-        <w:numPr>
-          <w:ilvl w:val="0"/>
-          <w:numId w:val="8"/>
-        </w:numPr>
-      </w:pPr>
-      <w:r>
-        <w:t>Ma</w:t>
-      </w:r>
-      <w:r>
-        <w:t>d</w:t>
-      </w:r>
-      <w:r>
-        <w:t>e some class instances/objects in console.py</w:t>
-      </w:r>
-    </w:p>
-    <w:p>
-      <w:pPr>
-        <w:pStyle w:val="ListParagraph"/>
-        <w:numPr>
-          <w:ilvl w:val="1"/>
-          <w:numId w:val="8"/>
-        </w:numPr>
-      </w:pPr>
-      <w:r>
-        <w:t>Then found the first thing I need, is to save them</w:t>
-      </w:r>
-    </w:p>
-    <w:p>
-      <w:pPr>
-        <w:pStyle w:val="ListParagraph"/>
-        <w:numPr>
-          <w:ilvl w:val="0"/>
-          <w:numId w:val="8"/>
-        </w:numPr>
-      </w:pPr>
-      <w:r>
-        <w:t>Started in customer repository, made save/delete</w:t>
-      </w:r>
-    </w:p>
-    <w:p>
-      <w:pPr>
-        <w:pStyle w:val="ListParagraph"/>
-        <w:numPr>
-          <w:ilvl w:val="0"/>
-          <w:numId w:val="8"/>
-        </w:numPr>
-      </w:pPr>
-      <w:r>
-        <w:t xml:space="preserve">Then </w:t>
-      </w:r>
-      <w:r>
-        <w:t>same for session, then booking, which uses customer and session</w:t>
-      </w:r>
-    </w:p>
-    <w:p>
-      <w:pPr>
-        <w:pStyle w:val="ListParagraph"/>
-        <w:numPr>
-          <w:ilvl w:val="0"/>
-          <w:numId w:val="8"/>
-        </w:numPr>
-      </w:pPr>
-      <w:r>
-        <w:t>Think about what I want to be able to do first on the website – I want to see my customers, see my sessions, and see my bookings in lists, and individually (not necessarily bookings individually at this point)</w:t>
-      </w:r>
-    </w:p>
-    <w:p>
-      <w:pPr>
-        <w:pStyle w:val="ListParagraph"/>
-        <w:numPr>
-          <w:ilvl w:val="0"/>
-          <w:numId w:val="8"/>
-        </w:numPr>
-      </w:pPr>
-      <w:r>
-        <w:t>Then made the select all and select by id functions in customers, session, and select all for bookings</w:t>
-      </w:r>
-    </w:p>
-    <w:p>
-      <w:pPr>
-        <w:pStyle w:val="ListParagraph"/>
-        <w:numPr>
-          <w:ilvl w:val="0"/>
-          <w:numId w:val="8"/>
-        </w:numPr>
-      </w:pPr>
-      <w:r>
-        <w:t xml:space="preserve">Test my DB </w:t>
-      </w:r>
-      <w:r>
-        <w:t>connections work in the terminal by viewing the tables</w:t>
-      </w:r>
-    </w:p>
-    <w:p>
-      <w:pPr>
-        <w:pStyle w:val="ListParagraph"/>
-        <w:numPr>
-          <w:ilvl w:val="0"/>
-          <w:numId w:val="8"/>
-        </w:numPr>
-      </w:pPr>
-      <w:r>
-        <w:t xml:space="preserve">Stopped, recheck over plans, </w:t>
-      </w:r>
-      <w:r>
-        <w:t>what else do I want to do? I want to edit, delete, and add new</w:t>
-      </w:r>
-    </w:p>
-    <w:p>
-      <w:pPr>
-        <w:pStyle w:val="ListParagraph"/>
-        <w:numPr>
-          <w:ilvl w:val="0"/>
-          <w:numId w:val="8"/>
-        </w:numPr>
-      </w:pPr>
-      <w:r>
-        <w:t xml:space="preserve">Started with delete – Had a problem, session was tied to a customer through a booking. Simple fix, then had to redo terminal </w:t>
-      </w:r>
-      <w:proofErr w:type="spellStart"/>
-      <w:r>
-        <w:t>psql</w:t>
-      </w:r>
-      <w:proofErr w:type="spellEnd"/>
-      <w:r>
-        <w:t xml:space="preserve"> etc, and tested. Then tested in website, works</w:t>
-      </w:r>
-    </w:p>
-    <w:p>
-      <w:pPr>
-        <w:pStyle w:val="ListParagraph"/>
-        <w:numPr>
-          <w:ilvl w:val="0"/>
-          <w:numId w:val="8"/>
-        </w:numPr>
-      </w:pPr>
-      <w:r>
-        <w:t xml:space="preserve">Edit function likewise had a problem, it would redirect but it wouldn’t change </w:t>
-      </w:r>
-      <w:r>
-        <w:t>anything. Problem was related to the ID</w:t>
-      </w:r>
-    </w:p>
-    <w:p>
-      <w:pPr>
-        <w:pStyle w:val="ListParagraph"/>
-        <w:numPr>
-          <w:ilvl w:val="0"/>
-          <w:numId w:val="8"/>
-        </w:numPr>
-      </w:pPr>
-      <w:r>
-        <w:t xml:space="preserve">Then </w:t>
-      </w:r>
-      <w:r>
-        <w:t>made the edit function for customer. And repeated both for session</w:t>
-      </w:r>
-    </w:p>
-    <w:p>
-      <w:pPr>
-        <w:pStyle w:val="ListParagraph"/>
-        <w:numPr>
-          <w:ilvl w:val="0"/>
-          <w:numId w:val="8"/>
-        </w:numPr>
-      </w:pPr>
-      <w:r>
-        <w:t>Then added new function for customer, session, and booking</w:t>
-      </w:r>
-    </w:p>
-    <w:p>
-      <w:pPr>
-        <w:pStyle w:val="ListParagraph"/>
-        <w:numPr>
-          <w:ilvl w:val="0"/>
-          <w:numId w:val="8"/>
-        </w:numPr>
-      </w:pPr>
-      <w:r>
-        <w:t>We can now:</w:t>
-      </w:r>
-    </w:p>
-    <w:p>
-      <w:pPr>
-        <w:pStyle w:val="ListParagraph"/>
-        <w:numPr>
-          <w:ilvl w:val="1"/>
-          <w:numId w:val="8"/>
-        </w:numPr>
-      </w:pPr>
-      <w:r>
-        <w:t>View (all and individual), Add, Edit and Remove Customers</w:t>
-      </w:r>
-    </w:p>
-    <w:p>
-      <w:pPr>
-        <w:pStyle w:val="ListParagraph"/>
-        <w:numPr>
-          <w:ilvl w:val="1"/>
-          <w:numId w:val="8"/>
-        </w:numPr>
-      </w:pPr>
-      <w:r>
-        <w:t>View (all and individual), Add, Edit and Remove Sessions</w:t>
-      </w:r>
-    </w:p>
-    <w:p>
-      <w:pPr>
-        <w:pStyle w:val="ListParagraph"/>
-        <w:numPr>
-          <w:ilvl w:val="1"/>
-          <w:numId w:val="8"/>
-        </w:numPr>
-      </w:pPr>
-      <w:r>
-        <w:t>View (all), Add, and Delete bookings</w:t>
-      </w:r>
-    </w:p>
-    <w:p>
-      <w:pPr>
-        <w:pStyle w:val="ListParagraph"/>
-        <w:numPr>
-          <w:ilvl w:val="0"/>
-          <w:numId w:val="8"/>
-        </w:numPr>
-      </w:pPr>
-      <w:r>
-        <w:t>Added a feature to check for duplicates to booking</w:t>
-      </w:r>
-      <w:r>
-        <w:t>s</w:t>
-      </w:r>
-    </w:p>
-    <w:p>
-      <w:pPr>
-        <w:pStyle w:val="ListParagraph"/>
-        <w:numPr>
-          <w:ilvl w:val="0"/>
-          <w:numId w:val="8"/>
-        </w:numPr>
-        <w:rPr>
-          <w:highlight w:val="yellow"/>
-        </w:rPr>
-      </w:pPr>
-      <w:r>
-        <w:rPr>
-          <w:highlight w:val="yellow"/>
-        </w:rPr>
-        <w:t>Repeated for customers</w:t>
-      </w:r>
-    </w:p>
-    <w:p>
-      <w:pPr>
-        <w:pStyle w:val="ListParagraph"/>
-        <w:numPr>
-          <w:ilvl w:val="0"/>
-          <w:numId w:val="8"/>
-        </w:numPr>
-        <w:rPr>
-          <w:highlight w:val="yellow"/>
-        </w:rPr>
-      </w:pPr>
-      <w:r>
-        <w:rPr>
-          <w:highlight w:val="yellow"/>
-        </w:rPr>
-        <w:t>Repeated for sessions</w:t>
-      </w:r>
-    </w:p>
-    <w:p>
-      <w:pPr>
-        <w:pStyle w:val="ListParagraph"/>
-        <w:numPr>
-          <w:ilvl w:val="0"/>
-          <w:numId w:val="8"/>
-        </w:numPr>
-        <w:rPr>
-          <w:highlight w:val="yellow"/>
-        </w:rPr>
-      </w:pPr>
-      <w:r>
-        <w:rPr>
-          <w:highlight w:val="yellow"/>
-        </w:rPr>
-        <w:t>Next step – Editing bookings. This will involve editing Customers and Sessions</w:t>
-      </w:r>
-    </w:p>
-    <w:p>
-      <w:pPr>
-        <w:pStyle w:val="ListParagraph"/>
-        <w:numPr>
-          <w:ilvl w:val="0"/>
-          <w:numId w:val="8"/>
-        </w:numPr>
-        <w:rPr>
-          <w:highlight w:val="yellow"/>
-        </w:rPr>
-      </w:pPr>
-      <w:r>
-        <w:rPr>
-          <w:highlight w:val="yellow"/>
-        </w:rPr>
-        <w:t>Fully test every form, and record how this was done</w:t>
-      </w:r>
-    </w:p>
-    <w:p>
-      <w:pPr>
-        <w:pStyle w:val="ListParagraph"/>
-        <w:numPr>
-          <w:ilvl w:val="0"/>
-          <w:numId w:val="8"/>
-        </w:numPr>
-        <w:rPr>
-          <w:highlight w:val="yellow"/>
-        </w:rPr>
-      </w:pPr>
-      <w:r>
-        <w:rPr>
-          <w:highlight w:val="yellow"/>
-        </w:rPr>
-        <w:t>Update all diagrams</w:t>
-      </w:r>
-    </w:p>
-    <w:p>
-      <w:pPr>
-        <w:pStyle w:val="ListParagraph"/>
-        <w:numPr>
-          <w:ilvl w:val="0"/>
-          <w:numId w:val="8"/>
-        </w:numPr>
-        <w:rPr>
-          <w:highlight w:val="yellow"/>
-        </w:rPr>
-      </w:pPr>
-      <w:r>
-        <w:rPr>
-          <w:highlight w:val="yellow"/>
-        </w:rPr>
-        <w:t>Format the website with CSS, including Images</w:t>
-      </w:r>
-    </w:p>
-    <w:p>
-      <w:pPr>
-        <w:pStyle w:val="ListParagraph"/>
-        <w:numPr>
-          <w:ilvl w:val="0"/>
-          <w:numId w:val="8"/>
-        </w:numPr>
-        <w:rPr>
-          <w:highlight w:val="yellow"/>
-        </w:rPr>
-      </w:pPr>
-      <w:r>
-        <w:rPr>
-          <w:highlight w:val="yellow"/>
-        </w:rPr>
-        <w:t xml:space="preserve">Then onto extensions. What else would be useful, that we’ve noted </w:t>
-      </w:r>
-      <w:proofErr w:type="spellStart"/>
-      <w:r>
-        <w:rPr>
-          <w:highlight w:val="yellow"/>
-        </w:rPr>
-        <w:t>en</w:t>
-      </w:r>
-      <w:proofErr w:type="spellEnd"/>
-      <w:r>
-        <w:rPr>
-          <w:highlight w:val="yellow"/>
-        </w:rPr>
-        <w:t xml:space="preserve"> route?</w:t>
-      </w:r>
-    </w:p>
-    <w:p>
-      <w:pPr>
-        <w:pStyle w:val="ListParagraph"/>
-        <w:numPr>
-          <w:ilvl w:val="0"/>
-          <w:numId w:val="8"/>
-        </w:numPr>
-        <w:rPr>
-          <w:highlight w:val="yellow"/>
-        </w:rPr>
-      </w:pPr>
-      <w:r>
-        <w:rPr>
-          <w:highlight w:val="yellow"/>
-        </w:rPr>
-        <w:t>Changing the dates and times to actual dates/times</w:t>
-      </w:r>
     </w:p>
     <w:p>
       <w:pPr>

</xml_diff>

<commit_message>
New booking now checks for customer membership status before allowing
</commit_message>
<xml_diff>
--- a/Project Planning/Project Planning.docx
+++ b/Project Planning/Project Planning.docx
@@ -5,200 +5,247 @@
     <w:p>
       <w:pPr>
         <w:rPr>
-          <w:u w:val="single"/>
-        </w:rPr>
-      </w:pPr>
-      <w:r>
-        <w:rPr>
-          <w:u w:val="single"/>
-        </w:rPr>
-        <w:t>Gym</w:t>
-      </w:r>
-    </w:p>
-    <w:p>
-      <w:r>
-        <w:t xml:space="preserve">A local gym has asked you to build a piece of software to help them to manage </w:t>
-      </w:r>
-      <w:proofErr w:type="gramStart"/>
-      <w:r>
-        <w:t>memberships, and</w:t>
-      </w:r>
-      <w:proofErr w:type="gramEnd"/>
-      <w:r>
-        <w:t xml:space="preserve"> register members for classes.</w:t>
-      </w:r>
-    </w:p>
-    <w:p/>
-    <w:p>
-      <w:pPr>
-        <w:rPr>
-          <w:u w:val="single"/>
-        </w:rPr>
-      </w:pPr>
-      <w:r>
-        <w:rPr>
-          <w:u w:val="single"/>
-        </w:rPr>
-        <w:t>MVP</w:t>
-      </w:r>
-    </w:p>
-    <w:p>
-      <w:pPr>
-        <w:pStyle w:val="ListParagraph"/>
-        <w:numPr>
-          <w:ilvl w:val="0"/>
-          <w:numId w:val="2"/>
-        </w:numPr>
-      </w:pPr>
-      <w:r>
-        <w:t>The app should allow the gym to create and edit Members</w:t>
-      </w:r>
-    </w:p>
-    <w:p>
-      <w:pPr>
-        <w:pStyle w:val="ListParagraph"/>
-        <w:numPr>
-          <w:ilvl w:val="0"/>
-          <w:numId w:val="2"/>
-        </w:numPr>
-      </w:pPr>
-      <w:r>
-        <w:t>The app should allow the gym to create and edit Classes</w:t>
-      </w:r>
-    </w:p>
-    <w:p>
-      <w:pPr>
-        <w:pStyle w:val="ListParagraph"/>
-        <w:numPr>
-          <w:ilvl w:val="0"/>
-          <w:numId w:val="2"/>
-        </w:numPr>
-      </w:pPr>
-      <w:r>
-        <w:t>The app should allow the gym to book members on specific classes</w:t>
-      </w:r>
-    </w:p>
-    <w:p>
-      <w:pPr>
-        <w:pStyle w:val="ListParagraph"/>
-        <w:numPr>
-          <w:ilvl w:val="0"/>
-          <w:numId w:val="2"/>
-        </w:numPr>
-      </w:pPr>
-      <w:r>
-        <w:t>The app should show a list of all upcoming classes</w:t>
-      </w:r>
-    </w:p>
-    <w:p>
-      <w:pPr>
-        <w:pStyle w:val="ListParagraph"/>
-        <w:numPr>
-          <w:ilvl w:val="0"/>
-          <w:numId w:val="2"/>
-        </w:numPr>
-      </w:pPr>
-      <w:r>
-        <w:t>The app should show all members that are booked in for a particular class</w:t>
-      </w:r>
-    </w:p>
-    <w:p/>
-    <w:p>
-      <w:pPr>
-        <w:rPr>
-          <w:u w:val="single"/>
-        </w:rPr>
-      </w:pPr>
-      <w:r>
-        <w:rPr>
-          <w:u w:val="single"/>
-        </w:rPr>
-        <w:t>Inspired By</w:t>
-      </w:r>
-    </w:p>
-    <w:p>
-      <w:pPr>
-        <w:pStyle w:val="ListParagraph"/>
-        <w:numPr>
-          <w:ilvl w:val="0"/>
-          <w:numId w:val="4"/>
-        </w:numPr>
-      </w:pPr>
-      <w:proofErr w:type="spellStart"/>
-      <w:r>
-        <w:t>Glofox</w:t>
-      </w:r>
-      <w:proofErr w:type="spellEnd"/>
-      <w:r>
-        <w:t>, Pike13</w:t>
-      </w:r>
-    </w:p>
-    <w:p/>
-    <w:p>
-      <w:pPr>
-        <w:rPr>
-          <w:u w:val="single"/>
-        </w:rPr>
-      </w:pPr>
-      <w:r>
-        <w:rPr>
-          <w:u w:val="single"/>
-        </w:rPr>
-        <w:t>Possible Extensions</w:t>
-      </w:r>
-    </w:p>
-    <w:p>
-      <w:pPr>
-        <w:pStyle w:val="ListParagraph"/>
-        <w:numPr>
-          <w:ilvl w:val="0"/>
-          <w:numId w:val="3"/>
-        </w:numPr>
-      </w:pPr>
-      <w:r>
-        <w:t>Classes could have a maximum capacity, and users can only be added while there is space remaining.</w:t>
-      </w:r>
-    </w:p>
-    <w:p>
-      <w:pPr>
-        <w:pStyle w:val="ListParagraph"/>
-        <w:numPr>
-          <w:ilvl w:val="0"/>
-          <w:numId w:val="3"/>
-        </w:numPr>
-      </w:pPr>
-      <w:r>
-        <w:t>The gym could be able to give its members Premium or Standard membership. Standard members can only be signed up for classes during off-peak hours.</w:t>
-      </w:r>
-    </w:p>
-    <w:p>
-      <w:pPr>
-        <w:pStyle w:val="ListParagraph"/>
-        <w:numPr>
-          <w:ilvl w:val="0"/>
-          <w:numId w:val="3"/>
-        </w:numPr>
-      </w:pPr>
-      <w:r>
-        <w:t>The Gym could mark members and classes as active/deactivated. Deactivated members/classes will not appear when creating bookings.</w:t>
-      </w:r>
-    </w:p>
-    <w:p/>
-    <w:p>
-      <w:pPr>
-        <w:rPr>
           <w:b/>
           <w:bCs/>
+          <w:sz w:val="36"/>
+          <w:szCs w:val="36"/>
         </w:rPr>
       </w:pPr>
       <w:r>
         <w:rPr>
           <w:b/>
           <w:bCs/>
-        </w:rPr>
-        <w:br w:type="page"/>
-      </w:r>
-    </w:p>
+          <w:sz w:val="36"/>
+          <w:szCs w:val="36"/>
+        </w:rPr>
+        <w:t>Project Brief</w:t>
+      </w:r>
+    </w:p>
+    <w:p>
+      <w:pPr>
+        <w:rPr>
+          <w:u w:val="single"/>
+        </w:rPr>
+      </w:pPr>
+    </w:p>
+    <w:p>
+      <w:pPr>
+        <w:rPr>
+          <w:u w:val="single"/>
+        </w:rPr>
+      </w:pPr>
+      <w:r>
+        <w:rPr>
+          <w:u w:val="single"/>
+        </w:rPr>
+        <w:t>Gym</w:t>
+      </w:r>
+    </w:p>
+    <w:p>
+      <w:r>
+        <w:t xml:space="preserve">A local gym has asked you to build a piece of software to help them to manage </w:t>
+      </w:r>
+      <w:proofErr w:type="gramStart"/>
+      <w:r>
+        <w:t>memberships, and</w:t>
+      </w:r>
+      <w:proofErr w:type="gramEnd"/>
+      <w:r>
+        <w:t xml:space="preserve"> register members for classes.</w:t>
+      </w:r>
+    </w:p>
+    <w:p/>
+    <w:p>
+      <w:pPr>
+        <w:rPr>
+          <w:u w:val="single"/>
+        </w:rPr>
+      </w:pPr>
+      <w:r>
+        <w:rPr>
+          <w:u w:val="single"/>
+        </w:rPr>
+        <w:t>MVP</w:t>
+      </w:r>
+    </w:p>
+    <w:p>
+      <w:pPr>
+        <w:pStyle w:val="ListParagraph"/>
+        <w:numPr>
+          <w:ilvl w:val="0"/>
+          <w:numId w:val="2"/>
+        </w:numPr>
+      </w:pPr>
+      <w:r>
+        <w:t>The app should allow the gym to create and edit Members</w:t>
+      </w:r>
+      <w:r>
+        <w:t xml:space="preserve"> </w:t>
+      </w:r>
+      <w:r>
+        <w:sym w:font="Wingdings" w:char="F0FC"/>
+      </w:r>
+    </w:p>
+    <w:p>
+      <w:pPr>
+        <w:pStyle w:val="ListParagraph"/>
+        <w:numPr>
+          <w:ilvl w:val="0"/>
+          <w:numId w:val="2"/>
+        </w:numPr>
+      </w:pPr>
+      <w:r>
+        <w:t>The app should allow the gym to create and edit Classes</w:t>
+      </w:r>
+      <w:r>
+        <w:t xml:space="preserve"> </w:t>
+      </w:r>
+      <w:r>
+        <w:sym w:font="Wingdings" w:char="F0FC"/>
+      </w:r>
+    </w:p>
+    <w:p>
+      <w:pPr>
+        <w:pStyle w:val="ListParagraph"/>
+        <w:numPr>
+          <w:ilvl w:val="0"/>
+          <w:numId w:val="2"/>
+        </w:numPr>
+      </w:pPr>
+      <w:r>
+        <w:t>The app should allow the gym to book members on specific classes</w:t>
+      </w:r>
+      <w:r>
+        <w:t xml:space="preserve"> </w:t>
+      </w:r>
+      <w:r>
+        <w:sym w:font="Wingdings" w:char="F0FC"/>
+      </w:r>
+    </w:p>
+    <w:p>
+      <w:pPr>
+        <w:pStyle w:val="ListParagraph"/>
+        <w:numPr>
+          <w:ilvl w:val="0"/>
+          <w:numId w:val="2"/>
+        </w:numPr>
+      </w:pPr>
+      <w:r>
+        <w:t>The app should show a list of all upcoming classes</w:t>
+      </w:r>
+      <w:r>
+        <w:t xml:space="preserve"> </w:t>
+      </w:r>
+      <w:r>
+        <w:sym w:font="Wingdings" w:char="F0FC"/>
+      </w:r>
+    </w:p>
+    <w:p>
+      <w:pPr>
+        <w:pStyle w:val="ListParagraph"/>
+        <w:numPr>
+          <w:ilvl w:val="0"/>
+          <w:numId w:val="2"/>
+        </w:numPr>
+        <w:rPr>
+          <w:highlight w:val="yellow"/>
+        </w:rPr>
+      </w:pPr>
+      <w:r>
+        <w:rPr>
+          <w:highlight w:val="yellow"/>
+        </w:rPr>
+        <w:t>The app should show all members that are booked in for a particular class</w:t>
+      </w:r>
+    </w:p>
+    <w:p/>
+    <w:p>
+      <w:pPr>
+        <w:rPr>
+          <w:u w:val="single"/>
+        </w:rPr>
+      </w:pPr>
+      <w:r>
+        <w:rPr>
+          <w:u w:val="single"/>
+        </w:rPr>
+        <w:t>Inspired By</w:t>
+      </w:r>
+    </w:p>
+    <w:p>
+      <w:pPr>
+        <w:pStyle w:val="ListParagraph"/>
+        <w:numPr>
+          <w:ilvl w:val="0"/>
+          <w:numId w:val="4"/>
+        </w:numPr>
+      </w:pPr>
+      <w:proofErr w:type="spellStart"/>
+      <w:r>
+        <w:t>Glofox</w:t>
+      </w:r>
+      <w:proofErr w:type="spellEnd"/>
+      <w:r>
+        <w:t>, Pike13</w:t>
+      </w:r>
+    </w:p>
+    <w:p/>
+    <w:p>
+      <w:pPr>
+        <w:rPr>
+          <w:u w:val="single"/>
+        </w:rPr>
+      </w:pPr>
+      <w:r>
+        <w:rPr>
+          <w:u w:val="single"/>
+        </w:rPr>
+        <w:t>Possible Extensions</w:t>
+      </w:r>
+    </w:p>
+    <w:p>
+      <w:pPr>
+        <w:pStyle w:val="ListParagraph"/>
+        <w:numPr>
+          <w:ilvl w:val="0"/>
+          <w:numId w:val="3"/>
+        </w:numPr>
+      </w:pPr>
+      <w:r>
+        <w:t>Classes could have a maximum capacity, and users can only be added while there is space remaining.</w:t>
+      </w:r>
+    </w:p>
+    <w:p>
+      <w:pPr>
+        <w:pStyle w:val="ListParagraph"/>
+        <w:numPr>
+          <w:ilvl w:val="0"/>
+          <w:numId w:val="3"/>
+        </w:numPr>
+      </w:pPr>
+      <w:r>
+        <w:t>The gym could be able to give its members Premium or Standard membership. Standard members can only be signed up for classes during off-peak hours.</w:t>
+      </w:r>
+    </w:p>
+    <w:p>
+      <w:pPr>
+        <w:pStyle w:val="ListParagraph"/>
+        <w:numPr>
+          <w:ilvl w:val="0"/>
+          <w:numId w:val="3"/>
+        </w:numPr>
+      </w:pPr>
+      <w:r>
+        <w:t>The Gym could mark members and classes as active/deactivated. Deactivated members/classes will not appear when creating bookings.</w:t>
+      </w:r>
+      <w:r>
+        <w:t xml:space="preserve"> </w:t>
+      </w:r>
+      <w:r>
+        <w:sym w:font="Wingdings" w:char="F0FC"/>
+      </w:r>
+    </w:p>
+    <w:p/>
     <w:p>
       <w:pPr>
         <w:rPr>
@@ -211,307 +258,6 @@
           <w:b/>
           <w:bCs/>
         </w:rPr>
-        <w:lastRenderedPageBreak/>
-        <w:t>STRUCTURE</w:t>
-      </w:r>
-    </w:p>
-    <w:p>
-      <w:pPr>
-        <w:pStyle w:val="ListParagraph"/>
-        <w:numPr>
-          <w:ilvl w:val="0"/>
-          <w:numId w:val="5"/>
-        </w:numPr>
-      </w:pPr>
-      <w:r>
-        <w:t>There is a gym</w:t>
-      </w:r>
-    </w:p>
-    <w:p>
-      <w:pPr>
-        <w:pStyle w:val="ListParagraph"/>
-        <w:numPr>
-          <w:ilvl w:val="0"/>
-          <w:numId w:val="5"/>
-        </w:numPr>
-      </w:pPr>
-      <w:r>
-        <w:t>Customer</w:t>
-      </w:r>
-      <w:r>
-        <w:t>s:</w:t>
-      </w:r>
-    </w:p>
-    <w:p>
-      <w:pPr>
-        <w:pStyle w:val="ListParagraph"/>
-        <w:numPr>
-          <w:ilvl w:val="1"/>
-          <w:numId w:val="5"/>
-        </w:numPr>
-      </w:pPr>
-      <w:r>
-        <w:t>Can access many classes</w:t>
-      </w:r>
-    </w:p>
-    <w:p>
-      <w:pPr>
-        <w:pStyle w:val="ListParagraph"/>
-        <w:numPr>
-          <w:ilvl w:val="1"/>
-          <w:numId w:val="5"/>
-        </w:numPr>
-      </w:pPr>
-      <w:r>
-        <w:t>id</w:t>
-      </w:r>
-    </w:p>
-    <w:p>
-      <w:pPr>
-        <w:pStyle w:val="ListParagraph"/>
-        <w:numPr>
-          <w:ilvl w:val="1"/>
-          <w:numId w:val="5"/>
-        </w:numPr>
-      </w:pPr>
-      <w:r>
-        <w:t>name</w:t>
-      </w:r>
-    </w:p>
-    <w:p>
-      <w:pPr>
-        <w:pStyle w:val="ListParagraph"/>
-        <w:numPr>
-          <w:ilvl w:val="1"/>
-          <w:numId w:val="5"/>
-        </w:numPr>
-      </w:pPr>
-      <w:r>
-        <w:t>(membership type)</w:t>
-      </w:r>
-    </w:p>
-    <w:p>
-      <w:pPr>
-        <w:pStyle w:val="ListParagraph"/>
-        <w:numPr>
-          <w:ilvl w:val="1"/>
-          <w:numId w:val="5"/>
-        </w:numPr>
-      </w:pPr>
-      <w:r>
-        <w:t>(membership status)</w:t>
-      </w:r>
-    </w:p>
-    <w:p>
-      <w:pPr>
-        <w:pStyle w:val="ListParagraph"/>
-        <w:numPr>
-          <w:ilvl w:val="0"/>
-          <w:numId w:val="5"/>
-        </w:numPr>
-      </w:pPr>
-      <w:r>
-        <w:t>Gym Classes:</w:t>
-      </w:r>
-    </w:p>
-    <w:p>
-      <w:pPr>
-        <w:pStyle w:val="ListParagraph"/>
-        <w:numPr>
-          <w:ilvl w:val="1"/>
-          <w:numId w:val="5"/>
-        </w:numPr>
-      </w:pPr>
-      <w:r>
-        <w:t>Can be accessed by many customers</w:t>
-      </w:r>
-    </w:p>
-    <w:p>
-      <w:pPr>
-        <w:pStyle w:val="ListParagraph"/>
-        <w:numPr>
-          <w:ilvl w:val="1"/>
-          <w:numId w:val="5"/>
-        </w:numPr>
-      </w:pPr>
-      <w:r>
-        <w:t>id</w:t>
-      </w:r>
-    </w:p>
-    <w:p>
-      <w:pPr>
-        <w:pStyle w:val="ListParagraph"/>
-        <w:numPr>
-          <w:ilvl w:val="1"/>
-          <w:numId w:val="5"/>
-        </w:numPr>
-      </w:pPr>
-      <w:r>
-        <w:t>name (XL STRENGTH, catchy names)</w:t>
-      </w:r>
-    </w:p>
-    <w:p>
-      <w:pPr>
-        <w:pStyle w:val="ListParagraph"/>
-        <w:numPr>
-          <w:ilvl w:val="1"/>
-          <w:numId w:val="5"/>
-        </w:numPr>
-      </w:pPr>
-      <w:r>
-        <w:t xml:space="preserve">type (strength, extreme, </w:t>
-      </w:r>
-      <w:proofErr w:type="gramStart"/>
-      <w:r>
-        <w:t>Olympic..</w:t>
-      </w:r>
-      <w:proofErr w:type="gramEnd"/>
-      <w:r>
-        <w:t>)</w:t>
-      </w:r>
-    </w:p>
-    <w:p>
-      <w:pPr>
-        <w:pStyle w:val="ListParagraph"/>
-        <w:numPr>
-          <w:ilvl w:val="1"/>
-          <w:numId w:val="5"/>
-        </w:numPr>
-      </w:pPr>
-      <w:r>
-        <w:t>date</w:t>
-      </w:r>
-    </w:p>
-    <w:p>
-      <w:pPr>
-        <w:pStyle w:val="ListParagraph"/>
-        <w:numPr>
-          <w:ilvl w:val="1"/>
-          <w:numId w:val="5"/>
-        </w:numPr>
-      </w:pPr>
-      <w:r>
-        <w:t>Start time</w:t>
-      </w:r>
-    </w:p>
-    <w:p>
-      <w:pPr>
-        <w:pStyle w:val="ListParagraph"/>
-        <w:numPr>
-          <w:ilvl w:val="1"/>
-          <w:numId w:val="5"/>
-        </w:numPr>
-      </w:pPr>
-      <w:r>
-        <w:t>Duration or End time</w:t>
-      </w:r>
-    </w:p>
-    <w:p>
-      <w:pPr>
-        <w:pStyle w:val="ListParagraph"/>
-        <w:numPr>
-          <w:ilvl w:val="1"/>
-          <w:numId w:val="5"/>
-        </w:numPr>
-      </w:pPr>
-      <w:r>
-        <w:t>(repeats)</w:t>
-      </w:r>
-    </w:p>
-    <w:p>
-      <w:pPr>
-        <w:pStyle w:val="ListParagraph"/>
-        <w:numPr>
-          <w:ilvl w:val="1"/>
-          <w:numId w:val="5"/>
-        </w:numPr>
-      </w:pPr>
-      <w:r>
-        <w:t>(instructor)</w:t>
-      </w:r>
-    </w:p>
-    <w:p>
-      <w:pPr>
-        <w:pStyle w:val="ListParagraph"/>
-        <w:numPr>
-          <w:ilvl w:val="0"/>
-          <w:numId w:val="5"/>
-        </w:numPr>
-      </w:pPr>
-      <w:r>
-        <w:t>The Customers and Classes DB will be Joined as we have a Many to Many relationship</w:t>
-      </w:r>
-    </w:p>
-    <w:p>
-      <w:pPr>
-        <w:pStyle w:val="ListParagraph"/>
-        <w:numPr>
-          <w:ilvl w:val="1"/>
-          <w:numId w:val="5"/>
-        </w:numPr>
-      </w:pPr>
-      <w:r>
-        <w:t>name = bookings</w:t>
-      </w:r>
-    </w:p>
-    <w:p>
-      <w:pPr>
-        <w:pStyle w:val="ListParagraph"/>
-        <w:numPr>
-          <w:ilvl w:val="1"/>
-          <w:numId w:val="5"/>
-        </w:numPr>
-      </w:pPr>
-      <w:proofErr w:type="spellStart"/>
-      <w:r>
-        <w:t>customer_id</w:t>
-      </w:r>
-      <w:proofErr w:type="spellEnd"/>
-    </w:p>
-    <w:p>
-      <w:pPr>
-        <w:pStyle w:val="ListParagraph"/>
-        <w:numPr>
-          <w:ilvl w:val="1"/>
-          <w:numId w:val="5"/>
-        </w:numPr>
-      </w:pPr>
-      <w:proofErr w:type="spellStart"/>
-      <w:r>
-        <w:t>class_id</w:t>
-      </w:r>
-      <w:proofErr w:type="spellEnd"/>
-    </w:p>
-    <w:p>
-      <w:pPr>
-        <w:pStyle w:val="ListParagraph"/>
-        <w:numPr>
-          <w:ilvl w:val="1"/>
-          <w:numId w:val="5"/>
-        </w:numPr>
-      </w:pPr>
-      <w:r>
-        <w:t>(d</w:t>
-      </w:r>
-      <w:r>
-        <w:t xml:space="preserve">ate of class) -&gt; </w:t>
-      </w:r>
-      <w:proofErr w:type="spellStart"/>
-      <w:r>
-        <w:t>incase</w:t>
-      </w:r>
-      <w:proofErr w:type="spellEnd"/>
-      <w:r>
-        <w:t xml:space="preserve"> we want to limit some users to one class a day</w:t>
-      </w:r>
-      <w:r>
-        <w:t>, some other parameters for so many sessions per month</w:t>
-      </w:r>
-    </w:p>
-    <w:p/>
-    <w:p/>
-    <w:p>
-      <w:r>
         <w:br w:type="page"/>
       </w:r>
     </w:p>
@@ -579,25 +325,25 @@
         </w:numPr>
       </w:pPr>
       <w:r>
-        <w:t>Booking</w:t>
-      </w:r>
-      <w:r>
-        <w:t xml:space="preserve"> DB</w:t>
-      </w:r>
-    </w:p>
-    <w:p>
-      <w:pPr>
-        <w:pStyle w:val="ListParagraph"/>
-        <w:numPr>
-          <w:ilvl w:val="1"/>
+        <w:t>Modify home page for instructions</w:t>
+      </w:r>
+      <w:r>
+        <w:t xml:space="preserve"> on what this website can do, and how to use it? e.g.</w:t>
+      </w:r>
+      <w:r>
+        <w:t xml:space="preserve"> All customers must have a unique alias</w:t>
+      </w:r>
+    </w:p>
+    <w:p>
+      <w:pPr>
+        <w:pStyle w:val="ListParagraph"/>
+        <w:numPr>
+          <w:ilvl w:val="0"/>
           <w:numId w:val="6"/>
         </w:numPr>
       </w:pPr>
       <w:r>
-        <w:t xml:space="preserve"> </w:t>
-      </w:r>
-      <w:r>
-        <w:t>Delete a booking</w:t>
+        <w:t>Update and complete diagrams</w:t>
       </w:r>
     </w:p>
     <w:p>
@@ -609,55 +355,22 @@
         </w:numPr>
       </w:pPr>
       <w:r>
-        <w:t>Customer DB</w:t>
-      </w:r>
-    </w:p>
-    <w:p>
-      <w:pPr>
-        <w:pStyle w:val="ListParagraph"/>
-        <w:numPr>
-          <w:ilvl w:val="1"/>
+        <w:t>Evidence on testing</w:t>
+      </w:r>
+    </w:p>
+    <w:p>
+      <w:pPr>
+        <w:pStyle w:val="ListParagraph"/>
+        <w:numPr>
+          <w:ilvl w:val="0"/>
           <w:numId w:val="6"/>
         </w:numPr>
       </w:pPr>
       <w:r>
-        <w:t>Disallow duplicate alias</w:t>
-      </w:r>
-    </w:p>
-    <w:p>
-      <w:pPr>
-        <w:pStyle w:val="ListParagraph"/>
-        <w:numPr>
-          <w:ilvl w:val="0"/>
-          <w:numId w:val="6"/>
-        </w:numPr>
-      </w:pPr>
-      <w:r>
-        <w:t>Modify home page for instructions. All customers must have a unique alias</w:t>
-      </w:r>
-    </w:p>
-    <w:p>
-      <w:pPr>
-        <w:pStyle w:val="ListParagraph"/>
-        <w:numPr>
-          <w:ilvl w:val="0"/>
-          <w:numId w:val="6"/>
-        </w:numPr>
-      </w:pPr>
-      <w:r>
-        <w:t>Update and complete diagrams</w:t>
-      </w:r>
-    </w:p>
-    <w:p>
-      <w:pPr>
-        <w:pStyle w:val="ListParagraph"/>
-        <w:numPr>
-          <w:ilvl w:val="0"/>
-          <w:numId w:val="6"/>
-        </w:numPr>
-      </w:pPr>
-      <w:r>
-        <w:t>Evidence on testing</w:t>
+        <w:t>Tidy up if statements to modernise</w:t>
+      </w:r>
+      <w:r>
+        <w:t xml:space="preserve"> them</w:t>
       </w:r>
     </w:p>
     <w:p/>
@@ -896,7 +609,22 @@
         </w:numPr>
       </w:pPr>
       <w:r>
-        <w:t>As above, for sessions and bookings</w:t>
+        <w:t>As above</w:t>
+      </w:r>
+      <w:r>
+        <w:t xml:space="preserve"> for sessions</w:t>
+      </w:r>
+    </w:p>
+    <w:p>
+      <w:pPr>
+        <w:pStyle w:val="ListParagraph"/>
+        <w:numPr>
+          <w:ilvl w:val="0"/>
+          <w:numId w:val="9"/>
+        </w:numPr>
+      </w:pPr>
+      <w:r>
+        <w:t>As above for sessions, but not editing (can delete, but no need for edit)</w:t>
       </w:r>
     </w:p>
     <w:p/>
@@ -932,6 +660,30 @@
       <w:r>
         <w:t>i.e. a customer cannot be booked into a session they are already booked in for</w:t>
       </w:r>
+    </w:p>
+    <w:p>
+      <w:pPr>
+        <w:pStyle w:val="ListParagraph"/>
+        <w:numPr>
+          <w:ilvl w:val="0"/>
+          <w:numId w:val="10"/>
+        </w:numPr>
+      </w:pPr>
+      <w:r>
+        <w:t>Customers are checked for duplicates based on alias</w:t>
+      </w:r>
+    </w:p>
+    <w:p>
+      <w:pPr>
+        <w:pStyle w:val="ListParagraph"/>
+        <w:numPr>
+          <w:ilvl w:val="0"/>
+          <w:numId w:val="10"/>
+        </w:numPr>
+      </w:pPr>
+      <w:r>
+        <w:t>When making a booking, it checks for membership status first, and produces an error if the customer does not have an invalid membership</w:t>
+      </w:r>
       <w:r>
         <w:br w:type="page"/>
       </w:r>
@@ -1394,6 +1146,18 @@
           <w:ilvl w:val="0"/>
           <w:numId w:val="8"/>
         </w:numPr>
+      </w:pPr>
+      <w:r>
+        <w:t>Ability to delete bookings</w:t>
+      </w:r>
+    </w:p>
+    <w:p>
+      <w:pPr>
+        <w:pStyle w:val="ListParagraph"/>
+        <w:numPr>
+          <w:ilvl w:val="0"/>
+          <w:numId w:val="8"/>
+        </w:numPr>
         <w:rPr>
           <w:highlight w:val="yellow"/>
         </w:rPr>
@@ -1402,7 +1166,7 @@
         <w:rPr>
           <w:highlight w:val="yellow"/>
         </w:rPr>
-        <w:t>Ability to delete bookings</w:t>
+        <w:t>Update all diagrams</w:t>
       </w:r>
     </w:p>
     <w:p>
@@ -1420,7 +1184,7 @@
         <w:rPr>
           <w:highlight w:val="yellow"/>
         </w:rPr>
-        <w:t>Update all diagrams</w:t>
+        <w:t>Format the website with CSS, including Images</w:t>
       </w:r>
     </w:p>
     <w:p>
@@ -1438,39 +1202,90 @@
         <w:rPr>
           <w:highlight w:val="yellow"/>
         </w:rPr>
-        <w:t>Format the website with CSS, including Images</w:t>
-      </w:r>
-    </w:p>
-    <w:p>
-      <w:pPr>
-        <w:pStyle w:val="ListParagraph"/>
-        <w:numPr>
-          <w:ilvl w:val="0"/>
-          <w:numId w:val="8"/>
-        </w:numPr>
+        <w:t xml:space="preserve">Then onto extensions. What else would be useful, that we’ve noted </w:t>
+      </w:r>
+      <w:proofErr w:type="spellStart"/>
+      <w:r>
         <w:rPr>
           <w:highlight w:val="yellow"/>
         </w:rPr>
-      </w:pPr>
+        <w:t>en</w:t>
+      </w:r>
+      <w:proofErr w:type="spellEnd"/>
       <w:r>
         <w:rPr>
           <w:highlight w:val="yellow"/>
         </w:rPr>
-        <w:t xml:space="preserve">Then onto extensions. What else would be useful, that we’ve noted </w:t>
+        <w:t xml:space="preserve"> route?</w:t>
+      </w:r>
+    </w:p>
+    <w:p>
+      <w:pPr>
+        <w:pStyle w:val="ListParagraph"/>
+        <w:numPr>
+          <w:ilvl w:val="0"/>
+          <w:numId w:val="8"/>
+        </w:numPr>
+        <w:rPr>
+          <w:highlight w:val="yellow"/>
+        </w:rPr>
+      </w:pPr>
+      <w:r>
+        <w:rPr>
+          <w:highlight w:val="yellow"/>
+        </w:rPr>
+        <w:t>Changing the dates and times to actual dates/times</w:t>
+      </w:r>
+    </w:p>
+    <w:p>
+      <w:pPr>
+        <w:pStyle w:val="ListParagraph"/>
+        <w:numPr>
+          <w:ilvl w:val="0"/>
+          <w:numId w:val="8"/>
+        </w:numPr>
+        <w:rPr>
+          <w:highlight w:val="yellow"/>
+        </w:rPr>
+      </w:pPr>
+      <w:r>
+        <w:rPr>
+          <w:highlight w:val="yellow"/>
+        </w:rPr>
+        <w:lastRenderedPageBreak/>
+        <w:t>Added a membership status to Customers, which will allow/disallow them from booking sessions if expired</w:t>
+      </w:r>
+    </w:p>
+    <w:p>
+      <w:pPr>
+        <w:pStyle w:val="ListParagraph"/>
+        <w:numPr>
+          <w:ilvl w:val="0"/>
+          <w:numId w:val="8"/>
+        </w:numPr>
+        <w:rPr>
+          <w:highlight w:val="yellow"/>
+        </w:rPr>
+      </w:pPr>
+      <w:r>
+        <w:rPr>
+          <w:highlight w:val="yellow"/>
+        </w:rPr>
+        <w:t xml:space="preserve">Added a </w:t>
       </w:r>
       <w:proofErr w:type="spellStart"/>
       <w:r>
         <w:rPr>
           <w:highlight w:val="yellow"/>
         </w:rPr>
-        <w:t>en</w:t>
+        <w:t>membership_level</w:t>
       </w:r>
       <w:proofErr w:type="spellEnd"/>
       <w:r>
         <w:rPr>
           <w:highlight w:val="yellow"/>
         </w:rPr>
-        <w:t xml:space="preserve"> route?</w:t>
+        <w:t xml:space="preserve"> to customers, currently just for a view</w:t>
       </w:r>
     </w:p>
     <w:p>
@@ -1488,96 +1303,33 @@
         <w:rPr>
           <w:highlight w:val="yellow"/>
         </w:rPr>
-        <w:t>Changing the dates and times to actual dates/times</w:t>
+        <w:t>Then a tally of how many sessions a customer has had in total or in that month</w:t>
+      </w:r>
+    </w:p>
+    <w:p>
+      <w:pPr>
+        <w:pStyle w:val="ListParagraph"/>
+        <w:numPr>
+          <w:ilvl w:val="0"/>
+          <w:numId w:val="8"/>
+        </w:numPr>
+        <w:rPr>
+          <w:highlight w:val="yellow"/>
+        </w:rPr>
+      </w:pPr>
+      <w:r>
+        <w:rPr>
+          <w:highlight w:val="yellow"/>
+        </w:rPr>
+        <w:t>Adding rooms, with maximum capacities. Or ma</w:t>
       </w:r>
       <w:bookmarkStart w:id="0" w:name="_GoBack"/>
       <w:bookmarkEnd w:id="0"/>
-    </w:p>
-    <w:p>
-      <w:pPr>
-        <w:pStyle w:val="ListParagraph"/>
-        <w:numPr>
-          <w:ilvl w:val="0"/>
-          <w:numId w:val="8"/>
-        </w:numPr>
+      <w:r>
         <w:rPr>
           <w:highlight w:val="yellow"/>
         </w:rPr>
-      </w:pPr>
-      <w:r>
-        <w:rPr>
-          <w:highlight w:val="yellow"/>
-        </w:rPr>
-        <w:lastRenderedPageBreak/>
-        <w:t>Added a membership status to Customers, which will allow/disallow them from booking sessions if expired</w:t>
-      </w:r>
-    </w:p>
-    <w:p>
-      <w:pPr>
-        <w:pStyle w:val="ListParagraph"/>
-        <w:numPr>
-          <w:ilvl w:val="0"/>
-          <w:numId w:val="8"/>
-        </w:numPr>
-        <w:rPr>
-          <w:highlight w:val="yellow"/>
-        </w:rPr>
-      </w:pPr>
-      <w:r>
-        <w:rPr>
-          <w:highlight w:val="yellow"/>
-        </w:rPr>
-        <w:t xml:space="preserve">Added a </w:t>
-      </w:r>
-      <w:proofErr w:type="spellStart"/>
-      <w:r>
-        <w:rPr>
-          <w:highlight w:val="yellow"/>
-        </w:rPr>
-        <w:t>membership_level</w:t>
-      </w:r>
-      <w:proofErr w:type="spellEnd"/>
-      <w:r>
-        <w:rPr>
-          <w:highlight w:val="yellow"/>
-        </w:rPr>
-        <w:t xml:space="preserve"> to customers, currently just for a view</w:t>
-      </w:r>
-    </w:p>
-    <w:p>
-      <w:pPr>
-        <w:pStyle w:val="ListParagraph"/>
-        <w:numPr>
-          <w:ilvl w:val="0"/>
-          <w:numId w:val="8"/>
-        </w:numPr>
-        <w:rPr>
-          <w:highlight w:val="yellow"/>
-        </w:rPr>
-      </w:pPr>
-      <w:r>
-        <w:rPr>
-          <w:highlight w:val="yellow"/>
-        </w:rPr>
-        <w:t>Then a tally of how many sessions a customer has had in total or in that month</w:t>
-      </w:r>
-    </w:p>
-    <w:p>
-      <w:pPr>
-        <w:pStyle w:val="ListParagraph"/>
-        <w:numPr>
-          <w:ilvl w:val="0"/>
-          <w:numId w:val="8"/>
-        </w:numPr>
-        <w:rPr>
-          <w:highlight w:val="yellow"/>
-        </w:rPr>
-      </w:pPr>
-      <w:r>
-        <w:rPr>
-          <w:highlight w:val="yellow"/>
-        </w:rPr>
-        <w:t>Adding rooms, with maximum capacities. Or maximum capacities to Sessions</w:t>
+        <w:t>ximum capacities to Sessions</w:t>
       </w:r>
     </w:p>
     <w:sectPr>

</xml_diff>

<commit_message>
Editing a customer shows their current membershup status as default
</commit_message>
<xml_diff>
--- a/Project Planning/Project Planning.docx
+++ b/Project Planning/Project Planning.docx
@@ -400,6 +400,8 @@
       <w:r>
         <w:t>Change all date/times to actual date/times</w:t>
       </w:r>
+      <w:bookmarkStart w:id="0" w:name="_GoBack"/>
+      <w:bookmarkEnd w:id="0"/>
     </w:p>
     <w:p>
       <w:pPr>
@@ -1321,15 +1323,7 @@
         <w:rPr>
           <w:highlight w:val="yellow"/>
         </w:rPr>
-        <w:t>Adding rooms, with maximum capacities. Or ma</w:t>
-      </w:r>
-      <w:bookmarkStart w:id="0" w:name="_GoBack"/>
-      <w:bookmarkEnd w:id="0"/>
-      <w:r>
-        <w:rPr>
-          <w:highlight w:val="yellow"/>
-        </w:rPr>
-        <w:t>ximum capacities to Sessions</w:t>
+        <w:t>Adding rooms, with maximum capacities. Or maximum capacities to Sessions</w:t>
       </w:r>
     </w:p>
     <w:sectPr>

</xml_diff>

<commit_message>
Customer membership status in Edit.html now shows current membership status as default. Customer class modified to future-proof
</commit_message>
<xml_diff>
--- a/Project Planning/Project Planning.docx
+++ b/Project Planning/Project Planning.docx
@@ -373,6 +373,38 @@
         <w:t xml:space="preserve"> them</w:t>
       </w:r>
     </w:p>
+    <w:p>
+      <w:pPr>
+        <w:pStyle w:val="ListParagraph"/>
+        <w:numPr>
+          <w:ilvl w:val="0"/>
+          <w:numId w:val="6"/>
+        </w:numPr>
+      </w:pPr>
+      <w:r>
+        <w:t>Route pages for the errors, and suggest hyperlinks to change the problem</w:t>
+      </w:r>
+    </w:p>
+    <w:p>
+      <w:pPr>
+        <w:pStyle w:val="ListParagraph"/>
+        <w:numPr>
+          <w:ilvl w:val="1"/>
+          <w:numId w:val="6"/>
+        </w:numPr>
+      </w:pPr>
+      <w:r>
+        <w:t xml:space="preserve">e.g. if a customer membership is inactive, hyperlink to </w:t>
+      </w:r>
+      <w:proofErr w:type="gramStart"/>
+      <w:r>
+        <w:t>a the</w:t>
+      </w:r>
+      <w:proofErr w:type="gramEnd"/>
+      <w:r>
+        <w:t xml:space="preserve"> customer page where they can edit it</w:t>
+      </w:r>
+    </w:p>
     <w:p/>
     <w:p>
       <w:pPr>
@@ -400,6 +432,365 @@
       <w:r>
         <w:t>Change all date/times to actual date/times</w:t>
       </w:r>
+    </w:p>
+    <w:p>
+      <w:pPr>
+        <w:pStyle w:val="ListParagraph"/>
+        <w:numPr>
+          <w:ilvl w:val="0"/>
+          <w:numId w:val="7"/>
+        </w:numPr>
+      </w:pPr>
+      <w:r>
+        <w:t>Customer Class</w:t>
+      </w:r>
+    </w:p>
+    <w:p>
+      <w:pPr>
+        <w:pStyle w:val="ListParagraph"/>
+        <w:numPr>
+          <w:ilvl w:val="1"/>
+          <w:numId w:val="7"/>
+        </w:numPr>
+      </w:pPr>
+      <w:r>
+        <w:t>Number of sessions had this month</w:t>
+      </w:r>
+    </w:p>
+    <w:p>
+      <w:pPr>
+        <w:pStyle w:val="ListParagraph"/>
+        <w:numPr>
+          <w:ilvl w:val="0"/>
+          <w:numId w:val="7"/>
+        </w:numPr>
+      </w:pPr>
+      <w:r>
+        <w:t>Session Class</w:t>
+      </w:r>
+    </w:p>
+    <w:p>
+      <w:pPr>
+        <w:pStyle w:val="ListParagraph"/>
+        <w:numPr>
+          <w:ilvl w:val="1"/>
+          <w:numId w:val="7"/>
+        </w:numPr>
+      </w:pPr>
+      <w:r>
+        <w:t>Maximum capacity</w:t>
+      </w:r>
+    </w:p>
+    <w:p>
+      <w:pPr>
+        <w:pStyle w:val="ListParagraph"/>
+        <w:numPr>
+          <w:ilvl w:val="1"/>
+          <w:numId w:val="7"/>
+        </w:numPr>
+      </w:pPr>
+      <w:r>
+        <w:t>Duration calculation</w:t>
+      </w:r>
+    </w:p>
+    <w:p>
+      <w:pPr>
+        <w:pStyle w:val="ListParagraph"/>
+        <w:numPr>
+          <w:ilvl w:val="1"/>
+          <w:numId w:val="7"/>
+        </w:numPr>
+      </w:pPr>
+      <w:r>
+        <w:t>Disallow sessions to be booked at the same time (this assumes the gym has one room only)</w:t>
+      </w:r>
+    </w:p>
+    <w:p>
+      <w:pPr>
+        <w:pStyle w:val="ListParagraph"/>
+        <w:numPr>
+          <w:ilvl w:val="0"/>
+          <w:numId w:val="7"/>
+        </w:numPr>
+      </w:pPr>
+      <w:r>
+        <w:t>Rooms</w:t>
+      </w:r>
+    </w:p>
+    <w:p>
+      <w:pPr>
+        <w:pStyle w:val="ListParagraph"/>
+        <w:numPr>
+          <w:ilvl w:val="1"/>
+          <w:numId w:val="7"/>
+        </w:numPr>
+      </w:pPr>
+      <w:r>
+        <w:t>Can add another DB of rooms</w:t>
+      </w:r>
+    </w:p>
+    <w:p>
+      <w:pPr>
+        <w:pStyle w:val="ListParagraph"/>
+        <w:numPr>
+          <w:ilvl w:val="1"/>
+          <w:numId w:val="7"/>
+        </w:numPr>
+      </w:pPr>
+      <w:r>
+        <w:t>Each session is assigned to a room</w:t>
+      </w:r>
+    </w:p>
+    <w:p>
+      <w:pPr>
+        <w:pStyle w:val="ListParagraph"/>
+        <w:numPr>
+          <w:ilvl w:val="1"/>
+          <w:numId w:val="7"/>
+        </w:numPr>
+      </w:pPr>
+      <w:r>
+        <w:t xml:space="preserve">Each room and each session </w:t>
+      </w:r>
+      <w:proofErr w:type="gramStart"/>
+      <w:r>
+        <w:t>has</w:t>
+      </w:r>
+      <w:proofErr w:type="gramEnd"/>
+      <w:r>
+        <w:t xml:space="preserve"> a capacity</w:t>
+      </w:r>
+    </w:p>
+    <w:p/>
+    <w:p>
+      <w:pPr>
+        <w:rPr>
+          <w:b/>
+          <w:bCs/>
+        </w:rPr>
+      </w:pPr>
+      <w:r>
+        <w:rPr>
+          <w:b/>
+          <w:bCs/>
+        </w:rPr>
+        <w:t>Basic functionality</w:t>
+      </w:r>
+      <w:r>
+        <w:rPr>
+          <w:b/>
+          <w:bCs/>
+        </w:rPr>
+        <w:t xml:space="preserve"> done:</w:t>
+      </w:r>
+    </w:p>
+    <w:p>
+      <w:pPr>
+        <w:pStyle w:val="ListParagraph"/>
+        <w:numPr>
+          <w:ilvl w:val="0"/>
+          <w:numId w:val="9"/>
+        </w:numPr>
+      </w:pPr>
+      <w:r>
+        <w:t>Customers:</w:t>
+      </w:r>
+    </w:p>
+    <w:p>
+      <w:pPr>
+        <w:pStyle w:val="ListParagraph"/>
+        <w:numPr>
+          <w:ilvl w:val="1"/>
+          <w:numId w:val="9"/>
+        </w:numPr>
+      </w:pPr>
+      <w:r>
+        <w:t>See all in one page</w:t>
+      </w:r>
+    </w:p>
+    <w:p>
+      <w:pPr>
+        <w:pStyle w:val="ListParagraph"/>
+        <w:numPr>
+          <w:ilvl w:val="1"/>
+          <w:numId w:val="9"/>
+        </w:numPr>
+      </w:pPr>
+      <w:r>
+        <w:t>See individual</w:t>
+      </w:r>
+    </w:p>
+    <w:p>
+      <w:pPr>
+        <w:pStyle w:val="ListParagraph"/>
+        <w:numPr>
+          <w:ilvl w:val="1"/>
+          <w:numId w:val="9"/>
+        </w:numPr>
+      </w:pPr>
+      <w:r>
+        <w:t xml:space="preserve">Edit, </w:t>
+      </w:r>
+      <w:r>
+        <w:t>D</w:t>
+      </w:r>
+      <w:r>
+        <w:t xml:space="preserve">elete, </w:t>
+      </w:r>
+      <w:r>
+        <w:t>Ad</w:t>
+      </w:r>
+      <w:r>
+        <w:t>d new</w:t>
+      </w:r>
+    </w:p>
+    <w:p>
+      <w:pPr>
+        <w:pStyle w:val="ListParagraph"/>
+        <w:numPr>
+          <w:ilvl w:val="0"/>
+          <w:numId w:val="9"/>
+        </w:numPr>
+      </w:pPr>
+      <w:r>
+        <w:t>Sessions:</w:t>
+      </w:r>
+    </w:p>
+    <w:p>
+      <w:pPr>
+        <w:pStyle w:val="ListParagraph"/>
+        <w:numPr>
+          <w:ilvl w:val="1"/>
+          <w:numId w:val="9"/>
+        </w:numPr>
+      </w:pPr>
+      <w:r>
+        <w:t>See all in one page</w:t>
+      </w:r>
+    </w:p>
+    <w:p>
+      <w:pPr>
+        <w:pStyle w:val="ListParagraph"/>
+        <w:numPr>
+          <w:ilvl w:val="1"/>
+          <w:numId w:val="9"/>
+        </w:numPr>
+      </w:pPr>
+      <w:r>
+        <w:t>See individual</w:t>
+      </w:r>
+    </w:p>
+    <w:p>
+      <w:pPr>
+        <w:pStyle w:val="ListParagraph"/>
+        <w:numPr>
+          <w:ilvl w:val="1"/>
+          <w:numId w:val="9"/>
+        </w:numPr>
+      </w:pPr>
+      <w:r>
+        <w:t>Edit, Delete, Add new</w:t>
+      </w:r>
+    </w:p>
+    <w:p>
+      <w:pPr>
+        <w:pStyle w:val="ListParagraph"/>
+        <w:numPr>
+          <w:ilvl w:val="0"/>
+          <w:numId w:val="9"/>
+        </w:numPr>
+      </w:pPr>
+      <w:r>
+        <w:t>Bookings:</w:t>
+      </w:r>
+    </w:p>
+    <w:p>
+      <w:pPr>
+        <w:pStyle w:val="ListParagraph"/>
+        <w:numPr>
+          <w:ilvl w:val="1"/>
+          <w:numId w:val="9"/>
+        </w:numPr>
+      </w:pPr>
+      <w:r>
+        <w:t>See all in one page</w:t>
+      </w:r>
+    </w:p>
+    <w:p>
+      <w:pPr>
+        <w:pStyle w:val="ListParagraph"/>
+        <w:numPr>
+          <w:ilvl w:val="1"/>
+          <w:numId w:val="9"/>
+        </w:numPr>
+      </w:pPr>
+      <w:r>
+        <w:t>Delete, Add new</w:t>
+      </w:r>
+    </w:p>
+    <w:p/>
+    <w:p>
+      <w:pPr>
+        <w:rPr>
+          <w:b/>
+          <w:bCs/>
+        </w:rPr>
+      </w:pPr>
+      <w:r>
+        <w:rPr>
+          <w:b/>
+          <w:bCs/>
+        </w:rPr>
+        <w:t>Extra functionality:</w:t>
+      </w:r>
+    </w:p>
+    <w:p>
+      <w:pPr>
+        <w:pStyle w:val="ListParagraph"/>
+        <w:numPr>
+          <w:ilvl w:val="0"/>
+          <w:numId w:val="10"/>
+        </w:numPr>
+      </w:pPr>
+      <w:r>
+        <w:t>Adding a new booking will check for duplicates</w:t>
+      </w:r>
+    </w:p>
+    <w:p>
+      <w:pPr>
+        <w:pStyle w:val="ListParagraph"/>
+        <w:numPr>
+          <w:ilvl w:val="0"/>
+          <w:numId w:val="10"/>
+        </w:numPr>
+      </w:pPr>
+      <w:r>
+        <w:t>Adding a new booking will check for active membership status, and will error if there’s an invalid membership</w:t>
+      </w:r>
+    </w:p>
+    <w:p>
+      <w:pPr>
+        <w:pStyle w:val="ListParagraph"/>
+        <w:numPr>
+          <w:ilvl w:val="0"/>
+          <w:numId w:val="10"/>
+        </w:numPr>
+      </w:pPr>
+      <w:r>
+        <w:t>Adding a new customer will check for duplicates, based on alias</w:t>
+      </w:r>
+    </w:p>
+    <w:p>
+      <w:pPr>
+        <w:pStyle w:val="ListParagraph"/>
+        <w:numPr>
+          <w:ilvl w:val="0"/>
+          <w:numId w:val="10"/>
+        </w:numPr>
+      </w:pPr>
+      <w:r>
+        <w:t>Editing a customer will bring up their current membership status and level as default (instead of the options list always defaulting to the same value for every customer)</w:t>
+      </w:r>
       <w:bookmarkStart w:id="0" w:name="_GoBack"/>
       <w:bookmarkEnd w:id="0"/>
     </w:p>
@@ -408,284 +799,9 @@
         <w:pStyle w:val="ListParagraph"/>
         <w:numPr>
           <w:ilvl w:val="0"/>
-          <w:numId w:val="7"/>
-        </w:numPr>
-      </w:pPr>
-      <w:r>
-        <w:t>Customer Class</w:t>
-      </w:r>
-    </w:p>
-    <w:p>
-      <w:pPr>
-        <w:pStyle w:val="ListParagraph"/>
-        <w:numPr>
-          <w:ilvl w:val="1"/>
-          <w:numId w:val="7"/>
-        </w:numPr>
-      </w:pPr>
-      <w:r>
-        <w:t>Number of sessions had this month</w:t>
-      </w:r>
-    </w:p>
-    <w:p>
-      <w:pPr>
-        <w:pStyle w:val="ListParagraph"/>
-        <w:numPr>
-          <w:ilvl w:val="0"/>
-          <w:numId w:val="7"/>
-        </w:numPr>
-      </w:pPr>
-      <w:r>
-        <w:t>Session Class</w:t>
-      </w:r>
-    </w:p>
-    <w:p>
-      <w:pPr>
-        <w:pStyle w:val="ListParagraph"/>
-        <w:numPr>
-          <w:ilvl w:val="1"/>
-          <w:numId w:val="7"/>
-        </w:numPr>
-      </w:pPr>
-      <w:r>
-        <w:t>Maximum capacity</w:t>
-      </w:r>
-    </w:p>
-    <w:p>
-      <w:pPr>
-        <w:pStyle w:val="ListParagraph"/>
-        <w:numPr>
-          <w:ilvl w:val="1"/>
-          <w:numId w:val="7"/>
-        </w:numPr>
-      </w:pPr>
-      <w:r>
-        <w:t>Duration calculation</w:t>
-      </w:r>
-    </w:p>
-    <w:p>
-      <w:pPr>
-        <w:pStyle w:val="ListParagraph"/>
-        <w:numPr>
-          <w:ilvl w:val="1"/>
-          <w:numId w:val="7"/>
-        </w:numPr>
-      </w:pPr>
-      <w:r>
-        <w:t>Disallow sessions to be booked at the same time (this assumes the gym has one room only)</w:t>
-      </w:r>
-    </w:p>
-    <w:p>
-      <w:pPr>
-        <w:pStyle w:val="ListParagraph"/>
-        <w:numPr>
-          <w:ilvl w:val="0"/>
-          <w:numId w:val="7"/>
-        </w:numPr>
-      </w:pPr>
-      <w:r>
-        <w:t>Rooms</w:t>
-      </w:r>
-    </w:p>
-    <w:p>
-      <w:pPr>
-        <w:pStyle w:val="ListParagraph"/>
-        <w:numPr>
-          <w:ilvl w:val="1"/>
-          <w:numId w:val="7"/>
-        </w:numPr>
-      </w:pPr>
-      <w:r>
-        <w:t>Can add another DB of rooms</w:t>
-      </w:r>
-    </w:p>
-    <w:p>
-      <w:pPr>
-        <w:pStyle w:val="ListParagraph"/>
-        <w:numPr>
-          <w:ilvl w:val="1"/>
-          <w:numId w:val="7"/>
-        </w:numPr>
-      </w:pPr>
-      <w:r>
-        <w:t>Each session is assigned to a room</w:t>
-      </w:r>
-    </w:p>
-    <w:p>
-      <w:pPr>
-        <w:pStyle w:val="ListParagraph"/>
-        <w:numPr>
-          <w:ilvl w:val="1"/>
-          <w:numId w:val="7"/>
-        </w:numPr>
-      </w:pPr>
-      <w:r>
-        <w:t xml:space="preserve">Each room and each session </w:t>
-      </w:r>
-      <w:proofErr w:type="gramStart"/>
-      <w:r>
-        <w:t>has</w:t>
-      </w:r>
-      <w:proofErr w:type="gramEnd"/>
-      <w:r>
-        <w:t xml:space="preserve"> a capacity</w:t>
-      </w:r>
-    </w:p>
-    <w:p/>
-    <w:p>
-      <w:pPr>
-        <w:rPr>
-          <w:b/>
-          <w:bCs/>
-        </w:rPr>
-      </w:pPr>
-      <w:r>
-        <w:rPr>
-          <w:b/>
-          <w:bCs/>
-        </w:rPr>
-        <w:t>Basic functionality</w:t>
-      </w:r>
-      <w:r>
-        <w:rPr>
-          <w:b/>
-          <w:bCs/>
-        </w:rPr>
-        <w:t xml:space="preserve"> done:</w:t>
-      </w:r>
-    </w:p>
-    <w:p>
-      <w:pPr>
-        <w:pStyle w:val="ListParagraph"/>
-        <w:numPr>
-          <w:ilvl w:val="0"/>
-          <w:numId w:val="9"/>
-        </w:numPr>
-      </w:pPr>
-      <w:r>
-        <w:t>Customers:</w:t>
-      </w:r>
-    </w:p>
-    <w:p>
-      <w:pPr>
-        <w:pStyle w:val="ListParagraph"/>
-        <w:numPr>
-          <w:ilvl w:val="1"/>
-          <w:numId w:val="9"/>
-        </w:numPr>
-      </w:pPr>
-      <w:r>
-        <w:t>See all in one page</w:t>
-      </w:r>
-    </w:p>
-    <w:p>
-      <w:pPr>
-        <w:pStyle w:val="ListParagraph"/>
-        <w:numPr>
-          <w:ilvl w:val="1"/>
-          <w:numId w:val="9"/>
-        </w:numPr>
-      </w:pPr>
-      <w:r>
-        <w:t>See individual</w:t>
-      </w:r>
-    </w:p>
-    <w:p>
-      <w:pPr>
-        <w:pStyle w:val="ListParagraph"/>
-        <w:numPr>
-          <w:ilvl w:val="1"/>
-          <w:numId w:val="9"/>
-        </w:numPr>
-      </w:pPr>
-      <w:r>
-        <w:t>Edit, delete, add new</w:t>
-      </w:r>
-    </w:p>
-    <w:p>
-      <w:pPr>
-        <w:pStyle w:val="ListParagraph"/>
-        <w:numPr>
-          <w:ilvl w:val="0"/>
-          <w:numId w:val="9"/>
-        </w:numPr>
-      </w:pPr>
-      <w:r>
-        <w:t>As above</w:t>
-      </w:r>
-      <w:r>
-        <w:t xml:space="preserve"> for sessions</w:t>
-      </w:r>
-    </w:p>
-    <w:p>
-      <w:pPr>
-        <w:pStyle w:val="ListParagraph"/>
-        <w:numPr>
-          <w:ilvl w:val="0"/>
-          <w:numId w:val="9"/>
-        </w:numPr>
-      </w:pPr>
-      <w:r>
-        <w:t>As above for sessions, but not editing (can delete, but no need for edit)</w:t>
-      </w:r>
-    </w:p>
-    <w:p/>
-    <w:p>
-      <w:pPr>
-        <w:rPr>
-          <w:b/>
-          <w:bCs/>
-        </w:rPr>
-      </w:pPr>
-      <w:r>
-        <w:rPr>
-          <w:b/>
-          <w:bCs/>
-        </w:rPr>
-        <w:t>Extra functionality:</w:t>
-      </w:r>
-    </w:p>
-    <w:p>
-      <w:pPr>
-        <w:pStyle w:val="ListParagraph"/>
-        <w:numPr>
-          <w:ilvl w:val="0"/>
           <w:numId w:val="10"/>
         </w:numPr>
       </w:pPr>
-      <w:r>
-        <w:t>Bookings can check for duplicates</w:t>
-      </w:r>
-      <w:r>
-        <w:t xml:space="preserve"> </w:t>
-      </w:r>
-      <w:r>
-        <w:t>i.e. a customer cannot be booked into a session they are already booked in for</w:t>
-      </w:r>
-    </w:p>
-    <w:p>
-      <w:pPr>
-        <w:pStyle w:val="ListParagraph"/>
-        <w:numPr>
-          <w:ilvl w:val="0"/>
-          <w:numId w:val="10"/>
-        </w:numPr>
-      </w:pPr>
-      <w:r>
-        <w:t>Customers are checked for duplicates based on alias</w:t>
-      </w:r>
-    </w:p>
-    <w:p>
-      <w:pPr>
-        <w:pStyle w:val="ListParagraph"/>
-        <w:numPr>
-          <w:ilvl w:val="0"/>
-          <w:numId w:val="10"/>
-        </w:numPr>
-      </w:pPr>
-      <w:r>
-        <w:t>When making a booking, it checks for membership status first, and produces an error if the customer does not have an invalid membership</w:t>
-      </w:r>
       <w:r>
         <w:br w:type="page"/>
       </w:r>

</xml_diff>

<commit_message>
Can now view all customers booked into a given session. Also fixed a bug in membership status check, that arised from changing status from boolean to string
</commit_message>
<xml_diff>
--- a/Project Planning/Project Planning.docx
+++ b/Project Planning/Project Planning.docx
@@ -147,15 +147,12 @@
           <w:ilvl w:val="0"/>
           <w:numId w:val="2"/>
         </w:numPr>
-        <w:rPr>
-          <w:highlight w:val="yellow"/>
-        </w:rPr>
-      </w:pPr>
-      <w:r>
-        <w:rPr>
-          <w:highlight w:val="yellow"/>
-        </w:rPr>
+      </w:pPr>
+      <w:r>
         <w:t>The app should show all members that are booked in for a particular class</w:t>
+      </w:r>
+      <w:r>
+        <w:sym w:font="Wingdings" w:char="F0FC"/>
       </w:r>
     </w:p>
     <w:p/>
@@ -629,31 +626,7 @@
         </w:numPr>
       </w:pPr>
       <w:r>
-        <w:t xml:space="preserve">Edit, </w:t>
-      </w:r>
-      <w:r>
-        <w:t>D</w:t>
-      </w:r>
-      <w:r>
-        <w:t xml:space="preserve">elete, </w:t>
-      </w:r>
-      <w:r>
-        <w:t>Ad</w:t>
-      </w:r>
-      <w:r>
-        <w:t>d new</w:t>
-      </w:r>
-    </w:p>
-    <w:p>
-      <w:pPr>
-        <w:pStyle w:val="ListParagraph"/>
-        <w:numPr>
-          <w:ilvl w:val="0"/>
-          <w:numId w:val="9"/>
-        </w:numPr>
-      </w:pPr>
-      <w:r>
-        <w:t>Sessions:</w:t>
+        <w:t>Edit</w:t>
       </w:r>
     </w:p>
     <w:p>
@@ -665,7 +638,10 @@
         </w:numPr>
       </w:pPr>
       <w:r>
-        <w:t>See all in one page</w:t>
+        <w:t>D</w:t>
+      </w:r>
+      <w:r>
+        <w:t>elete</w:t>
       </w:r>
     </w:p>
     <w:p>
@@ -676,8 +652,25 @@
           <w:numId w:val="9"/>
         </w:numPr>
       </w:pPr>
-      <w:r>
-        <w:t>See individual</w:t>
+      <w:bookmarkStart w:id="0" w:name="_GoBack"/>
+      <w:bookmarkEnd w:id="0"/>
+      <w:r>
+        <w:t>Ad</w:t>
+      </w:r>
+      <w:r>
+        <w:t>d new</w:t>
+      </w:r>
+    </w:p>
+    <w:p>
+      <w:pPr>
+        <w:pStyle w:val="ListParagraph"/>
+        <w:numPr>
+          <w:ilvl w:val="0"/>
+          <w:numId w:val="9"/>
+        </w:numPr>
+      </w:pPr>
+      <w:r>
+        <w:t>Sessions:</w:t>
       </w:r>
     </w:p>
     <w:p>
@@ -689,19 +682,7 @@
         </w:numPr>
       </w:pPr>
       <w:r>
-        <w:t>Edit, Delete, Add new</w:t>
-      </w:r>
-    </w:p>
-    <w:p>
-      <w:pPr>
-        <w:pStyle w:val="ListParagraph"/>
-        <w:numPr>
-          <w:ilvl w:val="0"/>
-          <w:numId w:val="9"/>
-        </w:numPr>
-      </w:pPr>
-      <w:r>
-        <w:t>Bookings:</w:t>
+        <w:t>See all in one page</w:t>
       </w:r>
     </w:p>
     <w:p>
@@ -713,7 +694,7 @@
         </w:numPr>
       </w:pPr>
       <w:r>
-        <w:t>See all in one page</w:t>
+        <w:t>See individual</w:t>
       </w:r>
     </w:p>
     <w:p>
@@ -725,7 +706,94 @@
         </w:numPr>
       </w:pPr>
       <w:r>
-        <w:t>Delete, Add new</w:t>
+        <w:t>Edit</w:t>
+      </w:r>
+    </w:p>
+    <w:p>
+      <w:pPr>
+        <w:pStyle w:val="ListParagraph"/>
+        <w:numPr>
+          <w:ilvl w:val="1"/>
+          <w:numId w:val="9"/>
+        </w:numPr>
+      </w:pPr>
+      <w:r>
+        <w:t>Delete</w:t>
+      </w:r>
+    </w:p>
+    <w:p>
+      <w:pPr>
+        <w:pStyle w:val="ListParagraph"/>
+        <w:numPr>
+          <w:ilvl w:val="1"/>
+          <w:numId w:val="9"/>
+        </w:numPr>
+      </w:pPr>
+      <w:r>
+        <w:t>Add new</w:t>
+      </w:r>
+    </w:p>
+    <w:p>
+      <w:pPr>
+        <w:pStyle w:val="ListParagraph"/>
+        <w:numPr>
+          <w:ilvl w:val="1"/>
+          <w:numId w:val="9"/>
+        </w:numPr>
+      </w:pPr>
+      <w:r>
+        <w:t>View all customers booked into a session</w:t>
+      </w:r>
+    </w:p>
+    <w:p>
+      <w:pPr>
+        <w:pStyle w:val="ListParagraph"/>
+        <w:numPr>
+          <w:ilvl w:val="0"/>
+          <w:numId w:val="9"/>
+        </w:numPr>
+      </w:pPr>
+      <w:r>
+        <w:t>Bookings:</w:t>
+      </w:r>
+    </w:p>
+    <w:p>
+      <w:pPr>
+        <w:pStyle w:val="ListParagraph"/>
+        <w:numPr>
+          <w:ilvl w:val="1"/>
+          <w:numId w:val="9"/>
+        </w:numPr>
+      </w:pPr>
+      <w:r>
+        <w:t>See all</w:t>
+      </w:r>
+      <w:r>
+        <w:t xml:space="preserve"> bookings on one page</w:t>
+      </w:r>
+    </w:p>
+    <w:p>
+      <w:pPr>
+        <w:pStyle w:val="ListParagraph"/>
+        <w:numPr>
+          <w:ilvl w:val="1"/>
+          <w:numId w:val="9"/>
+        </w:numPr>
+      </w:pPr>
+      <w:r>
+        <w:t>Delete</w:t>
+      </w:r>
+    </w:p>
+    <w:p>
+      <w:pPr>
+        <w:pStyle w:val="ListParagraph"/>
+        <w:numPr>
+          <w:ilvl w:val="1"/>
+          <w:numId w:val="9"/>
+        </w:numPr>
+      </w:pPr>
+      <w:r>
+        <w:t>Add new</w:t>
       </w:r>
     </w:p>
     <w:p/>
@@ -741,7 +809,14 @@
           <w:b/>
           <w:bCs/>
         </w:rPr>
-        <w:t>Extra functionality:</w:t>
+        <w:t xml:space="preserve">Behind the scenes </w:t>
+      </w:r>
+      <w:r>
+        <w:rPr>
+          <w:b/>
+          <w:bCs/>
+        </w:rPr>
+        <w:t>functionality:</w:t>
       </w:r>
     </w:p>
     <w:p>
@@ -765,6 +840,7 @@
         </w:numPr>
       </w:pPr>
       <w:r>
+        <w:lastRenderedPageBreak/>
         <w:t>Adding a new booking will check for active membership status, and will error if there’s an invalid membership</w:t>
       </w:r>
     </w:p>
@@ -791,8 +867,6 @@
       <w:r>
         <w:t>Editing a customer will bring up their current membership status and level as default (instead of the options list always defaulting to the same value for every customer)</w:t>
       </w:r>
-      <w:bookmarkStart w:id="0" w:name="_GoBack"/>
-      <w:bookmarkEnd w:id="0"/>
     </w:p>
     <w:p>
       <w:pPr>

</xml_diff>

<commit_message>
Viewing a customer will show all the sessions they are currently booked into
</commit_message>
<xml_diff>
--- a/Project Planning/Project Planning.docx
+++ b/Project Planning/Project Planning.docx
@@ -43,15 +43,7 @@
     </w:p>
     <w:p>
       <w:r>
-        <w:t xml:space="preserve">A local gym has asked you to build a piece of software to help them to manage </w:t>
-      </w:r>
-      <w:proofErr w:type="gramStart"/>
-      <w:r>
-        <w:t>memberships, and</w:t>
-      </w:r>
-      <w:proofErr w:type="gramEnd"/>
-      <w:r>
-        <w:t xml:space="preserve"> register members for classes.</w:t>
+        <w:t>A local gym has asked you to build a piece of software to help them to manage memberships, and register members for classes.</w:t>
       </w:r>
     </w:p>
     <w:p/>
@@ -177,13 +169,8 @@
           <w:numId w:val="4"/>
         </w:numPr>
       </w:pPr>
-      <w:proofErr w:type="spellStart"/>
-      <w:r>
-        <w:t>Glofox</w:t>
-      </w:r>
-      <w:proofErr w:type="spellEnd"/>
-      <w:r>
-        <w:t>, Pike13</w:t>
+      <w:r>
+        <w:t>Glofox, Pike13</w:t>
       </w:r>
     </w:p>
     <w:p/>
@@ -281,105 +268,141 @@
           <w:bCs/>
         </w:rPr>
         <w:lastRenderedPageBreak/>
-        <w:t xml:space="preserve">Still </w:t>
-      </w:r>
-      <w:proofErr w:type="gramStart"/>
-      <w:r>
+        <w:t>Still To Do:</w:t>
+      </w:r>
+    </w:p>
+    <w:p/>
+    <w:p>
+      <w:pPr>
+        <w:pStyle w:val="ListParagraph"/>
+        <w:numPr>
+          <w:ilvl w:val="0"/>
+          <w:numId w:val="6"/>
+        </w:numPr>
+      </w:pPr>
+      <w:r>
+        <w:t>All CSS</w:t>
+      </w:r>
+    </w:p>
+    <w:p>
+      <w:pPr>
+        <w:pStyle w:val="ListParagraph"/>
+        <w:numPr>
+          <w:ilvl w:val="0"/>
+          <w:numId w:val="6"/>
+        </w:numPr>
+      </w:pPr>
+      <w:r>
+        <w:t>Modify home page for instructions</w:t>
+      </w:r>
+      <w:r>
+        <w:t xml:space="preserve"> on what this website can do, and how to use it? e.g.</w:t>
+      </w:r>
+      <w:r>
+        <w:t xml:space="preserve"> All customers must have a unique alias</w:t>
+      </w:r>
+    </w:p>
+    <w:p>
+      <w:pPr>
+        <w:pStyle w:val="ListParagraph"/>
+        <w:numPr>
+          <w:ilvl w:val="0"/>
+          <w:numId w:val="6"/>
+        </w:numPr>
+      </w:pPr>
+      <w:r>
+        <w:t>Update and complete diagrams</w:t>
+      </w:r>
+    </w:p>
+    <w:p>
+      <w:pPr>
+        <w:pStyle w:val="ListParagraph"/>
+        <w:numPr>
+          <w:ilvl w:val="0"/>
+          <w:numId w:val="6"/>
+        </w:numPr>
+      </w:pPr>
+      <w:r>
+        <w:t>Evidence on testing</w:t>
+      </w:r>
+    </w:p>
+    <w:p>
+      <w:pPr>
+        <w:pStyle w:val="ListParagraph"/>
+        <w:numPr>
+          <w:ilvl w:val="0"/>
+          <w:numId w:val="6"/>
+        </w:numPr>
+      </w:pPr>
+      <w:r>
+        <w:t>Tidy up if statements to modernise</w:t>
+      </w:r>
+      <w:r>
+        <w:t xml:space="preserve"> them</w:t>
+      </w:r>
+    </w:p>
+    <w:p>
+      <w:pPr>
+        <w:pStyle w:val="ListParagraph"/>
+        <w:numPr>
+          <w:ilvl w:val="0"/>
+          <w:numId w:val="6"/>
+        </w:numPr>
+      </w:pPr>
+      <w:r>
+        <w:t>Route pages for the errors, and suggest hyperlinks to change the problem</w:t>
+      </w:r>
+    </w:p>
+    <w:p>
+      <w:pPr>
+        <w:pStyle w:val="ListParagraph"/>
+        <w:numPr>
+          <w:ilvl w:val="1"/>
+          <w:numId w:val="6"/>
+        </w:numPr>
+      </w:pPr>
+      <w:r>
+        <w:t>e.g. if a customer membership is inactive, hyperlink to a the customer page where they can edit it</w:t>
+      </w:r>
+    </w:p>
+    <w:p/>
+    <w:p>
+      <w:pPr>
         <w:rPr>
           <w:b/>
           <w:bCs/>
         </w:rPr>
-        <w:t>To</w:t>
-      </w:r>
-      <w:proofErr w:type="gramEnd"/>
+      </w:pPr>
       <w:r>
         <w:rPr>
           <w:b/>
           <w:bCs/>
         </w:rPr>
-        <w:t xml:space="preserve"> Do:</w:t>
-      </w:r>
-    </w:p>
-    <w:p/>
-    <w:p>
-      <w:pPr>
-        <w:pStyle w:val="ListParagraph"/>
-        <w:numPr>
-          <w:ilvl w:val="0"/>
-          <w:numId w:val="6"/>
-        </w:numPr>
-      </w:pPr>
-      <w:r>
-        <w:t>All CSS</w:t>
-      </w:r>
-    </w:p>
-    <w:p>
-      <w:pPr>
-        <w:pStyle w:val="ListParagraph"/>
-        <w:numPr>
-          <w:ilvl w:val="0"/>
-          <w:numId w:val="6"/>
-        </w:numPr>
-      </w:pPr>
-      <w:r>
-        <w:t>Modify home page for instructions</w:t>
-      </w:r>
-      <w:r>
-        <w:t xml:space="preserve"> on what this website can do, and how to use it? e.g.</w:t>
-      </w:r>
-      <w:r>
-        <w:t xml:space="preserve"> All customers must have a unique alias</w:t>
-      </w:r>
-    </w:p>
-    <w:p>
-      <w:pPr>
-        <w:pStyle w:val="ListParagraph"/>
-        <w:numPr>
-          <w:ilvl w:val="0"/>
-          <w:numId w:val="6"/>
-        </w:numPr>
-      </w:pPr>
-      <w:r>
-        <w:t>Update and complete diagrams</w:t>
-      </w:r>
-    </w:p>
-    <w:p>
-      <w:pPr>
-        <w:pStyle w:val="ListParagraph"/>
-        <w:numPr>
-          <w:ilvl w:val="0"/>
-          <w:numId w:val="6"/>
-        </w:numPr>
-      </w:pPr>
-      <w:r>
-        <w:t>Evidence on testing</w:t>
-      </w:r>
-    </w:p>
-    <w:p>
-      <w:pPr>
-        <w:pStyle w:val="ListParagraph"/>
-        <w:numPr>
-          <w:ilvl w:val="0"/>
-          <w:numId w:val="6"/>
-        </w:numPr>
-      </w:pPr>
-      <w:r>
-        <w:t>Tidy up if statements to modernise</w:t>
-      </w:r>
-      <w:r>
-        <w:t xml:space="preserve"> them</w:t>
-      </w:r>
-    </w:p>
-    <w:p>
-      <w:pPr>
-        <w:pStyle w:val="ListParagraph"/>
-        <w:numPr>
-          <w:ilvl w:val="0"/>
-          <w:numId w:val="6"/>
-        </w:numPr>
-      </w:pPr>
-      <w:r>
-        <w:t>Route pages for the errors, and suggest hyperlinks to change the problem</w:t>
+        <w:t>Extensions:</w:t>
+      </w:r>
+    </w:p>
+    <w:p>
+      <w:pPr>
+        <w:pStyle w:val="ListParagraph"/>
+        <w:numPr>
+          <w:ilvl w:val="0"/>
+          <w:numId w:val="7"/>
+        </w:numPr>
+      </w:pPr>
+      <w:r>
+        <w:t>Change all date/times to actual date/times</w:t>
+      </w:r>
+    </w:p>
+    <w:p>
+      <w:pPr>
+        <w:pStyle w:val="ListParagraph"/>
+        <w:numPr>
+          <w:ilvl w:val="0"/>
+          <w:numId w:val="7"/>
+        </w:numPr>
+      </w:pPr>
+      <w:r>
+        <w:t>Customer Class</w:t>
       </w:r>
     </w:p>
     <w:p>
@@ -387,19 +410,107 @@
         <w:pStyle w:val="ListParagraph"/>
         <w:numPr>
           <w:ilvl w:val="1"/>
-          <w:numId w:val="6"/>
-        </w:numPr>
-      </w:pPr>
-      <w:r>
-        <w:t xml:space="preserve">e.g. if a customer membership is inactive, hyperlink to </w:t>
-      </w:r>
-      <w:proofErr w:type="gramStart"/>
-      <w:r>
-        <w:t>a the</w:t>
-      </w:r>
-      <w:proofErr w:type="gramEnd"/>
-      <w:r>
-        <w:t xml:space="preserve"> customer page where they can edit it</w:t>
+          <w:numId w:val="7"/>
+        </w:numPr>
+      </w:pPr>
+      <w:r>
+        <w:t>Number of sessions had this month</w:t>
+      </w:r>
+    </w:p>
+    <w:p>
+      <w:pPr>
+        <w:pStyle w:val="ListParagraph"/>
+        <w:numPr>
+          <w:ilvl w:val="0"/>
+          <w:numId w:val="7"/>
+        </w:numPr>
+      </w:pPr>
+      <w:r>
+        <w:t>Session Class</w:t>
+      </w:r>
+    </w:p>
+    <w:p>
+      <w:pPr>
+        <w:pStyle w:val="ListParagraph"/>
+        <w:numPr>
+          <w:ilvl w:val="1"/>
+          <w:numId w:val="7"/>
+        </w:numPr>
+      </w:pPr>
+      <w:r>
+        <w:t>Maximum capacity</w:t>
+      </w:r>
+    </w:p>
+    <w:p>
+      <w:pPr>
+        <w:pStyle w:val="ListParagraph"/>
+        <w:numPr>
+          <w:ilvl w:val="1"/>
+          <w:numId w:val="7"/>
+        </w:numPr>
+      </w:pPr>
+      <w:r>
+        <w:t>Duration calculation</w:t>
+      </w:r>
+    </w:p>
+    <w:p>
+      <w:pPr>
+        <w:pStyle w:val="ListParagraph"/>
+        <w:numPr>
+          <w:ilvl w:val="1"/>
+          <w:numId w:val="7"/>
+        </w:numPr>
+      </w:pPr>
+      <w:r>
+        <w:t>Disallow sessions to be booked at the same time (this assumes the gym has one room only)</w:t>
+      </w:r>
+    </w:p>
+    <w:p>
+      <w:pPr>
+        <w:pStyle w:val="ListParagraph"/>
+        <w:numPr>
+          <w:ilvl w:val="0"/>
+          <w:numId w:val="7"/>
+        </w:numPr>
+      </w:pPr>
+      <w:r>
+        <w:t>Rooms</w:t>
+      </w:r>
+    </w:p>
+    <w:p>
+      <w:pPr>
+        <w:pStyle w:val="ListParagraph"/>
+        <w:numPr>
+          <w:ilvl w:val="1"/>
+          <w:numId w:val="7"/>
+        </w:numPr>
+      </w:pPr>
+      <w:r>
+        <w:t>Can add another DB of rooms</w:t>
+      </w:r>
+    </w:p>
+    <w:p>
+      <w:pPr>
+        <w:pStyle w:val="ListParagraph"/>
+        <w:numPr>
+          <w:ilvl w:val="1"/>
+          <w:numId w:val="7"/>
+        </w:numPr>
+      </w:pPr>
+      <w:r>
+        <w:t>Each session is assigned to a room</w:t>
+      </w:r>
+    </w:p>
+    <w:p>
+      <w:pPr>
+        <w:pStyle w:val="ListParagraph"/>
+        <w:numPr>
+          <w:ilvl w:val="1"/>
+          <w:numId w:val="7"/>
+        </w:numPr>
+      </w:pPr>
+      <w:r>
+        <w:t>Each room and each session has a capacity</w:t>
       </w:r>
     </w:p>
     <w:p/>
@@ -415,150 +526,9 @@
           <w:b/>
           <w:bCs/>
         </w:rPr>
-        <w:t>Extensions:</w:t>
-      </w:r>
-    </w:p>
-    <w:p>
-      <w:pPr>
-        <w:pStyle w:val="ListParagraph"/>
-        <w:numPr>
-          <w:ilvl w:val="0"/>
-          <w:numId w:val="7"/>
-        </w:numPr>
-      </w:pPr>
-      <w:r>
-        <w:t>Change all date/times to actual date/times</w:t>
-      </w:r>
-    </w:p>
-    <w:p>
-      <w:pPr>
-        <w:pStyle w:val="ListParagraph"/>
-        <w:numPr>
-          <w:ilvl w:val="0"/>
-          <w:numId w:val="7"/>
-        </w:numPr>
-      </w:pPr>
-      <w:r>
-        <w:t>Customer Class</w:t>
-      </w:r>
-    </w:p>
-    <w:p>
-      <w:pPr>
-        <w:pStyle w:val="ListParagraph"/>
-        <w:numPr>
-          <w:ilvl w:val="1"/>
-          <w:numId w:val="7"/>
-        </w:numPr>
-      </w:pPr>
-      <w:r>
-        <w:t>Number of sessions had this month</w:t>
-      </w:r>
-    </w:p>
-    <w:p>
-      <w:pPr>
-        <w:pStyle w:val="ListParagraph"/>
-        <w:numPr>
-          <w:ilvl w:val="0"/>
-          <w:numId w:val="7"/>
-        </w:numPr>
-      </w:pPr>
-      <w:r>
-        <w:t>Session Class</w:t>
-      </w:r>
-    </w:p>
-    <w:p>
-      <w:pPr>
-        <w:pStyle w:val="ListParagraph"/>
-        <w:numPr>
-          <w:ilvl w:val="1"/>
-          <w:numId w:val="7"/>
-        </w:numPr>
-      </w:pPr>
-      <w:r>
-        <w:t>Maximum capacity</w:t>
-      </w:r>
-    </w:p>
-    <w:p>
-      <w:pPr>
-        <w:pStyle w:val="ListParagraph"/>
-        <w:numPr>
-          <w:ilvl w:val="1"/>
-          <w:numId w:val="7"/>
-        </w:numPr>
-      </w:pPr>
-      <w:r>
-        <w:t>Duration calculation</w:t>
-      </w:r>
-    </w:p>
-    <w:p>
-      <w:pPr>
-        <w:pStyle w:val="ListParagraph"/>
-        <w:numPr>
-          <w:ilvl w:val="1"/>
-          <w:numId w:val="7"/>
-        </w:numPr>
-      </w:pPr>
-      <w:r>
-        <w:t>Disallow sessions to be booked at the same time (this assumes the gym has one room only)</w:t>
-      </w:r>
-    </w:p>
-    <w:p>
-      <w:pPr>
-        <w:pStyle w:val="ListParagraph"/>
-        <w:numPr>
-          <w:ilvl w:val="0"/>
-          <w:numId w:val="7"/>
-        </w:numPr>
-      </w:pPr>
-      <w:r>
-        <w:t>Rooms</w:t>
-      </w:r>
-    </w:p>
-    <w:p>
-      <w:pPr>
-        <w:pStyle w:val="ListParagraph"/>
-        <w:numPr>
-          <w:ilvl w:val="1"/>
-          <w:numId w:val="7"/>
-        </w:numPr>
-      </w:pPr>
-      <w:r>
-        <w:t>Can add another DB of rooms</w:t>
-      </w:r>
-    </w:p>
-    <w:p>
-      <w:pPr>
-        <w:pStyle w:val="ListParagraph"/>
-        <w:numPr>
-          <w:ilvl w:val="1"/>
-          <w:numId w:val="7"/>
-        </w:numPr>
-      </w:pPr>
-      <w:r>
-        <w:t>Each session is assigned to a room</w:t>
-      </w:r>
-    </w:p>
-    <w:p>
-      <w:pPr>
-        <w:pStyle w:val="ListParagraph"/>
-        <w:numPr>
-          <w:ilvl w:val="1"/>
-          <w:numId w:val="7"/>
-        </w:numPr>
-      </w:pPr>
-      <w:r>
-        <w:t xml:space="preserve">Each room and each session </w:t>
-      </w:r>
-      <w:proofErr w:type="gramStart"/>
-      <w:r>
-        <w:t>has</w:t>
-      </w:r>
-      <w:proofErr w:type="gramEnd"/>
-      <w:r>
-        <w:t xml:space="preserve"> a capacity</w:t>
-      </w:r>
-    </w:p>
-    <w:p/>
+        <w:br w:type="page"/>
+      </w:r>
+    </w:p>
     <w:p>
       <w:pPr>
         <w:rPr>
@@ -571,14 +541,15 @@
           <w:b/>
           <w:bCs/>
         </w:rPr>
-        <w:t>Basic functionality</w:t>
+        <w:lastRenderedPageBreak/>
+        <w:t>Front end functionality</w:t>
       </w:r>
       <w:r>
         <w:rPr>
           <w:b/>
           <w:bCs/>
         </w:rPr>
-        <w:t xml:space="preserve"> done:</w:t>
+        <w:t xml:space="preserve"> for the user:</w:t>
       </w:r>
     </w:p>
     <w:p>
@@ -652,14 +623,32 @@
           <w:numId w:val="9"/>
         </w:numPr>
       </w:pPr>
+      <w:r>
+        <w:t>Ad</w:t>
+      </w:r>
+      <w:r>
+        <w:t>d new</w:t>
+      </w:r>
+    </w:p>
+    <w:p>
+      <w:pPr>
+        <w:pStyle w:val="ListParagraph"/>
+        <w:numPr>
+          <w:ilvl w:val="1"/>
+          <w:numId w:val="9"/>
+        </w:numPr>
+      </w:pPr>
+      <w:r>
+        <w:t>View all boo</w:t>
+      </w:r>
+      <w:r>
+        <w:t xml:space="preserve">kings </w:t>
+      </w:r>
+      <w:r>
+        <w:t>a customer has</w:t>
+      </w:r>
       <w:bookmarkStart w:id="0" w:name="_GoBack"/>
       <w:bookmarkEnd w:id="0"/>
-      <w:r>
-        <w:t>Ad</w:t>
-      </w:r>
-      <w:r>
-        <w:t>d new</w:t>
-      </w:r>
     </w:p>
     <w:p>
       <w:pPr>
@@ -840,7 +829,6 @@
         </w:numPr>
       </w:pPr>
       <w:r>
-        <w:lastRenderedPageBreak/>
         <w:t>Adding a new booking will check for active membership status, and will error if there’s an invalid membership</w:t>
       </w:r>
     </w:p>
@@ -917,15 +905,7 @@
         </w:numPr>
       </w:pPr>
       <w:r>
-        <w:t xml:space="preserve">Made an Excel file for all my draft drawings, made my DB drawings, classes. Thought what </w:t>
-      </w:r>
-      <w:proofErr w:type="gramStart"/>
-      <w:r>
-        <w:t>do I want</w:t>
-      </w:r>
-      <w:proofErr w:type="gramEnd"/>
-      <w:r>
-        <w:t xml:space="preserve"> the user to be able to do</w:t>
+        <w:t>Made an Excel file for all my draft drawings, made my DB drawings, classes. Thought what do I want the user to be able to do</w:t>
       </w:r>
     </w:p>
     <w:p>
@@ -952,15 +932,7 @@
         </w:numPr>
       </w:pPr>
       <w:r>
-        <w:t xml:space="preserve">Set up a </w:t>
-      </w:r>
-      <w:proofErr w:type="spellStart"/>
-      <w:r>
-        <w:t>git</w:t>
-      </w:r>
-      <w:proofErr w:type="spellEnd"/>
-      <w:r>
-        <w:t xml:space="preserve"> repo, make all my files/folders, get my standard code in, make my classes and some instances, test</w:t>
+        <w:t>Set up a git repo, make all my files/folders, get my standard code in, make my classes and some instances, test</w:t>
       </w:r>
     </w:p>
     <w:p>
@@ -1185,15 +1157,7 @@
         </w:numPr>
       </w:pPr>
       <w:r>
-        <w:t xml:space="preserve">Started with delete – Had a problem, session was tied to a customer through a booking. Simple fix, then had to redo terminal </w:t>
-      </w:r>
-      <w:proofErr w:type="spellStart"/>
-      <w:r>
-        <w:t>psql</w:t>
-      </w:r>
-      <w:proofErr w:type="spellEnd"/>
-      <w:r>
-        <w:t xml:space="preserve"> etc, and tested. Then tested in website, works</w:t>
+        <w:t>Started with delete – Had a problem, session was tied to a customer through a booking. Simple fix, then had to redo terminal psql etc, and tested. Then tested in website, works</w:t>
       </w:r>
     </w:p>
     <w:p>
@@ -1394,21 +1358,7 @@
         <w:rPr>
           <w:highlight w:val="yellow"/>
         </w:rPr>
-        <w:t xml:space="preserve">Then onto extensions. What else would be useful, that we’ve noted </w:t>
-      </w:r>
-      <w:proofErr w:type="spellStart"/>
-      <w:r>
-        <w:rPr>
-          <w:highlight w:val="yellow"/>
-        </w:rPr>
-        <w:t>en</w:t>
-      </w:r>
-      <w:proofErr w:type="spellEnd"/>
-      <w:r>
-        <w:rPr>
-          <w:highlight w:val="yellow"/>
-        </w:rPr>
-        <w:t xml:space="preserve"> route?</w:t>
+        <w:t>Then onto extensions. What else would be useful, that we’ve noted en route?</w:t>
       </w:r>
     </w:p>
     <w:p>
@@ -1463,21 +1413,7 @@
         <w:rPr>
           <w:highlight w:val="yellow"/>
         </w:rPr>
-        <w:t xml:space="preserve">Added a </w:t>
-      </w:r>
-      <w:proofErr w:type="spellStart"/>
-      <w:r>
-        <w:rPr>
-          <w:highlight w:val="yellow"/>
-        </w:rPr>
-        <w:t>membership_level</w:t>
-      </w:r>
-      <w:proofErr w:type="spellEnd"/>
-      <w:r>
-        <w:rPr>
-          <w:highlight w:val="yellow"/>
-        </w:rPr>
-        <w:t xml:space="preserve"> to customers, currently just for a view</w:t>
+        <w:t>Added a membership_level to customers, currently just for a view</w:t>
       </w:r>
     </w:p>
     <w:p>

</xml_diff>

<commit_message>
Added a max capacity to session. Booking will not be allowed if the capacity has been reached. Moved customer membership status check, from booking repo to customer repo
</commit_message>
<xml_diff>
--- a/Project Planning/Project Planning.docx
+++ b/Project Planning/Project Planning.docx
@@ -43,7 +43,15 @@
     </w:p>
     <w:p>
       <w:r>
-        <w:t>A local gym has asked you to build a piece of software to help them to manage memberships, and register members for classes.</w:t>
+        <w:t xml:space="preserve">A local gym has asked you to build a piece of software to help them to manage </w:t>
+      </w:r>
+      <w:proofErr w:type="gramStart"/>
+      <w:r>
+        <w:t>memberships, and</w:t>
+      </w:r>
+      <w:proofErr w:type="gramEnd"/>
+      <w:r>
+        <w:t xml:space="preserve"> register members for classes.</w:t>
       </w:r>
     </w:p>
     <w:p/>
@@ -169,8 +177,13 @@
           <w:numId w:val="4"/>
         </w:numPr>
       </w:pPr>
-      <w:r>
-        <w:t>Glofox, Pike13</w:t>
+      <w:proofErr w:type="spellStart"/>
+      <w:r>
+        <w:t>Glofox</w:t>
+      </w:r>
+      <w:proofErr w:type="spellEnd"/>
+      <w:r>
+        <w:t>, Pike13</w:t>
       </w:r>
     </w:p>
     <w:p/>
@@ -268,7 +281,23 @@
           <w:bCs/>
         </w:rPr>
         <w:lastRenderedPageBreak/>
-        <w:t>Still To Do:</w:t>
+        <w:t xml:space="preserve">Still </w:t>
+      </w:r>
+      <w:proofErr w:type="gramStart"/>
+      <w:r>
+        <w:rPr>
+          <w:b/>
+          <w:bCs/>
+        </w:rPr>
+        <w:t>To</w:t>
+      </w:r>
+      <w:proofErr w:type="gramEnd"/>
+      <w:r>
+        <w:rPr>
+          <w:b/>
+          <w:bCs/>
+        </w:rPr>
+        <w:t xml:space="preserve"> Do:</w:t>
       </w:r>
     </w:p>
     <w:p/>
@@ -362,7 +391,15 @@
         </w:numPr>
       </w:pPr>
       <w:r>
-        <w:t>e.g. if a customer membership is inactive, hyperlink to a the customer page where they can edit it</w:t>
+        <w:t xml:space="preserve">e.g. if a customer membership is inactive, hyperlink to </w:t>
+      </w:r>
+      <w:proofErr w:type="gramStart"/>
+      <w:r>
+        <w:t>a the</w:t>
+      </w:r>
+      <w:proofErr w:type="gramEnd"/>
+      <w:r>
+        <w:t xml:space="preserve"> customer page where they can edit it</w:t>
       </w:r>
     </w:p>
     <w:p/>
@@ -469,24 +506,26 @@
       <w:pPr>
         <w:pStyle w:val="ListParagraph"/>
         <w:numPr>
-          <w:ilvl w:val="0"/>
-          <w:numId w:val="7"/>
-        </w:numPr>
-      </w:pPr>
-      <w:r>
-        <w:t>Rooms</w:t>
-      </w:r>
-    </w:p>
-    <w:p>
-      <w:pPr>
-        <w:pStyle w:val="ListParagraph"/>
-        <w:numPr>
           <w:ilvl w:val="1"/>
           <w:numId w:val="7"/>
         </w:numPr>
       </w:pPr>
       <w:r>
-        <w:t>Can add another DB of rooms</w:t>
+        <w:t>Cannot book sessions that are done – We’d need a way of grabbing todays date, and calculating dates/time etc. And maybe even auto move into a “past events” table?</w:t>
+      </w:r>
+      <w:bookmarkStart w:id="0" w:name="_GoBack"/>
+      <w:bookmarkEnd w:id="0"/>
+    </w:p>
+    <w:p>
+      <w:pPr>
+        <w:pStyle w:val="ListParagraph"/>
+        <w:numPr>
+          <w:ilvl w:val="0"/>
+          <w:numId w:val="7"/>
+        </w:numPr>
+      </w:pPr>
+      <w:r>
+        <w:t>Rooms</w:t>
       </w:r>
     </w:p>
     <w:p>
@@ -498,7 +537,7 @@
         </w:numPr>
       </w:pPr>
       <w:r>
-        <w:t>Each session is assigned to a room</w:t>
+        <w:t>Can add another DB of rooms</w:t>
       </w:r>
     </w:p>
     <w:p>
@@ -510,7 +549,27 @@
         </w:numPr>
       </w:pPr>
       <w:r>
-        <w:t>Each room and each session has a capacity</w:t>
+        <w:t>Each session is assigned to a room</w:t>
+      </w:r>
+    </w:p>
+    <w:p>
+      <w:pPr>
+        <w:pStyle w:val="ListParagraph"/>
+        <w:numPr>
+          <w:ilvl w:val="1"/>
+          <w:numId w:val="7"/>
+        </w:numPr>
+      </w:pPr>
+      <w:r>
+        <w:t xml:space="preserve">Each room and each session </w:t>
+      </w:r>
+      <w:proofErr w:type="gramStart"/>
+      <w:r>
+        <w:t>has</w:t>
+      </w:r>
+      <w:proofErr w:type="gramEnd"/>
+      <w:r>
+        <w:t xml:space="preserve"> a capacity</w:t>
       </w:r>
     </w:p>
     <w:p/>
@@ -647,8 +706,6 @@
       <w:r>
         <w:t>a customer has</w:t>
       </w:r>
-      <w:bookmarkStart w:id="0" w:name="_GoBack"/>
-      <w:bookmarkEnd w:id="0"/>
     </w:p>
     <w:p>
       <w:pPr>
@@ -905,7 +962,15 @@
         </w:numPr>
       </w:pPr>
       <w:r>
-        <w:t>Made an Excel file for all my draft drawings, made my DB drawings, classes. Thought what do I want the user to be able to do</w:t>
+        <w:t xml:space="preserve">Made an Excel file for all my draft drawings, made my DB drawings, classes. Thought what </w:t>
+      </w:r>
+      <w:proofErr w:type="gramStart"/>
+      <w:r>
+        <w:t>do I want</w:t>
+      </w:r>
+      <w:proofErr w:type="gramEnd"/>
+      <w:r>
+        <w:t xml:space="preserve"> the user to be able to do</w:t>
       </w:r>
     </w:p>
     <w:p>
@@ -932,7 +997,15 @@
         </w:numPr>
       </w:pPr>
       <w:r>
-        <w:t>Set up a git repo, make all my files/folders, get my standard code in, make my classes and some instances, test</w:t>
+        <w:t xml:space="preserve">Set up a </w:t>
+      </w:r>
+      <w:proofErr w:type="spellStart"/>
+      <w:r>
+        <w:t>git</w:t>
+      </w:r>
+      <w:proofErr w:type="spellEnd"/>
+      <w:r>
+        <w:t xml:space="preserve"> repo, make all my files/folders, get my standard code in, make my classes and some instances, test</w:t>
       </w:r>
     </w:p>
     <w:p>
@@ -1157,7 +1230,15 @@
         </w:numPr>
       </w:pPr>
       <w:r>
-        <w:t>Started with delete – Had a problem, session was tied to a customer through a booking. Simple fix, then had to redo terminal psql etc, and tested. Then tested in website, works</w:t>
+        <w:t xml:space="preserve">Started with delete – Had a problem, session was tied to a customer through a booking. Simple fix, then had to redo terminal </w:t>
+      </w:r>
+      <w:proofErr w:type="spellStart"/>
+      <w:r>
+        <w:t>psql</w:t>
+      </w:r>
+      <w:proofErr w:type="spellEnd"/>
+      <w:r>
+        <w:t xml:space="preserve"> etc, and tested. Then tested in website, works</w:t>
       </w:r>
     </w:p>
     <w:p>
@@ -1358,7 +1439,21 @@
         <w:rPr>
           <w:highlight w:val="yellow"/>
         </w:rPr>
-        <w:t>Then onto extensions. What else would be useful, that we’ve noted en route?</w:t>
+        <w:t xml:space="preserve">Then onto extensions. What else would be useful, that we’ve noted </w:t>
+      </w:r>
+      <w:proofErr w:type="spellStart"/>
+      <w:r>
+        <w:rPr>
+          <w:highlight w:val="yellow"/>
+        </w:rPr>
+        <w:t>en</w:t>
+      </w:r>
+      <w:proofErr w:type="spellEnd"/>
+      <w:r>
+        <w:rPr>
+          <w:highlight w:val="yellow"/>
+        </w:rPr>
+        <w:t xml:space="preserve"> route?</w:t>
       </w:r>
     </w:p>
     <w:p>
@@ -1413,7 +1508,21 @@
         <w:rPr>
           <w:highlight w:val="yellow"/>
         </w:rPr>
-        <w:t>Added a membership_level to customers, currently just for a view</w:t>
+        <w:t xml:space="preserve">Added a </w:t>
+      </w:r>
+      <w:proofErr w:type="spellStart"/>
+      <w:r>
+        <w:rPr>
+          <w:highlight w:val="yellow"/>
+        </w:rPr>
+        <w:t>membership_level</w:t>
+      </w:r>
+      <w:proofErr w:type="spellEnd"/>
+      <w:r>
+        <w:rPr>
+          <w:highlight w:val="yellow"/>
+        </w:rPr>
+        <w:t xml:space="preserve"> to customers, currently just for a view</w:t>
       </w:r>
     </w:p>
     <w:p>

</xml_diff>

<commit_message>
Date string changed to date type
</commit_message>
<xml_diff>
--- a/Project Planning/Project Planning.docx
+++ b/Project Planning/Project Planning.docx
@@ -211,6 +211,12 @@
       <w:r>
         <w:t>Classes could have a maximum capacity, and users can only be added while there is space remaining.</w:t>
       </w:r>
+      <w:r>
+        <w:t xml:space="preserve"> </w:t>
+      </w:r>
+      <w:r>
+        <w:sym w:font="Wingdings" w:char="F0FC"/>
+      </w:r>
     </w:p>
     <w:p>
       <w:pPr>
@@ -243,23 +249,11 @@
       </w:r>
     </w:p>
     <w:p/>
-    <w:p>
-      <w:pPr>
-        <w:rPr>
-          <w:b/>
-          <w:bCs/>
-        </w:rPr>
-      </w:pPr>
-      <w:r>
-        <w:rPr>
-          <w:b/>
-          <w:bCs/>
-        </w:rPr>
-        <w:br w:type="page"/>
-      </w:r>
-    </w:p>
-    <w:p>
-      <w:pPr>
+    <w:p/>
+    <w:p>
+      <w:pPr>
+        <w:pStyle w:val="ListParagraph"/>
+        <w:ind w:left="1440"/>
         <w:sectPr>
           <w:pgSz w:w="11900" w:h="16840"/>
           <w:pgMar w:top="1440" w:right="1440" w:bottom="1440" w:left="1440" w:header="708" w:footer="708" w:gutter="0"/>
@@ -300,7 +294,6 @@
         <w:t xml:space="preserve"> Do:</w:t>
       </w:r>
     </w:p>
-    <w:p/>
     <w:p>
       <w:pPr>
         <w:pStyle w:val="ListParagraph"/>
@@ -368,6 +361,18 @@
       </w:r>
       <w:r>
         <w:t xml:space="preserve"> them</w:t>
+      </w:r>
+    </w:p>
+    <w:p>
+      <w:pPr>
+        <w:pStyle w:val="ListParagraph"/>
+        <w:numPr>
+          <w:ilvl w:val="1"/>
+          <w:numId w:val="6"/>
+        </w:numPr>
+      </w:pPr>
+      <w:r>
+        <w:t>Tidy up my nested if statements in booking repo</w:t>
       </w:r>
     </w:p>
     <w:p>
@@ -425,8 +430,14 @@
           <w:ilvl w:val="0"/>
           <w:numId w:val="7"/>
         </w:numPr>
-      </w:pPr>
-      <w:r>
+        <w:rPr>
+          <w:highlight w:val="yellow"/>
+        </w:rPr>
+      </w:pPr>
+      <w:r>
+        <w:rPr>
+          <w:highlight w:val="yellow"/>
+        </w:rPr>
         <w:t>Change all date/times to actual date/times</w:t>
       </w:r>
     </w:p>
@@ -434,12 +445,18 @@
       <w:pPr>
         <w:pStyle w:val="ListParagraph"/>
         <w:numPr>
-          <w:ilvl w:val="0"/>
+          <w:ilvl w:val="1"/>
           <w:numId w:val="7"/>
         </w:numPr>
-      </w:pPr>
-      <w:r>
-        <w:t>Customer Class</w:t>
+        <w:rPr>
+          <w:highlight w:val="yellow"/>
+        </w:rPr>
+      </w:pPr>
+      <w:r>
+        <w:rPr>
+          <w:highlight w:val="yellow"/>
+        </w:rPr>
+        <w:t>Start with date</w:t>
       </w:r>
     </w:p>
     <w:p>
@@ -449,69 +466,45 @@
           <w:ilvl w:val="1"/>
           <w:numId w:val="7"/>
         </w:numPr>
-      </w:pPr>
-      <w:r>
-        <w:t>Number of sessions had this month</w:t>
-      </w:r>
-    </w:p>
-    <w:p>
-      <w:pPr>
-        <w:pStyle w:val="ListParagraph"/>
-        <w:numPr>
-          <w:ilvl w:val="0"/>
+        <w:rPr>
+          <w:highlight w:val="yellow"/>
+        </w:rPr>
+      </w:pPr>
+      <w:r>
+        <w:rPr>
+          <w:highlight w:val="yellow"/>
+        </w:rPr>
+        <w:t xml:space="preserve">Change the input type </w:t>
+      </w:r>
+      <w:r>
+        <w:rPr>
+          <w:highlight w:val="yellow"/>
+        </w:rPr>
+        <w:t xml:space="preserve">on NEW </w:t>
+      </w:r>
+      <w:r>
+        <w:rPr>
+          <w:highlight w:val="yellow"/>
+        </w:rPr>
+        <w:t>to a date?</w:t>
+      </w:r>
+    </w:p>
+    <w:p>
+      <w:pPr>
+        <w:pStyle w:val="ListParagraph"/>
+        <w:numPr>
+          <w:ilvl w:val="1"/>
           <w:numId w:val="7"/>
         </w:numPr>
-      </w:pPr>
-      <w:r>
-        <w:t>Session Class</w:t>
-      </w:r>
-    </w:p>
-    <w:p>
-      <w:pPr>
-        <w:pStyle w:val="ListParagraph"/>
-        <w:numPr>
-          <w:ilvl w:val="1"/>
-          <w:numId w:val="7"/>
-        </w:numPr>
-      </w:pPr>
-      <w:r>
-        <w:t>Maximum capacity</w:t>
-      </w:r>
-    </w:p>
-    <w:p>
-      <w:pPr>
-        <w:pStyle w:val="ListParagraph"/>
-        <w:numPr>
-          <w:ilvl w:val="1"/>
-          <w:numId w:val="7"/>
-        </w:numPr>
-      </w:pPr>
-      <w:r>
-        <w:t>Duration calculation</w:t>
-      </w:r>
-    </w:p>
-    <w:p>
-      <w:pPr>
-        <w:pStyle w:val="ListParagraph"/>
-        <w:numPr>
-          <w:ilvl w:val="1"/>
-          <w:numId w:val="7"/>
-        </w:numPr>
-      </w:pPr>
-      <w:r>
-        <w:t>Disallow sessions to be booked at the same time (this assumes the gym has one room only)</w:t>
-      </w:r>
-    </w:p>
-    <w:p>
-      <w:pPr>
-        <w:pStyle w:val="ListParagraph"/>
-        <w:numPr>
-          <w:ilvl w:val="1"/>
-          <w:numId w:val="7"/>
-        </w:numPr>
-      </w:pPr>
-      <w:r>
-        <w:t>Cannot book sessions that are done – We’d need a way of grabbing todays date, and calculating dates/time etc. And maybe even auto move into a “past events” table?</w:t>
+        <w:rPr>
+          <w:highlight w:val="yellow"/>
+        </w:rPr>
+      </w:pPr>
+      <w:r>
+        <w:rPr>
+          <w:highlight w:val="yellow"/>
+        </w:rPr>
+        <w:t>Cannot add event if date is in the past</w:t>
       </w:r>
       <w:bookmarkStart w:id="0" w:name="_GoBack"/>
       <w:bookmarkEnd w:id="0"/>
@@ -525,6 +518,78 @@
         </w:numPr>
       </w:pPr>
       <w:r>
+        <w:t>Customer Class</w:t>
+      </w:r>
+    </w:p>
+    <w:p>
+      <w:pPr>
+        <w:pStyle w:val="ListParagraph"/>
+        <w:numPr>
+          <w:ilvl w:val="1"/>
+          <w:numId w:val="7"/>
+        </w:numPr>
+      </w:pPr>
+      <w:r>
+        <w:t>Number of sessions had this month</w:t>
+      </w:r>
+    </w:p>
+    <w:p>
+      <w:pPr>
+        <w:pStyle w:val="ListParagraph"/>
+        <w:numPr>
+          <w:ilvl w:val="0"/>
+          <w:numId w:val="7"/>
+        </w:numPr>
+      </w:pPr>
+      <w:r>
+        <w:t>Session Class</w:t>
+      </w:r>
+    </w:p>
+    <w:p>
+      <w:pPr>
+        <w:pStyle w:val="ListParagraph"/>
+        <w:numPr>
+          <w:ilvl w:val="1"/>
+          <w:numId w:val="7"/>
+        </w:numPr>
+      </w:pPr>
+      <w:r>
+        <w:t>Duration calculation</w:t>
+      </w:r>
+    </w:p>
+    <w:p>
+      <w:pPr>
+        <w:pStyle w:val="ListParagraph"/>
+        <w:numPr>
+          <w:ilvl w:val="1"/>
+          <w:numId w:val="7"/>
+        </w:numPr>
+      </w:pPr>
+      <w:r>
+        <w:t>Disallow sessions to be booked at the same time (this assumes the gym has one room only)</w:t>
+      </w:r>
+    </w:p>
+    <w:p>
+      <w:pPr>
+        <w:pStyle w:val="ListParagraph"/>
+        <w:numPr>
+          <w:ilvl w:val="1"/>
+          <w:numId w:val="7"/>
+        </w:numPr>
+      </w:pPr>
+      <w:r>
+        <w:t>Cannot book sessions that are done – We’d need a way of grabbing todays date, and calculating dates/time etc. And maybe even auto move into a “past events” table?</w:t>
+      </w:r>
+    </w:p>
+    <w:p>
+      <w:pPr>
+        <w:pStyle w:val="ListParagraph"/>
+        <w:numPr>
+          <w:ilvl w:val="0"/>
+          <w:numId w:val="7"/>
+        </w:numPr>
+      </w:pPr>
+      <w:r>
         <w:t>Rooms</w:t>
       </w:r>
     </w:p>
@@ -795,6 +860,26 @@
       <w:pPr>
         <w:pStyle w:val="ListParagraph"/>
         <w:numPr>
+          <w:ilvl w:val="1"/>
+          <w:numId w:val="9"/>
+        </w:numPr>
+      </w:pPr>
+      <w:r>
+        <w:t>See current and maximum capacity (</w:t>
+      </w:r>
+      <w:proofErr w:type="spellStart"/>
+      <w:r>
+        <w:t>incase</w:t>
+      </w:r>
+      <w:proofErr w:type="spellEnd"/>
+      <w:r>
+        <w:t xml:space="preserve"> a bunch of people want to attend together)</w:t>
+      </w:r>
+    </w:p>
+    <w:p>
+      <w:pPr>
+        <w:pStyle w:val="ListParagraph"/>
+        <w:numPr>
           <w:ilvl w:val="0"/>
           <w:numId w:val="9"/>
         </w:numPr>
@@ -874,30 +959,66 @@
         </w:numPr>
       </w:pPr>
       <w:r>
-        <w:t>Adding a new booking will check for duplicates</w:t>
-      </w:r>
-    </w:p>
-    <w:p>
-      <w:pPr>
-        <w:pStyle w:val="ListParagraph"/>
-        <w:numPr>
-          <w:ilvl w:val="0"/>
+        <w:t>Adding a new booking will check</w:t>
+      </w:r>
+      <w:r>
+        <w:t xml:space="preserve"> for (and error i</w:t>
+      </w:r>
+      <w:r>
+        <w:t>f there’s a problem):</w:t>
+      </w:r>
+    </w:p>
+    <w:p>
+      <w:pPr>
+        <w:pStyle w:val="ListParagraph"/>
+        <w:numPr>
+          <w:ilvl w:val="1"/>
           <w:numId w:val="10"/>
         </w:numPr>
       </w:pPr>
       <w:r>
-        <w:t>Adding a new booking will check for active membership status, and will error if there’s an invalid membership</w:t>
-      </w:r>
-    </w:p>
-    <w:p>
-      <w:pPr>
-        <w:pStyle w:val="ListParagraph"/>
-        <w:numPr>
-          <w:ilvl w:val="0"/>
+        <w:t>D</w:t>
+      </w:r>
+      <w:r>
+        <w:t>uplicate</w:t>
+      </w:r>
+      <w:r>
+        <w:t xml:space="preserve"> bookings</w:t>
+      </w:r>
+    </w:p>
+    <w:p>
+      <w:pPr>
+        <w:pStyle w:val="ListParagraph"/>
+        <w:numPr>
+          <w:ilvl w:val="1"/>
           <w:numId w:val="10"/>
         </w:numPr>
       </w:pPr>
       <w:r>
+        <w:t>Active membership status</w:t>
+      </w:r>
+    </w:p>
+    <w:p>
+      <w:pPr>
+        <w:pStyle w:val="ListParagraph"/>
+        <w:numPr>
+          <w:ilvl w:val="1"/>
+          <w:numId w:val="10"/>
+        </w:numPr>
+      </w:pPr>
+      <w:r>
+        <w:t>If the session is at maximum capacity</w:t>
+      </w:r>
+    </w:p>
+    <w:p>
+      <w:pPr>
+        <w:pStyle w:val="ListParagraph"/>
+        <w:numPr>
+          <w:ilvl w:val="0"/>
+          <w:numId w:val="10"/>
+        </w:numPr>
+      </w:pPr>
+      <w:r>
         <w:t>Adding a new customer will check for duplicates, based on alias</w:t>
       </w:r>
     </w:p>
@@ -912,6 +1033,15 @@
       <w:r>
         <w:t>Editing a customer will bring up their current membership status and level as default (instead of the options list always defaulting to the same value for every customer)</w:t>
       </w:r>
+    </w:p>
+    <w:p>
+      <w:pPr>
+        <w:pStyle w:val="ListParagraph"/>
+        <w:numPr>
+          <w:ilvl w:val="0"/>
+          <w:numId w:val="10"/>
+        </w:numPr>
+      </w:pPr>
     </w:p>
     <w:p>
       <w:pPr>
@@ -2073,7 +2203,7 @@
         <w:rFonts w:ascii="Symbol" w:hAnsi="Symbol" w:hint="default"/>
       </w:rPr>
     </w:lvl>
-    <w:lvl w:ilvl="1" w:tplc="08090003" w:tentative="1">
+    <w:lvl w:ilvl="1" w:tplc="08090003">
       <w:start w:val="1"/>
       <w:numFmt w:val="bullet"/>
       <w:lvlText w:val="o"/>

</xml_diff>

<commit_message>
New session now checks to ensure there are no other bookings at the same time - Working with 1 room available for sessions
</commit_message>
<xml_diff>
--- a/Project Planning/Project Planning.docx
+++ b/Project Planning/Project Planning.docx
@@ -225,9 +225,187 @@
           <w:ilvl w:val="0"/>
           <w:numId w:val="3"/>
         </w:numPr>
-      </w:pPr>
-      <w:r>
+        <w:rPr>
+          <w:highlight w:val="yellow"/>
+        </w:rPr>
+      </w:pPr>
+      <w:r>
+        <w:rPr>
+          <w:highlight w:val="yellow"/>
+        </w:rPr>
         <w:t>The gym could be able to give its members Premium or Standard membership. Standard members can only be signed up for classes during off-peak hours.</w:t>
+      </w:r>
+    </w:p>
+    <w:p>
+      <w:pPr>
+        <w:pStyle w:val="ListParagraph"/>
+        <w:numPr>
+          <w:ilvl w:val="1"/>
+          <w:numId w:val="3"/>
+        </w:numPr>
+        <w:rPr>
+          <w:highlight w:val="yellow"/>
+        </w:rPr>
+      </w:pPr>
+      <w:r>
+        <w:rPr>
+          <w:highlight w:val="yellow"/>
+        </w:rPr>
+        <w:t>Can either do this and:</w:t>
+      </w:r>
+    </w:p>
+    <w:p>
+      <w:pPr>
+        <w:pStyle w:val="ListParagraph"/>
+        <w:numPr>
+          <w:ilvl w:val="2"/>
+          <w:numId w:val="3"/>
+        </w:numPr>
+        <w:rPr>
+          <w:highlight w:val="yellow"/>
+        </w:rPr>
+      </w:pPr>
+      <w:r>
+        <w:rPr>
+          <w:highlight w:val="yellow"/>
+        </w:rPr>
+        <w:t xml:space="preserve">if </w:t>
+      </w:r>
+      <w:proofErr w:type="spellStart"/>
+      <w:proofErr w:type="gramStart"/>
+      <w:r>
+        <w:rPr>
+          <w:highlight w:val="yellow"/>
+        </w:rPr>
+        <w:t>session.start</w:t>
+      </w:r>
+      <w:proofErr w:type="gramEnd"/>
+      <w:r>
+        <w:rPr>
+          <w:highlight w:val="yellow"/>
+        </w:rPr>
+        <w:t>_time</w:t>
+      </w:r>
+      <w:proofErr w:type="spellEnd"/>
+      <w:r>
+        <w:rPr>
+          <w:highlight w:val="yellow"/>
+        </w:rPr>
+        <w:t xml:space="preserve"> between 16:00 and 19:00..</w:t>
+      </w:r>
+    </w:p>
+    <w:p>
+      <w:pPr>
+        <w:pStyle w:val="ListParagraph"/>
+        <w:numPr>
+          <w:ilvl w:val="1"/>
+          <w:numId w:val="3"/>
+        </w:numPr>
+        <w:rPr>
+          <w:highlight w:val="yellow"/>
+        </w:rPr>
+      </w:pPr>
+      <w:r>
+        <w:rPr>
+          <w:highlight w:val="yellow"/>
+        </w:rPr>
+        <w:t xml:space="preserve">Or can do a count of total sessions a customer has had in a given </w:t>
+      </w:r>
+      <w:r>
+        <w:rPr>
+          <w:highlight w:val="yellow"/>
+        </w:rPr>
+        <w:t>week</w:t>
+      </w:r>
+    </w:p>
+    <w:p>
+      <w:pPr>
+        <w:pStyle w:val="ListParagraph"/>
+        <w:numPr>
+          <w:ilvl w:val="2"/>
+          <w:numId w:val="3"/>
+        </w:numPr>
+        <w:rPr>
+          <w:highlight w:val="yellow"/>
+        </w:rPr>
+      </w:pPr>
+      <w:r>
+        <w:rPr>
+          <w:highlight w:val="yellow"/>
+        </w:rPr>
+        <w:t>Silver = 2/week</w:t>
+      </w:r>
+    </w:p>
+    <w:p>
+      <w:pPr>
+        <w:pStyle w:val="ListParagraph"/>
+        <w:numPr>
+          <w:ilvl w:val="2"/>
+          <w:numId w:val="3"/>
+        </w:numPr>
+        <w:rPr>
+          <w:highlight w:val="yellow"/>
+        </w:rPr>
+      </w:pPr>
+      <w:r>
+        <w:rPr>
+          <w:highlight w:val="yellow"/>
+        </w:rPr>
+        <w:t>Gold = 4/week</w:t>
+      </w:r>
+    </w:p>
+    <w:p>
+      <w:pPr>
+        <w:pStyle w:val="ListParagraph"/>
+        <w:numPr>
+          <w:ilvl w:val="2"/>
+          <w:numId w:val="3"/>
+        </w:numPr>
+        <w:rPr>
+          <w:highlight w:val="yellow"/>
+        </w:rPr>
+      </w:pPr>
+      <w:r>
+        <w:rPr>
+          <w:highlight w:val="yellow"/>
+        </w:rPr>
+        <w:t>Platinum = Unlimited</w:t>
+      </w:r>
+    </w:p>
+    <w:p>
+      <w:pPr>
+        <w:pStyle w:val="ListParagraph"/>
+        <w:numPr>
+          <w:ilvl w:val="2"/>
+          <w:numId w:val="3"/>
+        </w:numPr>
+        <w:rPr>
+          <w:highlight w:val="yellow"/>
+        </w:rPr>
+      </w:pPr>
+      <w:r>
+        <w:rPr>
+          <w:highlight w:val="yellow"/>
+        </w:rPr>
+        <w:t>Or by month</w:t>
+      </w:r>
+    </w:p>
+    <w:p>
+      <w:pPr>
+        <w:pStyle w:val="ListParagraph"/>
+        <w:numPr>
+          <w:ilvl w:val="1"/>
+          <w:numId w:val="3"/>
+        </w:numPr>
+        <w:rPr>
+          <w:highlight w:val="yellow"/>
+        </w:rPr>
+      </w:pPr>
+      <w:r>
+        <w:rPr>
+          <w:highlight w:val="yellow"/>
+        </w:rPr>
+        <w:t>STEP 1: Change the entries in the membership, to a dictionary?</w:t>
       </w:r>
     </w:p>
     <w:p>
@@ -430,15 +608,9 @@
           <w:ilvl w:val="0"/>
           <w:numId w:val="7"/>
         </w:numPr>
-        <w:rPr>
-          <w:highlight w:val="yellow"/>
-        </w:rPr>
-      </w:pPr>
-      <w:r>
-        <w:rPr>
-          <w:highlight w:val="yellow"/>
-        </w:rPr>
-        <w:t>Change all date/times to actual date/times</w:t>
+      </w:pPr>
+      <w:r>
+        <w:t>Customer Class</w:t>
       </w:r>
     </w:p>
     <w:p>
@@ -448,45 +620,21 @@
           <w:ilvl w:val="1"/>
           <w:numId w:val="7"/>
         </w:numPr>
-        <w:rPr>
-          <w:highlight w:val="yellow"/>
-        </w:rPr>
-      </w:pPr>
-      <w:r>
-        <w:rPr>
-          <w:highlight w:val="yellow"/>
-        </w:rPr>
-        <w:t>Start with date</w:t>
-      </w:r>
-    </w:p>
-    <w:p>
-      <w:pPr>
-        <w:pStyle w:val="ListParagraph"/>
-        <w:numPr>
-          <w:ilvl w:val="1"/>
+      </w:pPr>
+      <w:r>
+        <w:t>Number of sessions had this month</w:t>
+      </w:r>
+    </w:p>
+    <w:p>
+      <w:pPr>
+        <w:pStyle w:val="ListParagraph"/>
+        <w:numPr>
+          <w:ilvl w:val="0"/>
           <w:numId w:val="7"/>
         </w:numPr>
-        <w:rPr>
-          <w:highlight w:val="yellow"/>
-        </w:rPr>
-      </w:pPr>
-      <w:r>
-        <w:rPr>
-          <w:highlight w:val="yellow"/>
-        </w:rPr>
-        <w:t xml:space="preserve">Change the input type </w:t>
-      </w:r>
-      <w:r>
-        <w:rPr>
-          <w:highlight w:val="yellow"/>
-        </w:rPr>
-        <w:t xml:space="preserve">on NEW </w:t>
-      </w:r>
-      <w:r>
-        <w:rPr>
-          <w:highlight w:val="yellow"/>
-        </w:rPr>
-        <w:t>to a date?</w:t>
+      </w:pPr>
+      <w:r>
+        <w:t>Session Class</w:t>
       </w:r>
     </w:p>
     <w:p>
@@ -496,15 +644,1081 @@
           <w:ilvl w:val="1"/>
           <w:numId w:val="7"/>
         </w:numPr>
-        <w:rPr>
-          <w:highlight w:val="yellow"/>
-        </w:rPr>
-      </w:pPr>
-      <w:r>
-        <w:rPr>
-          <w:highlight w:val="yellow"/>
-        </w:rPr>
-        <w:t>Cannot add event if date is in the past</w:t>
+      </w:pPr>
+      <w:r>
+        <w:t>Duration calculation</w:t>
+      </w:r>
+    </w:p>
+    <w:p>
+      <w:pPr>
+        <w:pStyle w:val="ListParagraph"/>
+        <w:numPr>
+          <w:ilvl w:val="1"/>
+          <w:numId w:val="7"/>
+        </w:numPr>
+      </w:pPr>
+      <w:r>
+        <w:t>Disallow sessions to be booked at the same time (this assumes the gym has one room only)</w:t>
+      </w:r>
+    </w:p>
+    <w:p>
+      <w:pPr>
+        <w:pStyle w:val="ListParagraph"/>
+        <w:numPr>
+          <w:ilvl w:val="1"/>
+          <w:numId w:val="7"/>
+        </w:numPr>
+      </w:pPr>
+      <w:r>
+        <w:t>Cannot book sessions that are done – We’d need a way of grabbing todays date, and calculating dates/time etc. And maybe even auto move into a “past events” table?</w:t>
+      </w:r>
+    </w:p>
+    <w:p>
+      <w:pPr>
+        <w:pStyle w:val="ListParagraph"/>
+        <w:numPr>
+          <w:ilvl w:val="0"/>
+          <w:numId w:val="7"/>
+        </w:numPr>
+      </w:pPr>
+      <w:r>
+        <w:t>Rooms</w:t>
+      </w:r>
+    </w:p>
+    <w:p>
+      <w:pPr>
+        <w:pStyle w:val="ListParagraph"/>
+        <w:numPr>
+          <w:ilvl w:val="1"/>
+          <w:numId w:val="7"/>
+        </w:numPr>
+      </w:pPr>
+      <w:r>
+        <w:t>Can add another DB of rooms</w:t>
+      </w:r>
+    </w:p>
+    <w:p>
+      <w:pPr>
+        <w:pStyle w:val="ListParagraph"/>
+        <w:numPr>
+          <w:ilvl w:val="1"/>
+          <w:numId w:val="7"/>
+        </w:numPr>
+      </w:pPr>
+      <w:r>
+        <w:t>Each session is assigned to a room</w:t>
+      </w:r>
+    </w:p>
+    <w:p>
+      <w:pPr>
+        <w:pStyle w:val="ListParagraph"/>
+        <w:numPr>
+          <w:ilvl w:val="1"/>
+          <w:numId w:val="7"/>
+        </w:numPr>
+      </w:pPr>
+      <w:r>
+        <w:t xml:space="preserve">Each room and each session </w:t>
+      </w:r>
+      <w:proofErr w:type="gramStart"/>
+      <w:r>
+        <w:t>has</w:t>
+      </w:r>
+      <w:proofErr w:type="gramEnd"/>
+      <w:r>
+        <w:t xml:space="preserve"> a capacity</w:t>
+      </w:r>
+    </w:p>
+    <w:p>
+      <w:pPr>
+        <w:pStyle w:val="ListParagraph"/>
+        <w:numPr>
+          <w:ilvl w:val="0"/>
+          <w:numId w:val="7"/>
+        </w:numPr>
+      </w:pPr>
+      <w:r>
+        <w:t>Other</w:t>
+      </w:r>
+    </w:p>
+    <w:p>
+      <w:pPr>
+        <w:pStyle w:val="ListParagraph"/>
+        <w:numPr>
+          <w:ilvl w:val="1"/>
+          <w:numId w:val="7"/>
+        </w:numPr>
+      </w:pPr>
+      <w:r>
+        <w:t>Capacity can be negative</w:t>
+      </w:r>
+    </w:p>
+    <w:p>
+      <w:pPr>
+        <w:pStyle w:val="ListParagraph"/>
+        <w:numPr>
+          <w:ilvl w:val="1"/>
+          <w:numId w:val="7"/>
+        </w:numPr>
+      </w:pPr>
+      <w:r>
+        <w:t>Dates can be any date at all</w:t>
+      </w:r>
+      <w:r>
+        <w:t>, and in the past</w:t>
+      </w:r>
+    </w:p>
+    <w:p>
+      <w:pPr>
+        <w:pStyle w:val="ListParagraph"/>
+        <w:numPr>
+          <w:ilvl w:val="1"/>
+          <w:numId w:val="7"/>
+        </w:numPr>
+      </w:pPr>
+      <w:r>
+        <w:t>Times likewise</w:t>
+      </w:r>
+    </w:p>
+    <w:p/>
+    <w:p>
+      <w:pPr>
+        <w:rPr>
+          <w:b/>
+          <w:bCs/>
+        </w:rPr>
+      </w:pPr>
+      <w:r>
+        <w:rPr>
+          <w:b/>
+          <w:bCs/>
+        </w:rPr>
+        <w:br w:type="page"/>
+      </w:r>
+    </w:p>
+    <w:p>
+      <w:pPr>
+        <w:rPr>
+          <w:b/>
+          <w:bCs/>
+        </w:rPr>
+      </w:pPr>
+      <w:r>
+        <w:rPr>
+          <w:b/>
+          <w:bCs/>
+        </w:rPr>
+        <w:lastRenderedPageBreak/>
+        <w:t>Front end functionality</w:t>
+      </w:r>
+      <w:r>
+        <w:rPr>
+          <w:b/>
+          <w:bCs/>
+        </w:rPr>
+        <w:t xml:space="preserve"> for the user:</w:t>
+      </w:r>
+    </w:p>
+    <w:p>
+      <w:pPr>
+        <w:pStyle w:val="ListParagraph"/>
+        <w:numPr>
+          <w:ilvl w:val="0"/>
+          <w:numId w:val="9"/>
+        </w:numPr>
+      </w:pPr>
+      <w:r>
+        <w:t>Customers:</w:t>
+      </w:r>
+    </w:p>
+    <w:p>
+      <w:pPr>
+        <w:pStyle w:val="ListParagraph"/>
+        <w:numPr>
+          <w:ilvl w:val="1"/>
+          <w:numId w:val="9"/>
+        </w:numPr>
+      </w:pPr>
+      <w:r>
+        <w:t>See all in one page</w:t>
+      </w:r>
+    </w:p>
+    <w:p>
+      <w:pPr>
+        <w:pStyle w:val="ListParagraph"/>
+        <w:numPr>
+          <w:ilvl w:val="1"/>
+          <w:numId w:val="9"/>
+        </w:numPr>
+      </w:pPr>
+      <w:r>
+        <w:t>See individual</w:t>
+      </w:r>
+    </w:p>
+    <w:p>
+      <w:pPr>
+        <w:pStyle w:val="ListParagraph"/>
+        <w:numPr>
+          <w:ilvl w:val="1"/>
+          <w:numId w:val="9"/>
+        </w:numPr>
+      </w:pPr>
+      <w:r>
+        <w:t>Edit</w:t>
+      </w:r>
+    </w:p>
+    <w:p>
+      <w:pPr>
+        <w:pStyle w:val="ListParagraph"/>
+        <w:numPr>
+          <w:ilvl w:val="1"/>
+          <w:numId w:val="9"/>
+        </w:numPr>
+      </w:pPr>
+      <w:r>
+        <w:t>D</w:t>
+      </w:r>
+      <w:r>
+        <w:t>elete</w:t>
+      </w:r>
+    </w:p>
+    <w:p>
+      <w:pPr>
+        <w:pStyle w:val="ListParagraph"/>
+        <w:numPr>
+          <w:ilvl w:val="1"/>
+          <w:numId w:val="9"/>
+        </w:numPr>
+      </w:pPr>
+      <w:r>
+        <w:t>Ad</w:t>
+      </w:r>
+      <w:r>
+        <w:t>d new</w:t>
+      </w:r>
+    </w:p>
+    <w:p>
+      <w:pPr>
+        <w:pStyle w:val="ListParagraph"/>
+        <w:numPr>
+          <w:ilvl w:val="1"/>
+          <w:numId w:val="9"/>
+        </w:numPr>
+      </w:pPr>
+      <w:r>
+        <w:t>View all boo</w:t>
+      </w:r>
+      <w:r>
+        <w:t xml:space="preserve">kings </w:t>
+      </w:r>
+      <w:r>
+        <w:t>a customer has</w:t>
+      </w:r>
+    </w:p>
+    <w:p>
+      <w:pPr>
+        <w:pStyle w:val="ListParagraph"/>
+        <w:numPr>
+          <w:ilvl w:val="0"/>
+          <w:numId w:val="9"/>
+        </w:numPr>
+      </w:pPr>
+      <w:r>
+        <w:t>Sessions:</w:t>
+      </w:r>
+    </w:p>
+    <w:p>
+      <w:pPr>
+        <w:pStyle w:val="ListParagraph"/>
+        <w:numPr>
+          <w:ilvl w:val="1"/>
+          <w:numId w:val="9"/>
+        </w:numPr>
+      </w:pPr>
+      <w:r>
+        <w:t>See all in one page</w:t>
+      </w:r>
+    </w:p>
+    <w:p>
+      <w:pPr>
+        <w:pStyle w:val="ListParagraph"/>
+        <w:numPr>
+          <w:ilvl w:val="1"/>
+          <w:numId w:val="9"/>
+        </w:numPr>
+      </w:pPr>
+      <w:r>
+        <w:t>See individual</w:t>
+      </w:r>
+    </w:p>
+    <w:p>
+      <w:pPr>
+        <w:pStyle w:val="ListParagraph"/>
+        <w:numPr>
+          <w:ilvl w:val="1"/>
+          <w:numId w:val="9"/>
+        </w:numPr>
+      </w:pPr>
+      <w:r>
+        <w:t>Edit</w:t>
+      </w:r>
+    </w:p>
+    <w:p>
+      <w:pPr>
+        <w:pStyle w:val="ListParagraph"/>
+        <w:numPr>
+          <w:ilvl w:val="1"/>
+          <w:numId w:val="9"/>
+        </w:numPr>
+      </w:pPr>
+      <w:r>
+        <w:t>Delete</w:t>
+      </w:r>
+    </w:p>
+    <w:p>
+      <w:pPr>
+        <w:pStyle w:val="ListParagraph"/>
+        <w:numPr>
+          <w:ilvl w:val="1"/>
+          <w:numId w:val="9"/>
+        </w:numPr>
+      </w:pPr>
+      <w:r>
+        <w:t>Add new</w:t>
+      </w:r>
+    </w:p>
+    <w:p>
+      <w:pPr>
+        <w:pStyle w:val="ListParagraph"/>
+        <w:numPr>
+          <w:ilvl w:val="1"/>
+          <w:numId w:val="9"/>
+        </w:numPr>
+      </w:pPr>
+      <w:r>
+        <w:t>View all customers booked into a session</w:t>
+      </w:r>
+    </w:p>
+    <w:p>
+      <w:pPr>
+        <w:pStyle w:val="ListParagraph"/>
+        <w:numPr>
+          <w:ilvl w:val="1"/>
+          <w:numId w:val="9"/>
+        </w:numPr>
+      </w:pPr>
+      <w:r>
+        <w:t>See current and maximum capacity (</w:t>
+      </w:r>
+      <w:proofErr w:type="spellStart"/>
+      <w:r>
+        <w:t>incase</w:t>
+      </w:r>
+      <w:proofErr w:type="spellEnd"/>
+      <w:r>
+        <w:t xml:space="preserve"> a bunch of people want to attend together)</w:t>
+      </w:r>
+    </w:p>
+    <w:p>
+      <w:pPr>
+        <w:pStyle w:val="ListParagraph"/>
+        <w:numPr>
+          <w:ilvl w:val="0"/>
+          <w:numId w:val="9"/>
+        </w:numPr>
+      </w:pPr>
+      <w:r>
+        <w:t>Bookings:</w:t>
+      </w:r>
+    </w:p>
+    <w:p>
+      <w:pPr>
+        <w:pStyle w:val="ListParagraph"/>
+        <w:numPr>
+          <w:ilvl w:val="1"/>
+          <w:numId w:val="9"/>
+        </w:numPr>
+      </w:pPr>
+      <w:r>
+        <w:t>See all</w:t>
+      </w:r>
+      <w:r>
+        <w:t xml:space="preserve"> bookings on one page</w:t>
+      </w:r>
+    </w:p>
+    <w:p>
+      <w:pPr>
+        <w:pStyle w:val="ListParagraph"/>
+        <w:numPr>
+          <w:ilvl w:val="1"/>
+          <w:numId w:val="9"/>
+        </w:numPr>
+      </w:pPr>
+      <w:r>
+        <w:t>Delete</w:t>
+      </w:r>
+    </w:p>
+    <w:p>
+      <w:pPr>
+        <w:pStyle w:val="ListParagraph"/>
+        <w:numPr>
+          <w:ilvl w:val="1"/>
+          <w:numId w:val="9"/>
+        </w:numPr>
+      </w:pPr>
+      <w:r>
+        <w:t>Add new</w:t>
+      </w:r>
+    </w:p>
+    <w:p>
+      <w:pPr>
+        <w:pStyle w:val="ListParagraph"/>
+        <w:numPr>
+          <w:ilvl w:val="0"/>
+          <w:numId w:val="9"/>
+        </w:numPr>
+      </w:pPr>
+      <w:r>
+        <w:t>Date and time inputs are date/times, not text</w:t>
+      </w:r>
+    </w:p>
+    <w:p/>
+    <w:p>
+      <w:pPr>
+        <w:rPr>
+          <w:b/>
+          <w:bCs/>
+        </w:rPr>
+      </w:pPr>
+      <w:r>
+        <w:rPr>
+          <w:b/>
+          <w:bCs/>
+        </w:rPr>
+        <w:t xml:space="preserve">Behind the scenes </w:t>
+      </w:r>
+      <w:r>
+        <w:rPr>
+          <w:b/>
+          <w:bCs/>
+        </w:rPr>
+        <w:t>functionality:</w:t>
+      </w:r>
+    </w:p>
+    <w:p>
+      <w:pPr>
+        <w:pStyle w:val="ListParagraph"/>
+        <w:numPr>
+          <w:ilvl w:val="0"/>
+          <w:numId w:val="10"/>
+        </w:numPr>
+      </w:pPr>
+      <w:r>
+        <w:t>Adding a new booking will check</w:t>
+      </w:r>
+      <w:r>
+        <w:t xml:space="preserve"> for (and error i</w:t>
+      </w:r>
+      <w:r>
+        <w:t>f there’s a problem):</w:t>
+      </w:r>
+    </w:p>
+    <w:p>
+      <w:pPr>
+        <w:pStyle w:val="ListParagraph"/>
+        <w:numPr>
+          <w:ilvl w:val="1"/>
+          <w:numId w:val="10"/>
+        </w:numPr>
+      </w:pPr>
+      <w:r>
+        <w:t>D</w:t>
+      </w:r>
+      <w:r>
+        <w:t>uplicate</w:t>
+      </w:r>
+      <w:r>
+        <w:t xml:space="preserve"> bookings</w:t>
+      </w:r>
+    </w:p>
+    <w:p>
+      <w:pPr>
+        <w:pStyle w:val="ListParagraph"/>
+        <w:numPr>
+          <w:ilvl w:val="1"/>
+          <w:numId w:val="10"/>
+        </w:numPr>
+      </w:pPr>
+      <w:r>
+        <w:t>Active membership status</w:t>
+      </w:r>
+    </w:p>
+    <w:p>
+      <w:pPr>
+        <w:pStyle w:val="ListParagraph"/>
+        <w:numPr>
+          <w:ilvl w:val="1"/>
+          <w:numId w:val="10"/>
+        </w:numPr>
+      </w:pPr>
+      <w:r>
+        <w:t>If the session is at maximum capacity</w:t>
+      </w:r>
+    </w:p>
+    <w:p>
+      <w:pPr>
+        <w:pStyle w:val="ListParagraph"/>
+        <w:numPr>
+          <w:ilvl w:val="0"/>
+          <w:numId w:val="10"/>
+        </w:numPr>
+      </w:pPr>
+      <w:r>
+        <w:t>Adding a new customer will check for duplicates, based on alias</w:t>
+      </w:r>
+    </w:p>
+    <w:p>
+      <w:pPr>
+        <w:pStyle w:val="ListParagraph"/>
+        <w:numPr>
+          <w:ilvl w:val="0"/>
+          <w:numId w:val="10"/>
+        </w:numPr>
+      </w:pPr>
+      <w:r>
+        <w:t>Editing a customer will bring up their current membership status and level as default (instead of the options list always defaulting to the same value for every customer)</w:t>
+      </w:r>
+    </w:p>
+    <w:p>
+      <w:pPr>
+        <w:pStyle w:val="ListParagraph"/>
+        <w:numPr>
+          <w:ilvl w:val="0"/>
+          <w:numId w:val="10"/>
+        </w:numPr>
+      </w:pPr>
+      <w:r>
+        <w:t>Date/time inputs are by default taken in, in reverse. These are reversed for then displaying back to HTML in standard order</w:t>
+      </w:r>
+    </w:p>
+    <w:p>
+      <w:pPr>
+        <w:pStyle w:val="ListParagraph"/>
+        <w:numPr>
+          <w:ilvl w:val="0"/>
+          <w:numId w:val="10"/>
+        </w:numPr>
+      </w:pPr>
+      <w:r>
+        <w:t xml:space="preserve">Adding a new session will check for availability, as we only have one room. We can’t have two sessions happening </w:t>
+      </w:r>
+      <w:r>
+        <w:t>on the same day and time</w:t>
+      </w:r>
+    </w:p>
+    <w:p>
+      <w:pPr>
+        <w:pStyle w:val="ListParagraph"/>
+        <w:numPr>
+          <w:ilvl w:val="0"/>
+          <w:numId w:val="10"/>
+        </w:numPr>
+      </w:pPr>
+      <w:r>
+        <w:br w:type="page"/>
+      </w:r>
+    </w:p>
+    <w:p>
+      <w:pPr>
+        <w:rPr>
+          <w:b/>
+          <w:bCs/>
+        </w:rPr>
+      </w:pPr>
+      <w:r>
+        <w:rPr>
+          <w:b/>
+          <w:bCs/>
+        </w:rPr>
+        <w:lastRenderedPageBreak/>
+        <w:t>Logbook of my process:</w:t>
+      </w:r>
+    </w:p>
+    <w:p>
+      <w:pPr>
+        <w:pStyle w:val="ListParagraph"/>
+        <w:numPr>
+          <w:ilvl w:val="0"/>
+          <w:numId w:val="8"/>
+        </w:numPr>
+      </w:pPr>
+      <w:r>
+        <w:t>Went through each brief, what’s most interesting, what would I do for each one, how could I grow each one, and chose my brief</w:t>
+      </w:r>
+    </w:p>
+    <w:p>
+      <w:pPr>
+        <w:pStyle w:val="ListParagraph"/>
+        <w:numPr>
+          <w:ilvl w:val="0"/>
+          <w:numId w:val="8"/>
+        </w:numPr>
+      </w:pPr>
+      <w:r>
+        <w:t xml:space="preserve">Made an Excel file for all my draft drawings, made my DB drawings, classes. Thought what </w:t>
+      </w:r>
+      <w:proofErr w:type="gramStart"/>
+      <w:r>
+        <w:t>do I want</w:t>
+      </w:r>
+      <w:proofErr w:type="gramEnd"/>
+      <w:r>
+        <w:t xml:space="preserve"> the user to be able to do</w:t>
+      </w:r>
+    </w:p>
+    <w:p>
+      <w:pPr>
+        <w:pStyle w:val="ListParagraph"/>
+        <w:numPr>
+          <w:ilvl w:val="0"/>
+          <w:numId w:val="8"/>
+        </w:numPr>
+      </w:pPr>
+      <w:r>
+        <w:t>Set my</w:t>
+      </w:r>
+      <w:r>
+        <w:t xml:space="preserve"> rough plan:</w:t>
+      </w:r>
+    </w:p>
+    <w:p>
+      <w:pPr>
+        <w:pStyle w:val="ListParagraph"/>
+        <w:numPr>
+          <w:ilvl w:val="1"/>
+          <w:numId w:val="8"/>
+        </w:numPr>
+      </w:pPr>
+      <w:r>
+        <w:t xml:space="preserve">Set up a </w:t>
+      </w:r>
+      <w:proofErr w:type="spellStart"/>
+      <w:r>
+        <w:t>git</w:t>
+      </w:r>
+      <w:proofErr w:type="spellEnd"/>
+      <w:r>
+        <w:t xml:space="preserve"> repo, make all my files/folders, get my standard code in, make my classes and some instances, test</w:t>
+      </w:r>
+    </w:p>
+    <w:p>
+      <w:pPr>
+        <w:pStyle w:val="ListParagraph"/>
+        <w:numPr>
+          <w:ilvl w:val="1"/>
+          <w:numId w:val="8"/>
+        </w:numPr>
+      </w:pPr>
+      <w:r>
+        <w:t>Set up my repositories and controllers, with plain HTML for testing</w:t>
+      </w:r>
+    </w:p>
+    <w:p>
+      <w:pPr>
+        <w:pStyle w:val="ListParagraph"/>
+        <w:numPr>
+          <w:ilvl w:val="1"/>
+          <w:numId w:val="8"/>
+        </w:numPr>
+      </w:pPr>
+      <w:r>
+        <w:t>Test all my basic functionality of initial desires</w:t>
+      </w:r>
+    </w:p>
+    <w:p>
+      <w:pPr>
+        <w:pStyle w:val="ListParagraph"/>
+        <w:numPr>
+          <w:ilvl w:val="1"/>
+          <w:numId w:val="8"/>
+        </w:numPr>
+      </w:pPr>
+      <w:r>
+        <w:t>Work through the pages with CSS and images, make it look good</w:t>
+      </w:r>
+    </w:p>
+    <w:p>
+      <w:pPr>
+        <w:pStyle w:val="ListParagraph"/>
+        <w:numPr>
+          <w:ilvl w:val="1"/>
+          <w:numId w:val="8"/>
+        </w:numPr>
+      </w:pPr>
+      <w:r>
+        <w:t>Start on further improvements</w:t>
+      </w:r>
+    </w:p>
+    <w:p>
+      <w:pPr>
+        <w:pStyle w:val="ListParagraph"/>
+        <w:numPr>
+          <w:ilvl w:val="0"/>
+          <w:numId w:val="8"/>
+        </w:numPr>
+      </w:pPr>
+      <w:r>
+        <w:t>Ma</w:t>
+      </w:r>
+      <w:r>
+        <w:t>d</w:t>
+      </w:r>
+      <w:r>
+        <w:t>e all my files/folders</w:t>
+      </w:r>
+    </w:p>
+    <w:p>
+      <w:pPr>
+        <w:pStyle w:val="ListParagraph"/>
+        <w:numPr>
+          <w:ilvl w:val="0"/>
+          <w:numId w:val="8"/>
+        </w:numPr>
+      </w:pPr>
+      <w:r>
+        <w:t>G</w:t>
+      </w:r>
+      <w:r>
+        <w:t>ot</w:t>
+      </w:r>
+      <w:r>
+        <w:t xml:space="preserve"> my standard code in (e.g. in app.py)</w:t>
+      </w:r>
+    </w:p>
+    <w:p>
+      <w:pPr>
+        <w:pStyle w:val="ListParagraph"/>
+        <w:numPr>
+          <w:ilvl w:val="0"/>
+          <w:numId w:val="8"/>
+        </w:numPr>
+      </w:pPr>
+      <w:r>
+        <w:t>Ma</w:t>
+      </w:r>
+      <w:r>
+        <w:t>d</w:t>
+      </w:r>
+      <w:r>
+        <w:t>e my classes</w:t>
+      </w:r>
+    </w:p>
+    <w:p>
+      <w:pPr>
+        <w:pStyle w:val="ListParagraph"/>
+        <w:numPr>
+          <w:ilvl w:val="0"/>
+          <w:numId w:val="8"/>
+        </w:numPr>
+      </w:pPr>
+      <w:r>
+        <w:t>Ma</w:t>
+      </w:r>
+      <w:r>
+        <w:t>d</w:t>
+      </w:r>
+      <w:r>
+        <w:t>e some class instances/objects in console.py</w:t>
+      </w:r>
+    </w:p>
+    <w:p>
+      <w:pPr>
+        <w:pStyle w:val="ListParagraph"/>
+        <w:numPr>
+          <w:ilvl w:val="1"/>
+          <w:numId w:val="8"/>
+        </w:numPr>
+      </w:pPr>
+      <w:r>
+        <w:t>Then found the first thing I need, is to save them</w:t>
+      </w:r>
+    </w:p>
+    <w:p>
+      <w:pPr>
+        <w:pStyle w:val="ListParagraph"/>
+        <w:numPr>
+          <w:ilvl w:val="0"/>
+          <w:numId w:val="8"/>
+        </w:numPr>
+      </w:pPr>
+      <w:r>
+        <w:t>Started in customer repository, made save/delete</w:t>
+      </w:r>
+    </w:p>
+    <w:p>
+      <w:pPr>
+        <w:pStyle w:val="ListParagraph"/>
+        <w:numPr>
+          <w:ilvl w:val="0"/>
+          <w:numId w:val="8"/>
+        </w:numPr>
+      </w:pPr>
+      <w:r>
+        <w:t xml:space="preserve">Then </w:t>
+      </w:r>
+      <w:r>
+        <w:t>same for session, then booking, which uses customer and session</w:t>
+      </w:r>
+    </w:p>
+    <w:p>
+      <w:pPr>
+        <w:pStyle w:val="ListParagraph"/>
+        <w:numPr>
+          <w:ilvl w:val="0"/>
+          <w:numId w:val="8"/>
+        </w:numPr>
+      </w:pPr>
+      <w:r>
+        <w:t>Think about what I want to be able to do first on the website – I want to see my customers, see my sessions, and see my bookings in lists, and individually (not necessarily bookings individually at this point)</w:t>
+      </w:r>
+    </w:p>
+    <w:p>
+      <w:pPr>
+        <w:pStyle w:val="ListParagraph"/>
+        <w:numPr>
+          <w:ilvl w:val="0"/>
+          <w:numId w:val="8"/>
+        </w:numPr>
+      </w:pPr>
+      <w:r>
+        <w:t>Then made the select all and select by id functions in customers, session, and select all for bookings</w:t>
+      </w:r>
+    </w:p>
+    <w:p>
+      <w:pPr>
+        <w:pStyle w:val="ListParagraph"/>
+        <w:numPr>
+          <w:ilvl w:val="0"/>
+          <w:numId w:val="8"/>
+        </w:numPr>
+      </w:pPr>
+      <w:r>
+        <w:t xml:space="preserve">Test my DB </w:t>
+      </w:r>
+      <w:r>
+        <w:t>connections work in the terminal by viewing the tables</w:t>
+      </w:r>
+    </w:p>
+    <w:p>
+      <w:pPr>
+        <w:pStyle w:val="ListParagraph"/>
+        <w:numPr>
+          <w:ilvl w:val="0"/>
+          <w:numId w:val="8"/>
+        </w:numPr>
+      </w:pPr>
+      <w:r>
+        <w:t xml:space="preserve">Stopped, recheck over plans, </w:t>
+      </w:r>
+      <w:r>
+        <w:t>what else do I want to do? I want to edit, delete, and add new</w:t>
+      </w:r>
+    </w:p>
+    <w:p>
+      <w:pPr>
+        <w:pStyle w:val="ListParagraph"/>
+        <w:numPr>
+          <w:ilvl w:val="0"/>
+          <w:numId w:val="8"/>
+        </w:numPr>
+      </w:pPr>
+      <w:r>
+        <w:t xml:space="preserve">Started with delete – Had a problem, session was tied to a customer through a booking. Simple fix, then had to redo terminal </w:t>
+      </w:r>
+      <w:proofErr w:type="spellStart"/>
+      <w:r>
+        <w:t>psql</w:t>
+      </w:r>
+      <w:proofErr w:type="spellEnd"/>
+      <w:r>
+        <w:t xml:space="preserve"> etc, and tested. Then tested in website, works</w:t>
+      </w:r>
+    </w:p>
+    <w:p>
+      <w:pPr>
+        <w:pStyle w:val="ListParagraph"/>
+        <w:numPr>
+          <w:ilvl w:val="0"/>
+          <w:numId w:val="8"/>
+        </w:numPr>
+      </w:pPr>
+      <w:r>
+        <w:t xml:space="preserve">Edit function likewise had a problem, it would redirect but it wouldn’t change </w:t>
+      </w:r>
+      <w:r>
+        <w:t>anything. Problem was related to the ID</w:t>
+      </w:r>
+    </w:p>
+    <w:p>
+      <w:pPr>
+        <w:pStyle w:val="ListParagraph"/>
+        <w:numPr>
+          <w:ilvl w:val="0"/>
+          <w:numId w:val="8"/>
+        </w:numPr>
+      </w:pPr>
+      <w:r>
+        <w:t xml:space="preserve">Then </w:t>
+      </w:r>
+      <w:r>
+        <w:t>made the edit function for customer. And repeated both for session</w:t>
+      </w:r>
+    </w:p>
+    <w:p>
+      <w:pPr>
+        <w:pStyle w:val="ListParagraph"/>
+        <w:numPr>
+          <w:ilvl w:val="0"/>
+          <w:numId w:val="8"/>
+        </w:numPr>
+      </w:pPr>
+      <w:r>
+        <w:t>Then added new function for customer, session, and booking</w:t>
+      </w:r>
+    </w:p>
+    <w:p>
+      <w:pPr>
+        <w:pStyle w:val="ListParagraph"/>
+        <w:numPr>
+          <w:ilvl w:val="0"/>
+          <w:numId w:val="8"/>
+        </w:numPr>
+      </w:pPr>
+      <w:r>
+        <w:t>We can now:</w:t>
+      </w:r>
+    </w:p>
+    <w:p>
+      <w:pPr>
+        <w:pStyle w:val="ListParagraph"/>
+        <w:numPr>
+          <w:ilvl w:val="1"/>
+          <w:numId w:val="8"/>
+        </w:numPr>
+      </w:pPr>
+      <w:r>
+        <w:t>View (all and individual), Add, Edit and Remove Customers</w:t>
+      </w:r>
+    </w:p>
+    <w:p>
+      <w:pPr>
+        <w:pStyle w:val="ListParagraph"/>
+        <w:numPr>
+          <w:ilvl w:val="1"/>
+          <w:numId w:val="8"/>
+        </w:numPr>
+      </w:pPr>
+      <w:r>
+        <w:t>View (all and individual), Add, Edit and Remove Sessions</w:t>
+      </w:r>
+    </w:p>
+    <w:p>
+      <w:pPr>
+        <w:pStyle w:val="ListParagraph"/>
+        <w:numPr>
+          <w:ilvl w:val="1"/>
+          <w:numId w:val="8"/>
+        </w:numPr>
+      </w:pPr>
+      <w:r>
+        <w:t>View (all), Add, and Delete bookings</w:t>
+      </w:r>
+    </w:p>
+    <w:p>
+      <w:pPr>
+        <w:pStyle w:val="ListParagraph"/>
+        <w:numPr>
+          <w:ilvl w:val="0"/>
+          <w:numId w:val="8"/>
+        </w:numPr>
+      </w:pPr>
+      <w:r>
+        <w:t>Added a feature to check for duplicates to booking</w:t>
+      </w:r>
+      <w:r>
+        <w:t>s</w:t>
+      </w:r>
+    </w:p>
+    <w:p>
+      <w:pPr>
+        <w:pStyle w:val="ListParagraph"/>
+        <w:numPr>
+          <w:ilvl w:val="0"/>
+          <w:numId w:val="8"/>
+        </w:numPr>
+      </w:pPr>
+      <w:r>
+        <w:t>Repeated for customers</w:t>
+      </w:r>
+    </w:p>
+    <w:p>
+      <w:pPr>
+        <w:pStyle w:val="ListParagraph"/>
+        <w:numPr>
+          <w:ilvl w:val="0"/>
+          <w:numId w:val="8"/>
+        </w:numPr>
+      </w:pPr>
+      <w:r>
+        <w:t>Repeated for sessions with date/time checks since we currently only have 1 room</w:t>
+      </w:r>
+    </w:p>
+    <w:p>
+      <w:pPr>
+        <w:pStyle w:val="ListParagraph"/>
+        <w:numPr>
+          <w:ilvl w:val="0"/>
+          <w:numId w:val="8"/>
+        </w:numPr>
+      </w:pPr>
+      <w:r>
+        <w:t>Ability to delete bookings</w:t>
+      </w:r>
+    </w:p>
+    <w:p>
+      <w:pPr>
+        <w:pStyle w:val="ListParagraph"/>
+        <w:numPr>
+          <w:ilvl w:val="0"/>
+          <w:numId w:val="8"/>
+        </w:numPr>
+      </w:pPr>
+      <w:r>
+        <w:t>Date inputs changed to actual dates</w:t>
+      </w:r>
+    </w:p>
+    <w:p>
+      <w:pPr>
+        <w:pStyle w:val="ListParagraph"/>
+        <w:numPr>
+          <w:ilvl w:val="0"/>
+          <w:numId w:val="8"/>
+        </w:numPr>
+      </w:pPr>
+      <w:r>
+        <w:t>Time inputs changed to actual times</w:t>
+      </w:r>
+    </w:p>
+    <w:p>
+      <w:pPr>
+        <w:pStyle w:val="ListParagraph"/>
+        <w:numPr>
+          <w:ilvl w:val="0"/>
+          <w:numId w:val="8"/>
+        </w:numPr>
+      </w:pPr>
+      <w:r>
+        <w:t>Added a whole bunch of other checks</w:t>
       </w:r>
       <w:bookmarkStart w:id="0" w:name="_GoBack"/>
       <w:bookmarkEnd w:id="0"/>
@@ -514,573 +1728,17 @@
         <w:pStyle w:val="ListParagraph"/>
         <w:numPr>
           <w:ilvl w:val="0"/>
-          <w:numId w:val="7"/>
-        </w:numPr>
-      </w:pPr>
-      <w:r>
-        <w:t>Customer Class</w:t>
-      </w:r>
-    </w:p>
-    <w:p>
-      <w:pPr>
-        <w:pStyle w:val="ListParagraph"/>
-        <w:numPr>
-          <w:ilvl w:val="1"/>
-          <w:numId w:val="7"/>
-        </w:numPr>
-      </w:pPr>
-      <w:r>
-        <w:t>Number of sessions had this month</w:t>
-      </w:r>
-    </w:p>
-    <w:p>
-      <w:pPr>
-        <w:pStyle w:val="ListParagraph"/>
-        <w:numPr>
-          <w:ilvl w:val="0"/>
-          <w:numId w:val="7"/>
-        </w:numPr>
-      </w:pPr>
-      <w:r>
-        <w:t>Session Class</w:t>
-      </w:r>
-    </w:p>
-    <w:p>
-      <w:pPr>
-        <w:pStyle w:val="ListParagraph"/>
-        <w:numPr>
-          <w:ilvl w:val="1"/>
-          <w:numId w:val="7"/>
-        </w:numPr>
-      </w:pPr>
-      <w:r>
-        <w:t>Duration calculation</w:t>
-      </w:r>
-    </w:p>
-    <w:p>
-      <w:pPr>
-        <w:pStyle w:val="ListParagraph"/>
-        <w:numPr>
-          <w:ilvl w:val="1"/>
-          <w:numId w:val="7"/>
-        </w:numPr>
-      </w:pPr>
-      <w:r>
-        <w:t>Disallow sessions to be booked at the same time (this assumes the gym has one room only)</w:t>
-      </w:r>
-    </w:p>
-    <w:p>
-      <w:pPr>
-        <w:pStyle w:val="ListParagraph"/>
-        <w:numPr>
-          <w:ilvl w:val="1"/>
-          <w:numId w:val="7"/>
-        </w:numPr>
-      </w:pPr>
-      <w:r>
-        <w:t>Cannot book sessions that are done – We’d need a way of grabbing todays date, and calculating dates/time etc. And maybe even auto move into a “past events” table?</w:t>
-      </w:r>
-    </w:p>
-    <w:p>
-      <w:pPr>
-        <w:pStyle w:val="ListParagraph"/>
-        <w:numPr>
-          <w:ilvl w:val="0"/>
-          <w:numId w:val="7"/>
-        </w:numPr>
-      </w:pPr>
-      <w:r>
-        <w:t>Rooms</w:t>
-      </w:r>
-    </w:p>
-    <w:p>
-      <w:pPr>
-        <w:pStyle w:val="ListParagraph"/>
-        <w:numPr>
-          <w:ilvl w:val="1"/>
-          <w:numId w:val="7"/>
-        </w:numPr>
-      </w:pPr>
-      <w:r>
-        <w:t>Can add another DB of rooms</w:t>
-      </w:r>
-    </w:p>
-    <w:p>
-      <w:pPr>
-        <w:pStyle w:val="ListParagraph"/>
-        <w:numPr>
-          <w:ilvl w:val="1"/>
-          <w:numId w:val="7"/>
-        </w:numPr>
-      </w:pPr>
-      <w:r>
-        <w:t>Each session is assigned to a room</w:t>
-      </w:r>
-    </w:p>
-    <w:p>
-      <w:pPr>
-        <w:pStyle w:val="ListParagraph"/>
-        <w:numPr>
-          <w:ilvl w:val="1"/>
-          <w:numId w:val="7"/>
-        </w:numPr>
-      </w:pPr>
-      <w:r>
-        <w:t xml:space="preserve">Each room and each session </w:t>
-      </w:r>
-      <w:proofErr w:type="gramStart"/>
-      <w:r>
-        <w:t>has</w:t>
-      </w:r>
-      <w:proofErr w:type="gramEnd"/>
-      <w:r>
-        <w:t xml:space="preserve"> a capacity</w:t>
-      </w:r>
-    </w:p>
-    <w:p/>
-    <w:p>
-      <w:pPr>
-        <w:rPr>
-          <w:b/>
-          <w:bCs/>
-        </w:rPr>
-      </w:pPr>
-      <w:r>
-        <w:rPr>
-          <w:b/>
-          <w:bCs/>
-        </w:rPr>
-        <w:br w:type="page"/>
-      </w:r>
-    </w:p>
-    <w:p>
-      <w:pPr>
-        <w:rPr>
-          <w:b/>
-          <w:bCs/>
-        </w:rPr>
-      </w:pPr>
-      <w:r>
-        <w:rPr>
-          <w:b/>
-          <w:bCs/>
-        </w:rPr>
-        <w:lastRenderedPageBreak/>
-        <w:t>Front end functionality</w:t>
-      </w:r>
-      <w:r>
-        <w:rPr>
-          <w:b/>
-          <w:bCs/>
-        </w:rPr>
-        <w:t xml:space="preserve"> for the user:</w:t>
-      </w:r>
-    </w:p>
-    <w:p>
-      <w:pPr>
-        <w:pStyle w:val="ListParagraph"/>
-        <w:numPr>
-          <w:ilvl w:val="0"/>
-          <w:numId w:val="9"/>
-        </w:numPr>
-      </w:pPr>
-      <w:r>
-        <w:t>Customers:</w:t>
-      </w:r>
-    </w:p>
-    <w:p>
-      <w:pPr>
-        <w:pStyle w:val="ListParagraph"/>
-        <w:numPr>
-          <w:ilvl w:val="1"/>
-          <w:numId w:val="9"/>
-        </w:numPr>
-      </w:pPr>
-      <w:r>
-        <w:t>See all in one page</w:t>
-      </w:r>
-    </w:p>
-    <w:p>
-      <w:pPr>
-        <w:pStyle w:val="ListParagraph"/>
-        <w:numPr>
-          <w:ilvl w:val="1"/>
-          <w:numId w:val="9"/>
-        </w:numPr>
-      </w:pPr>
-      <w:r>
-        <w:t>See individual</w:t>
-      </w:r>
-    </w:p>
-    <w:p>
-      <w:pPr>
-        <w:pStyle w:val="ListParagraph"/>
-        <w:numPr>
-          <w:ilvl w:val="1"/>
-          <w:numId w:val="9"/>
-        </w:numPr>
-      </w:pPr>
-      <w:r>
-        <w:t>Edit</w:t>
-      </w:r>
-    </w:p>
-    <w:p>
-      <w:pPr>
-        <w:pStyle w:val="ListParagraph"/>
-        <w:numPr>
-          <w:ilvl w:val="1"/>
-          <w:numId w:val="9"/>
-        </w:numPr>
-      </w:pPr>
-      <w:r>
-        <w:t>D</w:t>
-      </w:r>
-      <w:r>
-        <w:t>elete</w:t>
-      </w:r>
-    </w:p>
-    <w:p>
-      <w:pPr>
-        <w:pStyle w:val="ListParagraph"/>
-        <w:numPr>
-          <w:ilvl w:val="1"/>
-          <w:numId w:val="9"/>
-        </w:numPr>
-      </w:pPr>
-      <w:r>
-        <w:t>Ad</w:t>
-      </w:r>
-      <w:r>
-        <w:t>d new</w:t>
-      </w:r>
-    </w:p>
-    <w:p>
-      <w:pPr>
-        <w:pStyle w:val="ListParagraph"/>
-        <w:numPr>
-          <w:ilvl w:val="1"/>
-          <w:numId w:val="9"/>
-        </w:numPr>
-      </w:pPr>
-      <w:r>
-        <w:t>View all boo</w:t>
-      </w:r>
-      <w:r>
-        <w:t xml:space="preserve">kings </w:t>
-      </w:r>
-      <w:r>
-        <w:t>a customer has</w:t>
-      </w:r>
-    </w:p>
-    <w:p>
-      <w:pPr>
-        <w:pStyle w:val="ListParagraph"/>
-        <w:numPr>
-          <w:ilvl w:val="0"/>
-          <w:numId w:val="9"/>
-        </w:numPr>
-      </w:pPr>
-      <w:r>
-        <w:t>Sessions:</w:t>
-      </w:r>
-    </w:p>
-    <w:p>
-      <w:pPr>
-        <w:pStyle w:val="ListParagraph"/>
-        <w:numPr>
-          <w:ilvl w:val="1"/>
-          <w:numId w:val="9"/>
-        </w:numPr>
-      </w:pPr>
-      <w:r>
-        <w:t>See all in one page</w:t>
-      </w:r>
-    </w:p>
-    <w:p>
-      <w:pPr>
-        <w:pStyle w:val="ListParagraph"/>
-        <w:numPr>
-          <w:ilvl w:val="1"/>
-          <w:numId w:val="9"/>
-        </w:numPr>
-      </w:pPr>
-      <w:r>
-        <w:t>See individual</w:t>
-      </w:r>
-    </w:p>
-    <w:p>
-      <w:pPr>
-        <w:pStyle w:val="ListParagraph"/>
-        <w:numPr>
-          <w:ilvl w:val="1"/>
-          <w:numId w:val="9"/>
-        </w:numPr>
-      </w:pPr>
-      <w:r>
-        <w:t>Edit</w:t>
-      </w:r>
-    </w:p>
-    <w:p>
-      <w:pPr>
-        <w:pStyle w:val="ListParagraph"/>
-        <w:numPr>
-          <w:ilvl w:val="1"/>
-          <w:numId w:val="9"/>
-        </w:numPr>
-      </w:pPr>
-      <w:r>
-        <w:t>Delete</w:t>
-      </w:r>
-    </w:p>
-    <w:p>
-      <w:pPr>
-        <w:pStyle w:val="ListParagraph"/>
-        <w:numPr>
-          <w:ilvl w:val="1"/>
-          <w:numId w:val="9"/>
-        </w:numPr>
-      </w:pPr>
-      <w:r>
-        <w:t>Add new</w:t>
-      </w:r>
-    </w:p>
-    <w:p>
-      <w:pPr>
-        <w:pStyle w:val="ListParagraph"/>
-        <w:numPr>
-          <w:ilvl w:val="1"/>
-          <w:numId w:val="9"/>
-        </w:numPr>
-      </w:pPr>
-      <w:r>
-        <w:t>View all customers booked into a session</w:t>
-      </w:r>
-    </w:p>
-    <w:p>
-      <w:pPr>
-        <w:pStyle w:val="ListParagraph"/>
-        <w:numPr>
-          <w:ilvl w:val="1"/>
-          <w:numId w:val="9"/>
-        </w:numPr>
-      </w:pPr>
-      <w:r>
-        <w:t>See current and maximum capacity (</w:t>
-      </w:r>
-      <w:proofErr w:type="spellStart"/>
-      <w:r>
-        <w:t>incase</w:t>
-      </w:r>
-      <w:proofErr w:type="spellEnd"/>
-      <w:r>
-        <w:t xml:space="preserve"> a bunch of people want to attend together)</w:t>
-      </w:r>
-    </w:p>
-    <w:p>
-      <w:pPr>
-        <w:pStyle w:val="ListParagraph"/>
-        <w:numPr>
-          <w:ilvl w:val="0"/>
-          <w:numId w:val="9"/>
-        </w:numPr>
-      </w:pPr>
-      <w:r>
-        <w:t>Bookings:</w:t>
-      </w:r>
-    </w:p>
-    <w:p>
-      <w:pPr>
-        <w:pStyle w:val="ListParagraph"/>
-        <w:numPr>
-          <w:ilvl w:val="1"/>
-          <w:numId w:val="9"/>
-        </w:numPr>
-      </w:pPr>
-      <w:r>
-        <w:t>See all</w:t>
-      </w:r>
-      <w:r>
-        <w:t xml:space="preserve"> bookings on one page</w:t>
-      </w:r>
-    </w:p>
-    <w:p>
-      <w:pPr>
-        <w:pStyle w:val="ListParagraph"/>
-        <w:numPr>
-          <w:ilvl w:val="1"/>
-          <w:numId w:val="9"/>
-        </w:numPr>
-      </w:pPr>
-      <w:r>
-        <w:t>Delete</w:t>
-      </w:r>
-    </w:p>
-    <w:p>
-      <w:pPr>
-        <w:pStyle w:val="ListParagraph"/>
-        <w:numPr>
-          <w:ilvl w:val="1"/>
-          <w:numId w:val="9"/>
-        </w:numPr>
-      </w:pPr>
-      <w:r>
-        <w:t>Add new</w:t>
-      </w:r>
-    </w:p>
-    <w:p/>
-    <w:p>
-      <w:pPr>
-        <w:rPr>
-          <w:b/>
-          <w:bCs/>
-        </w:rPr>
-      </w:pPr>
-      <w:r>
-        <w:rPr>
-          <w:b/>
-          <w:bCs/>
-        </w:rPr>
-        <w:t xml:space="preserve">Behind the scenes </w:t>
-      </w:r>
-      <w:r>
-        <w:rPr>
-          <w:b/>
-          <w:bCs/>
-        </w:rPr>
-        <w:t>functionality:</w:t>
-      </w:r>
-    </w:p>
-    <w:p>
-      <w:pPr>
-        <w:pStyle w:val="ListParagraph"/>
-        <w:numPr>
-          <w:ilvl w:val="0"/>
-          <w:numId w:val="10"/>
-        </w:numPr>
-      </w:pPr>
-      <w:r>
-        <w:t>Adding a new booking will check</w:t>
-      </w:r>
-      <w:r>
-        <w:t xml:space="preserve"> for (and error i</w:t>
-      </w:r>
-      <w:r>
-        <w:t>f there’s a problem):</w:t>
-      </w:r>
-    </w:p>
-    <w:p>
-      <w:pPr>
-        <w:pStyle w:val="ListParagraph"/>
-        <w:numPr>
-          <w:ilvl w:val="1"/>
-          <w:numId w:val="10"/>
-        </w:numPr>
-      </w:pPr>
-      <w:r>
-        <w:t>D</w:t>
-      </w:r>
-      <w:r>
-        <w:t>uplicate</w:t>
-      </w:r>
-      <w:r>
-        <w:t xml:space="preserve"> bookings</w:t>
-      </w:r>
-    </w:p>
-    <w:p>
-      <w:pPr>
-        <w:pStyle w:val="ListParagraph"/>
-        <w:numPr>
-          <w:ilvl w:val="1"/>
-          <w:numId w:val="10"/>
-        </w:numPr>
-      </w:pPr>
-      <w:r>
-        <w:t>Active membership status</w:t>
-      </w:r>
-    </w:p>
-    <w:p>
-      <w:pPr>
-        <w:pStyle w:val="ListParagraph"/>
-        <w:numPr>
-          <w:ilvl w:val="1"/>
-          <w:numId w:val="10"/>
-        </w:numPr>
-      </w:pPr>
-      <w:r>
-        <w:t>If the session is at maximum capacity</w:t>
-      </w:r>
-    </w:p>
-    <w:p>
-      <w:pPr>
-        <w:pStyle w:val="ListParagraph"/>
-        <w:numPr>
-          <w:ilvl w:val="0"/>
-          <w:numId w:val="10"/>
-        </w:numPr>
-      </w:pPr>
-      <w:r>
-        <w:t>Adding a new customer will check for duplicates, based on alias</w:t>
-      </w:r>
-    </w:p>
-    <w:p>
-      <w:pPr>
-        <w:pStyle w:val="ListParagraph"/>
-        <w:numPr>
-          <w:ilvl w:val="0"/>
-          <w:numId w:val="10"/>
-        </w:numPr>
-      </w:pPr>
-      <w:r>
-        <w:t>Editing a customer will bring up their current membership status and level as default (instead of the options list always defaulting to the same value for every customer)</w:t>
-      </w:r>
-    </w:p>
-    <w:p>
-      <w:pPr>
-        <w:pStyle w:val="ListParagraph"/>
-        <w:numPr>
-          <w:ilvl w:val="0"/>
-          <w:numId w:val="10"/>
-        </w:numPr>
-      </w:pPr>
-    </w:p>
-    <w:p>
-      <w:pPr>
-        <w:pStyle w:val="ListParagraph"/>
-        <w:numPr>
-          <w:ilvl w:val="0"/>
-          <w:numId w:val="10"/>
-        </w:numPr>
-      </w:pPr>
-      <w:r>
-        <w:br w:type="page"/>
-      </w:r>
-    </w:p>
-    <w:p>
-      <w:pPr>
-        <w:rPr>
-          <w:b/>
-          <w:bCs/>
-        </w:rPr>
-      </w:pPr>
-      <w:r>
-        <w:rPr>
-          <w:b/>
-          <w:bCs/>
-        </w:rPr>
-        <w:lastRenderedPageBreak/>
-        <w:t>Logbook of my process:</w:t>
-      </w:r>
-    </w:p>
-    <w:p>
-      <w:pPr>
-        <w:pStyle w:val="ListParagraph"/>
-        <w:numPr>
-          <w:ilvl w:val="0"/>
           <w:numId w:val="8"/>
         </w:numPr>
-      </w:pPr>
-      <w:r>
-        <w:t>Went through each brief, what’s most interesting, what would I do for each one, how could I grow each one, and chose my brief</w:t>
+        <w:rPr>
+          <w:highlight w:val="yellow"/>
+        </w:rPr>
+      </w:pPr>
+      <w:r>
+        <w:rPr>
+          <w:highlight w:val="yellow"/>
+        </w:rPr>
+        <w:t>Update all diagrams</w:t>
       </w:r>
     </w:p>
     <w:p>
@@ -1090,411 +1748,6 @@
           <w:ilvl w:val="0"/>
           <w:numId w:val="8"/>
         </w:numPr>
-      </w:pPr>
-      <w:r>
-        <w:t xml:space="preserve">Made an Excel file for all my draft drawings, made my DB drawings, classes. Thought what </w:t>
-      </w:r>
-      <w:proofErr w:type="gramStart"/>
-      <w:r>
-        <w:t>do I want</w:t>
-      </w:r>
-      <w:proofErr w:type="gramEnd"/>
-      <w:r>
-        <w:t xml:space="preserve"> the user to be able to do</w:t>
-      </w:r>
-    </w:p>
-    <w:p>
-      <w:pPr>
-        <w:pStyle w:val="ListParagraph"/>
-        <w:numPr>
-          <w:ilvl w:val="0"/>
-          <w:numId w:val="8"/>
-        </w:numPr>
-      </w:pPr>
-      <w:r>
-        <w:t>Set my</w:t>
-      </w:r>
-      <w:r>
-        <w:t xml:space="preserve"> rough plan:</w:t>
-      </w:r>
-    </w:p>
-    <w:p>
-      <w:pPr>
-        <w:pStyle w:val="ListParagraph"/>
-        <w:numPr>
-          <w:ilvl w:val="1"/>
-          <w:numId w:val="8"/>
-        </w:numPr>
-      </w:pPr>
-      <w:r>
-        <w:t xml:space="preserve">Set up a </w:t>
-      </w:r>
-      <w:proofErr w:type="spellStart"/>
-      <w:r>
-        <w:t>git</w:t>
-      </w:r>
-      <w:proofErr w:type="spellEnd"/>
-      <w:r>
-        <w:t xml:space="preserve"> repo, make all my files/folders, get my standard code in, make my classes and some instances, test</w:t>
-      </w:r>
-    </w:p>
-    <w:p>
-      <w:pPr>
-        <w:pStyle w:val="ListParagraph"/>
-        <w:numPr>
-          <w:ilvl w:val="1"/>
-          <w:numId w:val="8"/>
-        </w:numPr>
-      </w:pPr>
-      <w:r>
-        <w:t>Set up my repositories and controllers, with plain HTML for testing</w:t>
-      </w:r>
-    </w:p>
-    <w:p>
-      <w:pPr>
-        <w:pStyle w:val="ListParagraph"/>
-        <w:numPr>
-          <w:ilvl w:val="1"/>
-          <w:numId w:val="8"/>
-        </w:numPr>
-      </w:pPr>
-      <w:r>
-        <w:t>Test all my basic functionality of initial desires</w:t>
-      </w:r>
-    </w:p>
-    <w:p>
-      <w:pPr>
-        <w:pStyle w:val="ListParagraph"/>
-        <w:numPr>
-          <w:ilvl w:val="1"/>
-          <w:numId w:val="8"/>
-        </w:numPr>
-      </w:pPr>
-      <w:r>
-        <w:t>Work through the pages with CSS and images, make it look good</w:t>
-      </w:r>
-    </w:p>
-    <w:p>
-      <w:pPr>
-        <w:pStyle w:val="ListParagraph"/>
-        <w:numPr>
-          <w:ilvl w:val="1"/>
-          <w:numId w:val="8"/>
-        </w:numPr>
-      </w:pPr>
-      <w:r>
-        <w:t>Start on further improvements</w:t>
-      </w:r>
-    </w:p>
-    <w:p>
-      <w:pPr>
-        <w:pStyle w:val="ListParagraph"/>
-        <w:numPr>
-          <w:ilvl w:val="0"/>
-          <w:numId w:val="8"/>
-        </w:numPr>
-      </w:pPr>
-      <w:r>
-        <w:t>Ma</w:t>
-      </w:r>
-      <w:r>
-        <w:t>d</w:t>
-      </w:r>
-      <w:r>
-        <w:t>e all my files/folders</w:t>
-      </w:r>
-    </w:p>
-    <w:p>
-      <w:pPr>
-        <w:pStyle w:val="ListParagraph"/>
-        <w:numPr>
-          <w:ilvl w:val="0"/>
-          <w:numId w:val="8"/>
-        </w:numPr>
-      </w:pPr>
-      <w:r>
-        <w:t>G</w:t>
-      </w:r>
-      <w:r>
-        <w:t>ot</w:t>
-      </w:r>
-      <w:r>
-        <w:t xml:space="preserve"> my standard code in (e.g. in app.py)</w:t>
-      </w:r>
-    </w:p>
-    <w:p>
-      <w:pPr>
-        <w:pStyle w:val="ListParagraph"/>
-        <w:numPr>
-          <w:ilvl w:val="0"/>
-          <w:numId w:val="8"/>
-        </w:numPr>
-      </w:pPr>
-      <w:r>
-        <w:t>Ma</w:t>
-      </w:r>
-      <w:r>
-        <w:t>d</w:t>
-      </w:r>
-      <w:r>
-        <w:t>e my classes</w:t>
-      </w:r>
-    </w:p>
-    <w:p>
-      <w:pPr>
-        <w:pStyle w:val="ListParagraph"/>
-        <w:numPr>
-          <w:ilvl w:val="0"/>
-          <w:numId w:val="8"/>
-        </w:numPr>
-      </w:pPr>
-      <w:r>
-        <w:t>Ma</w:t>
-      </w:r>
-      <w:r>
-        <w:t>d</w:t>
-      </w:r>
-      <w:r>
-        <w:t>e some class instances/objects in console.py</w:t>
-      </w:r>
-    </w:p>
-    <w:p>
-      <w:pPr>
-        <w:pStyle w:val="ListParagraph"/>
-        <w:numPr>
-          <w:ilvl w:val="1"/>
-          <w:numId w:val="8"/>
-        </w:numPr>
-      </w:pPr>
-      <w:r>
-        <w:t>Then found the first thing I need, is to save them</w:t>
-      </w:r>
-    </w:p>
-    <w:p>
-      <w:pPr>
-        <w:pStyle w:val="ListParagraph"/>
-        <w:numPr>
-          <w:ilvl w:val="0"/>
-          <w:numId w:val="8"/>
-        </w:numPr>
-      </w:pPr>
-      <w:r>
-        <w:t>Started in customer repository, made save/delete</w:t>
-      </w:r>
-    </w:p>
-    <w:p>
-      <w:pPr>
-        <w:pStyle w:val="ListParagraph"/>
-        <w:numPr>
-          <w:ilvl w:val="0"/>
-          <w:numId w:val="8"/>
-        </w:numPr>
-      </w:pPr>
-      <w:r>
-        <w:t xml:space="preserve">Then </w:t>
-      </w:r>
-      <w:r>
-        <w:t>same for session, then booking, which uses customer and session</w:t>
-      </w:r>
-    </w:p>
-    <w:p>
-      <w:pPr>
-        <w:pStyle w:val="ListParagraph"/>
-        <w:numPr>
-          <w:ilvl w:val="0"/>
-          <w:numId w:val="8"/>
-        </w:numPr>
-      </w:pPr>
-      <w:r>
-        <w:t>Think about what I want to be able to do first on the website – I want to see my customers, see my sessions, and see my bookings in lists, and individually (not necessarily bookings individually at this point)</w:t>
-      </w:r>
-    </w:p>
-    <w:p>
-      <w:pPr>
-        <w:pStyle w:val="ListParagraph"/>
-        <w:numPr>
-          <w:ilvl w:val="0"/>
-          <w:numId w:val="8"/>
-        </w:numPr>
-      </w:pPr>
-      <w:r>
-        <w:t>Then made the select all and select by id functions in customers, session, and select all for bookings</w:t>
-      </w:r>
-    </w:p>
-    <w:p>
-      <w:pPr>
-        <w:pStyle w:val="ListParagraph"/>
-        <w:numPr>
-          <w:ilvl w:val="0"/>
-          <w:numId w:val="8"/>
-        </w:numPr>
-      </w:pPr>
-      <w:r>
-        <w:t xml:space="preserve">Test my DB </w:t>
-      </w:r>
-      <w:r>
-        <w:t>connections work in the terminal by viewing the tables</w:t>
-      </w:r>
-    </w:p>
-    <w:p>
-      <w:pPr>
-        <w:pStyle w:val="ListParagraph"/>
-        <w:numPr>
-          <w:ilvl w:val="0"/>
-          <w:numId w:val="8"/>
-        </w:numPr>
-      </w:pPr>
-      <w:r>
-        <w:t xml:space="preserve">Stopped, recheck over plans, </w:t>
-      </w:r>
-      <w:r>
-        <w:t>what else do I want to do? I want to edit, delete, and add new</w:t>
-      </w:r>
-    </w:p>
-    <w:p>
-      <w:pPr>
-        <w:pStyle w:val="ListParagraph"/>
-        <w:numPr>
-          <w:ilvl w:val="0"/>
-          <w:numId w:val="8"/>
-        </w:numPr>
-      </w:pPr>
-      <w:r>
-        <w:t xml:space="preserve">Started with delete – Had a problem, session was tied to a customer through a booking. Simple fix, then had to redo terminal </w:t>
-      </w:r>
-      <w:proofErr w:type="spellStart"/>
-      <w:r>
-        <w:t>psql</w:t>
-      </w:r>
-      <w:proofErr w:type="spellEnd"/>
-      <w:r>
-        <w:t xml:space="preserve"> etc, and tested. Then tested in website, works</w:t>
-      </w:r>
-    </w:p>
-    <w:p>
-      <w:pPr>
-        <w:pStyle w:val="ListParagraph"/>
-        <w:numPr>
-          <w:ilvl w:val="0"/>
-          <w:numId w:val="8"/>
-        </w:numPr>
-      </w:pPr>
-      <w:r>
-        <w:t xml:space="preserve">Edit function likewise had a problem, it would redirect but it wouldn’t change </w:t>
-      </w:r>
-      <w:r>
-        <w:t>anything. Problem was related to the ID</w:t>
-      </w:r>
-    </w:p>
-    <w:p>
-      <w:pPr>
-        <w:pStyle w:val="ListParagraph"/>
-        <w:numPr>
-          <w:ilvl w:val="0"/>
-          <w:numId w:val="8"/>
-        </w:numPr>
-      </w:pPr>
-      <w:r>
-        <w:t xml:space="preserve">Then </w:t>
-      </w:r>
-      <w:r>
-        <w:t>made the edit function for customer. And repeated both for session</w:t>
-      </w:r>
-    </w:p>
-    <w:p>
-      <w:pPr>
-        <w:pStyle w:val="ListParagraph"/>
-        <w:numPr>
-          <w:ilvl w:val="0"/>
-          <w:numId w:val="8"/>
-        </w:numPr>
-      </w:pPr>
-      <w:r>
-        <w:t>Then added new function for customer, session, and booking</w:t>
-      </w:r>
-    </w:p>
-    <w:p>
-      <w:pPr>
-        <w:pStyle w:val="ListParagraph"/>
-        <w:numPr>
-          <w:ilvl w:val="0"/>
-          <w:numId w:val="8"/>
-        </w:numPr>
-      </w:pPr>
-      <w:r>
-        <w:t>We can now:</w:t>
-      </w:r>
-    </w:p>
-    <w:p>
-      <w:pPr>
-        <w:pStyle w:val="ListParagraph"/>
-        <w:numPr>
-          <w:ilvl w:val="1"/>
-          <w:numId w:val="8"/>
-        </w:numPr>
-      </w:pPr>
-      <w:r>
-        <w:t>View (all and individual), Add, Edit and Remove Customers</w:t>
-      </w:r>
-    </w:p>
-    <w:p>
-      <w:pPr>
-        <w:pStyle w:val="ListParagraph"/>
-        <w:numPr>
-          <w:ilvl w:val="1"/>
-          <w:numId w:val="8"/>
-        </w:numPr>
-      </w:pPr>
-      <w:r>
-        <w:t>View (all and individual), Add, Edit and Remove Sessions</w:t>
-      </w:r>
-    </w:p>
-    <w:p>
-      <w:pPr>
-        <w:pStyle w:val="ListParagraph"/>
-        <w:numPr>
-          <w:ilvl w:val="1"/>
-          <w:numId w:val="8"/>
-        </w:numPr>
-      </w:pPr>
-      <w:r>
-        <w:t>View (all), Add, and Delete bookings</w:t>
-      </w:r>
-    </w:p>
-    <w:p>
-      <w:pPr>
-        <w:pStyle w:val="ListParagraph"/>
-        <w:numPr>
-          <w:ilvl w:val="0"/>
-          <w:numId w:val="8"/>
-        </w:numPr>
-      </w:pPr>
-      <w:r>
-        <w:t>Added a feature to check for duplicates to booking</w:t>
-      </w:r>
-      <w:r>
-        <w:t>s</w:t>
-      </w:r>
-    </w:p>
-    <w:p>
-      <w:pPr>
-        <w:pStyle w:val="ListParagraph"/>
-        <w:numPr>
-          <w:ilvl w:val="0"/>
-          <w:numId w:val="8"/>
-        </w:numPr>
-      </w:pPr>
-      <w:r>
-        <w:t>Repeated for customers</w:t>
-      </w:r>
-    </w:p>
-    <w:p>
-      <w:pPr>
-        <w:pStyle w:val="ListParagraph"/>
-        <w:numPr>
-          <w:ilvl w:val="0"/>
-          <w:numId w:val="8"/>
-        </w:numPr>
         <w:rPr>
           <w:highlight w:val="yellow"/>
         </w:rPr>
@@ -1503,192 +1756,7 @@
         <w:rPr>
           <w:highlight w:val="yellow"/>
         </w:rPr>
-        <w:t>Repeated for sessions</w:t>
-      </w:r>
-    </w:p>
-    <w:p>
-      <w:pPr>
-        <w:pStyle w:val="ListParagraph"/>
-        <w:numPr>
-          <w:ilvl w:val="0"/>
-          <w:numId w:val="8"/>
-        </w:numPr>
-      </w:pPr>
-      <w:r>
-        <w:t>Ability to delete bookings</w:t>
-      </w:r>
-    </w:p>
-    <w:p>
-      <w:pPr>
-        <w:pStyle w:val="ListParagraph"/>
-        <w:numPr>
-          <w:ilvl w:val="0"/>
-          <w:numId w:val="8"/>
-        </w:numPr>
-        <w:rPr>
-          <w:highlight w:val="yellow"/>
-        </w:rPr>
-      </w:pPr>
-      <w:r>
-        <w:rPr>
-          <w:highlight w:val="yellow"/>
-        </w:rPr>
-        <w:t>Update all diagrams</w:t>
-      </w:r>
-    </w:p>
-    <w:p>
-      <w:pPr>
-        <w:pStyle w:val="ListParagraph"/>
-        <w:numPr>
-          <w:ilvl w:val="0"/>
-          <w:numId w:val="8"/>
-        </w:numPr>
-        <w:rPr>
-          <w:highlight w:val="yellow"/>
-        </w:rPr>
-      </w:pPr>
-      <w:r>
-        <w:rPr>
-          <w:highlight w:val="yellow"/>
-        </w:rPr>
         <w:t>Format the website with CSS, including Images</w:t>
-      </w:r>
-    </w:p>
-    <w:p>
-      <w:pPr>
-        <w:pStyle w:val="ListParagraph"/>
-        <w:numPr>
-          <w:ilvl w:val="0"/>
-          <w:numId w:val="8"/>
-        </w:numPr>
-        <w:rPr>
-          <w:highlight w:val="yellow"/>
-        </w:rPr>
-      </w:pPr>
-      <w:r>
-        <w:rPr>
-          <w:highlight w:val="yellow"/>
-        </w:rPr>
-        <w:t xml:space="preserve">Then onto extensions. What else would be useful, that we’ve noted </w:t>
-      </w:r>
-      <w:proofErr w:type="spellStart"/>
-      <w:r>
-        <w:rPr>
-          <w:highlight w:val="yellow"/>
-        </w:rPr>
-        <w:t>en</w:t>
-      </w:r>
-      <w:proofErr w:type="spellEnd"/>
-      <w:r>
-        <w:rPr>
-          <w:highlight w:val="yellow"/>
-        </w:rPr>
-        <w:t xml:space="preserve"> route?</w:t>
-      </w:r>
-    </w:p>
-    <w:p>
-      <w:pPr>
-        <w:pStyle w:val="ListParagraph"/>
-        <w:numPr>
-          <w:ilvl w:val="0"/>
-          <w:numId w:val="8"/>
-        </w:numPr>
-        <w:rPr>
-          <w:highlight w:val="yellow"/>
-        </w:rPr>
-      </w:pPr>
-      <w:r>
-        <w:rPr>
-          <w:highlight w:val="yellow"/>
-        </w:rPr>
-        <w:t>Changing the dates and times to actual dates/times</w:t>
-      </w:r>
-    </w:p>
-    <w:p>
-      <w:pPr>
-        <w:pStyle w:val="ListParagraph"/>
-        <w:numPr>
-          <w:ilvl w:val="0"/>
-          <w:numId w:val="8"/>
-        </w:numPr>
-        <w:rPr>
-          <w:highlight w:val="yellow"/>
-        </w:rPr>
-      </w:pPr>
-      <w:r>
-        <w:rPr>
-          <w:highlight w:val="yellow"/>
-        </w:rPr>
-        <w:lastRenderedPageBreak/>
-        <w:t>Added a membership status to Customers, which will allow/disallow them from booking sessions if expired</w:t>
-      </w:r>
-    </w:p>
-    <w:p>
-      <w:pPr>
-        <w:pStyle w:val="ListParagraph"/>
-        <w:numPr>
-          <w:ilvl w:val="0"/>
-          <w:numId w:val="8"/>
-        </w:numPr>
-        <w:rPr>
-          <w:highlight w:val="yellow"/>
-        </w:rPr>
-      </w:pPr>
-      <w:r>
-        <w:rPr>
-          <w:highlight w:val="yellow"/>
-        </w:rPr>
-        <w:t xml:space="preserve">Added a </w:t>
-      </w:r>
-      <w:proofErr w:type="spellStart"/>
-      <w:r>
-        <w:rPr>
-          <w:highlight w:val="yellow"/>
-        </w:rPr>
-        <w:t>membership_level</w:t>
-      </w:r>
-      <w:proofErr w:type="spellEnd"/>
-      <w:r>
-        <w:rPr>
-          <w:highlight w:val="yellow"/>
-        </w:rPr>
-        <w:t xml:space="preserve"> to customers, currently just for a view</w:t>
-      </w:r>
-    </w:p>
-    <w:p>
-      <w:pPr>
-        <w:pStyle w:val="ListParagraph"/>
-        <w:numPr>
-          <w:ilvl w:val="0"/>
-          <w:numId w:val="8"/>
-        </w:numPr>
-        <w:rPr>
-          <w:highlight w:val="yellow"/>
-        </w:rPr>
-      </w:pPr>
-      <w:r>
-        <w:rPr>
-          <w:highlight w:val="yellow"/>
-        </w:rPr>
-        <w:t>Then a tally of how many sessions a customer has had in total or in that month</w:t>
-      </w:r>
-    </w:p>
-    <w:p>
-      <w:pPr>
-        <w:pStyle w:val="ListParagraph"/>
-        <w:numPr>
-          <w:ilvl w:val="0"/>
-          <w:numId w:val="8"/>
-        </w:numPr>
-        <w:rPr>
-          <w:highlight w:val="yellow"/>
-        </w:rPr>
-      </w:pPr>
-      <w:r>
-        <w:rPr>
-          <w:highlight w:val="yellow"/>
-        </w:rPr>
-        <w:t>Adding rooms, with maximum capacities. Or maximum capacities to Sessions</w:t>
       </w:r>
     </w:p>
     <w:sectPr>
@@ -1977,7 +2045,7 @@
         <w:rFonts w:ascii="Symbol" w:hAnsi="Symbol" w:hint="default"/>
       </w:rPr>
     </w:lvl>
-    <w:lvl w:ilvl="1" w:tplc="08090003" w:tentative="1">
+    <w:lvl w:ilvl="1" w:tplc="08090003">
       <w:start w:val="1"/>
       <w:numFmt w:val="bullet"/>
       <w:lvlText w:val="o"/>
@@ -1989,7 +2057,7 @@
         <w:rFonts w:ascii="Courier New" w:hAnsi="Courier New" w:hint="default"/>
       </w:rPr>
     </w:lvl>
-    <w:lvl w:ilvl="2" w:tplc="08090005" w:tentative="1">
+    <w:lvl w:ilvl="2" w:tplc="08090005">
       <w:start w:val="1"/>
       <w:numFmt w:val="bullet"/>
       <w:lvlText w:val=""/>

</xml_diff>

<commit_message>
CSS Styling began, work in progress
</commit_message>
<xml_diff>
--- a/Project Planning/Project Planning.docx
+++ b/Project Planning/Project Planning.docx
@@ -293,6 +293,40 @@
         </w:rPr>
         <w:t xml:space="preserve"> between 16:00 and 19:00..</w:t>
       </w:r>
+    </w:p>
+    <w:p>
+      <w:pPr>
+        <w:pStyle w:val="ListParagraph"/>
+        <w:numPr>
+          <w:ilvl w:val="2"/>
+          <w:numId w:val="3"/>
+        </w:numPr>
+        <w:rPr>
+          <w:highlight w:val="yellow"/>
+        </w:rPr>
+      </w:pPr>
+      <w:r>
+        <w:rPr>
+          <w:highlight w:val="yellow"/>
+        </w:rPr>
+        <w:t xml:space="preserve">if 16:00 &lt; </w:t>
+      </w:r>
+      <w:proofErr w:type="spellStart"/>
+      <w:r>
+        <w:rPr>
+          <w:highlight w:val="yellow"/>
+        </w:rPr>
+        <w:t>session.start_time</w:t>
+      </w:r>
+      <w:proofErr w:type="spellEnd"/>
+      <w:r>
+        <w:rPr>
+          <w:highlight w:val="yellow"/>
+        </w:rPr>
+        <w:t xml:space="preserve"> &lt; 19:00</w:t>
+      </w:r>
+      <w:bookmarkStart w:id="0" w:name="_GoBack"/>
+      <w:bookmarkEnd w:id="0"/>
     </w:p>
     <w:p>
       <w:pPr>
@@ -658,31 +692,31 @@
         </w:numPr>
       </w:pPr>
       <w:r>
-        <w:t>Disallow sessions to be booked at the same time (this assumes the gym has one room only)</w:t>
-      </w:r>
-    </w:p>
-    <w:p>
-      <w:pPr>
-        <w:pStyle w:val="ListParagraph"/>
-        <w:numPr>
-          <w:ilvl w:val="1"/>
+        <w:t>Cannot book sessions that are done – We’d need a way of grabbing todays date, and calculating dates/time etc. And maybe even auto move into a “past events” table?</w:t>
+      </w:r>
+    </w:p>
+    <w:p>
+      <w:pPr>
+        <w:pStyle w:val="ListParagraph"/>
+        <w:numPr>
+          <w:ilvl w:val="0"/>
           <w:numId w:val="7"/>
         </w:numPr>
       </w:pPr>
       <w:r>
-        <w:t>Cannot book sessions that are done – We’d need a way of grabbing todays date, and calculating dates/time etc. And maybe even auto move into a “past events” table?</w:t>
-      </w:r>
-    </w:p>
-    <w:p>
-      <w:pPr>
-        <w:pStyle w:val="ListParagraph"/>
-        <w:numPr>
-          <w:ilvl w:val="0"/>
+        <w:t>Rooms</w:t>
+      </w:r>
+    </w:p>
+    <w:p>
+      <w:pPr>
+        <w:pStyle w:val="ListParagraph"/>
+        <w:numPr>
+          <w:ilvl w:val="1"/>
           <w:numId w:val="7"/>
         </w:numPr>
       </w:pPr>
       <w:r>
-        <w:t>Rooms</w:t>
+        <w:t>Can add another DB of rooms</w:t>
       </w:r>
     </w:p>
     <w:p>
@@ -694,7 +728,7 @@
         </w:numPr>
       </w:pPr>
       <w:r>
-        <w:t>Can add another DB of rooms</w:t>
+        <w:t>Each session is assigned to a room</w:t>
       </w:r>
     </w:p>
     <w:p>
@@ -706,39 +740,39 @@
         </w:numPr>
       </w:pPr>
       <w:r>
-        <w:t>Each session is assigned to a room</w:t>
-      </w:r>
-    </w:p>
-    <w:p>
-      <w:pPr>
-        <w:pStyle w:val="ListParagraph"/>
-        <w:numPr>
-          <w:ilvl w:val="1"/>
+        <w:t xml:space="preserve">Each room and each session </w:t>
+      </w:r>
+      <w:proofErr w:type="gramStart"/>
+      <w:r>
+        <w:t>has</w:t>
+      </w:r>
+      <w:proofErr w:type="gramEnd"/>
+      <w:r>
+        <w:t xml:space="preserve"> a capacity</w:t>
+      </w:r>
+    </w:p>
+    <w:p>
+      <w:pPr>
+        <w:pStyle w:val="ListParagraph"/>
+        <w:numPr>
+          <w:ilvl w:val="0"/>
           <w:numId w:val="7"/>
         </w:numPr>
       </w:pPr>
       <w:r>
-        <w:t xml:space="preserve">Each room and each session </w:t>
-      </w:r>
-      <w:proofErr w:type="gramStart"/>
-      <w:r>
-        <w:t>has</w:t>
-      </w:r>
-      <w:proofErr w:type="gramEnd"/>
-      <w:r>
-        <w:t xml:space="preserve"> a capacity</w:t>
-      </w:r>
-    </w:p>
-    <w:p>
-      <w:pPr>
-        <w:pStyle w:val="ListParagraph"/>
-        <w:numPr>
-          <w:ilvl w:val="0"/>
+        <w:t>Other</w:t>
+      </w:r>
+    </w:p>
+    <w:p>
+      <w:pPr>
+        <w:pStyle w:val="ListParagraph"/>
+        <w:numPr>
+          <w:ilvl w:val="1"/>
           <w:numId w:val="7"/>
         </w:numPr>
       </w:pPr>
       <w:r>
-        <w:t>Other</w:t>
+        <w:t>Capacity can be negative</w:t>
       </w:r>
     </w:p>
     <w:p>
@@ -750,7 +784,10 @@
         </w:numPr>
       </w:pPr>
       <w:r>
-        <w:t>Capacity can be negative</w:t>
+        <w:t>Dates can be any date at all</w:t>
+      </w:r>
+      <w:r>
+        <w:t>, and in the past</w:t>
       </w:r>
     </w:p>
     <w:p>
@@ -762,25 +799,18 @@
         </w:numPr>
       </w:pPr>
       <w:r>
-        <w:t>Dates can be any date at all</w:t>
-      </w:r>
-      <w:r>
-        <w:t>, and in the past</w:t>
-      </w:r>
-    </w:p>
-    <w:p>
-      <w:pPr>
-        <w:pStyle w:val="ListParagraph"/>
-        <w:numPr>
-          <w:ilvl w:val="1"/>
+        <w:t>Times likewise</w:t>
+      </w:r>
+    </w:p>
+    <w:p>
+      <w:pPr>
+        <w:pStyle w:val="ListParagraph"/>
+        <w:numPr>
+          <w:ilvl w:val="0"/>
           <w:numId w:val="7"/>
         </w:numPr>
       </w:pPr>
-      <w:r>
-        <w:t>Times likewise</w:t>
-      </w:r>
-    </w:p>
-    <w:p/>
+    </w:p>
     <w:p>
       <w:pPr>
         <w:rPr>
@@ -1720,8 +1750,6 @@
       <w:r>
         <w:t>Added a whole bunch of other checks</w:t>
       </w:r>
-      <w:bookmarkStart w:id="0" w:name="_GoBack"/>
-      <w:bookmarkEnd w:id="0"/>
     </w:p>
     <w:p>
       <w:pPr>

</xml_diff>

<commit_message>
Fixed ability to work around customer alias duplicate by changing capital letters on the string. Changed all alias strings to uppercase during duplicate check
</commit_message>
<xml_diff>
--- a/Project Planning/Project Planning.docx
+++ b/Project Planning/Project Planning.docx
@@ -325,8 +325,6 @@
         </w:rPr>
         <w:t xml:space="preserve"> &lt; 19:00</w:t>
       </w:r>
-      <w:bookmarkStart w:id="0" w:name="_GoBack"/>
-      <w:bookmarkEnd w:id="0"/>
     </w:p>
     <w:p>
       <w:pPr>
@@ -668,7 +666,7 @@
         </w:numPr>
       </w:pPr>
       <w:r>
-        <w:t>Session Class</w:t>
+        <w:t>Rooms</w:t>
       </w:r>
     </w:p>
     <w:p>
@@ -680,7 +678,7 @@
         </w:numPr>
       </w:pPr>
       <w:r>
-        <w:t>Duration calculation</w:t>
+        <w:t>Can add another DB of rooms</w:t>
       </w:r>
     </w:p>
     <w:p>
@@ -692,19 +690,7 @@
         </w:numPr>
       </w:pPr>
       <w:r>
-        <w:t>Cannot book sessions that are done – We’d need a way of grabbing todays date, and calculating dates/time etc. And maybe even auto move into a “past events” table?</w:t>
-      </w:r>
-    </w:p>
-    <w:p>
-      <w:pPr>
-        <w:pStyle w:val="ListParagraph"/>
-        <w:numPr>
-          <w:ilvl w:val="0"/>
-          <w:numId w:val="7"/>
-        </w:numPr>
-      </w:pPr>
-      <w:r>
-        <w:t>Rooms</w:t>
+        <w:t>Each session is assigned to a room</w:t>
       </w:r>
     </w:p>
     <w:p>
@@ -716,100 +702,30 @@
         </w:numPr>
       </w:pPr>
       <w:r>
-        <w:t>Can add another DB of rooms</w:t>
-      </w:r>
-    </w:p>
-    <w:p>
-      <w:pPr>
-        <w:pStyle w:val="ListParagraph"/>
-        <w:numPr>
-          <w:ilvl w:val="1"/>
+        <w:t xml:space="preserve">Each room and each session </w:t>
+      </w:r>
+      <w:proofErr w:type="gramStart"/>
+      <w:r>
+        <w:t>has</w:t>
+      </w:r>
+      <w:proofErr w:type="gramEnd"/>
+      <w:r>
+        <w:t xml:space="preserve"> a capacity</w:t>
+      </w:r>
+    </w:p>
+    <w:p>
+      <w:pPr>
+        <w:pStyle w:val="ListParagraph"/>
+        <w:numPr>
+          <w:ilvl w:val="0"/>
           <w:numId w:val="7"/>
         </w:numPr>
       </w:pPr>
       <w:r>
-        <w:t>Each session is assigned to a room</w:t>
-      </w:r>
-    </w:p>
-    <w:p>
-      <w:pPr>
-        <w:pStyle w:val="ListParagraph"/>
-        <w:numPr>
-          <w:ilvl w:val="1"/>
-          <w:numId w:val="7"/>
-        </w:numPr>
-      </w:pPr>
-      <w:r>
-        <w:t xml:space="preserve">Each room and each session </w:t>
-      </w:r>
-      <w:proofErr w:type="gramStart"/>
-      <w:r>
-        <w:t>has</w:t>
-      </w:r>
-      <w:proofErr w:type="gramEnd"/>
-      <w:r>
-        <w:t xml:space="preserve"> a capacity</w:t>
-      </w:r>
-    </w:p>
-    <w:p>
-      <w:pPr>
-        <w:pStyle w:val="ListParagraph"/>
-        <w:numPr>
-          <w:ilvl w:val="0"/>
-          <w:numId w:val="7"/>
-        </w:numPr>
-      </w:pPr>
-      <w:r>
-        <w:t>Other</w:t>
-      </w:r>
-    </w:p>
-    <w:p>
-      <w:pPr>
-        <w:pStyle w:val="ListParagraph"/>
-        <w:numPr>
-          <w:ilvl w:val="1"/>
-          <w:numId w:val="7"/>
-        </w:numPr>
-      </w:pPr>
-      <w:r>
-        <w:t>Capacity can be negative</w:t>
-      </w:r>
-    </w:p>
-    <w:p>
-      <w:pPr>
-        <w:pStyle w:val="ListParagraph"/>
-        <w:numPr>
-          <w:ilvl w:val="1"/>
-          <w:numId w:val="7"/>
-        </w:numPr>
-      </w:pPr>
-      <w:r>
-        <w:t>Dates can be any date at all</w:t>
-      </w:r>
-      <w:r>
-        <w:t>, and in the past</w:t>
-      </w:r>
-    </w:p>
-    <w:p>
-      <w:pPr>
-        <w:pStyle w:val="ListParagraph"/>
-        <w:numPr>
-          <w:ilvl w:val="1"/>
-          <w:numId w:val="7"/>
-        </w:numPr>
-      </w:pPr>
-      <w:r>
-        <w:t>Times likewise</w:t>
-      </w:r>
-    </w:p>
-    <w:p>
-      <w:pPr>
-        <w:pStyle w:val="ListParagraph"/>
-        <w:numPr>
-          <w:ilvl w:val="0"/>
-          <w:numId w:val="7"/>
-        </w:numPr>
-      </w:pPr>
+        <w:t>Can currently have customer alias’ as Neo and neo for example. Need to change all to upper or something</w:t>
+      </w:r>
+      <w:bookmarkStart w:id="0" w:name="_GoBack"/>
+      <w:bookmarkEnd w:id="0"/>
     </w:p>
     <w:p>
       <w:pPr>
@@ -1144,7 +1060,21 @@
         </w:numPr>
       </w:pPr>
       <w:r>
-        <w:t>Adding a new booking will check</w:t>
+        <w:t xml:space="preserve">Adding a </w:t>
+      </w:r>
+      <w:proofErr w:type="gramStart"/>
+      <w:r>
+        <w:t>new</w:t>
+      </w:r>
+      <w:r>
+        <w:t xml:space="preserve"> </w:t>
+      </w:r>
+      <w:r>
+        <w:t xml:space="preserve"> booking</w:t>
+      </w:r>
+      <w:proofErr w:type="gramEnd"/>
+      <w:r>
+        <w:t xml:space="preserve"> will check</w:t>
       </w:r>
       <w:r>
         <w:t xml:space="preserve"> for (and error i</w:t>
@@ -1204,7 +1134,13 @@
         </w:numPr>
       </w:pPr>
       <w:r>
-        <w:t>Adding a new customer will check for duplicates, based on alias</w:t>
+        <w:t xml:space="preserve">Adding a new </w:t>
+      </w:r>
+      <w:r>
+        <w:t xml:space="preserve">(or editing a current) </w:t>
+      </w:r>
+      <w:r>
+        <w:t>customer will check for duplicates, based on alias</w:t>
       </w:r>
     </w:p>
     <w:p>
@@ -1240,10 +1176,41 @@
         </w:numPr>
       </w:pPr>
       <w:r>
-        <w:t xml:space="preserve">Adding a new session will check for availability, as we only have one room. We can’t have two sessions happening </w:t>
-      </w:r>
-      <w:r>
-        <w:t>on the same day and time</w:t>
+        <w:t xml:space="preserve">Adding a new </w:t>
+      </w:r>
+      <w:r>
+        <w:t xml:space="preserve">(or editing a current) </w:t>
+      </w:r>
+      <w:r>
+        <w:t xml:space="preserve">session will check for availability, as we only have one room. We can’t have two sessions happening </w:t>
+      </w:r>
+      <w:r>
+        <w:t>on the same day and tim</w:t>
+      </w:r>
+      <w:r>
+        <w:t>e. Also only allows capacities between 1 and 50</w:t>
+      </w:r>
+      <w:r>
+        <w:t xml:space="preserve">, times between 07:00 and 21:00 (doesn’t auto select, but does prevent form submission </w:t>
+      </w:r>
+      <w:proofErr w:type="spellStart"/>
+      <w:r>
+        <w:t>outwith</w:t>
+      </w:r>
+      <w:proofErr w:type="spellEnd"/>
+      <w:r>
+        <w:t xml:space="preserve"> these times)</w:t>
+      </w:r>
+      <w:r>
+        <w:t xml:space="preserve">. Session dates cannot be selected before </w:t>
+      </w:r>
+      <w:proofErr w:type="spellStart"/>
+      <w:r>
+        <w:t>todays</w:t>
+      </w:r>
+      <w:proofErr w:type="spellEnd"/>
+      <w:r>
+        <w:t xml:space="preserve"> date</w:t>
       </w:r>
     </w:p>
     <w:p>
@@ -1785,6 +1752,25 @@
           <w:highlight w:val="yellow"/>
         </w:rPr>
         <w:t>Format the website with CSS, including Images</w:t>
+      </w:r>
+    </w:p>
+    <w:p>
+      <w:pPr>
+        <w:pStyle w:val="ListParagraph"/>
+        <w:numPr>
+          <w:ilvl w:val="0"/>
+          <w:numId w:val="8"/>
+        </w:numPr>
+        <w:rPr>
+          <w:highlight w:val="yellow"/>
+        </w:rPr>
+      </w:pPr>
+      <w:r>
+        <w:rPr>
+          <w:highlight w:val="yellow"/>
+        </w:rPr>
+        <w:lastRenderedPageBreak/>
+        <w:t>Go back through code tidying up pseudo, deleting/commenting out anything unused, shortening logic and if statements where possible</w:t>
       </w:r>
     </w:p>
     <w:sectPr>

</xml_diff>

<commit_message>
Some more CSS, and more entries into console.py
</commit_message>
<xml_diff>
--- a/Project Planning/Project Planning.docx
+++ b/Project Planning/Project Planning.docx
@@ -43,15 +43,7 @@
     </w:p>
     <w:p>
       <w:r>
-        <w:t xml:space="preserve">A local gym has asked you to build a piece of software to help them to manage </w:t>
-      </w:r>
-      <w:proofErr w:type="gramStart"/>
-      <w:r>
-        <w:t>memberships, and</w:t>
-      </w:r>
-      <w:proofErr w:type="gramEnd"/>
-      <w:r>
-        <w:t xml:space="preserve"> register members for classes.</w:t>
+        <w:t>A local gym has asked you to build a piece of software to help them to manage memberships, and register members for classes.</w:t>
       </w:r>
     </w:p>
     <w:p/>
@@ -177,13 +169,8 @@
           <w:numId w:val="4"/>
         </w:numPr>
       </w:pPr>
-      <w:proofErr w:type="spellStart"/>
-      <w:r>
-        <w:t>Glofox</w:t>
-      </w:r>
-      <w:proofErr w:type="spellEnd"/>
-      <w:r>
-        <w:t>, Pike13</w:t>
+      <w:r>
+        <w:t>Glofox, Pike13</w:t>
       </w:r>
     </w:p>
     <w:p/>
@@ -269,29 +256,7 @@
         <w:rPr>
           <w:highlight w:val="yellow"/>
         </w:rPr>
-        <w:t xml:space="preserve">if </w:t>
-      </w:r>
-      <w:proofErr w:type="spellStart"/>
-      <w:proofErr w:type="gramStart"/>
-      <w:r>
-        <w:rPr>
-          <w:highlight w:val="yellow"/>
-        </w:rPr>
-        <w:t>session.start</w:t>
-      </w:r>
-      <w:proofErr w:type="gramEnd"/>
-      <w:r>
-        <w:rPr>
-          <w:highlight w:val="yellow"/>
-        </w:rPr>
-        <w:t>_time</w:t>
-      </w:r>
-      <w:proofErr w:type="spellEnd"/>
-      <w:r>
-        <w:rPr>
-          <w:highlight w:val="yellow"/>
-        </w:rPr>
-        <w:t xml:space="preserve"> between 16:00 and 19:00..</w:t>
+        <w:t>if session.start_time between 16:00 and 19:00..</w:t>
       </w:r>
     </w:p>
     <w:p>
@@ -309,21 +274,7 @@
         <w:rPr>
           <w:highlight w:val="yellow"/>
         </w:rPr>
-        <w:t xml:space="preserve">if 16:00 &lt; </w:t>
-      </w:r>
-      <w:proofErr w:type="spellStart"/>
-      <w:r>
-        <w:rPr>
-          <w:highlight w:val="yellow"/>
-        </w:rPr>
-        <w:t>session.start_time</w:t>
-      </w:r>
-      <w:proofErr w:type="spellEnd"/>
-      <w:r>
-        <w:rPr>
-          <w:highlight w:val="yellow"/>
-        </w:rPr>
-        <w:t xml:space="preserve"> &lt; 19:00</w:t>
+        <w:t>if 16:00 &lt; session.start_time &lt; 19:00</w:t>
       </w:r>
     </w:p>
     <w:p>
@@ -485,139 +436,202 @@
           <w:bCs/>
         </w:rPr>
         <w:lastRenderedPageBreak/>
-        <w:t xml:space="preserve">Still </w:t>
-      </w:r>
-      <w:proofErr w:type="gramStart"/>
-      <w:r>
+        <w:t>Still To Do:</w:t>
+      </w:r>
+    </w:p>
+    <w:p>
+      <w:pPr>
+        <w:pStyle w:val="ListParagraph"/>
+        <w:numPr>
+          <w:ilvl w:val="0"/>
+          <w:numId w:val="6"/>
+        </w:numPr>
+      </w:pPr>
+      <w:r>
+        <w:t>All CSS</w:t>
+      </w:r>
+    </w:p>
+    <w:p>
+      <w:pPr>
+        <w:pStyle w:val="ListParagraph"/>
+        <w:numPr>
+          <w:ilvl w:val="0"/>
+          <w:numId w:val="6"/>
+        </w:numPr>
+      </w:pPr>
+      <w:r>
+        <w:t>Modify home page for instructions</w:t>
+      </w:r>
+      <w:r>
+        <w:t xml:space="preserve"> on what this website can do, and how to use it? e.g.</w:t>
+      </w:r>
+      <w:r>
+        <w:t xml:space="preserve"> All customers must have a unique alias</w:t>
+      </w:r>
+    </w:p>
+    <w:p>
+      <w:pPr>
+        <w:pStyle w:val="ListParagraph"/>
+        <w:numPr>
+          <w:ilvl w:val="0"/>
+          <w:numId w:val="6"/>
+        </w:numPr>
+      </w:pPr>
+      <w:r>
+        <w:t>Update and complete diagrams</w:t>
+      </w:r>
+    </w:p>
+    <w:p>
+      <w:pPr>
+        <w:pStyle w:val="ListParagraph"/>
+        <w:numPr>
+          <w:ilvl w:val="0"/>
+          <w:numId w:val="6"/>
+        </w:numPr>
+      </w:pPr>
+      <w:r>
+        <w:t>Evidence on testing</w:t>
+      </w:r>
+    </w:p>
+    <w:p>
+      <w:pPr>
+        <w:pStyle w:val="ListParagraph"/>
+        <w:numPr>
+          <w:ilvl w:val="0"/>
+          <w:numId w:val="6"/>
+        </w:numPr>
+      </w:pPr>
+      <w:r>
+        <w:t>Tidy up if statements to modernise</w:t>
+      </w:r>
+      <w:r>
+        <w:t xml:space="preserve"> them</w:t>
+      </w:r>
+    </w:p>
+    <w:p>
+      <w:pPr>
+        <w:pStyle w:val="ListParagraph"/>
+        <w:numPr>
+          <w:ilvl w:val="1"/>
+          <w:numId w:val="6"/>
+        </w:numPr>
+      </w:pPr>
+      <w:r>
+        <w:t>Tidy up my nested if statements in booking repo</w:t>
+      </w:r>
+    </w:p>
+    <w:p>
+      <w:pPr>
+        <w:pStyle w:val="ListParagraph"/>
+        <w:numPr>
+          <w:ilvl w:val="0"/>
+          <w:numId w:val="6"/>
+        </w:numPr>
+      </w:pPr>
+      <w:r>
+        <w:t>Route pages for the errors, and suggest hyperlinks to change the problem</w:t>
+      </w:r>
+    </w:p>
+    <w:p>
+      <w:pPr>
+        <w:pStyle w:val="ListParagraph"/>
+        <w:numPr>
+          <w:ilvl w:val="1"/>
+          <w:numId w:val="6"/>
+        </w:numPr>
+      </w:pPr>
+      <w:r>
+        <w:t>e.g. if a customer membership is inactive, hyperlink to a the customer page where they can edit it</w:t>
+      </w:r>
+    </w:p>
+    <w:p/>
+    <w:p>
+      <w:pPr>
         <w:rPr>
           <w:b/>
           <w:bCs/>
         </w:rPr>
-        <w:t>To</w:t>
-      </w:r>
-      <w:proofErr w:type="gramEnd"/>
+      </w:pPr>
       <w:r>
         <w:rPr>
           <w:b/>
           <w:bCs/>
         </w:rPr>
-        <w:t xml:space="preserve"> Do:</w:t>
-      </w:r>
-    </w:p>
-    <w:p>
-      <w:pPr>
-        <w:pStyle w:val="ListParagraph"/>
-        <w:numPr>
-          <w:ilvl w:val="0"/>
-          <w:numId w:val="6"/>
-        </w:numPr>
-      </w:pPr>
-      <w:r>
-        <w:t>All CSS</w:t>
-      </w:r>
-    </w:p>
-    <w:p>
-      <w:pPr>
-        <w:pStyle w:val="ListParagraph"/>
-        <w:numPr>
-          <w:ilvl w:val="0"/>
-          <w:numId w:val="6"/>
-        </w:numPr>
-      </w:pPr>
-      <w:r>
-        <w:t>Modify home page for instructions</w:t>
-      </w:r>
-      <w:r>
-        <w:t xml:space="preserve"> on what this website can do, and how to use it? e.g.</w:t>
-      </w:r>
-      <w:r>
-        <w:t xml:space="preserve"> All customers must have a unique alias</w:t>
-      </w:r>
-    </w:p>
-    <w:p>
-      <w:pPr>
-        <w:pStyle w:val="ListParagraph"/>
-        <w:numPr>
-          <w:ilvl w:val="0"/>
-          <w:numId w:val="6"/>
-        </w:numPr>
-      </w:pPr>
-      <w:r>
-        <w:t>Update and complete diagrams</w:t>
-      </w:r>
-    </w:p>
-    <w:p>
-      <w:pPr>
-        <w:pStyle w:val="ListParagraph"/>
-        <w:numPr>
-          <w:ilvl w:val="0"/>
-          <w:numId w:val="6"/>
-        </w:numPr>
-      </w:pPr>
-      <w:r>
-        <w:t>Evidence on testing</w:t>
-      </w:r>
-    </w:p>
-    <w:p>
-      <w:pPr>
-        <w:pStyle w:val="ListParagraph"/>
-        <w:numPr>
-          <w:ilvl w:val="0"/>
-          <w:numId w:val="6"/>
-        </w:numPr>
-      </w:pPr>
-      <w:r>
-        <w:t>Tidy up if statements to modernise</w:t>
-      </w:r>
-      <w:r>
-        <w:t xml:space="preserve"> them</w:t>
-      </w:r>
-    </w:p>
-    <w:p>
-      <w:pPr>
-        <w:pStyle w:val="ListParagraph"/>
-        <w:numPr>
-          <w:ilvl w:val="1"/>
-          <w:numId w:val="6"/>
-        </w:numPr>
-      </w:pPr>
-      <w:r>
-        <w:t>Tidy up my nested if statements in booking repo</w:t>
-      </w:r>
-    </w:p>
-    <w:p>
-      <w:pPr>
-        <w:pStyle w:val="ListParagraph"/>
-        <w:numPr>
-          <w:ilvl w:val="0"/>
-          <w:numId w:val="6"/>
-        </w:numPr>
-      </w:pPr>
-      <w:r>
-        <w:t>Route pages for the errors, and suggest hyperlinks to change the problem</w:t>
-      </w:r>
-    </w:p>
-    <w:p>
-      <w:pPr>
-        <w:pStyle w:val="ListParagraph"/>
-        <w:numPr>
-          <w:ilvl w:val="1"/>
-          <w:numId w:val="6"/>
-        </w:numPr>
-      </w:pPr>
-      <w:r>
-        <w:t xml:space="preserve">e.g. if a customer membership is inactive, hyperlink to </w:t>
-      </w:r>
-      <w:proofErr w:type="gramStart"/>
-      <w:r>
-        <w:t>a the</w:t>
-      </w:r>
-      <w:proofErr w:type="gramEnd"/>
-      <w:r>
-        <w:t xml:space="preserve"> customer page where they can edit it</w:t>
-      </w:r>
-    </w:p>
-    <w:p/>
+        <w:t>Extensions:</w:t>
+      </w:r>
+    </w:p>
+    <w:p>
+      <w:pPr>
+        <w:pStyle w:val="ListParagraph"/>
+        <w:numPr>
+          <w:ilvl w:val="0"/>
+          <w:numId w:val="7"/>
+        </w:numPr>
+      </w:pPr>
+      <w:r>
+        <w:t>Customer Class</w:t>
+      </w:r>
+    </w:p>
+    <w:p>
+      <w:pPr>
+        <w:pStyle w:val="ListParagraph"/>
+        <w:numPr>
+          <w:ilvl w:val="1"/>
+          <w:numId w:val="7"/>
+        </w:numPr>
+      </w:pPr>
+      <w:r>
+        <w:t>Number of sessions had this month</w:t>
+      </w:r>
+    </w:p>
+    <w:p>
+      <w:pPr>
+        <w:pStyle w:val="ListParagraph"/>
+        <w:numPr>
+          <w:ilvl w:val="0"/>
+          <w:numId w:val="7"/>
+        </w:numPr>
+      </w:pPr>
+      <w:r>
+        <w:t>Rooms</w:t>
+      </w:r>
+    </w:p>
+    <w:p>
+      <w:pPr>
+        <w:pStyle w:val="ListParagraph"/>
+        <w:numPr>
+          <w:ilvl w:val="1"/>
+          <w:numId w:val="7"/>
+        </w:numPr>
+      </w:pPr>
+      <w:r>
+        <w:t>Can add another DB of rooms</w:t>
+      </w:r>
+    </w:p>
+    <w:p>
+      <w:pPr>
+        <w:pStyle w:val="ListParagraph"/>
+        <w:numPr>
+          <w:ilvl w:val="1"/>
+          <w:numId w:val="7"/>
+        </w:numPr>
+      </w:pPr>
+      <w:r>
+        <w:t>Each session is assigned to a room</w:t>
+      </w:r>
+    </w:p>
+    <w:p>
+      <w:pPr>
+        <w:pStyle w:val="ListParagraph"/>
+        <w:numPr>
+          <w:ilvl w:val="1"/>
+          <w:numId w:val="7"/>
+        </w:numPr>
+      </w:pPr>
+      <w:r>
+        <w:t>Each room and each session has a capacity</w:t>
+      </w:r>
+    </w:p>
     <w:p>
       <w:pPr>
         <w:rPr>
@@ -630,105 +644,467 @@
           <w:b/>
           <w:bCs/>
         </w:rPr>
-        <w:t>Extensions:</w:t>
-      </w:r>
-    </w:p>
-    <w:p>
-      <w:pPr>
-        <w:pStyle w:val="ListParagraph"/>
-        <w:numPr>
-          <w:ilvl w:val="0"/>
-          <w:numId w:val="7"/>
-        </w:numPr>
-      </w:pPr>
-      <w:r>
-        <w:t>Customer Class</w:t>
-      </w:r>
-    </w:p>
-    <w:p>
-      <w:pPr>
-        <w:pStyle w:val="ListParagraph"/>
-        <w:numPr>
-          <w:ilvl w:val="1"/>
-          <w:numId w:val="7"/>
-        </w:numPr>
-      </w:pPr>
-      <w:r>
-        <w:t>Number of sessions had this month</w:t>
-      </w:r>
-    </w:p>
-    <w:p>
-      <w:pPr>
-        <w:pStyle w:val="ListParagraph"/>
-        <w:numPr>
-          <w:ilvl w:val="0"/>
-          <w:numId w:val="7"/>
-        </w:numPr>
-      </w:pPr>
-      <w:r>
-        <w:t>Rooms</w:t>
-      </w:r>
-    </w:p>
-    <w:p>
-      <w:pPr>
-        <w:pStyle w:val="ListParagraph"/>
-        <w:numPr>
-          <w:ilvl w:val="1"/>
-          <w:numId w:val="7"/>
-        </w:numPr>
-      </w:pPr>
-      <w:r>
-        <w:t>Can add another DB of rooms</w:t>
-      </w:r>
-    </w:p>
-    <w:p>
-      <w:pPr>
-        <w:pStyle w:val="ListParagraph"/>
-        <w:numPr>
-          <w:ilvl w:val="1"/>
-          <w:numId w:val="7"/>
-        </w:numPr>
-      </w:pPr>
-      <w:r>
-        <w:t>Each session is assigned to a room</w:t>
-      </w:r>
-    </w:p>
-    <w:p>
-      <w:pPr>
-        <w:pStyle w:val="ListParagraph"/>
-        <w:numPr>
-          <w:ilvl w:val="1"/>
-          <w:numId w:val="7"/>
-        </w:numPr>
-      </w:pPr>
-      <w:r>
-        <w:t xml:space="preserve">Each room and each session </w:t>
-      </w:r>
-      <w:proofErr w:type="gramStart"/>
-      <w:r>
-        <w:t>has</w:t>
-      </w:r>
-      <w:proofErr w:type="gramEnd"/>
-      <w:r>
-        <w:t xml:space="preserve"> a capacity</w:t>
-      </w:r>
-    </w:p>
-    <w:p>
-      <w:pPr>
-        <w:pStyle w:val="ListParagraph"/>
-        <w:numPr>
-          <w:ilvl w:val="0"/>
-          <w:numId w:val="7"/>
-        </w:numPr>
-      </w:pPr>
-      <w:r>
-        <w:t>Can currently have customer alias’ as Neo and neo for example. Need to change all to upper or something</w:t>
+        <w:br w:type="page"/>
+      </w:r>
+    </w:p>
+    <w:p>
+      <w:pPr>
+        <w:rPr>
+          <w:b/>
+          <w:bCs/>
+        </w:rPr>
+      </w:pPr>
+      <w:r>
+        <w:rPr>
+          <w:b/>
+          <w:bCs/>
+        </w:rPr>
+        <w:lastRenderedPageBreak/>
+        <w:t>Front end functionality</w:t>
+      </w:r>
+      <w:r>
+        <w:rPr>
+          <w:b/>
+          <w:bCs/>
+        </w:rPr>
+        <w:t xml:space="preserve"> for the user:</w:t>
+      </w:r>
+    </w:p>
+    <w:p>
+      <w:pPr>
+        <w:pStyle w:val="ListParagraph"/>
+        <w:numPr>
+          <w:ilvl w:val="0"/>
+          <w:numId w:val="9"/>
+        </w:numPr>
+      </w:pPr>
+      <w:r>
+        <w:t>Customers:</w:t>
+      </w:r>
+    </w:p>
+    <w:p>
+      <w:pPr>
+        <w:pStyle w:val="ListParagraph"/>
+        <w:numPr>
+          <w:ilvl w:val="1"/>
+          <w:numId w:val="9"/>
+        </w:numPr>
+      </w:pPr>
+      <w:r>
+        <w:t>See all in one page</w:t>
+      </w:r>
+    </w:p>
+    <w:p>
+      <w:pPr>
+        <w:pStyle w:val="ListParagraph"/>
+        <w:numPr>
+          <w:ilvl w:val="1"/>
+          <w:numId w:val="9"/>
+        </w:numPr>
+      </w:pPr>
+      <w:r>
+        <w:t>See individual</w:t>
+      </w:r>
+    </w:p>
+    <w:p>
+      <w:pPr>
+        <w:pStyle w:val="ListParagraph"/>
+        <w:numPr>
+          <w:ilvl w:val="1"/>
+          <w:numId w:val="9"/>
+        </w:numPr>
+      </w:pPr>
+      <w:r>
+        <w:t>Edit</w:t>
+      </w:r>
+    </w:p>
+    <w:p>
+      <w:pPr>
+        <w:pStyle w:val="ListParagraph"/>
+        <w:numPr>
+          <w:ilvl w:val="1"/>
+          <w:numId w:val="9"/>
+        </w:numPr>
+      </w:pPr>
+      <w:r>
+        <w:t>D</w:t>
+      </w:r>
+      <w:r>
+        <w:t>elete</w:t>
+      </w:r>
+    </w:p>
+    <w:p>
+      <w:pPr>
+        <w:pStyle w:val="ListParagraph"/>
+        <w:numPr>
+          <w:ilvl w:val="1"/>
+          <w:numId w:val="9"/>
+        </w:numPr>
+      </w:pPr>
+      <w:r>
+        <w:t>Ad</w:t>
+      </w:r>
+      <w:r>
+        <w:t>d new</w:t>
+      </w:r>
+    </w:p>
+    <w:p>
+      <w:pPr>
+        <w:pStyle w:val="ListParagraph"/>
+        <w:numPr>
+          <w:ilvl w:val="1"/>
+          <w:numId w:val="9"/>
+        </w:numPr>
+      </w:pPr>
+      <w:r>
+        <w:t>View all boo</w:t>
+      </w:r>
+      <w:r>
+        <w:t xml:space="preserve">kings </w:t>
+      </w:r>
+      <w:r>
+        <w:t>a customer has</w:t>
+      </w:r>
+    </w:p>
+    <w:p>
+      <w:pPr>
+        <w:pStyle w:val="ListParagraph"/>
+        <w:numPr>
+          <w:ilvl w:val="0"/>
+          <w:numId w:val="9"/>
+        </w:numPr>
+      </w:pPr>
+      <w:r>
+        <w:t>Sessions:</w:t>
+      </w:r>
+    </w:p>
+    <w:p>
+      <w:pPr>
+        <w:pStyle w:val="ListParagraph"/>
+        <w:numPr>
+          <w:ilvl w:val="1"/>
+          <w:numId w:val="9"/>
+        </w:numPr>
+      </w:pPr>
+      <w:r>
+        <w:t>See all in one page</w:t>
+      </w:r>
+    </w:p>
+    <w:p>
+      <w:pPr>
+        <w:pStyle w:val="ListParagraph"/>
+        <w:numPr>
+          <w:ilvl w:val="1"/>
+          <w:numId w:val="9"/>
+        </w:numPr>
+      </w:pPr>
+      <w:r>
+        <w:t>See individual</w:t>
+      </w:r>
+    </w:p>
+    <w:p>
+      <w:pPr>
+        <w:pStyle w:val="ListParagraph"/>
+        <w:numPr>
+          <w:ilvl w:val="1"/>
+          <w:numId w:val="9"/>
+        </w:numPr>
+      </w:pPr>
+      <w:r>
+        <w:t>Edit</w:t>
+      </w:r>
+    </w:p>
+    <w:p>
+      <w:pPr>
+        <w:pStyle w:val="ListParagraph"/>
+        <w:numPr>
+          <w:ilvl w:val="1"/>
+          <w:numId w:val="9"/>
+        </w:numPr>
+      </w:pPr>
+      <w:r>
+        <w:t>Delete</w:t>
+      </w:r>
+    </w:p>
+    <w:p>
+      <w:pPr>
+        <w:pStyle w:val="ListParagraph"/>
+        <w:numPr>
+          <w:ilvl w:val="1"/>
+          <w:numId w:val="9"/>
+        </w:numPr>
+      </w:pPr>
+      <w:r>
+        <w:t>Add new</w:t>
+      </w:r>
+    </w:p>
+    <w:p>
+      <w:pPr>
+        <w:pStyle w:val="ListParagraph"/>
+        <w:numPr>
+          <w:ilvl w:val="1"/>
+          <w:numId w:val="9"/>
+        </w:numPr>
+      </w:pPr>
+      <w:r>
+        <w:t>View all customers booked into a session</w:t>
+      </w:r>
+    </w:p>
+    <w:p>
+      <w:pPr>
+        <w:pStyle w:val="ListParagraph"/>
+        <w:numPr>
+          <w:ilvl w:val="1"/>
+          <w:numId w:val="9"/>
+        </w:numPr>
+      </w:pPr>
+      <w:r>
+        <w:t>See current and maximum capacity (incase a bunch of people want to attend together)</w:t>
+      </w:r>
+    </w:p>
+    <w:p>
+      <w:pPr>
+        <w:pStyle w:val="ListParagraph"/>
+        <w:numPr>
+          <w:ilvl w:val="0"/>
+          <w:numId w:val="9"/>
+        </w:numPr>
+      </w:pPr>
+      <w:r>
+        <w:t>Bookings:</w:t>
+      </w:r>
+    </w:p>
+    <w:p>
+      <w:pPr>
+        <w:pStyle w:val="ListParagraph"/>
+        <w:numPr>
+          <w:ilvl w:val="1"/>
+          <w:numId w:val="9"/>
+        </w:numPr>
+      </w:pPr>
+      <w:r>
+        <w:t>See all</w:t>
+      </w:r>
+      <w:r>
+        <w:t xml:space="preserve"> bookings on one page</w:t>
+      </w:r>
+    </w:p>
+    <w:p>
+      <w:pPr>
+        <w:pStyle w:val="ListParagraph"/>
+        <w:numPr>
+          <w:ilvl w:val="1"/>
+          <w:numId w:val="9"/>
+        </w:numPr>
+      </w:pPr>
+      <w:r>
+        <w:t>Delete</w:t>
+      </w:r>
+    </w:p>
+    <w:p>
+      <w:pPr>
+        <w:pStyle w:val="ListParagraph"/>
+        <w:numPr>
+          <w:ilvl w:val="1"/>
+          <w:numId w:val="9"/>
+        </w:numPr>
+      </w:pPr>
+      <w:r>
+        <w:t>Add new</w:t>
+      </w:r>
+    </w:p>
+    <w:p>
+      <w:pPr>
+        <w:pStyle w:val="ListParagraph"/>
+        <w:numPr>
+          <w:ilvl w:val="0"/>
+          <w:numId w:val="9"/>
+        </w:numPr>
+      </w:pPr>
+      <w:r>
+        <w:t>Date and time inputs are date/times, not text</w:t>
+      </w:r>
+    </w:p>
+    <w:p/>
+    <w:p>
+      <w:pPr>
+        <w:rPr>
+          <w:b/>
+          <w:bCs/>
+        </w:rPr>
+      </w:pPr>
+      <w:r>
+        <w:rPr>
+          <w:b/>
+          <w:bCs/>
+        </w:rPr>
+        <w:t xml:space="preserve">Behind the scenes </w:t>
+      </w:r>
+      <w:r>
+        <w:rPr>
+          <w:b/>
+          <w:bCs/>
+        </w:rPr>
+        <w:t>functionality:</w:t>
+      </w:r>
+    </w:p>
+    <w:p>
+      <w:pPr>
+        <w:pStyle w:val="ListParagraph"/>
+        <w:numPr>
+          <w:ilvl w:val="0"/>
+          <w:numId w:val="10"/>
+        </w:numPr>
+      </w:pPr>
+      <w:r>
+        <w:t>Adding a new</w:t>
+      </w:r>
+      <w:r>
+        <w:t xml:space="preserve"> </w:t>
+      </w:r>
+      <w:r>
+        <w:t xml:space="preserve"> booking will check</w:t>
+      </w:r>
+      <w:r>
+        <w:t xml:space="preserve"> for (and error i</w:t>
+      </w:r>
+      <w:r>
+        <w:t>f there’s a problem):</w:t>
+      </w:r>
+    </w:p>
+    <w:p>
+      <w:pPr>
+        <w:pStyle w:val="ListParagraph"/>
+        <w:numPr>
+          <w:ilvl w:val="1"/>
+          <w:numId w:val="10"/>
+        </w:numPr>
+      </w:pPr>
+      <w:r>
+        <w:t>D</w:t>
+      </w:r>
+      <w:r>
+        <w:t>uplicate</w:t>
+      </w:r>
+      <w:r>
+        <w:t xml:space="preserve"> bookings</w:t>
+      </w:r>
+    </w:p>
+    <w:p>
+      <w:pPr>
+        <w:pStyle w:val="ListParagraph"/>
+        <w:numPr>
+          <w:ilvl w:val="1"/>
+          <w:numId w:val="10"/>
+        </w:numPr>
+      </w:pPr>
+      <w:r>
+        <w:t>Active membership status</w:t>
+      </w:r>
+    </w:p>
+    <w:p>
+      <w:pPr>
+        <w:pStyle w:val="ListParagraph"/>
+        <w:numPr>
+          <w:ilvl w:val="1"/>
+          <w:numId w:val="10"/>
+        </w:numPr>
+      </w:pPr>
+      <w:r>
+        <w:t>If the session is at maximum capacity</w:t>
+      </w:r>
+    </w:p>
+    <w:p>
+      <w:pPr>
+        <w:pStyle w:val="ListParagraph"/>
+        <w:numPr>
+          <w:ilvl w:val="0"/>
+          <w:numId w:val="10"/>
+        </w:numPr>
+      </w:pPr>
+      <w:r>
+        <w:t>Adding a new</w:t>
+      </w:r>
+      <w:r>
+        <w:t xml:space="preserve"> </w:t>
+      </w:r>
+      <w:r>
+        <w:t>customer will check for duplicates, based on alias</w:t>
+      </w:r>
+      <w:r>
+        <w:t>. As alias are unique to customers, these are fixed and cannot be changed later</w:t>
       </w:r>
       <w:bookmarkStart w:id="0" w:name="_GoBack"/>
       <w:bookmarkEnd w:id="0"/>
     </w:p>
     <w:p>
       <w:pPr>
+        <w:pStyle w:val="ListParagraph"/>
+        <w:numPr>
+          <w:ilvl w:val="0"/>
+          <w:numId w:val="10"/>
+        </w:numPr>
+      </w:pPr>
+      <w:r>
+        <w:t>Editing a customer will bring up their current membership status and level as default (instead of the options list always defaulting to the same value for every customer)</w:t>
+      </w:r>
+    </w:p>
+    <w:p>
+      <w:pPr>
+        <w:pStyle w:val="ListParagraph"/>
+        <w:numPr>
+          <w:ilvl w:val="0"/>
+          <w:numId w:val="10"/>
+        </w:numPr>
+      </w:pPr>
+      <w:r>
+        <w:t>Date/time inputs are by default taken in, in reverse. These are reversed for then displaying back to HTML in standard order</w:t>
+      </w:r>
+    </w:p>
+    <w:p>
+      <w:pPr>
+        <w:pStyle w:val="ListParagraph"/>
+        <w:numPr>
+          <w:ilvl w:val="0"/>
+          <w:numId w:val="10"/>
+        </w:numPr>
+      </w:pPr>
+      <w:r>
+        <w:t xml:space="preserve">Adding a new </w:t>
+      </w:r>
+      <w:r>
+        <w:t xml:space="preserve">(or editing a current) </w:t>
+      </w:r>
+      <w:r>
+        <w:t xml:space="preserve">session will check for availability, as we only have one room. We can’t have two sessions happening </w:t>
+      </w:r>
+      <w:r>
+        <w:t>on the same day and tim</w:t>
+      </w:r>
+      <w:r>
+        <w:t>e. Also only allows capacities between 1 and 50</w:t>
+      </w:r>
+      <w:r>
+        <w:t>, times between 07:00 and 21:00 (doesn’t auto select, but does prevent form submission outwith these times)</w:t>
+      </w:r>
+      <w:r>
+        <w:t>. Session dates cannot be selected before todays date</w:t>
+      </w:r>
+    </w:p>
+    <w:p>
+      <w:pPr>
+        <w:pStyle w:val="ListParagraph"/>
+        <w:numPr>
+          <w:ilvl w:val="0"/>
+          <w:numId w:val="10"/>
+        </w:numPr>
+      </w:pPr>
+      <w:r>
+        <w:br w:type="page"/>
+      </w:r>
+    </w:p>
+    <w:p>
+      <w:pPr>
         <w:rPr>
           <w:b/>
           <w:bCs/>
@@ -739,504 +1115,6 @@
           <w:b/>
           <w:bCs/>
         </w:rPr>
-        <w:br w:type="page"/>
-      </w:r>
-    </w:p>
-    <w:p>
-      <w:pPr>
-        <w:rPr>
-          <w:b/>
-          <w:bCs/>
-        </w:rPr>
-      </w:pPr>
-      <w:r>
-        <w:rPr>
-          <w:b/>
-          <w:bCs/>
-        </w:rPr>
-        <w:lastRenderedPageBreak/>
-        <w:t>Front end functionality</w:t>
-      </w:r>
-      <w:r>
-        <w:rPr>
-          <w:b/>
-          <w:bCs/>
-        </w:rPr>
-        <w:t xml:space="preserve"> for the user:</w:t>
-      </w:r>
-    </w:p>
-    <w:p>
-      <w:pPr>
-        <w:pStyle w:val="ListParagraph"/>
-        <w:numPr>
-          <w:ilvl w:val="0"/>
-          <w:numId w:val="9"/>
-        </w:numPr>
-      </w:pPr>
-      <w:r>
-        <w:t>Customers:</w:t>
-      </w:r>
-    </w:p>
-    <w:p>
-      <w:pPr>
-        <w:pStyle w:val="ListParagraph"/>
-        <w:numPr>
-          <w:ilvl w:val="1"/>
-          <w:numId w:val="9"/>
-        </w:numPr>
-      </w:pPr>
-      <w:r>
-        <w:t>See all in one page</w:t>
-      </w:r>
-    </w:p>
-    <w:p>
-      <w:pPr>
-        <w:pStyle w:val="ListParagraph"/>
-        <w:numPr>
-          <w:ilvl w:val="1"/>
-          <w:numId w:val="9"/>
-        </w:numPr>
-      </w:pPr>
-      <w:r>
-        <w:t>See individual</w:t>
-      </w:r>
-    </w:p>
-    <w:p>
-      <w:pPr>
-        <w:pStyle w:val="ListParagraph"/>
-        <w:numPr>
-          <w:ilvl w:val="1"/>
-          <w:numId w:val="9"/>
-        </w:numPr>
-      </w:pPr>
-      <w:r>
-        <w:t>Edit</w:t>
-      </w:r>
-    </w:p>
-    <w:p>
-      <w:pPr>
-        <w:pStyle w:val="ListParagraph"/>
-        <w:numPr>
-          <w:ilvl w:val="1"/>
-          <w:numId w:val="9"/>
-        </w:numPr>
-      </w:pPr>
-      <w:r>
-        <w:t>D</w:t>
-      </w:r>
-      <w:r>
-        <w:t>elete</w:t>
-      </w:r>
-    </w:p>
-    <w:p>
-      <w:pPr>
-        <w:pStyle w:val="ListParagraph"/>
-        <w:numPr>
-          <w:ilvl w:val="1"/>
-          <w:numId w:val="9"/>
-        </w:numPr>
-      </w:pPr>
-      <w:r>
-        <w:t>Ad</w:t>
-      </w:r>
-      <w:r>
-        <w:t>d new</w:t>
-      </w:r>
-    </w:p>
-    <w:p>
-      <w:pPr>
-        <w:pStyle w:val="ListParagraph"/>
-        <w:numPr>
-          <w:ilvl w:val="1"/>
-          <w:numId w:val="9"/>
-        </w:numPr>
-      </w:pPr>
-      <w:r>
-        <w:t>View all boo</w:t>
-      </w:r>
-      <w:r>
-        <w:t xml:space="preserve">kings </w:t>
-      </w:r>
-      <w:r>
-        <w:t>a customer has</w:t>
-      </w:r>
-    </w:p>
-    <w:p>
-      <w:pPr>
-        <w:pStyle w:val="ListParagraph"/>
-        <w:numPr>
-          <w:ilvl w:val="0"/>
-          <w:numId w:val="9"/>
-        </w:numPr>
-      </w:pPr>
-      <w:r>
-        <w:t>Sessions:</w:t>
-      </w:r>
-    </w:p>
-    <w:p>
-      <w:pPr>
-        <w:pStyle w:val="ListParagraph"/>
-        <w:numPr>
-          <w:ilvl w:val="1"/>
-          <w:numId w:val="9"/>
-        </w:numPr>
-      </w:pPr>
-      <w:r>
-        <w:t>See all in one page</w:t>
-      </w:r>
-    </w:p>
-    <w:p>
-      <w:pPr>
-        <w:pStyle w:val="ListParagraph"/>
-        <w:numPr>
-          <w:ilvl w:val="1"/>
-          <w:numId w:val="9"/>
-        </w:numPr>
-      </w:pPr>
-      <w:r>
-        <w:t>See individual</w:t>
-      </w:r>
-    </w:p>
-    <w:p>
-      <w:pPr>
-        <w:pStyle w:val="ListParagraph"/>
-        <w:numPr>
-          <w:ilvl w:val="1"/>
-          <w:numId w:val="9"/>
-        </w:numPr>
-      </w:pPr>
-      <w:r>
-        <w:t>Edit</w:t>
-      </w:r>
-    </w:p>
-    <w:p>
-      <w:pPr>
-        <w:pStyle w:val="ListParagraph"/>
-        <w:numPr>
-          <w:ilvl w:val="1"/>
-          <w:numId w:val="9"/>
-        </w:numPr>
-      </w:pPr>
-      <w:r>
-        <w:t>Delete</w:t>
-      </w:r>
-    </w:p>
-    <w:p>
-      <w:pPr>
-        <w:pStyle w:val="ListParagraph"/>
-        <w:numPr>
-          <w:ilvl w:val="1"/>
-          <w:numId w:val="9"/>
-        </w:numPr>
-      </w:pPr>
-      <w:r>
-        <w:t>Add new</w:t>
-      </w:r>
-    </w:p>
-    <w:p>
-      <w:pPr>
-        <w:pStyle w:val="ListParagraph"/>
-        <w:numPr>
-          <w:ilvl w:val="1"/>
-          <w:numId w:val="9"/>
-        </w:numPr>
-      </w:pPr>
-      <w:r>
-        <w:t>View all customers booked into a session</w:t>
-      </w:r>
-    </w:p>
-    <w:p>
-      <w:pPr>
-        <w:pStyle w:val="ListParagraph"/>
-        <w:numPr>
-          <w:ilvl w:val="1"/>
-          <w:numId w:val="9"/>
-        </w:numPr>
-      </w:pPr>
-      <w:r>
-        <w:t>See current and maximum capacity (</w:t>
-      </w:r>
-      <w:proofErr w:type="spellStart"/>
-      <w:r>
-        <w:t>incase</w:t>
-      </w:r>
-      <w:proofErr w:type="spellEnd"/>
-      <w:r>
-        <w:t xml:space="preserve"> a bunch of people want to attend together)</w:t>
-      </w:r>
-    </w:p>
-    <w:p>
-      <w:pPr>
-        <w:pStyle w:val="ListParagraph"/>
-        <w:numPr>
-          <w:ilvl w:val="0"/>
-          <w:numId w:val="9"/>
-        </w:numPr>
-      </w:pPr>
-      <w:r>
-        <w:t>Bookings:</w:t>
-      </w:r>
-    </w:p>
-    <w:p>
-      <w:pPr>
-        <w:pStyle w:val="ListParagraph"/>
-        <w:numPr>
-          <w:ilvl w:val="1"/>
-          <w:numId w:val="9"/>
-        </w:numPr>
-      </w:pPr>
-      <w:r>
-        <w:t>See all</w:t>
-      </w:r>
-      <w:r>
-        <w:t xml:space="preserve"> bookings on one page</w:t>
-      </w:r>
-    </w:p>
-    <w:p>
-      <w:pPr>
-        <w:pStyle w:val="ListParagraph"/>
-        <w:numPr>
-          <w:ilvl w:val="1"/>
-          <w:numId w:val="9"/>
-        </w:numPr>
-      </w:pPr>
-      <w:r>
-        <w:t>Delete</w:t>
-      </w:r>
-    </w:p>
-    <w:p>
-      <w:pPr>
-        <w:pStyle w:val="ListParagraph"/>
-        <w:numPr>
-          <w:ilvl w:val="1"/>
-          <w:numId w:val="9"/>
-        </w:numPr>
-      </w:pPr>
-      <w:r>
-        <w:t>Add new</w:t>
-      </w:r>
-    </w:p>
-    <w:p>
-      <w:pPr>
-        <w:pStyle w:val="ListParagraph"/>
-        <w:numPr>
-          <w:ilvl w:val="0"/>
-          <w:numId w:val="9"/>
-        </w:numPr>
-      </w:pPr>
-      <w:r>
-        <w:t>Date and time inputs are date/times, not text</w:t>
-      </w:r>
-    </w:p>
-    <w:p/>
-    <w:p>
-      <w:pPr>
-        <w:rPr>
-          <w:b/>
-          <w:bCs/>
-        </w:rPr>
-      </w:pPr>
-      <w:r>
-        <w:rPr>
-          <w:b/>
-          <w:bCs/>
-        </w:rPr>
-        <w:t xml:space="preserve">Behind the scenes </w:t>
-      </w:r>
-      <w:r>
-        <w:rPr>
-          <w:b/>
-          <w:bCs/>
-        </w:rPr>
-        <w:t>functionality:</w:t>
-      </w:r>
-    </w:p>
-    <w:p>
-      <w:pPr>
-        <w:pStyle w:val="ListParagraph"/>
-        <w:numPr>
-          <w:ilvl w:val="0"/>
-          <w:numId w:val="10"/>
-        </w:numPr>
-      </w:pPr>
-      <w:r>
-        <w:t xml:space="preserve">Adding a </w:t>
-      </w:r>
-      <w:proofErr w:type="gramStart"/>
-      <w:r>
-        <w:t>new</w:t>
-      </w:r>
-      <w:r>
-        <w:t xml:space="preserve"> </w:t>
-      </w:r>
-      <w:r>
-        <w:t xml:space="preserve"> booking</w:t>
-      </w:r>
-      <w:proofErr w:type="gramEnd"/>
-      <w:r>
-        <w:t xml:space="preserve"> will check</w:t>
-      </w:r>
-      <w:r>
-        <w:t xml:space="preserve"> for (and error i</w:t>
-      </w:r>
-      <w:r>
-        <w:t>f there’s a problem):</w:t>
-      </w:r>
-    </w:p>
-    <w:p>
-      <w:pPr>
-        <w:pStyle w:val="ListParagraph"/>
-        <w:numPr>
-          <w:ilvl w:val="1"/>
-          <w:numId w:val="10"/>
-        </w:numPr>
-      </w:pPr>
-      <w:r>
-        <w:t>D</w:t>
-      </w:r>
-      <w:r>
-        <w:t>uplicate</w:t>
-      </w:r>
-      <w:r>
-        <w:t xml:space="preserve"> bookings</w:t>
-      </w:r>
-    </w:p>
-    <w:p>
-      <w:pPr>
-        <w:pStyle w:val="ListParagraph"/>
-        <w:numPr>
-          <w:ilvl w:val="1"/>
-          <w:numId w:val="10"/>
-        </w:numPr>
-      </w:pPr>
-      <w:r>
-        <w:t>Active membership status</w:t>
-      </w:r>
-    </w:p>
-    <w:p>
-      <w:pPr>
-        <w:pStyle w:val="ListParagraph"/>
-        <w:numPr>
-          <w:ilvl w:val="1"/>
-          <w:numId w:val="10"/>
-        </w:numPr>
-      </w:pPr>
-      <w:r>
-        <w:t>If the session is at maximum capacity</w:t>
-      </w:r>
-    </w:p>
-    <w:p>
-      <w:pPr>
-        <w:pStyle w:val="ListParagraph"/>
-        <w:numPr>
-          <w:ilvl w:val="0"/>
-          <w:numId w:val="10"/>
-        </w:numPr>
-      </w:pPr>
-      <w:r>
-        <w:t xml:space="preserve">Adding a new </w:t>
-      </w:r>
-      <w:r>
-        <w:t xml:space="preserve">(or editing a current) </w:t>
-      </w:r>
-      <w:r>
-        <w:t>customer will check for duplicates, based on alias</w:t>
-      </w:r>
-    </w:p>
-    <w:p>
-      <w:pPr>
-        <w:pStyle w:val="ListParagraph"/>
-        <w:numPr>
-          <w:ilvl w:val="0"/>
-          <w:numId w:val="10"/>
-        </w:numPr>
-      </w:pPr>
-      <w:r>
-        <w:t>Editing a customer will bring up their current membership status and level as default (instead of the options list always defaulting to the same value for every customer)</w:t>
-      </w:r>
-    </w:p>
-    <w:p>
-      <w:pPr>
-        <w:pStyle w:val="ListParagraph"/>
-        <w:numPr>
-          <w:ilvl w:val="0"/>
-          <w:numId w:val="10"/>
-        </w:numPr>
-      </w:pPr>
-      <w:r>
-        <w:t>Date/time inputs are by default taken in, in reverse. These are reversed for then displaying back to HTML in standard order</w:t>
-      </w:r>
-    </w:p>
-    <w:p>
-      <w:pPr>
-        <w:pStyle w:val="ListParagraph"/>
-        <w:numPr>
-          <w:ilvl w:val="0"/>
-          <w:numId w:val="10"/>
-        </w:numPr>
-      </w:pPr>
-      <w:r>
-        <w:t xml:space="preserve">Adding a new </w:t>
-      </w:r>
-      <w:r>
-        <w:t xml:space="preserve">(or editing a current) </w:t>
-      </w:r>
-      <w:r>
-        <w:t xml:space="preserve">session will check for availability, as we only have one room. We can’t have two sessions happening </w:t>
-      </w:r>
-      <w:r>
-        <w:t>on the same day and tim</w:t>
-      </w:r>
-      <w:r>
-        <w:t>e. Also only allows capacities between 1 and 50</w:t>
-      </w:r>
-      <w:r>
-        <w:t xml:space="preserve">, times between 07:00 and 21:00 (doesn’t auto select, but does prevent form submission </w:t>
-      </w:r>
-      <w:proofErr w:type="spellStart"/>
-      <w:r>
-        <w:t>outwith</w:t>
-      </w:r>
-      <w:proofErr w:type="spellEnd"/>
-      <w:r>
-        <w:t xml:space="preserve"> these times)</w:t>
-      </w:r>
-      <w:r>
-        <w:t xml:space="preserve">. Session dates cannot be selected before </w:t>
-      </w:r>
-      <w:proofErr w:type="spellStart"/>
-      <w:r>
-        <w:t>todays</w:t>
-      </w:r>
-      <w:proofErr w:type="spellEnd"/>
-      <w:r>
-        <w:t xml:space="preserve"> date</w:t>
-      </w:r>
-    </w:p>
-    <w:p>
-      <w:pPr>
-        <w:pStyle w:val="ListParagraph"/>
-        <w:numPr>
-          <w:ilvl w:val="0"/>
-          <w:numId w:val="10"/>
-        </w:numPr>
-      </w:pPr>
-      <w:r>
-        <w:br w:type="page"/>
-      </w:r>
-    </w:p>
-    <w:p>
-      <w:pPr>
-        <w:rPr>
-          <w:b/>
-          <w:bCs/>
-        </w:rPr>
-      </w:pPr>
-      <w:r>
-        <w:rPr>
-          <w:b/>
-          <w:bCs/>
-        </w:rPr>
         <w:lastRenderedPageBreak/>
         <w:t>Logbook of my process:</w:t>
       </w:r>
@@ -1262,15 +1140,7 @@
         </w:numPr>
       </w:pPr>
       <w:r>
-        <w:t xml:space="preserve">Made an Excel file for all my draft drawings, made my DB drawings, classes. Thought what </w:t>
-      </w:r>
-      <w:proofErr w:type="gramStart"/>
-      <w:r>
-        <w:t>do I want</w:t>
-      </w:r>
-      <w:proofErr w:type="gramEnd"/>
-      <w:r>
-        <w:t xml:space="preserve"> the user to be able to do</w:t>
+        <w:t>Made an Excel file for all my draft drawings, made my DB drawings, classes. Thought what do I want the user to be able to do</w:t>
       </w:r>
     </w:p>
     <w:p>
@@ -1297,15 +1167,7 @@
         </w:numPr>
       </w:pPr>
       <w:r>
-        <w:t xml:space="preserve">Set up a </w:t>
-      </w:r>
-      <w:proofErr w:type="spellStart"/>
-      <w:r>
-        <w:t>git</w:t>
-      </w:r>
-      <w:proofErr w:type="spellEnd"/>
-      <w:r>
-        <w:t xml:space="preserve"> repo, make all my files/folders, get my standard code in, make my classes and some instances, test</w:t>
+        <w:t>Set up a git repo, make all my files/folders, get my standard code in, make my classes and some instances, test</w:t>
       </w:r>
     </w:p>
     <w:p>
@@ -1530,15 +1392,7 @@
         </w:numPr>
       </w:pPr>
       <w:r>
-        <w:t xml:space="preserve">Started with delete – Had a problem, session was tied to a customer through a booking. Simple fix, then had to redo terminal </w:t>
-      </w:r>
-      <w:proofErr w:type="spellStart"/>
-      <w:r>
-        <w:t>psql</w:t>
-      </w:r>
-      <w:proofErr w:type="spellEnd"/>
-      <w:r>
-        <w:t xml:space="preserve"> etc, and tested. Then tested in website, works</w:t>
+        <w:t>Started with delete – Had a problem, session was tied to a customer through a booking. Simple fix, then had to redo terminal psql etc, and tested. Then tested in website, works</w:t>
       </w:r>
     </w:p>
     <w:p>

</xml_diff>

<commit_message>
Fixed a bug where you couldn not edit a session due to the overlap check
</commit_message>
<xml_diff>
--- a/Project Planning/Project Planning.docx
+++ b/Project Planning/Project Planning.docx
@@ -1301,6 +1301,1224 @@
         <w:lastRenderedPageBreak/>
         <w:t>Go back through code tidying up pseudo, deleting/commenting out anything unused, shortening logic and if statements where possible</w:t>
       </w:r>
+    </w:p>
+    <w:p>
+      <w:pPr>
+        <w:pStyle w:val="ListParagraph"/>
+        <w:numPr>
+          <w:ilvl w:val="0"/>
+          <w:numId w:val="8"/>
+        </w:numPr>
+        <w:rPr>
+          <w:highlight w:val="yellow"/>
+        </w:rPr>
+      </w:pPr>
+    </w:p>
+    <w:p>
+      <w:pPr>
+        <w:pStyle w:val="ListParagraph"/>
+        <w:numPr>
+          <w:ilvl w:val="0"/>
+          <w:numId w:val="8"/>
+        </w:numPr>
+        <w:shd w:val="clear" w:color="auto" w:fill="1E1E1E"/>
+        <w:spacing w:line="270" w:lineRule="atLeast"/>
+        <w:rPr>
+          <w:rFonts w:ascii="Menlo" w:eastAsia="Times New Roman" w:hAnsi="Menlo" w:cs="Menlo"/>
+          <w:color w:val="D4D4D4"/>
+          <w:sz w:val="18"/>
+          <w:szCs w:val="18"/>
+          <w:lang w:eastAsia="en-GB"/>
+        </w:rPr>
+      </w:pPr>
+      <w:r>
+        <w:rPr>
+          <w:rFonts w:ascii="Menlo" w:eastAsia="Times New Roman" w:hAnsi="Menlo" w:cs="Menlo"/>
+          <w:b/>
+          <w:bCs/>
+          <w:color w:val="569CD6"/>
+          <w:sz w:val="18"/>
+          <w:szCs w:val="18"/>
+          <w:lang w:eastAsia="en-GB"/>
+        </w:rPr>
+        <w:t xml:space="preserve">### "A local gym has asked you to build a piece of software to help them to manage </w:t>
+      </w:r>
+      <w:proofErr w:type="gramStart"/>
+      <w:r>
+        <w:rPr>
+          <w:rFonts w:ascii="Menlo" w:eastAsia="Times New Roman" w:hAnsi="Menlo" w:cs="Menlo"/>
+          <w:b/>
+          <w:bCs/>
+          <w:color w:val="569CD6"/>
+          <w:sz w:val="18"/>
+          <w:szCs w:val="18"/>
+          <w:lang w:eastAsia="en-GB"/>
+        </w:rPr>
+        <w:t>memberships, and</w:t>
+      </w:r>
+      <w:proofErr w:type="gramEnd"/>
+      <w:r>
+        <w:rPr>
+          <w:rFonts w:ascii="Menlo" w:eastAsia="Times New Roman" w:hAnsi="Menlo" w:cs="Menlo"/>
+          <w:b/>
+          <w:bCs/>
+          <w:color w:val="569CD6"/>
+          <w:sz w:val="18"/>
+          <w:szCs w:val="18"/>
+          <w:lang w:eastAsia="en-GB"/>
+        </w:rPr>
+        <w:t xml:space="preserve"> register members for classes.</w:t>
+      </w:r>
+    </w:p>
+    <w:p>
+      <w:pPr>
+        <w:pStyle w:val="ListParagraph"/>
+        <w:numPr>
+          <w:ilvl w:val="0"/>
+          <w:numId w:val="8"/>
+        </w:numPr>
+        <w:shd w:val="clear" w:color="auto" w:fill="1E1E1E"/>
+        <w:spacing w:line="270" w:lineRule="atLeast"/>
+        <w:rPr>
+          <w:rFonts w:ascii="Menlo" w:eastAsia="Times New Roman" w:hAnsi="Menlo" w:cs="Menlo"/>
+          <w:color w:val="D4D4D4"/>
+          <w:sz w:val="18"/>
+          <w:szCs w:val="18"/>
+          <w:lang w:eastAsia="en-GB"/>
+        </w:rPr>
+      </w:pPr>
+      <w:r>
+        <w:rPr>
+          <w:rFonts w:ascii="Menlo" w:eastAsia="Times New Roman" w:hAnsi="Menlo" w:cs="Menlo"/>
+          <w:color w:val="6796E6"/>
+          <w:sz w:val="18"/>
+          <w:szCs w:val="18"/>
+          <w:lang w:eastAsia="en-GB"/>
+        </w:rPr>
+        <w:t>*</w:t>
+      </w:r>
+      <w:r>
+        <w:rPr>
+          <w:rFonts w:ascii="Menlo" w:eastAsia="Times New Roman" w:hAnsi="Menlo" w:cs="Menlo"/>
+          <w:color w:val="D4D4D4"/>
+          <w:sz w:val="18"/>
+          <w:szCs w:val="18"/>
+          <w:lang w:eastAsia="en-GB"/>
+        </w:rPr>
+        <w:t xml:space="preserve"> The app should allow the gym to create and edit Members</w:t>
+      </w:r>
+    </w:p>
+    <w:p>
+      <w:pPr>
+        <w:pStyle w:val="ListParagraph"/>
+        <w:numPr>
+          <w:ilvl w:val="0"/>
+          <w:numId w:val="8"/>
+        </w:numPr>
+        <w:shd w:val="clear" w:color="auto" w:fill="1E1E1E"/>
+        <w:spacing w:line="270" w:lineRule="atLeast"/>
+        <w:rPr>
+          <w:rFonts w:ascii="Menlo" w:eastAsia="Times New Roman" w:hAnsi="Menlo" w:cs="Menlo"/>
+          <w:color w:val="D4D4D4"/>
+          <w:sz w:val="18"/>
+          <w:szCs w:val="18"/>
+          <w:lang w:eastAsia="en-GB"/>
+        </w:rPr>
+      </w:pPr>
+      <w:r>
+        <w:rPr>
+          <w:rFonts w:ascii="Menlo" w:eastAsia="Times New Roman" w:hAnsi="Menlo" w:cs="Menlo"/>
+          <w:color w:val="6796E6"/>
+          <w:sz w:val="18"/>
+          <w:szCs w:val="18"/>
+          <w:lang w:eastAsia="en-GB"/>
+        </w:rPr>
+        <w:t>*</w:t>
+      </w:r>
+      <w:r>
+        <w:rPr>
+          <w:rFonts w:ascii="Menlo" w:eastAsia="Times New Roman" w:hAnsi="Menlo" w:cs="Menlo"/>
+          <w:color w:val="D4D4D4"/>
+          <w:sz w:val="18"/>
+          <w:szCs w:val="18"/>
+          <w:lang w:eastAsia="en-GB"/>
+        </w:rPr>
+        <w:t xml:space="preserve"> The app should allow the gym to create and edit Classes</w:t>
+      </w:r>
+    </w:p>
+    <w:p>
+      <w:pPr>
+        <w:pStyle w:val="ListParagraph"/>
+        <w:numPr>
+          <w:ilvl w:val="0"/>
+          <w:numId w:val="8"/>
+        </w:numPr>
+        <w:shd w:val="clear" w:color="auto" w:fill="1E1E1E"/>
+        <w:spacing w:line="270" w:lineRule="atLeast"/>
+        <w:rPr>
+          <w:rFonts w:ascii="Menlo" w:eastAsia="Times New Roman" w:hAnsi="Menlo" w:cs="Menlo"/>
+          <w:color w:val="D4D4D4"/>
+          <w:sz w:val="18"/>
+          <w:szCs w:val="18"/>
+          <w:lang w:eastAsia="en-GB"/>
+        </w:rPr>
+      </w:pPr>
+      <w:r>
+        <w:rPr>
+          <w:rFonts w:ascii="Menlo" w:eastAsia="Times New Roman" w:hAnsi="Menlo" w:cs="Menlo"/>
+          <w:color w:val="6796E6"/>
+          <w:sz w:val="18"/>
+          <w:szCs w:val="18"/>
+          <w:lang w:eastAsia="en-GB"/>
+        </w:rPr>
+        <w:t>*</w:t>
+      </w:r>
+      <w:r>
+        <w:rPr>
+          <w:rFonts w:ascii="Menlo" w:eastAsia="Times New Roman" w:hAnsi="Menlo" w:cs="Menlo"/>
+          <w:color w:val="D4D4D4"/>
+          <w:sz w:val="18"/>
+          <w:szCs w:val="18"/>
+          <w:lang w:eastAsia="en-GB"/>
+        </w:rPr>
+        <w:t xml:space="preserve"> The app should allow the gym to book members on specific classes</w:t>
+      </w:r>
+    </w:p>
+    <w:p>
+      <w:pPr>
+        <w:pStyle w:val="ListParagraph"/>
+        <w:numPr>
+          <w:ilvl w:val="0"/>
+          <w:numId w:val="8"/>
+        </w:numPr>
+        <w:shd w:val="clear" w:color="auto" w:fill="1E1E1E"/>
+        <w:spacing w:line="270" w:lineRule="atLeast"/>
+        <w:rPr>
+          <w:rFonts w:ascii="Menlo" w:eastAsia="Times New Roman" w:hAnsi="Menlo" w:cs="Menlo"/>
+          <w:color w:val="D4D4D4"/>
+          <w:sz w:val="18"/>
+          <w:szCs w:val="18"/>
+          <w:lang w:eastAsia="en-GB"/>
+        </w:rPr>
+      </w:pPr>
+      <w:r>
+        <w:rPr>
+          <w:rFonts w:ascii="Menlo" w:eastAsia="Times New Roman" w:hAnsi="Menlo" w:cs="Menlo"/>
+          <w:color w:val="6796E6"/>
+          <w:sz w:val="18"/>
+          <w:szCs w:val="18"/>
+          <w:lang w:eastAsia="en-GB"/>
+        </w:rPr>
+        <w:t>*</w:t>
+      </w:r>
+      <w:r>
+        <w:rPr>
+          <w:rFonts w:ascii="Menlo" w:eastAsia="Times New Roman" w:hAnsi="Menlo" w:cs="Menlo"/>
+          <w:color w:val="D4D4D4"/>
+          <w:sz w:val="18"/>
+          <w:szCs w:val="18"/>
+          <w:lang w:eastAsia="en-GB"/>
+        </w:rPr>
+        <w:t xml:space="preserve"> The app should show a list of all upcoming classes</w:t>
+      </w:r>
+    </w:p>
+    <w:p>
+      <w:pPr>
+        <w:pStyle w:val="ListParagraph"/>
+        <w:numPr>
+          <w:ilvl w:val="0"/>
+          <w:numId w:val="8"/>
+        </w:numPr>
+        <w:shd w:val="clear" w:color="auto" w:fill="1E1E1E"/>
+        <w:spacing w:line="270" w:lineRule="atLeast"/>
+        <w:rPr>
+          <w:rFonts w:ascii="Menlo" w:eastAsia="Times New Roman" w:hAnsi="Menlo" w:cs="Menlo"/>
+          <w:color w:val="D4D4D4"/>
+          <w:sz w:val="18"/>
+          <w:szCs w:val="18"/>
+          <w:lang w:eastAsia="en-GB"/>
+        </w:rPr>
+      </w:pPr>
+      <w:r>
+        <w:rPr>
+          <w:rFonts w:ascii="Menlo" w:eastAsia="Times New Roman" w:hAnsi="Menlo" w:cs="Menlo"/>
+          <w:color w:val="6796E6"/>
+          <w:sz w:val="18"/>
+          <w:szCs w:val="18"/>
+          <w:lang w:eastAsia="en-GB"/>
+        </w:rPr>
+        <w:t>*</w:t>
+      </w:r>
+      <w:r>
+        <w:rPr>
+          <w:rFonts w:ascii="Menlo" w:eastAsia="Times New Roman" w:hAnsi="Menlo" w:cs="Menlo"/>
+          <w:color w:val="D4D4D4"/>
+          <w:sz w:val="18"/>
+          <w:szCs w:val="18"/>
+          <w:lang w:eastAsia="en-GB"/>
+        </w:rPr>
+        <w:t xml:space="preserve"> The app should show all members that are booked in for a particular class"</w:t>
+      </w:r>
+    </w:p>
+    <w:p>
+      <w:pPr>
+        <w:rPr>
+          <w:highlight w:val="yellow"/>
+        </w:rPr>
+      </w:pPr>
+    </w:p>
+    <w:p>
+      <w:pPr>
+        <w:rPr>
+          <w:highlight w:val="yellow"/>
+        </w:rPr>
+      </w:pPr>
+    </w:p>
+    <w:p>
+      <w:pPr>
+        <w:rPr>
+          <w:highlight w:val="yellow"/>
+        </w:rPr>
+      </w:pPr>
+    </w:p>
+    <w:p>
+      <w:pPr>
+        <w:rPr>
+          <w:highlight w:val="yellow"/>
+        </w:rPr>
+      </w:pPr>
+    </w:p>
+    <w:p>
+      <w:pPr>
+        <w:shd w:val="clear" w:color="auto" w:fill="1E1E1E"/>
+        <w:spacing w:line="270" w:lineRule="atLeast"/>
+        <w:rPr>
+          <w:rFonts w:ascii="Menlo" w:eastAsia="Times New Roman" w:hAnsi="Menlo" w:cs="Menlo"/>
+          <w:color w:val="D4D4D4"/>
+          <w:sz w:val="18"/>
+          <w:szCs w:val="18"/>
+          <w:lang w:eastAsia="en-GB"/>
+        </w:rPr>
+      </w:pPr>
+      <w:r>
+        <w:rPr>
+          <w:rFonts w:ascii="Menlo" w:eastAsia="Times New Roman" w:hAnsi="Menlo" w:cs="Menlo"/>
+          <w:b/>
+          <w:bCs/>
+          <w:color w:val="569CD6"/>
+          <w:sz w:val="18"/>
+          <w:szCs w:val="18"/>
+          <w:lang w:eastAsia="en-GB"/>
+        </w:rPr>
+        <w:t xml:space="preserve">## Key </w:t>
+      </w:r>
+      <w:proofErr w:type="gramStart"/>
+      <w:r>
+        <w:rPr>
+          <w:rFonts w:ascii="Menlo" w:eastAsia="Times New Roman" w:hAnsi="Menlo" w:cs="Menlo"/>
+          <w:b/>
+          <w:bCs/>
+          <w:color w:val="569CD6"/>
+          <w:sz w:val="18"/>
+          <w:szCs w:val="18"/>
+          <w:lang w:eastAsia="en-GB"/>
+        </w:rPr>
+        <w:t>Front End</w:t>
+      </w:r>
+      <w:proofErr w:type="gramEnd"/>
+      <w:r>
+        <w:rPr>
+          <w:rFonts w:ascii="Menlo" w:eastAsia="Times New Roman" w:hAnsi="Menlo" w:cs="Menlo"/>
+          <w:b/>
+          <w:bCs/>
+          <w:color w:val="569CD6"/>
+          <w:sz w:val="18"/>
+          <w:szCs w:val="18"/>
+          <w:lang w:eastAsia="en-GB"/>
+        </w:rPr>
+        <w:t xml:space="preserve"> Features:</w:t>
+      </w:r>
+    </w:p>
+    <w:p>
+      <w:pPr>
+        <w:shd w:val="clear" w:color="auto" w:fill="1E1E1E"/>
+        <w:spacing w:line="270" w:lineRule="atLeast"/>
+        <w:rPr>
+          <w:rFonts w:ascii="Menlo" w:eastAsia="Times New Roman" w:hAnsi="Menlo" w:cs="Menlo"/>
+          <w:color w:val="D4D4D4"/>
+          <w:sz w:val="18"/>
+          <w:szCs w:val="18"/>
+          <w:lang w:eastAsia="en-GB"/>
+        </w:rPr>
+      </w:pPr>
+      <w:r>
+        <w:rPr>
+          <w:rFonts w:ascii="Menlo" w:eastAsia="Times New Roman" w:hAnsi="Menlo" w:cs="Menlo"/>
+          <w:color w:val="6796E6"/>
+          <w:sz w:val="18"/>
+          <w:szCs w:val="18"/>
+          <w:lang w:eastAsia="en-GB"/>
+        </w:rPr>
+        <w:t>*</w:t>
+      </w:r>
+      <w:r>
+        <w:rPr>
+          <w:rFonts w:ascii="Menlo" w:eastAsia="Times New Roman" w:hAnsi="Menlo" w:cs="Menlo"/>
+          <w:color w:val="D4D4D4"/>
+          <w:sz w:val="18"/>
+          <w:szCs w:val="18"/>
+          <w:lang w:eastAsia="en-GB"/>
+        </w:rPr>
+        <w:t xml:space="preserve"> View all members (Customers)</w:t>
+      </w:r>
+    </w:p>
+    <w:p>
+      <w:pPr>
+        <w:shd w:val="clear" w:color="auto" w:fill="1E1E1E"/>
+        <w:spacing w:line="270" w:lineRule="atLeast"/>
+        <w:rPr>
+          <w:rFonts w:ascii="Menlo" w:eastAsia="Times New Roman" w:hAnsi="Menlo" w:cs="Menlo"/>
+          <w:color w:val="D4D4D4"/>
+          <w:sz w:val="18"/>
+          <w:szCs w:val="18"/>
+          <w:lang w:eastAsia="en-GB"/>
+        </w:rPr>
+      </w:pPr>
+      <w:r>
+        <w:rPr>
+          <w:rFonts w:ascii="Menlo" w:eastAsia="Times New Roman" w:hAnsi="Menlo" w:cs="Menlo"/>
+          <w:color w:val="6796E6"/>
+          <w:sz w:val="18"/>
+          <w:szCs w:val="18"/>
+          <w:lang w:eastAsia="en-GB"/>
+        </w:rPr>
+        <w:t>*</w:t>
+      </w:r>
+      <w:r>
+        <w:rPr>
+          <w:rFonts w:ascii="Menlo" w:eastAsia="Times New Roman" w:hAnsi="Menlo" w:cs="Menlo"/>
+          <w:color w:val="D4D4D4"/>
+          <w:sz w:val="18"/>
+          <w:szCs w:val="18"/>
+          <w:lang w:eastAsia="en-GB"/>
+        </w:rPr>
+        <w:t xml:space="preserve"> View all gym classes (sessions)</w:t>
+      </w:r>
+    </w:p>
+    <w:p>
+      <w:pPr>
+        <w:shd w:val="clear" w:color="auto" w:fill="1E1E1E"/>
+        <w:spacing w:line="270" w:lineRule="atLeast"/>
+        <w:rPr>
+          <w:rFonts w:ascii="Menlo" w:eastAsia="Times New Roman" w:hAnsi="Menlo" w:cs="Menlo"/>
+          <w:color w:val="D4D4D4"/>
+          <w:sz w:val="18"/>
+          <w:szCs w:val="18"/>
+          <w:lang w:eastAsia="en-GB"/>
+        </w:rPr>
+      </w:pPr>
+      <w:r>
+        <w:rPr>
+          <w:rFonts w:ascii="Menlo" w:eastAsia="Times New Roman" w:hAnsi="Menlo" w:cs="Menlo"/>
+          <w:color w:val="6796E6"/>
+          <w:sz w:val="18"/>
+          <w:szCs w:val="18"/>
+          <w:lang w:eastAsia="en-GB"/>
+        </w:rPr>
+        <w:t>*</w:t>
+      </w:r>
+      <w:r>
+        <w:rPr>
+          <w:rFonts w:ascii="Menlo" w:eastAsia="Times New Roman" w:hAnsi="Menlo" w:cs="Menlo"/>
+          <w:color w:val="D4D4D4"/>
+          <w:sz w:val="18"/>
+          <w:szCs w:val="18"/>
+          <w:lang w:eastAsia="en-GB"/>
+        </w:rPr>
+        <w:t xml:space="preserve"> Book a Customer into a given Session</w:t>
+      </w:r>
+    </w:p>
+    <w:p>
+      <w:pPr>
+        <w:shd w:val="clear" w:color="auto" w:fill="1E1E1E"/>
+        <w:spacing w:line="270" w:lineRule="atLeast"/>
+        <w:rPr>
+          <w:rFonts w:ascii="Menlo" w:eastAsia="Times New Roman" w:hAnsi="Menlo" w:cs="Menlo"/>
+          <w:color w:val="D4D4D4"/>
+          <w:sz w:val="18"/>
+          <w:szCs w:val="18"/>
+          <w:lang w:eastAsia="en-GB"/>
+        </w:rPr>
+      </w:pPr>
+      <w:r>
+        <w:rPr>
+          <w:rFonts w:ascii="Menlo" w:eastAsia="Times New Roman" w:hAnsi="Menlo" w:cs="Menlo"/>
+          <w:color w:val="6796E6"/>
+          <w:sz w:val="18"/>
+          <w:szCs w:val="18"/>
+          <w:lang w:eastAsia="en-GB"/>
+        </w:rPr>
+        <w:t>*</w:t>
+      </w:r>
+      <w:r>
+        <w:rPr>
+          <w:rFonts w:ascii="Menlo" w:eastAsia="Times New Roman" w:hAnsi="Menlo" w:cs="Menlo"/>
+          <w:color w:val="D4D4D4"/>
+          <w:sz w:val="18"/>
+          <w:szCs w:val="18"/>
+          <w:lang w:eastAsia="en-GB"/>
+        </w:rPr>
+        <w:t xml:space="preserve"> View all Bookings</w:t>
+      </w:r>
+    </w:p>
+    <w:p>
+      <w:pPr>
+        <w:shd w:val="clear" w:color="auto" w:fill="1E1E1E"/>
+        <w:spacing w:line="270" w:lineRule="atLeast"/>
+        <w:rPr>
+          <w:rFonts w:ascii="Menlo" w:eastAsia="Times New Roman" w:hAnsi="Menlo" w:cs="Menlo"/>
+          <w:color w:val="D4D4D4"/>
+          <w:sz w:val="18"/>
+          <w:szCs w:val="18"/>
+          <w:lang w:eastAsia="en-GB"/>
+        </w:rPr>
+      </w:pPr>
+      <w:r>
+        <w:rPr>
+          <w:rFonts w:ascii="Menlo" w:eastAsia="Times New Roman" w:hAnsi="Menlo" w:cs="Menlo"/>
+          <w:color w:val="6796E6"/>
+          <w:sz w:val="18"/>
+          <w:szCs w:val="18"/>
+          <w:lang w:eastAsia="en-GB"/>
+        </w:rPr>
+        <w:t>*</w:t>
+      </w:r>
+      <w:r>
+        <w:rPr>
+          <w:rFonts w:ascii="Menlo" w:eastAsia="Times New Roman" w:hAnsi="Menlo" w:cs="Menlo"/>
+          <w:color w:val="D4D4D4"/>
+          <w:sz w:val="18"/>
+          <w:szCs w:val="18"/>
+          <w:lang w:eastAsia="en-GB"/>
+        </w:rPr>
+        <w:t xml:space="preserve"> View a single Customer, showing all their current Bookings. The Customer can be Edited or Removed</w:t>
+      </w:r>
+    </w:p>
+    <w:p>
+      <w:pPr>
+        <w:shd w:val="clear" w:color="auto" w:fill="1E1E1E"/>
+        <w:spacing w:line="270" w:lineRule="atLeast"/>
+        <w:rPr>
+          <w:rFonts w:ascii="Menlo" w:eastAsia="Times New Roman" w:hAnsi="Menlo" w:cs="Menlo"/>
+          <w:color w:val="D4D4D4"/>
+          <w:sz w:val="18"/>
+          <w:szCs w:val="18"/>
+          <w:lang w:eastAsia="en-GB"/>
+        </w:rPr>
+      </w:pPr>
+      <w:r>
+        <w:rPr>
+          <w:rFonts w:ascii="Menlo" w:eastAsia="Times New Roman" w:hAnsi="Menlo" w:cs="Menlo"/>
+          <w:color w:val="6796E6"/>
+          <w:sz w:val="18"/>
+          <w:szCs w:val="18"/>
+          <w:lang w:eastAsia="en-GB"/>
+        </w:rPr>
+        <w:t>*</w:t>
+      </w:r>
+      <w:r>
+        <w:rPr>
+          <w:rFonts w:ascii="Menlo" w:eastAsia="Times New Roman" w:hAnsi="Menlo" w:cs="Menlo"/>
+          <w:color w:val="D4D4D4"/>
+          <w:sz w:val="18"/>
+          <w:szCs w:val="18"/>
+          <w:lang w:eastAsia="en-GB"/>
+        </w:rPr>
+        <w:t xml:space="preserve"> View a single Session, showing all current Customer Bookings in the Session. The Session can be Edited, or Removed</w:t>
+      </w:r>
+    </w:p>
+    <w:p>
+      <w:pPr>
+        <w:shd w:val="clear" w:color="auto" w:fill="1E1E1E"/>
+        <w:spacing w:line="270" w:lineRule="atLeast"/>
+        <w:rPr>
+          <w:rFonts w:ascii="Menlo" w:eastAsia="Times New Roman" w:hAnsi="Menlo" w:cs="Menlo"/>
+          <w:color w:val="D4D4D4"/>
+          <w:sz w:val="18"/>
+          <w:szCs w:val="18"/>
+          <w:lang w:eastAsia="en-GB"/>
+        </w:rPr>
+      </w:pPr>
+      <w:r>
+        <w:rPr>
+          <w:rFonts w:ascii="Menlo" w:eastAsia="Times New Roman" w:hAnsi="Menlo" w:cs="Menlo"/>
+          <w:color w:val="6796E6"/>
+          <w:sz w:val="18"/>
+          <w:szCs w:val="18"/>
+          <w:lang w:eastAsia="en-GB"/>
+        </w:rPr>
+        <w:t>*</w:t>
+      </w:r>
+      <w:r>
+        <w:rPr>
+          <w:rFonts w:ascii="Menlo" w:eastAsia="Times New Roman" w:hAnsi="Menlo" w:cs="Menlo"/>
+          <w:color w:val="D4D4D4"/>
+          <w:sz w:val="18"/>
+          <w:szCs w:val="18"/>
+          <w:lang w:eastAsia="en-GB"/>
+        </w:rPr>
+        <w:t xml:space="preserve"> Bookings can also be removed from the Bookings page</w:t>
+      </w:r>
+    </w:p>
+    <w:p>
+      <w:pPr>
+        <w:shd w:val="clear" w:color="auto" w:fill="1E1E1E"/>
+        <w:spacing w:after="240" w:line="270" w:lineRule="atLeast"/>
+        <w:rPr>
+          <w:rFonts w:ascii="Menlo" w:eastAsia="Times New Roman" w:hAnsi="Menlo" w:cs="Menlo"/>
+          <w:color w:val="D4D4D4"/>
+          <w:sz w:val="18"/>
+          <w:szCs w:val="18"/>
+          <w:lang w:eastAsia="en-GB"/>
+        </w:rPr>
+      </w:pPr>
+    </w:p>
+    <w:p>
+      <w:pPr>
+        <w:shd w:val="clear" w:color="auto" w:fill="1E1E1E"/>
+        <w:spacing w:line="270" w:lineRule="atLeast"/>
+        <w:rPr>
+          <w:rFonts w:ascii="Menlo" w:eastAsia="Times New Roman" w:hAnsi="Menlo" w:cs="Menlo"/>
+          <w:color w:val="D4D4D4"/>
+          <w:sz w:val="18"/>
+          <w:szCs w:val="18"/>
+          <w:lang w:eastAsia="en-GB"/>
+        </w:rPr>
+      </w:pPr>
+      <w:r>
+        <w:rPr>
+          <w:rFonts w:ascii="Menlo" w:eastAsia="Times New Roman" w:hAnsi="Menlo" w:cs="Menlo"/>
+          <w:b/>
+          <w:bCs/>
+          <w:color w:val="569CD6"/>
+          <w:sz w:val="18"/>
+          <w:szCs w:val="18"/>
+          <w:lang w:eastAsia="en-GB"/>
+        </w:rPr>
+        <w:t xml:space="preserve">## Other </w:t>
+      </w:r>
+      <w:proofErr w:type="gramStart"/>
+      <w:r>
+        <w:rPr>
+          <w:rFonts w:ascii="Menlo" w:eastAsia="Times New Roman" w:hAnsi="Menlo" w:cs="Menlo"/>
+          <w:b/>
+          <w:bCs/>
+          <w:color w:val="569CD6"/>
+          <w:sz w:val="18"/>
+          <w:szCs w:val="18"/>
+          <w:lang w:eastAsia="en-GB"/>
+        </w:rPr>
+        <w:t>Front End</w:t>
+      </w:r>
+      <w:proofErr w:type="gramEnd"/>
+      <w:r>
+        <w:rPr>
+          <w:rFonts w:ascii="Menlo" w:eastAsia="Times New Roman" w:hAnsi="Menlo" w:cs="Menlo"/>
+          <w:b/>
+          <w:bCs/>
+          <w:color w:val="569CD6"/>
+          <w:sz w:val="18"/>
+          <w:szCs w:val="18"/>
+          <w:lang w:eastAsia="en-GB"/>
+        </w:rPr>
+        <w:t xml:space="preserve"> Functionality:</w:t>
+      </w:r>
+    </w:p>
+    <w:p>
+      <w:pPr>
+        <w:shd w:val="clear" w:color="auto" w:fill="1E1E1E"/>
+        <w:spacing w:line="270" w:lineRule="atLeast"/>
+        <w:rPr>
+          <w:rFonts w:ascii="Menlo" w:eastAsia="Times New Roman" w:hAnsi="Menlo" w:cs="Menlo"/>
+          <w:color w:val="D4D4D4"/>
+          <w:sz w:val="18"/>
+          <w:szCs w:val="18"/>
+          <w:lang w:eastAsia="en-GB"/>
+        </w:rPr>
+      </w:pPr>
+      <w:r>
+        <w:rPr>
+          <w:rFonts w:ascii="Menlo" w:eastAsia="Times New Roman" w:hAnsi="Menlo" w:cs="Menlo"/>
+          <w:color w:val="6796E6"/>
+          <w:sz w:val="18"/>
+          <w:szCs w:val="18"/>
+          <w:lang w:eastAsia="en-GB"/>
+        </w:rPr>
+        <w:t>*</w:t>
+      </w:r>
+      <w:r>
+        <w:rPr>
+          <w:rFonts w:ascii="Menlo" w:eastAsia="Times New Roman" w:hAnsi="Menlo" w:cs="Menlo"/>
+          <w:color w:val="D4D4D4"/>
+          <w:sz w:val="18"/>
+          <w:szCs w:val="18"/>
+          <w:lang w:eastAsia="en-GB"/>
+        </w:rPr>
+        <w:t xml:space="preserve"> When adding or editing a Session:</w:t>
+      </w:r>
+    </w:p>
+    <w:p>
+      <w:pPr>
+        <w:shd w:val="clear" w:color="auto" w:fill="1E1E1E"/>
+        <w:spacing w:line="270" w:lineRule="atLeast"/>
+        <w:rPr>
+          <w:rFonts w:ascii="Menlo" w:eastAsia="Times New Roman" w:hAnsi="Menlo" w:cs="Menlo"/>
+          <w:color w:val="D4D4D4"/>
+          <w:sz w:val="18"/>
+          <w:szCs w:val="18"/>
+          <w:lang w:eastAsia="en-GB"/>
+        </w:rPr>
+      </w:pPr>
+      <w:r>
+        <w:rPr>
+          <w:rFonts w:ascii="Menlo" w:eastAsia="Times New Roman" w:hAnsi="Menlo" w:cs="Menlo"/>
+          <w:color w:val="D4D4D4"/>
+          <w:sz w:val="18"/>
+          <w:szCs w:val="18"/>
+          <w:lang w:eastAsia="en-GB"/>
+        </w:rPr>
+        <w:t xml:space="preserve">    </w:t>
+      </w:r>
+      <w:r>
+        <w:rPr>
+          <w:rFonts w:ascii="Menlo" w:eastAsia="Times New Roman" w:hAnsi="Menlo" w:cs="Menlo"/>
+          <w:color w:val="6796E6"/>
+          <w:sz w:val="18"/>
+          <w:szCs w:val="18"/>
+          <w:lang w:eastAsia="en-GB"/>
+        </w:rPr>
+        <w:t>*</w:t>
+      </w:r>
+      <w:r>
+        <w:rPr>
+          <w:rFonts w:ascii="Menlo" w:eastAsia="Times New Roman" w:hAnsi="Menlo" w:cs="Menlo"/>
+          <w:color w:val="D4D4D4"/>
+          <w:sz w:val="18"/>
+          <w:szCs w:val="18"/>
+          <w:lang w:eastAsia="en-GB"/>
+        </w:rPr>
+        <w:t xml:space="preserve"> User can choose Dates and Times via Date/Time inputs</w:t>
+      </w:r>
+    </w:p>
+    <w:p>
+      <w:pPr>
+        <w:shd w:val="clear" w:color="auto" w:fill="1E1E1E"/>
+        <w:spacing w:line="270" w:lineRule="atLeast"/>
+        <w:rPr>
+          <w:rFonts w:ascii="Menlo" w:eastAsia="Times New Roman" w:hAnsi="Menlo" w:cs="Menlo"/>
+          <w:color w:val="D4D4D4"/>
+          <w:sz w:val="18"/>
+          <w:szCs w:val="18"/>
+          <w:lang w:eastAsia="en-GB"/>
+        </w:rPr>
+      </w:pPr>
+      <w:r>
+        <w:rPr>
+          <w:rFonts w:ascii="Menlo" w:eastAsia="Times New Roman" w:hAnsi="Menlo" w:cs="Menlo"/>
+          <w:color w:val="D4D4D4"/>
+          <w:sz w:val="18"/>
+          <w:szCs w:val="18"/>
+          <w:lang w:eastAsia="en-GB"/>
+        </w:rPr>
+        <w:t xml:space="preserve">    </w:t>
+      </w:r>
+      <w:r>
+        <w:rPr>
+          <w:rFonts w:ascii="Menlo" w:eastAsia="Times New Roman" w:hAnsi="Menlo" w:cs="Menlo"/>
+          <w:color w:val="6796E6"/>
+          <w:sz w:val="18"/>
+          <w:szCs w:val="18"/>
+          <w:lang w:eastAsia="en-GB"/>
+        </w:rPr>
+        <w:t>*</w:t>
+      </w:r>
+      <w:r>
+        <w:rPr>
+          <w:rFonts w:ascii="Menlo" w:eastAsia="Times New Roman" w:hAnsi="Menlo" w:cs="Menlo"/>
+          <w:color w:val="D4D4D4"/>
+          <w:sz w:val="18"/>
+          <w:szCs w:val="18"/>
+          <w:lang w:eastAsia="en-GB"/>
+        </w:rPr>
+        <w:t xml:space="preserve"> Date cannot be earlier than the Today's date</w:t>
+      </w:r>
+    </w:p>
+    <w:p>
+      <w:pPr>
+        <w:shd w:val="clear" w:color="auto" w:fill="1E1E1E"/>
+        <w:spacing w:line="270" w:lineRule="atLeast"/>
+        <w:rPr>
+          <w:rFonts w:ascii="Menlo" w:eastAsia="Times New Roman" w:hAnsi="Menlo" w:cs="Menlo"/>
+          <w:color w:val="D4D4D4"/>
+          <w:sz w:val="18"/>
+          <w:szCs w:val="18"/>
+          <w:lang w:eastAsia="en-GB"/>
+        </w:rPr>
+      </w:pPr>
+      <w:r>
+        <w:rPr>
+          <w:rFonts w:ascii="Menlo" w:eastAsia="Times New Roman" w:hAnsi="Menlo" w:cs="Menlo"/>
+          <w:color w:val="D4D4D4"/>
+          <w:sz w:val="18"/>
+          <w:szCs w:val="18"/>
+          <w:lang w:eastAsia="en-GB"/>
+        </w:rPr>
+        <w:t xml:space="preserve">    </w:t>
+      </w:r>
+      <w:r>
+        <w:rPr>
+          <w:rFonts w:ascii="Menlo" w:eastAsia="Times New Roman" w:hAnsi="Menlo" w:cs="Menlo"/>
+          <w:color w:val="6796E6"/>
+          <w:sz w:val="18"/>
+          <w:szCs w:val="18"/>
+          <w:lang w:eastAsia="en-GB"/>
+        </w:rPr>
+        <w:t>*</w:t>
+      </w:r>
+      <w:r>
+        <w:rPr>
+          <w:rFonts w:ascii="Menlo" w:eastAsia="Times New Roman" w:hAnsi="Menlo" w:cs="Menlo"/>
+          <w:color w:val="D4D4D4"/>
+          <w:sz w:val="18"/>
+          <w:szCs w:val="18"/>
+          <w:lang w:eastAsia="en-GB"/>
+        </w:rPr>
+        <w:t xml:space="preserve"> Time cannot be </w:t>
+      </w:r>
+      <w:proofErr w:type="spellStart"/>
+      <w:r>
+        <w:rPr>
+          <w:rFonts w:ascii="Menlo" w:eastAsia="Times New Roman" w:hAnsi="Menlo" w:cs="Menlo"/>
+          <w:color w:val="D4D4D4"/>
+          <w:sz w:val="18"/>
+          <w:szCs w:val="18"/>
+          <w:lang w:eastAsia="en-GB"/>
+        </w:rPr>
+        <w:t>outwith</w:t>
+      </w:r>
+      <w:proofErr w:type="spellEnd"/>
+      <w:r>
+        <w:rPr>
+          <w:rFonts w:ascii="Menlo" w:eastAsia="Times New Roman" w:hAnsi="Menlo" w:cs="Menlo"/>
+          <w:color w:val="D4D4D4"/>
+          <w:sz w:val="18"/>
+          <w:szCs w:val="18"/>
+          <w:lang w:eastAsia="en-GB"/>
+        </w:rPr>
+        <w:t xml:space="preserve"> the Gym Opening Hours (07:00-21:00) - Also our default Start/End times</w:t>
+      </w:r>
+    </w:p>
+    <w:p>
+      <w:pPr>
+        <w:shd w:val="clear" w:color="auto" w:fill="1E1E1E"/>
+        <w:spacing w:line="270" w:lineRule="atLeast"/>
+        <w:rPr>
+          <w:rFonts w:ascii="Menlo" w:eastAsia="Times New Roman" w:hAnsi="Menlo" w:cs="Menlo"/>
+          <w:color w:val="D4D4D4"/>
+          <w:sz w:val="18"/>
+          <w:szCs w:val="18"/>
+          <w:lang w:eastAsia="en-GB"/>
+        </w:rPr>
+      </w:pPr>
+      <w:r>
+        <w:rPr>
+          <w:rFonts w:ascii="Menlo" w:eastAsia="Times New Roman" w:hAnsi="Menlo" w:cs="Menlo"/>
+          <w:color w:val="D4D4D4"/>
+          <w:sz w:val="18"/>
+          <w:szCs w:val="18"/>
+          <w:lang w:eastAsia="en-GB"/>
+        </w:rPr>
+        <w:t xml:space="preserve">    </w:t>
+      </w:r>
+      <w:r>
+        <w:rPr>
+          <w:rFonts w:ascii="Menlo" w:eastAsia="Times New Roman" w:hAnsi="Menlo" w:cs="Menlo"/>
+          <w:color w:val="6796E6"/>
+          <w:sz w:val="18"/>
+          <w:szCs w:val="18"/>
+          <w:lang w:eastAsia="en-GB"/>
+        </w:rPr>
+        <w:t>*</w:t>
+      </w:r>
+      <w:r>
+        <w:rPr>
+          <w:rFonts w:ascii="Menlo" w:eastAsia="Times New Roman" w:hAnsi="Menlo" w:cs="Menlo"/>
+          <w:color w:val="D4D4D4"/>
+          <w:sz w:val="18"/>
+          <w:szCs w:val="18"/>
+          <w:lang w:eastAsia="en-GB"/>
+        </w:rPr>
+        <w:t xml:space="preserve"> Capacity cannot be &lt; 1</w:t>
+      </w:r>
+    </w:p>
+    <w:p>
+      <w:pPr>
+        <w:shd w:val="clear" w:color="auto" w:fill="1E1E1E"/>
+        <w:spacing w:after="240" w:line="270" w:lineRule="atLeast"/>
+        <w:rPr>
+          <w:rFonts w:ascii="Menlo" w:eastAsia="Times New Roman" w:hAnsi="Menlo" w:cs="Menlo"/>
+          <w:color w:val="D4D4D4"/>
+          <w:sz w:val="18"/>
+          <w:szCs w:val="18"/>
+          <w:lang w:eastAsia="en-GB"/>
+        </w:rPr>
+      </w:pPr>
+    </w:p>
+    <w:p>
+      <w:pPr>
+        <w:shd w:val="clear" w:color="auto" w:fill="1E1E1E"/>
+        <w:spacing w:line="270" w:lineRule="atLeast"/>
+        <w:rPr>
+          <w:rFonts w:ascii="Menlo" w:eastAsia="Times New Roman" w:hAnsi="Menlo" w:cs="Menlo"/>
+          <w:color w:val="D4D4D4"/>
+          <w:sz w:val="18"/>
+          <w:szCs w:val="18"/>
+          <w:lang w:eastAsia="en-GB"/>
+        </w:rPr>
+      </w:pPr>
+      <w:r>
+        <w:rPr>
+          <w:rFonts w:ascii="Menlo" w:eastAsia="Times New Roman" w:hAnsi="Menlo" w:cs="Menlo"/>
+          <w:b/>
+          <w:bCs/>
+          <w:color w:val="569CD6"/>
+          <w:sz w:val="18"/>
+          <w:szCs w:val="18"/>
+          <w:lang w:eastAsia="en-GB"/>
+        </w:rPr>
+        <w:t>## Other Back End Functionality:</w:t>
+      </w:r>
+    </w:p>
+    <w:p>
+      <w:pPr>
+        <w:shd w:val="clear" w:color="auto" w:fill="1E1E1E"/>
+        <w:spacing w:line="270" w:lineRule="atLeast"/>
+        <w:rPr>
+          <w:rFonts w:ascii="Menlo" w:eastAsia="Times New Roman" w:hAnsi="Menlo" w:cs="Menlo"/>
+          <w:color w:val="D4D4D4"/>
+          <w:sz w:val="18"/>
+          <w:szCs w:val="18"/>
+          <w:lang w:eastAsia="en-GB"/>
+        </w:rPr>
+      </w:pPr>
+      <w:r>
+        <w:rPr>
+          <w:rFonts w:ascii="Menlo" w:eastAsia="Times New Roman" w:hAnsi="Menlo" w:cs="Menlo"/>
+          <w:color w:val="6796E6"/>
+          <w:sz w:val="18"/>
+          <w:szCs w:val="18"/>
+          <w:lang w:eastAsia="en-GB"/>
+        </w:rPr>
+        <w:t>*</w:t>
+      </w:r>
+      <w:r>
+        <w:rPr>
+          <w:rFonts w:ascii="Menlo" w:eastAsia="Times New Roman" w:hAnsi="Menlo" w:cs="Menlo"/>
+          <w:color w:val="D4D4D4"/>
+          <w:sz w:val="18"/>
+          <w:szCs w:val="18"/>
+          <w:lang w:eastAsia="en-GB"/>
+        </w:rPr>
+        <w:t xml:space="preserve"> When adding a Customer:</w:t>
+      </w:r>
+    </w:p>
+    <w:p>
+      <w:pPr>
+        <w:shd w:val="clear" w:color="auto" w:fill="1E1E1E"/>
+        <w:spacing w:line="270" w:lineRule="atLeast"/>
+        <w:rPr>
+          <w:rFonts w:ascii="Menlo" w:eastAsia="Times New Roman" w:hAnsi="Menlo" w:cs="Menlo"/>
+          <w:color w:val="D4D4D4"/>
+          <w:sz w:val="18"/>
+          <w:szCs w:val="18"/>
+          <w:lang w:eastAsia="en-GB"/>
+        </w:rPr>
+      </w:pPr>
+      <w:r>
+        <w:rPr>
+          <w:rFonts w:ascii="Menlo" w:eastAsia="Times New Roman" w:hAnsi="Menlo" w:cs="Menlo"/>
+          <w:color w:val="D4D4D4"/>
+          <w:sz w:val="18"/>
+          <w:szCs w:val="18"/>
+          <w:lang w:eastAsia="en-GB"/>
+        </w:rPr>
+        <w:t xml:space="preserve">    </w:t>
+      </w:r>
+      <w:r>
+        <w:rPr>
+          <w:rFonts w:ascii="Menlo" w:eastAsia="Times New Roman" w:hAnsi="Menlo" w:cs="Menlo"/>
+          <w:color w:val="6796E6"/>
+          <w:sz w:val="18"/>
+          <w:szCs w:val="18"/>
+          <w:lang w:eastAsia="en-GB"/>
+        </w:rPr>
+        <w:t>*</w:t>
+      </w:r>
+      <w:r>
+        <w:rPr>
+          <w:rFonts w:ascii="Menlo" w:eastAsia="Times New Roman" w:hAnsi="Menlo" w:cs="Menlo"/>
+          <w:color w:val="D4D4D4"/>
+          <w:sz w:val="18"/>
+          <w:szCs w:val="18"/>
+          <w:lang w:eastAsia="en-GB"/>
+        </w:rPr>
+        <w:t xml:space="preserve"> A customer Alias is unique and will be checked for duplicated. The Alias cannot be edited, including upper/lowercase variants</w:t>
+      </w:r>
+    </w:p>
+    <w:p>
+      <w:pPr>
+        <w:shd w:val="clear" w:color="auto" w:fill="1E1E1E"/>
+        <w:spacing w:line="270" w:lineRule="atLeast"/>
+        <w:rPr>
+          <w:rFonts w:ascii="Menlo" w:eastAsia="Times New Roman" w:hAnsi="Menlo" w:cs="Menlo"/>
+          <w:color w:val="D4D4D4"/>
+          <w:sz w:val="18"/>
+          <w:szCs w:val="18"/>
+          <w:lang w:eastAsia="en-GB"/>
+        </w:rPr>
+      </w:pPr>
+      <w:r>
+        <w:rPr>
+          <w:rFonts w:ascii="Menlo" w:eastAsia="Times New Roman" w:hAnsi="Menlo" w:cs="Menlo"/>
+          <w:color w:val="6796E6"/>
+          <w:sz w:val="18"/>
+          <w:szCs w:val="18"/>
+          <w:lang w:eastAsia="en-GB"/>
+        </w:rPr>
+        <w:t>*</w:t>
+      </w:r>
+      <w:r>
+        <w:rPr>
+          <w:rFonts w:ascii="Menlo" w:eastAsia="Times New Roman" w:hAnsi="Menlo" w:cs="Menlo"/>
+          <w:color w:val="D4D4D4"/>
+          <w:sz w:val="18"/>
+          <w:szCs w:val="18"/>
+          <w:lang w:eastAsia="en-GB"/>
+        </w:rPr>
+        <w:t xml:space="preserve"> When adding a new Session:</w:t>
+      </w:r>
+    </w:p>
+    <w:p>
+      <w:pPr>
+        <w:shd w:val="clear" w:color="auto" w:fill="1E1E1E"/>
+        <w:spacing w:line="270" w:lineRule="atLeast"/>
+        <w:rPr>
+          <w:rFonts w:ascii="Menlo" w:eastAsia="Times New Roman" w:hAnsi="Menlo" w:cs="Menlo"/>
+          <w:color w:val="D4D4D4"/>
+          <w:sz w:val="18"/>
+          <w:szCs w:val="18"/>
+          <w:lang w:eastAsia="en-GB"/>
+        </w:rPr>
+      </w:pPr>
+      <w:r>
+        <w:rPr>
+          <w:rFonts w:ascii="Menlo" w:eastAsia="Times New Roman" w:hAnsi="Menlo" w:cs="Menlo"/>
+          <w:color w:val="D4D4D4"/>
+          <w:sz w:val="18"/>
+          <w:szCs w:val="18"/>
+          <w:lang w:eastAsia="en-GB"/>
+        </w:rPr>
+        <w:t xml:space="preserve">    </w:t>
+      </w:r>
+      <w:r>
+        <w:rPr>
+          <w:rFonts w:ascii="Menlo" w:eastAsia="Times New Roman" w:hAnsi="Menlo" w:cs="Menlo"/>
+          <w:color w:val="6796E6"/>
+          <w:sz w:val="18"/>
+          <w:szCs w:val="18"/>
+          <w:lang w:eastAsia="en-GB"/>
+        </w:rPr>
+        <w:t>*</w:t>
+      </w:r>
+      <w:r>
+        <w:rPr>
+          <w:rFonts w:ascii="Menlo" w:eastAsia="Times New Roman" w:hAnsi="Menlo" w:cs="Menlo"/>
+          <w:color w:val="D4D4D4"/>
+          <w:sz w:val="18"/>
+          <w:szCs w:val="18"/>
+          <w:lang w:eastAsia="en-GB"/>
+        </w:rPr>
+        <w:t xml:space="preserve"> The gym only has one room available for sessions. There cannot be an overlap of times</w:t>
+      </w:r>
+    </w:p>
+    <w:p>
+      <w:pPr>
+        <w:shd w:val="clear" w:color="auto" w:fill="1E1E1E"/>
+        <w:spacing w:line="270" w:lineRule="atLeast"/>
+        <w:rPr>
+          <w:rFonts w:ascii="Menlo" w:eastAsia="Times New Roman" w:hAnsi="Menlo" w:cs="Menlo"/>
+          <w:color w:val="D4D4D4"/>
+          <w:sz w:val="18"/>
+          <w:szCs w:val="18"/>
+          <w:lang w:eastAsia="en-GB"/>
+        </w:rPr>
+      </w:pPr>
+      <w:r>
+        <w:rPr>
+          <w:rFonts w:ascii="Menlo" w:eastAsia="Times New Roman" w:hAnsi="Menlo" w:cs="Menlo"/>
+          <w:color w:val="6796E6"/>
+          <w:sz w:val="18"/>
+          <w:szCs w:val="18"/>
+          <w:lang w:eastAsia="en-GB"/>
+        </w:rPr>
+        <w:t>*</w:t>
+      </w:r>
+      <w:r>
+        <w:rPr>
+          <w:rFonts w:ascii="Menlo" w:eastAsia="Times New Roman" w:hAnsi="Menlo" w:cs="Menlo"/>
+          <w:color w:val="D4D4D4"/>
+          <w:sz w:val="18"/>
+          <w:szCs w:val="18"/>
+          <w:lang w:eastAsia="en-GB"/>
+        </w:rPr>
+        <w:t xml:space="preserve"> When Booking a Customer into a Session:</w:t>
+      </w:r>
+    </w:p>
+    <w:p>
+      <w:pPr>
+        <w:shd w:val="clear" w:color="auto" w:fill="1E1E1E"/>
+        <w:spacing w:line="270" w:lineRule="atLeast"/>
+        <w:rPr>
+          <w:rFonts w:ascii="Menlo" w:eastAsia="Times New Roman" w:hAnsi="Menlo" w:cs="Menlo"/>
+          <w:color w:val="D4D4D4"/>
+          <w:sz w:val="18"/>
+          <w:szCs w:val="18"/>
+          <w:lang w:eastAsia="en-GB"/>
+        </w:rPr>
+      </w:pPr>
+      <w:r>
+        <w:rPr>
+          <w:rFonts w:ascii="Menlo" w:eastAsia="Times New Roman" w:hAnsi="Menlo" w:cs="Menlo"/>
+          <w:color w:val="D4D4D4"/>
+          <w:sz w:val="18"/>
+          <w:szCs w:val="18"/>
+          <w:lang w:eastAsia="en-GB"/>
+        </w:rPr>
+        <w:t xml:space="preserve">    </w:t>
+      </w:r>
+      <w:r>
+        <w:rPr>
+          <w:rFonts w:ascii="Menlo" w:eastAsia="Times New Roman" w:hAnsi="Menlo" w:cs="Menlo"/>
+          <w:color w:val="6796E6"/>
+          <w:sz w:val="18"/>
+          <w:szCs w:val="18"/>
+          <w:lang w:eastAsia="en-GB"/>
+        </w:rPr>
+        <w:t>*</w:t>
+      </w:r>
+      <w:r>
+        <w:rPr>
+          <w:rFonts w:ascii="Menlo" w:eastAsia="Times New Roman" w:hAnsi="Menlo" w:cs="Menlo"/>
+          <w:color w:val="D4D4D4"/>
+          <w:sz w:val="18"/>
+          <w:szCs w:val="18"/>
+          <w:lang w:eastAsia="en-GB"/>
+        </w:rPr>
+        <w:t xml:space="preserve"> Session must not be at full capacity</w:t>
+      </w:r>
+    </w:p>
+    <w:p>
+      <w:pPr>
+        <w:shd w:val="clear" w:color="auto" w:fill="1E1E1E"/>
+        <w:spacing w:line="270" w:lineRule="atLeast"/>
+        <w:rPr>
+          <w:rFonts w:ascii="Menlo" w:eastAsia="Times New Roman" w:hAnsi="Menlo" w:cs="Menlo"/>
+          <w:color w:val="D4D4D4"/>
+          <w:sz w:val="18"/>
+          <w:szCs w:val="18"/>
+          <w:lang w:eastAsia="en-GB"/>
+        </w:rPr>
+      </w:pPr>
+      <w:r>
+        <w:rPr>
+          <w:rFonts w:ascii="Menlo" w:eastAsia="Times New Roman" w:hAnsi="Menlo" w:cs="Menlo"/>
+          <w:color w:val="D4D4D4"/>
+          <w:sz w:val="18"/>
+          <w:szCs w:val="18"/>
+          <w:lang w:eastAsia="en-GB"/>
+        </w:rPr>
+        <w:t xml:space="preserve">    </w:t>
+      </w:r>
+      <w:r>
+        <w:rPr>
+          <w:rFonts w:ascii="Menlo" w:eastAsia="Times New Roman" w:hAnsi="Menlo" w:cs="Menlo"/>
+          <w:color w:val="6796E6"/>
+          <w:sz w:val="18"/>
+          <w:szCs w:val="18"/>
+          <w:lang w:eastAsia="en-GB"/>
+        </w:rPr>
+        <w:t>*</w:t>
+      </w:r>
+      <w:r>
+        <w:rPr>
+          <w:rFonts w:ascii="Menlo" w:eastAsia="Times New Roman" w:hAnsi="Menlo" w:cs="Menlo"/>
+          <w:color w:val="D4D4D4"/>
+          <w:sz w:val="18"/>
+          <w:szCs w:val="18"/>
+          <w:lang w:eastAsia="en-GB"/>
+        </w:rPr>
+        <w:t xml:space="preserve"> Customer must have an 'Active' membership</w:t>
+      </w:r>
+    </w:p>
+    <w:p>
+      <w:pPr>
+        <w:shd w:val="clear" w:color="auto" w:fill="1E1E1E"/>
+        <w:spacing w:line="270" w:lineRule="atLeast"/>
+        <w:rPr>
+          <w:rFonts w:ascii="Menlo" w:eastAsia="Times New Roman" w:hAnsi="Menlo" w:cs="Menlo"/>
+          <w:color w:val="D4D4D4"/>
+          <w:sz w:val="18"/>
+          <w:szCs w:val="18"/>
+          <w:lang w:eastAsia="en-GB"/>
+        </w:rPr>
+      </w:pPr>
+      <w:r>
+        <w:rPr>
+          <w:rFonts w:ascii="Menlo" w:eastAsia="Times New Roman" w:hAnsi="Menlo" w:cs="Menlo"/>
+          <w:color w:val="D4D4D4"/>
+          <w:sz w:val="18"/>
+          <w:szCs w:val="18"/>
+          <w:lang w:eastAsia="en-GB"/>
+        </w:rPr>
+        <w:t xml:space="preserve">    </w:t>
+      </w:r>
+      <w:r>
+        <w:rPr>
+          <w:rFonts w:ascii="Menlo" w:eastAsia="Times New Roman" w:hAnsi="Menlo" w:cs="Menlo"/>
+          <w:color w:val="6796E6"/>
+          <w:sz w:val="18"/>
+          <w:szCs w:val="18"/>
+          <w:lang w:eastAsia="en-GB"/>
+        </w:rPr>
+        <w:t>*</w:t>
+      </w:r>
+      <w:r>
+        <w:rPr>
+          <w:rFonts w:ascii="Menlo" w:eastAsia="Times New Roman" w:hAnsi="Menlo" w:cs="Menlo"/>
+          <w:color w:val="D4D4D4"/>
+          <w:sz w:val="18"/>
+          <w:szCs w:val="18"/>
+          <w:lang w:eastAsia="en-GB"/>
+        </w:rPr>
+        <w:t xml:space="preserve"> Booking must not already exist for the same Customer and Session</w:t>
+      </w:r>
+    </w:p>
+    <w:p>
+      <w:pPr>
+        <w:rPr>
+          <w:highlight w:val="yellow"/>
+        </w:rPr>
+      </w:pPr>
     </w:p>
     <w:sectPr>
       <w:pgSz w:w="11900" w:h="16840"/>

</xml_diff>